<commit_message>
cập nhật xây dựng bcThang
</commit_message>
<xml_diff>
--- a/ToolBaoCao/App_Data/bcThang.docx
+++ b/ToolBaoCao/App_Data/bcThang.docx
@@ -519,13 +519,13 @@
         <w:tblLook w:val="04A0" w:firstRow="1" w:lastRow="0" w:firstColumn="1" w:lastColumn="0" w:noHBand="0" w:noVBand="1"/>
       </w:tblPr>
       <w:tblGrid>
-        <w:gridCol w:w="2006"/>
-        <w:gridCol w:w="1229"/>
-        <w:gridCol w:w="1321"/>
-        <w:gridCol w:w="1208"/>
-        <w:gridCol w:w="1385"/>
-        <w:gridCol w:w="1321"/>
-        <w:gridCol w:w="1275"/>
+        <w:gridCol w:w="2290"/>
+        <w:gridCol w:w="1191"/>
+        <w:gridCol w:w="1283"/>
+        <w:gridCol w:w="1175"/>
+        <w:gridCol w:w="1300"/>
+        <w:gridCol w:w="1283"/>
+        <w:gridCol w:w="1223"/>
       </w:tblGrid>
       <w:tr>
         <w:trPr>
@@ -563,7 +563,34 @@
                 <w:sz w:val="24"/>
                 <w:szCs w:val="24"/>
               </w:rPr>
-              <w:t>Dự toán giao 2024</w:t>
+              <w:t xml:space="preserve">Dự toán giao </w:t>
+            </w:r>
+            <w:r>
+              <w:rPr>
+                <w:rFonts w:ascii="Times New Roman" w:eastAsia="Times New Roman" w:hAnsi="Times New Roman" w:cs="Times New Roman"/>
+                <w:color w:val="000000"/>
+                <w:sz w:val="24"/>
+                <w:szCs w:val="24"/>
+              </w:rPr>
+              <w:t>{nam</w:t>
+            </w:r>
+            <w:r>
+              <w:rPr>
+                <w:rFonts w:ascii="Times New Roman" w:eastAsia="Times New Roman" w:hAnsi="Times New Roman" w:cs="Times New Roman"/>
+                <w:color w:val="000000"/>
+                <w:sz w:val="24"/>
+                <w:szCs w:val="24"/>
+              </w:rPr>
+              <w:t>1</w:t>
+            </w:r>
+            <w:r>
+              <w:rPr>
+                <w:rFonts w:ascii="Times New Roman" w:eastAsia="Times New Roman" w:hAnsi="Times New Roman" w:cs="Times New Roman"/>
+                <w:color w:val="000000"/>
+                <w:sz w:val="24"/>
+                <w:szCs w:val="24"/>
+              </w:rPr>
+              <w:t>}</w:t>
             </w:r>
           </w:p>
         </w:tc>
@@ -629,7 +656,31 @@
                 <w:sz w:val="24"/>
                 <w:szCs w:val="24"/>
               </w:rPr>
-              <w:t>Tỷ lệ % SD dự toán 2024</w:t>
+              <w:t xml:space="preserve">Tỷ lệ % SD dự toán </w:t>
+            </w:r>
+            <w:r>
+              <w:rPr>
+                <w:rFonts w:ascii="Times New Roman" w:eastAsia="Times New Roman" w:hAnsi="Times New Roman" w:cs="Times New Roman"/>
+                <w:sz w:val="24"/>
+                <w:szCs w:val="24"/>
+              </w:rPr>
+              <w:t>{nam</w:t>
+            </w:r>
+            <w:r>
+              <w:rPr>
+                <w:rFonts w:ascii="Times New Roman" w:eastAsia="Times New Roman" w:hAnsi="Times New Roman" w:cs="Times New Roman"/>
+                <w:sz w:val="24"/>
+                <w:szCs w:val="24"/>
+              </w:rPr>
+              <w:t>1</w:t>
+            </w:r>
+            <w:r>
+              <w:rPr>
+                <w:rFonts w:ascii="Times New Roman" w:eastAsia="Times New Roman" w:hAnsi="Times New Roman" w:cs="Times New Roman"/>
+                <w:sz w:val="24"/>
+                <w:szCs w:val="24"/>
+              </w:rPr>
+              <w:t>}</w:t>
             </w:r>
           </w:p>
         </w:tc>
@@ -744,7 +795,15 @@
                 <w:sz w:val="24"/>
                 <w:szCs w:val="24"/>
               </w:rPr>
-              <w:t>Tỷ lệ % SD dự toán 2023</w:t>
+              <w:t xml:space="preserve">Tỷ lệ % SD dự toán </w:t>
+            </w:r>
+            <w:r>
+              <w:rPr>
+                <w:rFonts w:ascii="Times New Roman" w:eastAsia="Times New Roman" w:hAnsi="Times New Roman" w:cs="Times New Roman"/>
+                <w:sz w:val="24"/>
+                <w:szCs w:val="24"/>
+              </w:rPr>
+              <w:t>{nam2}</w:t>
             </w:r>
           </w:p>
         </w:tc>
@@ -2699,19 +2758,7 @@
               <w:rPr>
                 <w:rFonts w:ascii="Times New Roman" w:eastAsia="Times New Roman" w:hAnsi="Times New Roman" w:cs="Times New Roman"/>
               </w:rPr>
-              <w:t>c5</w:t>
-            </w:r>
-            <w:r>
-              <w:rPr>
-                <w:rFonts w:ascii="Times New Roman" w:eastAsia="Times New Roman" w:hAnsi="Times New Roman" w:cs="Times New Roman"/>
-              </w:rPr>
-              <w:t>2</w:t>
-            </w:r>
-            <w:r>
-              <w:rPr>
-                <w:rFonts w:ascii="Times New Roman" w:eastAsia="Times New Roman" w:hAnsi="Times New Roman" w:cs="Times New Roman"/>
-              </w:rPr>
-              <w:t>}</w:t>
+              <w:t>c52}</w:t>
             </w:r>
           </w:p>
         </w:tc>
@@ -2752,19 +2799,7 @@
               <w:rPr>
                 <w:rFonts w:ascii="Times New Roman" w:eastAsia="Times New Roman" w:hAnsi="Times New Roman" w:cs="Times New Roman"/>
               </w:rPr>
-              <w:t>c</w:t>
-            </w:r>
-            <w:r>
-              <w:rPr>
-                <w:rFonts w:ascii="Times New Roman" w:eastAsia="Times New Roman" w:hAnsi="Times New Roman" w:cs="Times New Roman"/>
-              </w:rPr>
-              <w:t>62</w:t>
-            </w:r>
-            <w:r>
-              <w:rPr>
-                <w:rFonts w:ascii="Times New Roman" w:eastAsia="Times New Roman" w:hAnsi="Times New Roman" w:cs="Times New Roman"/>
-              </w:rPr>
-              <w:t>}</w:t>
+              <w:t>c62}</w:t>
             </w:r>
           </w:p>
         </w:tc>
@@ -2904,19 +2939,7 @@
               <w:rPr>
                 <w:rFonts w:ascii="Times New Roman" w:eastAsia="Times New Roman" w:hAnsi="Times New Roman" w:cs="Times New Roman"/>
               </w:rPr>
-              <w:t>c</w:t>
-            </w:r>
-            <w:r>
-              <w:rPr>
-                <w:rFonts w:ascii="Times New Roman" w:eastAsia="Times New Roman" w:hAnsi="Times New Roman" w:cs="Times New Roman"/>
-              </w:rPr>
-              <w:t>2</w:t>
-            </w:r>
-            <w:r>
-              <w:rPr>
-                <w:rFonts w:ascii="Times New Roman" w:eastAsia="Times New Roman" w:hAnsi="Times New Roman" w:cs="Times New Roman"/>
-              </w:rPr>
-              <w:t>3}</w:t>
+              <w:t>c23}</w:t>
             </w:r>
           </w:p>
         </w:tc>
@@ -2957,19 +2980,7 @@
               <w:rPr>
                 <w:rFonts w:ascii="Times New Roman" w:eastAsia="Times New Roman" w:hAnsi="Times New Roman" w:cs="Times New Roman"/>
               </w:rPr>
-              <w:t>c</w:t>
-            </w:r>
-            <w:r>
-              <w:rPr>
-                <w:rFonts w:ascii="Times New Roman" w:eastAsia="Times New Roman" w:hAnsi="Times New Roman" w:cs="Times New Roman"/>
-              </w:rPr>
-              <w:t>3</w:t>
-            </w:r>
-            <w:r>
-              <w:rPr>
-                <w:rFonts w:ascii="Times New Roman" w:eastAsia="Times New Roman" w:hAnsi="Times New Roman" w:cs="Times New Roman"/>
-              </w:rPr>
-              <w:t>3}</w:t>
+              <w:t>c33}</w:t>
             </w:r>
           </w:p>
         </w:tc>
@@ -3010,19 +3021,7 @@
               <w:rPr>
                 <w:rFonts w:ascii="Times New Roman" w:eastAsia="Times New Roman" w:hAnsi="Times New Roman" w:cs="Times New Roman"/>
               </w:rPr>
-              <w:t>c</w:t>
-            </w:r>
-            <w:r>
-              <w:rPr>
-                <w:rFonts w:ascii="Times New Roman" w:eastAsia="Times New Roman" w:hAnsi="Times New Roman" w:cs="Times New Roman"/>
-              </w:rPr>
-              <w:t>4</w:t>
-            </w:r>
-            <w:r>
-              <w:rPr>
-                <w:rFonts w:ascii="Times New Roman" w:eastAsia="Times New Roman" w:hAnsi="Times New Roman" w:cs="Times New Roman"/>
-              </w:rPr>
-              <w:t>3}</w:t>
+              <w:t>c43}</w:t>
             </w:r>
           </w:p>
         </w:tc>
@@ -3063,19 +3062,7 @@
               <w:rPr>
                 <w:rFonts w:ascii="Times New Roman" w:eastAsia="Times New Roman" w:hAnsi="Times New Roman" w:cs="Times New Roman"/>
               </w:rPr>
-              <w:t>c</w:t>
-            </w:r>
-            <w:r>
-              <w:rPr>
-                <w:rFonts w:ascii="Times New Roman" w:eastAsia="Times New Roman" w:hAnsi="Times New Roman" w:cs="Times New Roman"/>
-              </w:rPr>
-              <w:t>5</w:t>
-            </w:r>
-            <w:r>
-              <w:rPr>
-                <w:rFonts w:ascii="Times New Roman" w:eastAsia="Times New Roman" w:hAnsi="Times New Roman" w:cs="Times New Roman"/>
-              </w:rPr>
-              <w:t>3}</w:t>
+              <w:t>c53}</w:t>
             </w:r>
           </w:p>
         </w:tc>
@@ -3116,19 +3103,7 @@
               <w:rPr>
                 <w:rFonts w:ascii="Times New Roman" w:eastAsia="Times New Roman" w:hAnsi="Times New Roman" w:cs="Times New Roman"/>
               </w:rPr>
-              <w:t>c</w:t>
-            </w:r>
-            <w:r>
-              <w:rPr>
-                <w:rFonts w:ascii="Times New Roman" w:eastAsia="Times New Roman" w:hAnsi="Times New Roman" w:cs="Times New Roman"/>
-              </w:rPr>
-              <w:t>6</w:t>
-            </w:r>
-            <w:r>
-              <w:rPr>
-                <w:rFonts w:ascii="Times New Roman" w:eastAsia="Times New Roman" w:hAnsi="Times New Roman" w:cs="Times New Roman"/>
-              </w:rPr>
-              <w:t>3}</w:t>
+              <w:t>c63}</w:t>
             </w:r>
           </w:p>
         </w:tc>
@@ -3247,19 +3222,7 @@
               <w:rPr>
                 <w:rFonts w:ascii="Times New Roman" w:eastAsia="Times New Roman" w:hAnsi="Times New Roman" w:cs="Times New Roman"/>
               </w:rPr>
-              <w:t>c</w:t>
-            </w:r>
-            <w:r>
-              <w:rPr>
-                <w:rFonts w:ascii="Times New Roman" w:eastAsia="Times New Roman" w:hAnsi="Times New Roman" w:cs="Times New Roman"/>
-              </w:rPr>
-              <w:t>2</w:t>
-            </w:r>
-            <w:r>
-              <w:rPr>
-                <w:rFonts w:ascii="Times New Roman" w:eastAsia="Times New Roman" w:hAnsi="Times New Roman" w:cs="Times New Roman"/>
-              </w:rPr>
-              <w:t>4}</w:t>
+              <w:t>c24}</w:t>
             </w:r>
           </w:p>
         </w:tc>
@@ -3300,19 +3263,7 @@
               <w:rPr>
                 <w:rFonts w:ascii="Times New Roman" w:eastAsia="Times New Roman" w:hAnsi="Times New Roman" w:cs="Times New Roman"/>
               </w:rPr>
-              <w:t>c</w:t>
-            </w:r>
-            <w:r>
-              <w:rPr>
-                <w:rFonts w:ascii="Times New Roman" w:eastAsia="Times New Roman" w:hAnsi="Times New Roman" w:cs="Times New Roman"/>
-              </w:rPr>
-              <w:t>3</w:t>
-            </w:r>
-            <w:r>
-              <w:rPr>
-                <w:rFonts w:ascii="Times New Roman" w:eastAsia="Times New Roman" w:hAnsi="Times New Roman" w:cs="Times New Roman"/>
-              </w:rPr>
-              <w:t>4}</w:t>
+              <w:t>c34}</w:t>
             </w:r>
           </w:p>
         </w:tc>
@@ -3353,19 +3304,7 @@
               <w:rPr>
                 <w:rFonts w:ascii="Times New Roman" w:eastAsia="Times New Roman" w:hAnsi="Times New Roman" w:cs="Times New Roman"/>
               </w:rPr>
-              <w:t>c</w:t>
-            </w:r>
-            <w:r>
-              <w:rPr>
-                <w:rFonts w:ascii="Times New Roman" w:eastAsia="Times New Roman" w:hAnsi="Times New Roman" w:cs="Times New Roman"/>
-              </w:rPr>
-              <w:t>4</w:t>
-            </w:r>
-            <w:r>
-              <w:rPr>
-                <w:rFonts w:ascii="Times New Roman" w:eastAsia="Times New Roman" w:hAnsi="Times New Roman" w:cs="Times New Roman"/>
-              </w:rPr>
-              <w:t>4}</w:t>
+              <w:t>c44}</w:t>
             </w:r>
           </w:p>
         </w:tc>
@@ -3406,19 +3345,7 @@
               <w:rPr>
                 <w:rFonts w:ascii="Times New Roman" w:eastAsia="Times New Roman" w:hAnsi="Times New Roman" w:cs="Times New Roman"/>
               </w:rPr>
-              <w:t>c</w:t>
-            </w:r>
-            <w:r>
-              <w:rPr>
-                <w:rFonts w:ascii="Times New Roman" w:eastAsia="Times New Roman" w:hAnsi="Times New Roman" w:cs="Times New Roman"/>
-              </w:rPr>
-              <w:t>5</w:t>
-            </w:r>
-            <w:r>
-              <w:rPr>
-                <w:rFonts w:ascii="Times New Roman" w:eastAsia="Times New Roman" w:hAnsi="Times New Roman" w:cs="Times New Roman"/>
-              </w:rPr>
-              <w:t>4}</w:t>
+              <w:t>c54}</w:t>
             </w:r>
           </w:p>
         </w:tc>
@@ -3459,19 +3386,7 @@
               <w:rPr>
                 <w:rFonts w:ascii="Times New Roman" w:eastAsia="Times New Roman" w:hAnsi="Times New Roman" w:cs="Times New Roman"/>
               </w:rPr>
-              <w:t>c</w:t>
-            </w:r>
-            <w:r>
-              <w:rPr>
-                <w:rFonts w:ascii="Times New Roman" w:eastAsia="Times New Roman" w:hAnsi="Times New Roman" w:cs="Times New Roman"/>
-              </w:rPr>
-              <w:t>6</w:t>
-            </w:r>
-            <w:r>
-              <w:rPr>
-                <w:rFonts w:ascii="Times New Roman" w:eastAsia="Times New Roman" w:hAnsi="Times New Roman" w:cs="Times New Roman"/>
-              </w:rPr>
-              <w:t>4}</w:t>
+              <w:t>c64}</w:t>
             </w:r>
           </w:p>
         </w:tc>
@@ -4191,7 +4106,16 @@
                 <w:sz w:val="24"/>
                 <w:szCs w:val="24"/>
               </w:rPr>
-              <w:t>Năm 2024</w:t>
+              <w:t xml:space="preserve">Năm </w:t>
+            </w:r>
+            <w:r>
+              <w:rPr>
+                <w:rFonts w:ascii="Times New Roman" w:eastAsia="Times New Roman" w:hAnsi="Times New Roman" w:cs="Times New Roman"/>
+                <w:color w:val="000000"/>
+                <w:sz w:val="24"/>
+                <w:szCs w:val="24"/>
+              </w:rPr>
+              <w:t>{nam1}</w:t>
             </w:r>
           </w:p>
         </w:tc>
@@ -4483,7 +4407,16 @@
                 <w:sz w:val="24"/>
                 <w:szCs w:val="24"/>
               </w:rPr>
-              <w:t>Năm 2023</w:t>
+              <w:t xml:space="preserve">Năm </w:t>
+            </w:r>
+            <w:r>
+              <w:rPr>
+                <w:rFonts w:ascii="Times New Roman" w:eastAsia="Times New Roman" w:hAnsi="Times New Roman" w:cs="Times New Roman"/>
+                <w:color w:val="000000"/>
+                <w:sz w:val="24"/>
+                <w:szCs w:val="24"/>
+              </w:rPr>
+              <w:t>{nam2}</w:t>
             </w:r>
           </w:p>
         </w:tc>
@@ -4787,7 +4720,15 @@
                 <w:sz w:val="24"/>
                 <w:szCs w:val="24"/>
               </w:rPr>
-              <w:t>Tăng/giảm so vs 2023</w:t>
+              <w:t xml:space="preserve">Tăng/giảm so vs </w:t>
+            </w:r>
+            <w:r>
+              <w:rPr>
+                <w:rFonts w:ascii="Times New Roman" w:eastAsia="Times New Roman" w:hAnsi="Times New Roman" w:cs="Times New Roman"/>
+                <w:sz w:val="24"/>
+                <w:szCs w:val="24"/>
+              </w:rPr>
+              <w:t>{nam2}</w:t>
             </w:r>
           </w:p>
         </w:tc>
@@ -5608,7 +5549,25 @@
           <w:i/>
           <w:color w:val="FF0000"/>
         </w:rPr>
-        <w:t xml:space="preserve">Số lượt trong kỳ" cột D_B21" </w:t>
+        <w:t>Số lượt trong kỳ</w:t>
+      </w:r>
+      <w:r>
+        <w:rPr>
+          <w:rStyle w:val="fontstyle01"/>
+          <w:rFonts w:ascii="Times New Roman" w:hAnsi="Times New Roman" w:cs="Times New Roman"/>
+          <w:i/>
+          <w:color w:val="FF0000"/>
+        </w:rPr>
+        <w:t xml:space="preserve"> {m13soluot} </w:t>
+      </w:r>
+      <w:r>
+        <w:rPr>
+          <w:rStyle w:val="fontstyle01"/>
+          <w:rFonts w:ascii="Times New Roman" w:hAnsi="Times New Roman" w:cs="Times New Roman"/>
+          <w:i/>
+          <w:color w:val="FF0000"/>
+        </w:rPr>
+        <w:t xml:space="preserve">" cột D_B21" </w:t>
       </w:r>
       <w:r>
         <w:rPr>
@@ -5657,7 +5616,25 @@
           <w:i/>
           <w:color w:val="FF0000"/>
         </w:rPr>
-        <w:t>+ Tiền BHTT trong kỳ "cột N_B21" tăng so với kỳ trước" cột U_ B21"</w:t>
+        <w:t xml:space="preserve">+ Tiền BHTT trong kỳ </w:t>
+      </w:r>
+      <w:r>
+        <w:rPr>
+          <w:rStyle w:val="fontstyle01"/>
+          <w:rFonts w:ascii="Times New Roman" w:hAnsi="Times New Roman" w:cs="Times New Roman"/>
+          <w:i/>
+          <w:color w:val="FF0000"/>
+        </w:rPr>
+        <w:t xml:space="preserve">{m13tienbhtt} </w:t>
+      </w:r>
+      <w:r>
+        <w:rPr>
+          <w:rStyle w:val="fontstyle01"/>
+          <w:rFonts w:ascii="Times New Roman" w:hAnsi="Times New Roman" w:cs="Times New Roman"/>
+          <w:i/>
+          <w:color w:val="FF0000"/>
+        </w:rPr>
+        <w:t>"cột N_B21" tăng so với kỳ trước" cột U_ B21"</w:t>
       </w:r>
       <w:r>
         <w:rPr>
@@ -5697,7 +5674,25 @@
           <w:i/>
           <w:color w:val="FF0000"/>
         </w:rPr>
-        <w:t xml:space="preserve">Chi bình quân trong kỳ "cột S_B21" </w:t>
+        <w:t xml:space="preserve">Chi bình quân trong kỳ </w:t>
+      </w:r>
+      <w:r>
+        <w:rPr>
+          <w:rStyle w:val="fontstyle01"/>
+          <w:rFonts w:ascii="Times New Roman" w:hAnsi="Times New Roman" w:cs="Times New Roman"/>
+          <w:i/>
+          <w:color w:val="FF0000"/>
+        </w:rPr>
+        <w:t xml:space="preserve">{m13chibq} </w:t>
+      </w:r>
+      <w:r>
+        <w:rPr>
+          <w:rStyle w:val="fontstyle01"/>
+          <w:rFonts w:ascii="Times New Roman" w:hAnsi="Times New Roman" w:cs="Times New Roman"/>
+          <w:i/>
+          <w:color w:val="FF0000"/>
+        </w:rPr>
+        <w:t xml:space="preserve">"cột S_B21" </w:t>
       </w:r>
       <w:r>
         <w:rPr>
@@ -5782,7 +5777,25 @@
           <w:i/>
           <w:color w:val="FF0000"/>
         </w:rPr>
-        <w:t xml:space="preserve">trong kỳ "cột X_B21" </w:t>
+        <w:t xml:space="preserve">trong kỳ </w:t>
+      </w:r>
+      <w:r>
+        <w:rPr>
+          <w:rStyle w:val="fontstyle01"/>
+          <w:rFonts w:ascii="Times New Roman" w:hAnsi="Times New Roman" w:cs="Times New Roman"/>
+          <w:i/>
+          <w:color w:val="FF0000"/>
+        </w:rPr>
+        <w:t xml:space="preserve">{m13tylenoitru} </w:t>
+      </w:r>
+      <w:r>
+        <w:rPr>
+          <w:rStyle w:val="fontstyle01"/>
+          <w:rFonts w:ascii="Times New Roman" w:hAnsi="Times New Roman" w:cs="Times New Roman"/>
+          <w:i/>
+          <w:color w:val="FF0000"/>
+        </w:rPr>
+        <w:t xml:space="preserve">"cột X_B21" </w:t>
       </w:r>
       <w:r>
         <w:rPr>
@@ -5867,7 +5880,34 @@
           <w:i/>
           <w:color w:val="FF0000"/>
         </w:rPr>
-        <w:t xml:space="preserve"> trong kỳ "cột AC_B21"</w:t>
+        <w:t>trong kỳ</w:t>
+      </w:r>
+      <w:r>
+        <w:rPr>
+          <w:rStyle w:val="fontstyle01"/>
+          <w:rFonts w:ascii="Times New Roman" w:hAnsi="Times New Roman" w:cs="Times New Roman"/>
+          <w:i/>
+          <w:color w:val="FF0000"/>
+        </w:rPr>
+        <w:t xml:space="preserve"> {m13ngaydtrbq}</w:t>
+      </w:r>
+      <w:r>
+        <w:rPr>
+          <w:rStyle w:val="fontstyle01"/>
+          <w:rFonts w:ascii="Times New Roman" w:hAnsi="Times New Roman" w:cs="Times New Roman"/>
+          <w:i/>
+          <w:color w:val="FF0000"/>
+        </w:rPr>
+        <w:t xml:space="preserve"> "cột AC_B21"</w:t>
+      </w:r>
+      <w:r>
+        <w:rPr>
+          <w:rStyle w:val="fontstyle01"/>
+          <w:rFonts w:ascii="Times New Roman" w:hAnsi="Times New Roman" w:cs="Times New Roman"/>
+          <w:i/>
+          <w:color w:val="FF0000"/>
+        </w:rPr>
+        <w:t xml:space="preserve"> </w:t>
       </w:r>
       <w:r>
         <w:rPr>
@@ -6458,7 +6498,88 @@
           <w:sz w:val="28"/>
           <w:szCs w:val="28"/>
         </w:rPr>
-        <w:t>- Chi phí đề nghị BHXH tổng hợp quyết toán là: 681.395.057.052 đồng . So với tổng dự toán được giao là: 649.464.000.000 đồng chiếm 104,9% dự toán giao.</w:t>
+        <w:t xml:space="preserve">- Chi phí đề nghị BHXH tổng hợp quyết toán là: </w:t>
+      </w:r>
+      <w:r>
+        <w:rPr>
+          <w:rFonts w:ascii="Times New Roman" w:hAnsi="Times New Roman" w:cs="Times New Roman"/>
+          <w:iCs/>
+          <w:sz w:val="28"/>
+          <w:szCs w:val="28"/>
+        </w:rPr>
+        <w:t xml:space="preserve">{chiphidenghi} </w:t>
+      </w:r>
+      <w:r>
+        <w:rPr>
+          <w:rFonts w:ascii="Times New Roman" w:hAnsi="Times New Roman" w:cs="Times New Roman"/>
+          <w:iCs/>
+          <w:sz w:val="28"/>
+          <w:szCs w:val="28"/>
+        </w:rPr>
+        <w:t xml:space="preserve">đồng . So với tổng dự toán được giao là: </w:t>
+      </w:r>
+      <w:r>
+        <w:rPr>
+          <w:rFonts w:ascii="Times New Roman" w:hAnsi="Times New Roman" w:cs="Times New Roman"/>
+          <w:iCs/>
+          <w:sz w:val="28"/>
+          <w:szCs w:val="28"/>
+        </w:rPr>
+        <w:t xml:space="preserve">{tongdtgiao} </w:t>
+      </w:r>
+      <w:r>
+        <w:rPr>
+          <w:rFonts w:ascii="Times New Roman" w:hAnsi="Times New Roman" w:cs="Times New Roman"/>
+          <w:iCs/>
+          <w:sz w:val="28"/>
+          <w:szCs w:val="28"/>
+        </w:rPr>
+        <w:t xml:space="preserve">đồng chiếm </w:t>
+      </w:r>
+      <w:r>
+        <w:rPr>
+          <w:rFonts w:ascii="Times New Roman" w:hAnsi="Times New Roman" w:cs="Times New Roman"/>
+          <w:iCs/>
+          <w:sz w:val="28"/>
+          <w:szCs w:val="28"/>
+        </w:rPr>
+        <w:t>{</w:t>
+      </w:r>
+      <w:r>
+        <w:rPr>
+          <w:rFonts w:ascii="Times New Roman" w:hAnsi="Times New Roman" w:cs="Times New Roman"/>
+          <w:iCs/>
+          <w:sz w:val="28"/>
+          <w:szCs w:val="28"/>
+        </w:rPr>
+        <w:t>tyle</w:t>
+      </w:r>
+      <w:r>
+        <w:rPr>
+          <w:rFonts w:ascii="Times New Roman" w:hAnsi="Times New Roman" w:cs="Times New Roman"/>
+          <w:iCs/>
+          <w:sz w:val="28"/>
+          <w:szCs w:val="28"/>
+        </w:rPr>
+        <w:t>sudungchiphi</w:t>
+      </w:r>
+      <w:r>
+        <w:rPr>
+          <w:rFonts w:ascii="Times New Roman" w:hAnsi="Times New Roman" w:cs="Times New Roman"/>
+          <w:iCs/>
+          <w:sz w:val="28"/>
+          <w:szCs w:val="28"/>
+        </w:rPr>
+        <w:t>}</w:t>
+      </w:r>
+      <w:r>
+        <w:rPr>
+          <w:rFonts w:ascii="Times New Roman" w:hAnsi="Times New Roman" w:cs="Times New Roman"/>
+          <w:iCs/>
+          <w:sz w:val="28"/>
+          <w:szCs w:val="28"/>
+        </w:rPr>
+        <w:t>% dự toán giao.</w:t>
       </w:r>
     </w:p>
     <w:p>
@@ -6525,7 +6646,25 @@
           <w:sz w:val="28"/>
           <w:szCs w:val="28"/>
         </w:rPr>
-        <w:t xml:space="preserve"> quyết toán năm 2023 theo </w:t>
+        <w:t xml:space="preserve"> quyết toán năm </w:t>
+      </w:r>
+      <w:r>
+        <w:rPr>
+          <w:rFonts w:ascii="Times New Roman" w:hAnsi="Times New Roman" w:cs="Times New Roman"/>
+          <w:iCs/>
+          <w:sz w:val="28"/>
+          <w:szCs w:val="28"/>
+        </w:rPr>
+        <w:t xml:space="preserve">{nam2} </w:t>
+      </w:r>
+      <w:r>
+        <w:rPr>
+          <w:rFonts w:ascii="Times New Roman" w:hAnsi="Times New Roman" w:cs="Times New Roman"/>
+          <w:iCs/>
+          <w:sz w:val="28"/>
+          <w:szCs w:val="28"/>
+        </w:rPr>
+        <w:t xml:space="preserve">theo </w:t>
       </w:r>
       <w:r>
         <w:rPr>

</xml_diff>

<commit_message>
bcThang => Cập nhật hiển thị bước 2
</commit_message>
<xml_diff>
--- a/ToolBaoCao/App_Data/bcThang.docx
+++ b/ToolBaoCao/App_Data/bcThang.docx
@@ -2348,16 +2348,7 @@
                 <w:sz w:val="24"/>
                 <w:szCs w:val="24"/>
               </w:rPr>
-              <w:t>L</w:t>
-            </w:r>
-            <w:r>
-              <w:rPr>
-                <w:rFonts w:ascii="Times New Roman" w:eastAsia="Times New Roman" w:hAnsi="Times New Roman" w:cs="Times New Roman"/>
-                <w:color w:val="000000"/>
-                <w:sz w:val="24"/>
-                <w:szCs w:val="24"/>
-              </w:rPr>
-              <w:t>ượt nội</w:t>
+              <w:t>lượt nội</w:t>
             </w:r>
           </w:p>
         </w:tc>
@@ -2465,16 +2456,7 @@
                 <w:sz w:val="24"/>
                 <w:szCs w:val="24"/>
               </w:rPr>
-              <w:t>L</w:t>
-            </w:r>
-            <w:r>
-              <w:rPr>
-                <w:rFonts w:ascii="Times New Roman" w:eastAsia="Times New Roman" w:hAnsi="Times New Roman" w:cs="Times New Roman"/>
-                <w:color w:val="000000"/>
-                <w:sz w:val="24"/>
-                <w:szCs w:val="24"/>
-              </w:rPr>
-              <w:t>ượt nội</w:t>
+              <w:t>lượt nội</w:t>
             </w:r>
           </w:p>
         </w:tc>
@@ -2839,7 +2821,7 @@
               <w:rPr>
                 <w:rFonts w:ascii="Times New Roman" w:eastAsia="Times New Roman" w:hAnsi="Times New Roman" w:cs="Times New Roman"/>
               </w:rPr>
-              <w:t>{m13</w:t>
+              <w:t>{mc13</w:t>
             </w:r>
             <w:r>
               <w:rPr>
@@ -4661,7 +4643,7 @@
               <w:rPr>
                 <w:rFonts w:ascii="Times New Roman" w:hAnsi="Times New Roman" w:cs="Times New Roman"/>
               </w:rPr>
-              <w:t>{m13cc21}</w:t>
+              <w:t>{mc13cc21}</w:t>
             </w:r>
           </w:p>
         </w:tc>
@@ -8119,7 +8101,16 @@
           <w:i/>
           <w:color w:val="FF0000"/>
         </w:rPr>
-        <w:t>{X</w:t>
+        <w:t>{</w:t>
+      </w:r>
+      <w:r>
+        <w:rPr>
+          <w:rStyle w:val="fontstyle01"/>
+          <w:rFonts w:ascii="Times New Roman" w:hAnsi="Times New Roman" w:cs="Times New Roman"/>
+          <w:i/>
+          <w:color w:val="FF0000"/>
+        </w:rPr>
+        <w:t>x</w:t>
       </w:r>
       <w:r>
         <w:rPr>

</xml_diff>

<commit_message>
bcThang - Cập nhật dữ liệu bcthangdocx đến x4
</commit_message>
<xml_diff>
--- a/ToolBaoCao/App_Data/bcThang.docx
+++ b/ToolBaoCao/App_Data/bcThang.docx
@@ -515,13 +515,13 @@
         <w:tblLook w:val="04A0" w:firstRow="1" w:lastRow="0" w:firstColumn="1" w:lastColumn="0" w:noHBand="0" w:noVBand="1"/>
       </w:tblPr>
       <w:tblGrid>
-        <w:gridCol w:w="2290"/>
-        <w:gridCol w:w="1191"/>
-        <w:gridCol w:w="1283"/>
-        <w:gridCol w:w="1175"/>
-        <w:gridCol w:w="1300"/>
-        <w:gridCol w:w="1283"/>
-        <w:gridCol w:w="1223"/>
+        <w:gridCol w:w="1701"/>
+        <w:gridCol w:w="2078"/>
+        <w:gridCol w:w="1135"/>
+        <w:gridCol w:w="992"/>
+        <w:gridCol w:w="1418"/>
+        <w:gridCol w:w="1308"/>
+        <w:gridCol w:w="1113"/>
       </w:tblGrid>
       <w:tr>
         <w:trPr>
@@ -529,7 +529,7 @@
         </w:trPr>
         <w:tc>
           <w:tcPr>
-            <w:tcW w:w="0" w:type="auto"/>
+            <w:tcW w:w="1701" w:type="dxa"/>
             <w:tcBorders>
               <w:top w:val="single" w:sz="4" w:space="0" w:color="auto"/>
               <w:left w:val="single" w:sz="4" w:space="0" w:color="auto"/>
@@ -559,22 +559,13 @@
                 <w:sz w:val="24"/>
                 <w:szCs w:val="24"/>
               </w:rPr>
-              <w:t xml:space="preserve">Dự toán giao </w:t>
-            </w:r>
-            <w:r>
-              <w:rPr>
-                <w:rFonts w:ascii="Times New Roman" w:eastAsia="Times New Roman" w:hAnsi="Times New Roman" w:cs="Times New Roman"/>
-                <w:color w:val="000000"/>
-                <w:sz w:val="24"/>
-                <w:szCs w:val="24"/>
-              </w:rPr>
-              <w:t>{nam1}</w:t>
-            </w:r>
-          </w:p>
-        </w:tc>
-        <w:tc>
-          <w:tcPr>
-            <w:tcW w:w="0" w:type="auto"/>
+              <w:t>Dự toán giao</w:t>
+            </w:r>
+          </w:p>
+        </w:tc>
+        <w:tc>
+          <w:tcPr>
+            <w:tcW w:w="1843" w:type="dxa"/>
             <w:tcBorders>
               <w:top w:val="single" w:sz="4" w:space="0" w:color="auto"/>
               <w:left w:val="nil"/>
@@ -607,7 +598,7 @@
         </w:tc>
         <w:tc>
           <w:tcPr>
-            <w:tcW w:w="0" w:type="auto"/>
+            <w:tcW w:w="1135" w:type="dxa"/>
             <w:tcBorders>
               <w:top w:val="single" w:sz="4" w:space="0" w:color="auto"/>
               <w:left w:val="nil"/>
@@ -634,21 +625,13 @@
                 <w:sz w:val="24"/>
                 <w:szCs w:val="24"/>
               </w:rPr>
-              <w:t xml:space="preserve">Tỷ lệ % SD dự toán </w:t>
-            </w:r>
-            <w:r>
-              <w:rPr>
-                <w:rFonts w:ascii="Times New Roman" w:eastAsia="Times New Roman" w:hAnsi="Times New Roman" w:cs="Times New Roman"/>
-                <w:sz w:val="24"/>
-                <w:szCs w:val="24"/>
-              </w:rPr>
-              <w:t>{nam1}</w:t>
-            </w:r>
-          </w:p>
-        </w:tc>
-        <w:tc>
-          <w:tcPr>
-            <w:tcW w:w="0" w:type="auto"/>
+              <w:t>Tỷ lệ % SD dự toán</w:t>
+            </w:r>
+          </w:p>
+        </w:tc>
+        <w:tc>
+          <w:tcPr>
+            <w:tcW w:w="992" w:type="dxa"/>
             <w:tcBorders>
               <w:top w:val="single" w:sz="4" w:space="0" w:color="auto"/>
               <w:left w:val="nil"/>
@@ -681,7 +664,7 @@
         </w:tc>
         <w:tc>
           <w:tcPr>
-            <w:tcW w:w="0" w:type="auto"/>
+            <w:tcW w:w="1418" w:type="dxa"/>
             <w:tcBorders>
               <w:top w:val="single" w:sz="4" w:space="0" w:color="auto"/>
               <w:left w:val="nil"/>
@@ -714,7 +697,7 @@
         </w:tc>
         <w:tc>
           <w:tcPr>
-            <w:tcW w:w="0" w:type="auto"/>
+            <w:tcW w:w="1308" w:type="dxa"/>
             <w:tcBorders>
               <w:top w:val="single" w:sz="4" w:space="0" w:color="auto"/>
               <w:left w:val="nil"/>
@@ -749,7 +732,7 @@
                 <w:sz w:val="24"/>
                 <w:szCs w:val="24"/>
               </w:rPr>
-              <w:t>{nam2}</w:t>
+              <w:t>năm trước</w:t>
             </w:r>
           </w:p>
         </w:tc>
@@ -829,7 +812,7 @@
         </w:tc>
         <w:tc>
           <w:tcPr>
-            <w:tcW w:w="0" w:type="auto"/>
+            <w:tcW w:w="2078" w:type="dxa"/>
             <w:tcBorders>
               <w:top w:val="nil"/>
               <w:left w:val="nil"/>
@@ -862,7 +845,7 @@
         </w:tc>
         <w:tc>
           <w:tcPr>
-            <w:tcW w:w="0" w:type="auto"/>
+            <w:tcW w:w="1135" w:type="dxa"/>
             <w:tcBorders>
               <w:top w:val="nil"/>
               <w:left w:val="nil"/>
@@ -898,7 +881,7 @@
         </w:tc>
         <w:tc>
           <w:tcPr>
-            <w:tcW w:w="0" w:type="auto"/>
+            <w:tcW w:w="992" w:type="dxa"/>
             <w:tcBorders>
               <w:top w:val="nil"/>
               <w:left w:val="nil"/>
@@ -931,7 +914,7 @@
         </w:tc>
         <w:tc>
           <w:tcPr>
-            <w:tcW w:w="0" w:type="auto"/>
+            <w:tcW w:w="1418" w:type="dxa"/>
             <w:tcBorders>
               <w:top w:val="nil"/>
               <w:left w:val="nil"/>
@@ -967,7 +950,7 @@
         </w:tc>
         <w:tc>
           <w:tcPr>
-            <w:tcW w:w="0" w:type="auto"/>
+            <w:tcW w:w="1308" w:type="dxa"/>
             <w:tcBorders>
               <w:top w:val="nil"/>
               <w:left w:val="nil"/>
@@ -1067,13 +1050,31 @@
                 <w:sz w:val="24"/>
                 <w:szCs w:val="24"/>
               </w:rPr>
-              <w:t>{m12c1}</w:t>
-            </w:r>
-          </w:p>
-        </w:tc>
-        <w:tc>
-          <w:tcPr>
-            <w:tcW w:w="0" w:type="auto"/>
+              <w:t>{</w:t>
+            </w:r>
+            <w:r>
+              <w:rPr>
+                <w:rFonts w:ascii="Times New Roman" w:eastAsia="Times New Roman" w:hAnsi="Times New Roman" w:cs="Times New Roman"/>
+                <w:iCs/>
+                <w:sz w:val="24"/>
+                <w:szCs w:val="24"/>
+              </w:rPr>
+              <w:t>x2</w:t>
+            </w:r>
+            <w:r>
+              <w:rPr>
+                <w:rFonts w:ascii="Times New Roman" w:eastAsia="Times New Roman" w:hAnsi="Times New Roman" w:cs="Times New Roman"/>
+                <w:iCs/>
+                <w:sz w:val="24"/>
+                <w:szCs w:val="24"/>
+              </w:rPr>
+              <w:t>}</w:t>
+            </w:r>
+          </w:p>
+        </w:tc>
+        <w:tc>
+          <w:tcPr>
+            <w:tcW w:w="2078" w:type="dxa"/>
             <w:tcBorders>
               <w:top w:val="nil"/>
               <w:left w:val="nil"/>
@@ -1102,13 +1103,31 @@
                 <w:sz w:val="24"/>
                 <w:szCs w:val="24"/>
               </w:rPr>
-              <w:t>{m12c2}</w:t>
-            </w:r>
-          </w:p>
-        </w:tc>
-        <w:tc>
-          <w:tcPr>
-            <w:tcW w:w="0" w:type="auto"/>
+              <w:t>{</w:t>
+            </w:r>
+            <w:r>
+              <w:rPr>
+                <w:rFonts w:ascii="Times New Roman" w:eastAsia="Times New Roman" w:hAnsi="Times New Roman" w:cs="Times New Roman"/>
+                <w:iCs/>
+                <w:sz w:val="24"/>
+                <w:szCs w:val="24"/>
+              </w:rPr>
+              <w:t>x3</w:t>
+            </w:r>
+            <w:r>
+              <w:rPr>
+                <w:rFonts w:ascii="Times New Roman" w:eastAsia="Times New Roman" w:hAnsi="Times New Roman" w:cs="Times New Roman"/>
+                <w:iCs/>
+                <w:sz w:val="24"/>
+                <w:szCs w:val="24"/>
+              </w:rPr>
+              <w:t>}</w:t>
+            </w:r>
+          </w:p>
+        </w:tc>
+        <w:tc>
+          <w:tcPr>
+            <w:tcW w:w="1135" w:type="dxa"/>
             <w:tcBorders>
               <w:top w:val="nil"/>
               <w:left w:val="nil"/>
@@ -1137,13 +1156,31 @@
                 <w:sz w:val="24"/>
                 <w:szCs w:val="24"/>
               </w:rPr>
-              <w:t>{m12c3}</w:t>
-            </w:r>
-          </w:p>
-        </w:tc>
-        <w:tc>
-          <w:tcPr>
-            <w:tcW w:w="0" w:type="auto"/>
+              <w:t>{</w:t>
+            </w:r>
+            <w:r>
+              <w:rPr>
+                <w:rFonts w:ascii="Times New Roman" w:eastAsia="Times New Roman" w:hAnsi="Times New Roman" w:cs="Times New Roman"/>
+                <w:iCs/>
+                <w:sz w:val="24"/>
+                <w:szCs w:val="24"/>
+              </w:rPr>
+              <w:t>x4</w:t>
+            </w:r>
+            <w:r>
+              <w:rPr>
+                <w:rFonts w:ascii="Times New Roman" w:eastAsia="Times New Roman" w:hAnsi="Times New Roman" w:cs="Times New Roman"/>
+                <w:iCs/>
+                <w:sz w:val="24"/>
+                <w:szCs w:val="24"/>
+              </w:rPr>
+              <w:t>}</w:t>
+            </w:r>
+          </w:p>
+        </w:tc>
+        <w:tc>
+          <w:tcPr>
+            <w:tcW w:w="992" w:type="dxa"/>
             <w:tcBorders>
               <w:top w:val="nil"/>
               <w:left w:val="nil"/>
@@ -1172,13 +1209,31 @@
                 <w:sz w:val="24"/>
                 <w:szCs w:val="24"/>
               </w:rPr>
-              <w:t>{m12c4}</w:t>
-            </w:r>
-          </w:p>
-        </w:tc>
-        <w:tc>
-          <w:tcPr>
-            <w:tcW w:w="0" w:type="auto"/>
+              <w:t>{</w:t>
+            </w:r>
+            <w:r>
+              <w:rPr>
+                <w:rFonts w:ascii="Times New Roman" w:eastAsia="Times New Roman" w:hAnsi="Times New Roman" w:cs="Times New Roman"/>
+                <w:iCs/>
+                <w:sz w:val="24"/>
+                <w:szCs w:val="24"/>
+              </w:rPr>
+              <w:t>x5</w:t>
+            </w:r>
+            <w:r>
+              <w:rPr>
+                <w:rFonts w:ascii="Times New Roman" w:eastAsia="Times New Roman" w:hAnsi="Times New Roman" w:cs="Times New Roman"/>
+                <w:iCs/>
+                <w:sz w:val="24"/>
+                <w:szCs w:val="24"/>
+              </w:rPr>
+              <w:t>}</w:t>
+            </w:r>
+          </w:p>
+        </w:tc>
+        <w:tc>
+          <w:tcPr>
+            <w:tcW w:w="1418" w:type="dxa"/>
             <w:tcBorders>
               <w:top w:val="nil"/>
               <w:left w:val="nil"/>
@@ -1207,13 +1262,31 @@
                 <w:sz w:val="24"/>
                 <w:szCs w:val="24"/>
               </w:rPr>
-              <w:t>{m12c5}</w:t>
-            </w:r>
-          </w:p>
-        </w:tc>
-        <w:tc>
-          <w:tcPr>
-            <w:tcW w:w="0" w:type="auto"/>
+              <w:t>{</w:t>
+            </w:r>
+            <w:r>
+              <w:rPr>
+                <w:rFonts w:ascii="Times New Roman" w:eastAsia="Times New Roman" w:hAnsi="Times New Roman" w:cs="Times New Roman"/>
+                <w:iCs/>
+                <w:sz w:val="24"/>
+                <w:szCs w:val="24"/>
+              </w:rPr>
+              <w:t>x6</w:t>
+            </w:r>
+            <w:r>
+              <w:rPr>
+                <w:rFonts w:ascii="Times New Roman" w:eastAsia="Times New Roman" w:hAnsi="Times New Roman" w:cs="Times New Roman"/>
+                <w:iCs/>
+                <w:sz w:val="24"/>
+                <w:szCs w:val="24"/>
+              </w:rPr>
+              <w:t>}</w:t>
+            </w:r>
+          </w:p>
+        </w:tc>
+        <w:tc>
+          <w:tcPr>
+            <w:tcW w:w="1308" w:type="dxa"/>
             <w:tcBorders>
               <w:top w:val="nil"/>
               <w:left w:val="nil"/>
@@ -1241,7 +1314,25 @@
                 <w:sz w:val="24"/>
                 <w:szCs w:val="24"/>
               </w:rPr>
-              <w:t>{m12c6}</w:t>
+              <w:t>{</w:t>
+            </w:r>
+            <w:r>
+              <w:rPr>
+                <w:rFonts w:ascii="Times New Roman" w:eastAsia="Times New Roman" w:hAnsi="Times New Roman" w:cs="Times New Roman"/>
+                <w:iCs/>
+                <w:sz w:val="24"/>
+                <w:szCs w:val="24"/>
+              </w:rPr>
+              <w:t>x7</w:t>
+            </w:r>
+            <w:r>
+              <w:rPr>
+                <w:rFonts w:ascii="Times New Roman" w:eastAsia="Times New Roman" w:hAnsi="Times New Roman" w:cs="Times New Roman"/>
+                <w:iCs/>
+                <w:sz w:val="24"/>
+                <w:szCs w:val="24"/>
+              </w:rPr>
+              <w:t>}</w:t>
             </w:r>
           </w:p>
         </w:tc>
@@ -1277,56 +1368,30 @@
                 <w:sz w:val="24"/>
                 <w:szCs w:val="24"/>
               </w:rPr>
-              <w:t>{m12c7}</w:t>
+              <w:t>{</w:t>
+            </w:r>
+            <w:r>
+              <w:rPr>
+                <w:rFonts w:ascii="Times New Roman" w:eastAsia="Times New Roman" w:hAnsi="Times New Roman" w:cs="Times New Roman"/>
+                <w:iCs/>
+                <w:sz w:val="24"/>
+                <w:szCs w:val="24"/>
+              </w:rPr>
+              <w:t>x8</w:t>
+            </w:r>
+            <w:r>
+              <w:rPr>
+                <w:rFonts w:ascii="Times New Roman" w:eastAsia="Times New Roman" w:hAnsi="Times New Roman" w:cs="Times New Roman"/>
+                <w:iCs/>
+                <w:sz w:val="24"/>
+                <w:szCs w:val="24"/>
+              </w:rPr>
+              <w:t>}</w:t>
             </w:r>
           </w:p>
         </w:tc>
       </w:tr>
     </w:tbl>
-    <w:p>
-      <w:pPr>
-        <w:spacing w:after="0" w:line="340" w:lineRule="exact"/>
-        <w:ind w:firstLine="567"/>
-        <w:jc w:val="both"/>
-        <w:rPr>
-          <w:rStyle w:val="fontstyle01"/>
-          <w:rFonts w:ascii="Times New Roman" w:hAnsi="Times New Roman" w:cs="Times New Roman"/>
-          <w:i/>
-          <w:color w:val="auto"/>
-          <w:sz w:val="24"/>
-        </w:rPr>
-      </w:pPr>
-      <w:r>
-        <w:rPr>
-          <w:rStyle w:val="fontstyle01"/>
-          <w:rFonts w:ascii="Times New Roman" w:hAnsi="Times New Roman" w:cs="Times New Roman"/>
-          <w:i/>
-          <w:color w:val="auto"/>
-          <w:sz w:val="24"/>
-        </w:rPr>
-        <w:t>Cách lấy dữ liệu: Nguồn dữ liệu: biểu B01-00 xuất từ tháng 1 đến tháng báo cáo của  năm 2023, năm 2024. Cách lấy các cột theo mô tả</w:t>
-      </w:r>
-      <w:r>
-        <w:rPr>
-          <w:rStyle w:val="fontstyle01"/>
-          <w:rFonts w:ascii="Times New Roman" w:hAnsi="Times New Roman" w:cs="Times New Roman"/>
-          <w:i/>
-          <w:color w:val="auto"/>
-          <w:sz w:val="24"/>
-        </w:rPr>
-        <w:t xml:space="preserve"> các biến {X?}</w:t>
-      </w:r>
-      <w:r>
-        <w:rPr>
-          <w:rStyle w:val="fontstyle01"/>
-          <w:rFonts w:ascii="Times New Roman" w:hAnsi="Times New Roman" w:cs="Times New Roman"/>
-          <w:i/>
-          <w:color w:val="auto"/>
-          <w:sz w:val="24"/>
-        </w:rPr>
-        <w:t xml:space="preserve"> trong bảng.</w:t>
-      </w:r>
-    </w:p>
     <w:p>
       <w:pPr>
         <w:spacing w:before="240" w:after="0" w:line="340" w:lineRule="exact"/>
@@ -2135,7 +2200,6 @@
                 <w:sz w:val="24"/>
                 <w:szCs w:val="24"/>
               </w:rPr>
-              <w:lastRenderedPageBreak/>
               <w:t>Chỉ tiêu</w:t>
             </w:r>
           </w:p>
@@ -2750,6 +2814,7 @@
                 <w:rFonts w:ascii="Times New Roman" w:eastAsia="Times New Roman" w:hAnsi="Times New Roman" w:cs="Times New Roman"/>
                 <w:color w:val="000000"/>
               </w:rPr>
+              <w:lastRenderedPageBreak/>
               <w:t>Năm {nam1}</w:t>
             </w:r>
           </w:p>
@@ -6889,7 +6954,6 @@
           <w:color w:val="auto"/>
           <w:sz w:val="24"/>
         </w:rPr>
-        <w:lastRenderedPageBreak/>
         <w:t xml:space="preserve">Cách lập giống như </w:t>
       </w:r>
       <w:r>
@@ -7019,6 +7083,7 @@
           <w:color w:val="auto"/>
           <w:sz w:val="24"/>
         </w:rPr>
+        <w:lastRenderedPageBreak/>
         <w:t xml:space="preserve">Cách lập giống như </w:t>
       </w:r>
       <w:r>

</xml_diff>

<commit_message>
bcThang => Cập nhật dữ liệu bcThang đến x33
</commit_message>
<xml_diff>
--- a/ToolBaoCao/App_Data/bcThang.docx
+++ b/ToolBaoCao/App_Data/bcThang.docx
@@ -2815,7 +2815,14 @@
                 <w:color w:val="000000"/>
               </w:rPr>
               <w:lastRenderedPageBreak/>
-              <w:t>Năm {nam1}</w:t>
+              <w:t xml:space="preserve">Năm </w:t>
+            </w:r>
+            <w:r>
+              <w:rPr>
+                <w:rFonts w:ascii="Times New Roman" w:eastAsia="Times New Roman" w:hAnsi="Times New Roman" w:cs="Times New Roman"/>
+                <w:color w:val="000000"/>
+              </w:rPr>
+              <w:t>nay</w:t>
             </w:r>
           </w:p>
         </w:tc>
@@ -2845,19 +2852,19 @@
               <w:rPr>
                 <w:rFonts w:ascii="Times New Roman" w:eastAsia="Times New Roman" w:hAnsi="Times New Roman" w:cs="Times New Roman"/>
               </w:rPr>
-              <w:t>{m13</w:t>
-            </w:r>
-            <w:r>
-              <w:rPr>
-                <w:rFonts w:ascii="Times New Roman" w:eastAsia="Times New Roman" w:hAnsi="Times New Roman" w:cs="Times New Roman"/>
-              </w:rPr>
-              <w:t>l</w:t>
-            </w:r>
-            <w:r>
-              <w:rPr>
-                <w:rFonts w:ascii="Times New Roman" w:eastAsia="Times New Roman" w:hAnsi="Times New Roman" w:cs="Times New Roman"/>
-              </w:rPr>
-              <w:t>c11}</w:t>
+              <w:t>{</w:t>
+            </w:r>
+            <w:r>
+              <w:rPr>
+                <w:rFonts w:ascii="Times New Roman" w:eastAsia="Times New Roman" w:hAnsi="Times New Roman" w:cs="Times New Roman"/>
+              </w:rPr>
+              <w:t>x9</w:t>
+            </w:r>
+            <w:r>
+              <w:rPr>
+                <w:rFonts w:ascii="Times New Roman" w:eastAsia="Times New Roman" w:hAnsi="Times New Roman" w:cs="Times New Roman"/>
+              </w:rPr>
+              <w:t>}</w:t>
             </w:r>
           </w:p>
         </w:tc>
@@ -2886,19 +2893,19 @@
               <w:rPr>
                 <w:rFonts w:ascii="Times New Roman" w:eastAsia="Times New Roman" w:hAnsi="Times New Roman" w:cs="Times New Roman"/>
               </w:rPr>
-              <w:t>{mc13</w:t>
-            </w:r>
-            <w:r>
-              <w:rPr>
-                <w:rFonts w:ascii="Times New Roman" w:eastAsia="Times New Roman" w:hAnsi="Times New Roman" w:cs="Times New Roman"/>
-              </w:rPr>
-              <w:t>l</w:t>
-            </w:r>
-            <w:r>
-              <w:rPr>
-                <w:rFonts w:ascii="Times New Roman" w:eastAsia="Times New Roman" w:hAnsi="Times New Roman" w:cs="Times New Roman"/>
-              </w:rPr>
-              <w:t>c21}</w:t>
+              <w:t>{</w:t>
+            </w:r>
+            <w:r>
+              <w:rPr>
+                <w:rFonts w:ascii="Times New Roman" w:eastAsia="Times New Roman" w:hAnsi="Times New Roman" w:cs="Times New Roman"/>
+              </w:rPr>
+              <w:t>x10</w:t>
+            </w:r>
+            <w:r>
+              <w:rPr>
+                <w:rFonts w:ascii="Times New Roman" w:eastAsia="Times New Roman" w:hAnsi="Times New Roman" w:cs="Times New Roman"/>
+              </w:rPr>
+              <w:t>}</w:t>
             </w:r>
           </w:p>
         </w:tc>
@@ -2927,19 +2934,19 @@
               <w:rPr>
                 <w:rFonts w:ascii="Times New Roman" w:eastAsia="Times New Roman" w:hAnsi="Times New Roman" w:cs="Times New Roman"/>
               </w:rPr>
-              <w:t>{m13</w:t>
-            </w:r>
-            <w:r>
-              <w:rPr>
-                <w:rFonts w:ascii="Times New Roman" w:eastAsia="Times New Roman" w:hAnsi="Times New Roman" w:cs="Times New Roman"/>
-              </w:rPr>
-              <w:t>l</w:t>
-            </w:r>
-            <w:r>
-              <w:rPr>
-                <w:rFonts w:ascii="Times New Roman" w:eastAsia="Times New Roman" w:hAnsi="Times New Roman" w:cs="Times New Roman"/>
-              </w:rPr>
-              <w:t>c31}</w:t>
+              <w:t>{</w:t>
+            </w:r>
+            <w:r>
+              <w:rPr>
+                <w:rFonts w:ascii="Times New Roman" w:eastAsia="Times New Roman" w:hAnsi="Times New Roman" w:cs="Times New Roman"/>
+              </w:rPr>
+              <w:t>x11</w:t>
+            </w:r>
+            <w:r>
+              <w:rPr>
+                <w:rFonts w:ascii="Times New Roman" w:eastAsia="Times New Roman" w:hAnsi="Times New Roman" w:cs="Times New Roman"/>
+              </w:rPr>
+              <w:t>}</w:t>
             </w:r>
           </w:p>
         </w:tc>
@@ -2969,19 +2976,19 @@
               <w:rPr>
                 <w:rFonts w:ascii="Times New Roman" w:eastAsia="Times New Roman" w:hAnsi="Times New Roman" w:cs="Times New Roman"/>
               </w:rPr>
-              <w:t>{m13</w:t>
-            </w:r>
-            <w:r>
-              <w:rPr>
-                <w:rFonts w:ascii="Times New Roman" w:eastAsia="Times New Roman" w:hAnsi="Times New Roman" w:cs="Times New Roman"/>
-              </w:rPr>
-              <w:t>l</w:t>
-            </w:r>
-            <w:r>
-              <w:rPr>
-                <w:rFonts w:ascii="Times New Roman" w:eastAsia="Times New Roman" w:hAnsi="Times New Roman" w:cs="Times New Roman"/>
-              </w:rPr>
-              <w:t>c41}</w:t>
+              <w:t>{</w:t>
+            </w:r>
+            <w:r>
+              <w:rPr>
+                <w:rFonts w:ascii="Times New Roman" w:eastAsia="Times New Roman" w:hAnsi="Times New Roman" w:cs="Times New Roman"/>
+              </w:rPr>
+              <w:t>x12</w:t>
+            </w:r>
+            <w:r>
+              <w:rPr>
+                <w:rFonts w:ascii="Times New Roman" w:eastAsia="Times New Roman" w:hAnsi="Times New Roman" w:cs="Times New Roman"/>
+              </w:rPr>
+              <w:t>}</w:t>
             </w:r>
           </w:p>
         </w:tc>
@@ -3010,19 +3017,19 @@
               <w:rPr>
                 <w:rFonts w:ascii="Times New Roman" w:eastAsia="Times New Roman" w:hAnsi="Times New Roman" w:cs="Times New Roman"/>
               </w:rPr>
-              <w:t>{m13</w:t>
-            </w:r>
-            <w:r>
-              <w:rPr>
-                <w:rFonts w:ascii="Times New Roman" w:eastAsia="Times New Roman" w:hAnsi="Times New Roman" w:cs="Times New Roman"/>
-              </w:rPr>
-              <w:t>l</w:t>
-            </w:r>
-            <w:r>
-              <w:rPr>
-                <w:rFonts w:ascii="Times New Roman" w:eastAsia="Times New Roman" w:hAnsi="Times New Roman" w:cs="Times New Roman"/>
-              </w:rPr>
-              <w:t>c51}</w:t>
+              <w:t>{</w:t>
+            </w:r>
+            <w:r>
+              <w:rPr>
+                <w:rFonts w:ascii="Times New Roman" w:eastAsia="Times New Roman" w:hAnsi="Times New Roman" w:cs="Times New Roman"/>
+              </w:rPr>
+              <w:t>x13</w:t>
+            </w:r>
+            <w:r>
+              <w:rPr>
+                <w:rFonts w:ascii="Times New Roman" w:eastAsia="Times New Roman" w:hAnsi="Times New Roman" w:cs="Times New Roman"/>
+              </w:rPr>
+              <w:t>}</w:t>
             </w:r>
           </w:p>
         </w:tc>
@@ -3051,19 +3058,19 @@
               <w:rPr>
                 <w:rFonts w:ascii="Times New Roman" w:eastAsia="Times New Roman" w:hAnsi="Times New Roman" w:cs="Times New Roman"/>
               </w:rPr>
-              <w:t>{m13</w:t>
-            </w:r>
-            <w:r>
-              <w:rPr>
-                <w:rFonts w:ascii="Times New Roman" w:eastAsia="Times New Roman" w:hAnsi="Times New Roman" w:cs="Times New Roman"/>
-              </w:rPr>
-              <w:t>l</w:t>
-            </w:r>
-            <w:r>
-              <w:rPr>
-                <w:rFonts w:ascii="Times New Roman" w:eastAsia="Times New Roman" w:hAnsi="Times New Roman" w:cs="Times New Roman"/>
-              </w:rPr>
-              <w:t>c61}</w:t>
+              <w:t>{</w:t>
+            </w:r>
+            <w:r>
+              <w:rPr>
+                <w:rFonts w:ascii="Times New Roman" w:eastAsia="Times New Roman" w:hAnsi="Times New Roman" w:cs="Times New Roman"/>
+              </w:rPr>
+              <w:t>x14</w:t>
+            </w:r>
+            <w:r>
+              <w:rPr>
+                <w:rFonts w:ascii="Times New Roman" w:eastAsia="Times New Roman" w:hAnsi="Times New Roman" w:cs="Times New Roman"/>
+              </w:rPr>
+              <w:t>}</w:t>
             </w:r>
           </w:p>
         </w:tc>
@@ -3100,7 +3107,14 @@
                 <w:rFonts w:ascii="Times New Roman" w:eastAsia="Times New Roman" w:hAnsi="Times New Roman" w:cs="Times New Roman"/>
                 <w:color w:val="000000"/>
               </w:rPr>
-              <w:t>Năm {nam2}</w:t>
+              <w:t xml:space="preserve">Năm </w:t>
+            </w:r>
+            <w:r>
+              <w:rPr>
+                <w:rFonts w:ascii="Times New Roman" w:eastAsia="Times New Roman" w:hAnsi="Times New Roman" w:cs="Times New Roman"/>
+                <w:color w:val="000000"/>
+              </w:rPr>
+              <w:t>trước</w:t>
             </w:r>
           </w:p>
         </w:tc>
@@ -3130,19 +3144,19 @@
               <w:rPr>
                 <w:rFonts w:ascii="Times New Roman" w:eastAsia="Times New Roman" w:hAnsi="Times New Roman" w:cs="Times New Roman"/>
               </w:rPr>
-              <w:t>{m13</w:t>
-            </w:r>
-            <w:r>
-              <w:rPr>
-                <w:rFonts w:ascii="Times New Roman" w:eastAsia="Times New Roman" w:hAnsi="Times New Roman" w:cs="Times New Roman"/>
-              </w:rPr>
-              <w:t>l</w:t>
-            </w:r>
-            <w:r>
-              <w:rPr>
-                <w:rFonts w:ascii="Times New Roman" w:eastAsia="Times New Roman" w:hAnsi="Times New Roman" w:cs="Times New Roman"/>
-              </w:rPr>
-              <w:t>c12}</w:t>
+              <w:t>{</w:t>
+            </w:r>
+            <w:r>
+              <w:rPr>
+                <w:rFonts w:ascii="Times New Roman" w:eastAsia="Times New Roman" w:hAnsi="Times New Roman" w:cs="Times New Roman"/>
+              </w:rPr>
+              <w:t>x15</w:t>
+            </w:r>
+            <w:r>
+              <w:rPr>
+                <w:rFonts w:ascii="Times New Roman" w:eastAsia="Times New Roman" w:hAnsi="Times New Roman" w:cs="Times New Roman"/>
+              </w:rPr>
+              <w:t>}</w:t>
             </w:r>
           </w:p>
         </w:tc>
@@ -3171,19 +3185,19 @@
               <w:rPr>
                 <w:rFonts w:ascii="Times New Roman" w:eastAsia="Times New Roman" w:hAnsi="Times New Roman" w:cs="Times New Roman"/>
               </w:rPr>
-              <w:t>{m13</w:t>
-            </w:r>
-            <w:r>
-              <w:rPr>
-                <w:rFonts w:ascii="Times New Roman" w:eastAsia="Times New Roman" w:hAnsi="Times New Roman" w:cs="Times New Roman"/>
-              </w:rPr>
-              <w:t>l</w:t>
-            </w:r>
-            <w:r>
-              <w:rPr>
-                <w:rFonts w:ascii="Times New Roman" w:eastAsia="Times New Roman" w:hAnsi="Times New Roman" w:cs="Times New Roman"/>
-              </w:rPr>
-              <w:t>c22}</w:t>
+              <w:t>{</w:t>
+            </w:r>
+            <w:r>
+              <w:rPr>
+                <w:rFonts w:ascii="Times New Roman" w:eastAsia="Times New Roman" w:hAnsi="Times New Roman" w:cs="Times New Roman"/>
+              </w:rPr>
+              <w:t>x16</w:t>
+            </w:r>
+            <w:r>
+              <w:rPr>
+                <w:rFonts w:ascii="Times New Roman" w:eastAsia="Times New Roman" w:hAnsi="Times New Roman" w:cs="Times New Roman"/>
+              </w:rPr>
+              <w:t>}</w:t>
             </w:r>
           </w:p>
         </w:tc>
@@ -3382,7 +3396,13 @@
               <w:rPr>
                 <w:rFonts w:ascii="Times New Roman" w:eastAsia="Times New Roman" w:hAnsi="Times New Roman" w:cs="Times New Roman"/>
               </w:rPr>
-              <w:t>Tăng/giảm so với {nam2}</w:t>
+              <w:t xml:space="preserve">Tăng/giảm so với </w:t>
+            </w:r>
+            <w:r>
+              <w:rPr>
+                <w:rFonts w:ascii="Times New Roman" w:eastAsia="Times New Roman" w:hAnsi="Times New Roman" w:cs="Times New Roman"/>
+              </w:rPr>
+              <w:t xml:space="preserve">cùng kỳ năm trước </w:t>
             </w:r>
           </w:p>
         </w:tc>
@@ -3665,7 +3685,21 @@
                 <w:rFonts w:ascii="Times New Roman" w:eastAsia="Times New Roman" w:hAnsi="Times New Roman" w:cs="Times New Roman"/>
                 <w:color w:val="000000"/>
               </w:rPr>
-              <w:t>Tỷ lệ tăng giảm</w:t>
+              <w:t>Tỷ lệ</w:t>
+            </w:r>
+            <w:r>
+              <w:rPr>
+                <w:rFonts w:ascii="Times New Roman" w:eastAsia="Times New Roman" w:hAnsi="Times New Roman" w:cs="Times New Roman"/>
+                <w:color w:val="000000"/>
+              </w:rPr>
+              <w:t xml:space="preserve"> %</w:t>
+            </w:r>
+            <w:r>
+              <w:rPr>
+                <w:rFonts w:ascii="Times New Roman" w:eastAsia="Times New Roman" w:hAnsi="Times New Roman" w:cs="Times New Roman"/>
+                <w:color w:val="000000"/>
+              </w:rPr>
+              <w:t xml:space="preserve"> tăng giảm</w:t>
             </w:r>
           </w:p>
         </w:tc>

</xml_diff>

<commit_message>
bcThang => createBCThang cập nhật dữ liệu toàn bộ các trường
</commit_message>
<xml_diff>
--- a/ToolBaoCao/App_Data/bcThang.docx
+++ b/ToolBaoCao/App_Data/bcThang.docx
@@ -3226,19 +3226,19 @@
               <w:rPr>
                 <w:rFonts w:ascii="Times New Roman" w:eastAsia="Times New Roman" w:hAnsi="Times New Roman" w:cs="Times New Roman"/>
               </w:rPr>
-              <w:t>{m13</w:t>
-            </w:r>
-            <w:r>
-              <w:rPr>
-                <w:rFonts w:ascii="Times New Roman" w:eastAsia="Times New Roman" w:hAnsi="Times New Roman" w:cs="Times New Roman"/>
-              </w:rPr>
-              <w:t>l</w:t>
-            </w:r>
-            <w:r>
-              <w:rPr>
-                <w:rFonts w:ascii="Times New Roman" w:eastAsia="Times New Roman" w:hAnsi="Times New Roman" w:cs="Times New Roman"/>
-              </w:rPr>
-              <w:t>c32}</w:t>
+              <w:t>{</w:t>
+            </w:r>
+            <w:r>
+              <w:rPr>
+                <w:rFonts w:ascii="Times New Roman" w:eastAsia="Times New Roman" w:hAnsi="Times New Roman" w:cs="Times New Roman"/>
+              </w:rPr>
+              <w:t>x17</w:t>
+            </w:r>
+            <w:r>
+              <w:rPr>
+                <w:rFonts w:ascii="Times New Roman" w:eastAsia="Times New Roman" w:hAnsi="Times New Roman" w:cs="Times New Roman"/>
+              </w:rPr>
+              <w:t>}</w:t>
             </w:r>
           </w:p>
         </w:tc>
@@ -3268,19 +3268,19 @@
               <w:rPr>
                 <w:rFonts w:ascii="Times New Roman" w:eastAsia="Times New Roman" w:hAnsi="Times New Roman" w:cs="Times New Roman"/>
               </w:rPr>
-              <w:t>{m13</w:t>
-            </w:r>
-            <w:r>
-              <w:rPr>
-                <w:rFonts w:ascii="Times New Roman" w:eastAsia="Times New Roman" w:hAnsi="Times New Roman" w:cs="Times New Roman"/>
-              </w:rPr>
-              <w:t>l</w:t>
-            </w:r>
-            <w:r>
-              <w:rPr>
-                <w:rFonts w:ascii="Times New Roman" w:eastAsia="Times New Roman" w:hAnsi="Times New Roman" w:cs="Times New Roman"/>
-              </w:rPr>
-              <w:t>c42}</w:t>
+              <w:t>{</w:t>
+            </w:r>
+            <w:r>
+              <w:rPr>
+                <w:rFonts w:ascii="Times New Roman" w:eastAsia="Times New Roman" w:hAnsi="Times New Roman" w:cs="Times New Roman"/>
+              </w:rPr>
+              <w:t>x18</w:t>
+            </w:r>
+            <w:r>
+              <w:rPr>
+                <w:rFonts w:ascii="Times New Roman" w:eastAsia="Times New Roman" w:hAnsi="Times New Roman" w:cs="Times New Roman"/>
+              </w:rPr>
+              <w:t>}</w:t>
             </w:r>
           </w:p>
         </w:tc>
@@ -3309,19 +3309,19 @@
               <w:rPr>
                 <w:rFonts w:ascii="Times New Roman" w:eastAsia="Times New Roman" w:hAnsi="Times New Roman" w:cs="Times New Roman"/>
               </w:rPr>
-              <w:t>{m13</w:t>
-            </w:r>
-            <w:r>
-              <w:rPr>
-                <w:rFonts w:ascii="Times New Roman" w:eastAsia="Times New Roman" w:hAnsi="Times New Roman" w:cs="Times New Roman"/>
-              </w:rPr>
-              <w:t>l</w:t>
-            </w:r>
-            <w:r>
-              <w:rPr>
-                <w:rFonts w:ascii="Times New Roman" w:eastAsia="Times New Roman" w:hAnsi="Times New Roman" w:cs="Times New Roman"/>
-              </w:rPr>
-              <w:t>c52}</w:t>
+              <w:t>{</w:t>
+            </w:r>
+            <w:r>
+              <w:rPr>
+                <w:rFonts w:ascii="Times New Roman" w:eastAsia="Times New Roman" w:hAnsi="Times New Roman" w:cs="Times New Roman"/>
+              </w:rPr>
+              <w:t>x19</w:t>
+            </w:r>
+            <w:r>
+              <w:rPr>
+                <w:rFonts w:ascii="Times New Roman" w:eastAsia="Times New Roman" w:hAnsi="Times New Roman" w:cs="Times New Roman"/>
+              </w:rPr>
+              <w:t>}</w:t>
             </w:r>
           </w:p>
         </w:tc>
@@ -3350,19 +3350,19 @@
               <w:rPr>
                 <w:rFonts w:ascii="Times New Roman" w:eastAsia="Times New Roman" w:hAnsi="Times New Roman" w:cs="Times New Roman"/>
               </w:rPr>
-              <w:t>{m13</w:t>
-            </w:r>
-            <w:r>
-              <w:rPr>
-                <w:rFonts w:ascii="Times New Roman" w:eastAsia="Times New Roman" w:hAnsi="Times New Roman" w:cs="Times New Roman"/>
-              </w:rPr>
-              <w:t>l</w:t>
-            </w:r>
-            <w:r>
-              <w:rPr>
-                <w:rFonts w:ascii="Times New Roman" w:eastAsia="Times New Roman" w:hAnsi="Times New Roman" w:cs="Times New Roman"/>
-              </w:rPr>
-              <w:t>c62}</w:t>
+              <w:t>{</w:t>
+            </w:r>
+            <w:r>
+              <w:rPr>
+                <w:rFonts w:ascii="Times New Roman" w:eastAsia="Times New Roman" w:hAnsi="Times New Roman" w:cs="Times New Roman"/>
+              </w:rPr>
+              <w:t>x20</w:t>
+            </w:r>
+            <w:r>
+              <w:rPr>
+                <w:rFonts w:ascii="Times New Roman" w:eastAsia="Times New Roman" w:hAnsi="Times New Roman" w:cs="Times New Roman"/>
+              </w:rPr>
+              <w:t>}</w:t>
             </w:r>
           </w:p>
         </w:tc>
@@ -4668,7 +4668,7 @@
                 <w:sz w:val="24"/>
                 <w:szCs w:val="24"/>
               </w:rPr>
-              <w:t>{nam1}</w:t>
+              <w:t>nay</w:t>
             </w:r>
           </w:p>
         </w:tc>
@@ -4701,19 +4701,19 @@
               <w:rPr>
                 <w:rFonts w:ascii="Times New Roman" w:eastAsia="Times New Roman" w:hAnsi="Times New Roman" w:cs="Times New Roman"/>
               </w:rPr>
-              <w:t>{m13</w:t>
-            </w:r>
-            <w:r>
-              <w:rPr>
-                <w:rFonts w:ascii="Times New Roman" w:eastAsia="Times New Roman" w:hAnsi="Times New Roman" w:cs="Times New Roman"/>
-              </w:rPr>
-              <w:t>c</w:t>
-            </w:r>
-            <w:r>
-              <w:rPr>
-                <w:rFonts w:ascii="Times New Roman" w:eastAsia="Times New Roman" w:hAnsi="Times New Roman" w:cs="Times New Roman"/>
-              </w:rPr>
-              <w:t>c11}</w:t>
+              <w:t>{</w:t>
+            </w:r>
+            <w:r>
+              <w:rPr>
+                <w:rFonts w:ascii="Times New Roman" w:eastAsia="Times New Roman" w:hAnsi="Times New Roman" w:cs="Times New Roman"/>
+              </w:rPr>
+              <w:t>x21</w:t>
+            </w:r>
+            <w:r>
+              <w:rPr>
+                <w:rFonts w:ascii="Times New Roman" w:eastAsia="Times New Roman" w:hAnsi="Times New Roman" w:cs="Times New Roman"/>
+              </w:rPr>
+              <w:t>}</w:t>
             </w:r>
           </w:p>
         </w:tc>
@@ -4742,7 +4742,19 @@
               <w:rPr>
                 <w:rFonts w:ascii="Times New Roman" w:hAnsi="Times New Roman" w:cs="Times New Roman"/>
               </w:rPr>
-              <w:t>{mc13cc21}</w:t>
+              <w:t>{</w:t>
+            </w:r>
+            <w:r>
+              <w:rPr>
+                <w:rFonts w:ascii="Times New Roman" w:hAnsi="Times New Roman" w:cs="Times New Roman"/>
+              </w:rPr>
+              <w:t>x22</w:t>
+            </w:r>
+            <w:r>
+              <w:rPr>
+                <w:rFonts w:ascii="Times New Roman" w:hAnsi="Times New Roman" w:cs="Times New Roman"/>
+              </w:rPr>
+              <w:t>}</w:t>
             </w:r>
           </w:p>
         </w:tc>
@@ -4774,19 +4786,19 @@
               <w:rPr>
                 <w:rFonts w:ascii="Times New Roman" w:eastAsia="Times New Roman" w:hAnsi="Times New Roman" w:cs="Times New Roman"/>
               </w:rPr>
-              <w:t>{m13</w:t>
-            </w:r>
-            <w:r>
-              <w:rPr>
-                <w:rFonts w:ascii="Times New Roman" w:eastAsia="Times New Roman" w:hAnsi="Times New Roman" w:cs="Times New Roman"/>
-              </w:rPr>
-              <w:t>c</w:t>
-            </w:r>
-            <w:r>
-              <w:rPr>
-                <w:rFonts w:ascii="Times New Roman" w:eastAsia="Times New Roman" w:hAnsi="Times New Roman" w:cs="Times New Roman"/>
-              </w:rPr>
-              <w:t>c31}</w:t>
+              <w:t>{</w:t>
+            </w:r>
+            <w:r>
+              <w:rPr>
+                <w:rFonts w:ascii="Times New Roman" w:eastAsia="Times New Roman" w:hAnsi="Times New Roman" w:cs="Times New Roman"/>
+              </w:rPr>
+              <w:t>x23</w:t>
+            </w:r>
+            <w:r>
+              <w:rPr>
+                <w:rFonts w:ascii="Times New Roman" w:eastAsia="Times New Roman" w:hAnsi="Times New Roman" w:cs="Times New Roman"/>
+              </w:rPr>
+              <w:t>}</w:t>
             </w:r>
           </w:p>
         </w:tc>
@@ -4819,19 +4831,19 @@
               <w:rPr>
                 <w:rFonts w:ascii="Times New Roman" w:eastAsia="Times New Roman" w:hAnsi="Times New Roman" w:cs="Times New Roman"/>
               </w:rPr>
-              <w:t>{m13</w:t>
-            </w:r>
-            <w:r>
-              <w:rPr>
-                <w:rFonts w:ascii="Times New Roman" w:eastAsia="Times New Roman" w:hAnsi="Times New Roman" w:cs="Times New Roman"/>
-              </w:rPr>
-              <w:t>c</w:t>
-            </w:r>
-            <w:r>
-              <w:rPr>
-                <w:rFonts w:ascii="Times New Roman" w:eastAsia="Times New Roman" w:hAnsi="Times New Roman" w:cs="Times New Roman"/>
-              </w:rPr>
-              <w:t>c41}</w:t>
+              <w:t>{</w:t>
+            </w:r>
+            <w:r>
+              <w:rPr>
+                <w:rFonts w:ascii="Times New Roman" w:eastAsia="Times New Roman" w:hAnsi="Times New Roman" w:cs="Times New Roman"/>
+              </w:rPr>
+              <w:t>x24</w:t>
+            </w:r>
+            <w:r>
+              <w:rPr>
+                <w:rFonts w:ascii="Times New Roman" w:eastAsia="Times New Roman" w:hAnsi="Times New Roman" w:cs="Times New Roman"/>
+              </w:rPr>
+              <w:t>}</w:t>
             </w:r>
           </w:p>
         </w:tc>
@@ -4863,19 +4875,19 @@
               <w:rPr>
                 <w:rFonts w:ascii="Times New Roman" w:eastAsia="Times New Roman" w:hAnsi="Times New Roman" w:cs="Times New Roman"/>
               </w:rPr>
-              <w:t>{m13</w:t>
-            </w:r>
-            <w:r>
-              <w:rPr>
-                <w:rFonts w:ascii="Times New Roman" w:eastAsia="Times New Roman" w:hAnsi="Times New Roman" w:cs="Times New Roman"/>
-              </w:rPr>
-              <w:t>c</w:t>
-            </w:r>
-            <w:r>
-              <w:rPr>
-                <w:rFonts w:ascii="Times New Roman" w:eastAsia="Times New Roman" w:hAnsi="Times New Roman" w:cs="Times New Roman"/>
-              </w:rPr>
-              <w:t>c51}</w:t>
+              <w:t>{</w:t>
+            </w:r>
+            <w:r>
+              <w:rPr>
+                <w:rFonts w:ascii="Times New Roman" w:eastAsia="Times New Roman" w:hAnsi="Times New Roman" w:cs="Times New Roman"/>
+              </w:rPr>
+              <w:t>x25</w:t>
+            </w:r>
+            <w:r>
+              <w:rPr>
+                <w:rFonts w:ascii="Times New Roman" w:eastAsia="Times New Roman" w:hAnsi="Times New Roman" w:cs="Times New Roman"/>
+              </w:rPr>
+              <w:t>}</w:t>
             </w:r>
           </w:p>
         </w:tc>
@@ -4907,19 +4919,19 @@
               <w:rPr>
                 <w:rFonts w:ascii="Times New Roman" w:eastAsia="Times New Roman" w:hAnsi="Times New Roman" w:cs="Times New Roman"/>
               </w:rPr>
-              <w:t>{m13</w:t>
-            </w:r>
-            <w:r>
-              <w:rPr>
-                <w:rFonts w:ascii="Times New Roman" w:eastAsia="Times New Roman" w:hAnsi="Times New Roman" w:cs="Times New Roman"/>
-              </w:rPr>
-              <w:t>c</w:t>
-            </w:r>
-            <w:r>
-              <w:rPr>
-                <w:rFonts w:ascii="Times New Roman" w:eastAsia="Times New Roman" w:hAnsi="Times New Roman" w:cs="Times New Roman"/>
-              </w:rPr>
-              <w:t>c61}</w:t>
+              <w:t>{</w:t>
+            </w:r>
+            <w:r>
+              <w:rPr>
+                <w:rFonts w:ascii="Times New Roman" w:eastAsia="Times New Roman" w:hAnsi="Times New Roman" w:cs="Times New Roman"/>
+              </w:rPr>
+              <w:t>x26</w:t>
+            </w:r>
+            <w:r>
+              <w:rPr>
+                <w:rFonts w:ascii="Times New Roman" w:eastAsia="Times New Roman" w:hAnsi="Times New Roman" w:cs="Times New Roman"/>
+              </w:rPr>
+              <w:t>}</w:t>
             </w:r>
           </w:p>
         </w:tc>
@@ -4969,7 +4981,7 @@
                 <w:sz w:val="24"/>
                 <w:szCs w:val="24"/>
               </w:rPr>
-              <w:t>{nam2}</w:t>
+              <w:t>trước</w:t>
             </w:r>
           </w:p>
         </w:tc>
@@ -5002,19 +5014,19 @@
               <w:rPr>
                 <w:rFonts w:ascii="Times New Roman" w:eastAsia="Times New Roman" w:hAnsi="Times New Roman" w:cs="Times New Roman"/>
               </w:rPr>
-              <w:t>{m13</w:t>
-            </w:r>
-            <w:r>
-              <w:rPr>
-                <w:rFonts w:ascii="Times New Roman" w:eastAsia="Times New Roman" w:hAnsi="Times New Roman" w:cs="Times New Roman"/>
-              </w:rPr>
-              <w:t>c</w:t>
-            </w:r>
-            <w:r>
-              <w:rPr>
-                <w:rFonts w:ascii="Times New Roman" w:eastAsia="Times New Roman" w:hAnsi="Times New Roman" w:cs="Times New Roman"/>
-              </w:rPr>
-              <w:t>c12}</w:t>
+              <w:t>{</w:t>
+            </w:r>
+            <w:r>
+              <w:rPr>
+                <w:rFonts w:ascii="Times New Roman" w:eastAsia="Times New Roman" w:hAnsi="Times New Roman" w:cs="Times New Roman"/>
+              </w:rPr>
+              <w:t>x27</w:t>
+            </w:r>
+            <w:r>
+              <w:rPr>
+                <w:rFonts w:ascii="Times New Roman" w:eastAsia="Times New Roman" w:hAnsi="Times New Roman" w:cs="Times New Roman"/>
+              </w:rPr>
+              <w:t>}</w:t>
             </w:r>
           </w:p>
         </w:tc>
@@ -5046,19 +5058,19 @@
               <w:rPr>
                 <w:rFonts w:ascii="Times New Roman" w:eastAsia="Times New Roman" w:hAnsi="Times New Roman" w:cs="Times New Roman"/>
               </w:rPr>
-              <w:t>{m13</w:t>
-            </w:r>
-            <w:r>
-              <w:rPr>
-                <w:rFonts w:ascii="Times New Roman" w:eastAsia="Times New Roman" w:hAnsi="Times New Roman" w:cs="Times New Roman"/>
-              </w:rPr>
-              <w:t>c</w:t>
-            </w:r>
-            <w:r>
-              <w:rPr>
-                <w:rFonts w:ascii="Times New Roman" w:eastAsia="Times New Roman" w:hAnsi="Times New Roman" w:cs="Times New Roman"/>
-              </w:rPr>
-              <w:t>c22}</w:t>
+              <w:t>{</w:t>
+            </w:r>
+            <w:r>
+              <w:rPr>
+                <w:rFonts w:ascii="Times New Roman" w:eastAsia="Times New Roman" w:hAnsi="Times New Roman" w:cs="Times New Roman"/>
+              </w:rPr>
+              <w:t>x28</w:t>
+            </w:r>
+            <w:r>
+              <w:rPr>
+                <w:rFonts w:ascii="Times New Roman" w:eastAsia="Times New Roman" w:hAnsi="Times New Roman" w:cs="Times New Roman"/>
+              </w:rPr>
+              <w:t>}</w:t>
             </w:r>
           </w:p>
         </w:tc>
@@ -5090,19 +5102,25 @@
               <w:rPr>
                 <w:rFonts w:ascii="Times New Roman" w:eastAsia="Times New Roman" w:hAnsi="Times New Roman" w:cs="Times New Roman"/>
               </w:rPr>
-              <w:t>{m13</w:t>
-            </w:r>
-            <w:r>
-              <w:rPr>
-                <w:rFonts w:ascii="Times New Roman" w:eastAsia="Times New Roman" w:hAnsi="Times New Roman" w:cs="Times New Roman"/>
-              </w:rPr>
-              <w:t>c</w:t>
-            </w:r>
-            <w:r>
-              <w:rPr>
-                <w:rFonts w:ascii="Times New Roman" w:eastAsia="Times New Roman" w:hAnsi="Times New Roman" w:cs="Times New Roman"/>
-              </w:rPr>
-              <w:t>c32}</w:t>
+              <w:t>{</w:t>
+            </w:r>
+            <w:r>
+              <w:rPr>
+                <w:rFonts w:ascii="Times New Roman" w:eastAsia="Times New Roman" w:hAnsi="Times New Roman" w:cs="Times New Roman"/>
+              </w:rPr>
+              <w:t>x2</w:t>
+            </w:r>
+            <w:r>
+              <w:rPr>
+                <w:rFonts w:ascii="Times New Roman" w:eastAsia="Times New Roman" w:hAnsi="Times New Roman" w:cs="Times New Roman"/>
+              </w:rPr>
+              <w:t>9</w:t>
+            </w:r>
+            <w:r>
+              <w:rPr>
+                <w:rFonts w:ascii="Times New Roman" w:eastAsia="Times New Roman" w:hAnsi="Times New Roman" w:cs="Times New Roman"/>
+              </w:rPr>
+              <w:t>}</w:t>
             </w:r>
           </w:p>
         </w:tc>
@@ -5135,19 +5153,19 @@
               <w:rPr>
                 <w:rFonts w:ascii="Times New Roman" w:eastAsia="Times New Roman" w:hAnsi="Times New Roman" w:cs="Times New Roman"/>
               </w:rPr>
-              <w:t>{m13</w:t>
-            </w:r>
-            <w:r>
-              <w:rPr>
-                <w:rFonts w:ascii="Times New Roman" w:eastAsia="Times New Roman" w:hAnsi="Times New Roman" w:cs="Times New Roman"/>
-              </w:rPr>
-              <w:t>c</w:t>
-            </w:r>
-            <w:r>
-              <w:rPr>
-                <w:rFonts w:ascii="Times New Roman" w:eastAsia="Times New Roman" w:hAnsi="Times New Roman" w:cs="Times New Roman"/>
-              </w:rPr>
-              <w:t>c42}</w:t>
+              <w:t>{</w:t>
+            </w:r>
+            <w:r>
+              <w:rPr>
+                <w:rFonts w:ascii="Times New Roman" w:eastAsia="Times New Roman" w:hAnsi="Times New Roman" w:cs="Times New Roman"/>
+              </w:rPr>
+              <w:t>x30</w:t>
+            </w:r>
+            <w:r>
+              <w:rPr>
+                <w:rFonts w:ascii="Times New Roman" w:eastAsia="Times New Roman" w:hAnsi="Times New Roman" w:cs="Times New Roman"/>
+              </w:rPr>
+              <w:t>}</w:t>
             </w:r>
           </w:p>
         </w:tc>
@@ -5179,19 +5197,19 @@
               <w:rPr>
                 <w:rFonts w:ascii="Times New Roman" w:eastAsia="Times New Roman" w:hAnsi="Times New Roman" w:cs="Times New Roman"/>
               </w:rPr>
-              <w:t>{m13</w:t>
-            </w:r>
-            <w:r>
-              <w:rPr>
-                <w:rFonts w:ascii="Times New Roman" w:eastAsia="Times New Roman" w:hAnsi="Times New Roman" w:cs="Times New Roman"/>
-              </w:rPr>
-              <w:t>c</w:t>
-            </w:r>
-            <w:r>
-              <w:rPr>
-                <w:rFonts w:ascii="Times New Roman" w:eastAsia="Times New Roman" w:hAnsi="Times New Roman" w:cs="Times New Roman"/>
-              </w:rPr>
-              <w:t>c52}</w:t>
+              <w:t>{</w:t>
+            </w:r>
+            <w:r>
+              <w:rPr>
+                <w:rFonts w:ascii="Times New Roman" w:eastAsia="Times New Roman" w:hAnsi="Times New Roman" w:cs="Times New Roman"/>
+              </w:rPr>
+              <w:t>x31</w:t>
+            </w:r>
+            <w:r>
+              <w:rPr>
+                <w:rFonts w:ascii="Times New Roman" w:eastAsia="Times New Roman" w:hAnsi="Times New Roman" w:cs="Times New Roman"/>
+              </w:rPr>
+              <w:t>}</w:t>
             </w:r>
           </w:p>
         </w:tc>
@@ -5223,19 +5241,19 @@
               <w:rPr>
                 <w:rFonts w:ascii="Times New Roman" w:eastAsia="Times New Roman" w:hAnsi="Times New Roman" w:cs="Times New Roman"/>
               </w:rPr>
-              <w:t>{m13</w:t>
-            </w:r>
-            <w:r>
-              <w:rPr>
-                <w:rFonts w:ascii="Times New Roman" w:eastAsia="Times New Roman" w:hAnsi="Times New Roman" w:cs="Times New Roman"/>
-              </w:rPr>
-              <w:t>c</w:t>
-            </w:r>
-            <w:r>
-              <w:rPr>
-                <w:rFonts w:ascii="Times New Roman" w:eastAsia="Times New Roman" w:hAnsi="Times New Roman" w:cs="Times New Roman"/>
-              </w:rPr>
-              <w:t>c62}</w:t>
+              <w:t>{</w:t>
+            </w:r>
+            <w:r>
+              <w:rPr>
+                <w:rFonts w:ascii="Times New Roman" w:eastAsia="Times New Roman" w:hAnsi="Times New Roman" w:cs="Times New Roman"/>
+              </w:rPr>
+              <w:t>x32</w:t>
+            </w:r>
+            <w:r>
+              <w:rPr>
+                <w:rFonts w:ascii="Times New Roman" w:eastAsia="Times New Roman" w:hAnsi="Times New Roman" w:cs="Times New Roman"/>
+              </w:rPr>
+              <w:t>}</w:t>
             </w:r>
           </w:p>
         </w:tc>
@@ -5273,15 +5291,15 @@
                 <w:sz w:val="24"/>
                 <w:szCs w:val="24"/>
               </w:rPr>
-              <w:t xml:space="preserve">Tăng/giảm so vs </w:t>
-            </w:r>
-            <w:r>
-              <w:rPr>
-                <w:rFonts w:ascii="Times New Roman" w:eastAsia="Times New Roman" w:hAnsi="Times New Roman" w:cs="Times New Roman"/>
-                <w:sz w:val="24"/>
-                <w:szCs w:val="24"/>
-              </w:rPr>
-              <w:t>{nam2}</w:t>
+              <w:t xml:space="preserve">Tăng/giảm so </w:t>
+            </w:r>
+            <w:r>
+              <w:rPr>
+                <w:rFonts w:ascii="Times New Roman" w:eastAsia="Times New Roman" w:hAnsi="Times New Roman" w:cs="Times New Roman"/>
+                <w:sz w:val="24"/>
+                <w:szCs w:val="24"/>
+              </w:rPr>
+              <w:t>với cùng kỳ năm trước</w:t>
             </w:r>
           </w:p>
         </w:tc>
@@ -7078,6 +7096,7 @@
           <w:rFonts w:ascii="Times New Roman" w:hAnsi="Times New Roman" w:cs="Times New Roman"/>
           <w:color w:val="auto"/>
         </w:rPr>
+        <w:lastRenderedPageBreak/>
         <w:t>- Số liệu lũy kế năm, xem Phụ lục số 03</w:t>
       </w:r>
       <w:r>
@@ -7117,7 +7136,6 @@
           <w:color w:val="auto"/>
           <w:sz w:val="24"/>
         </w:rPr>
-        <w:lastRenderedPageBreak/>
         <w:t xml:space="preserve">Cách lập giống như </w:t>
       </w:r>
       <w:r>

</xml_diff>

<commit_message>
bcThang => dữ liệu trong bảng file bcThang.docx không thay thế được.
</commit_message>
<xml_diff>
--- a/ToolBaoCao/App_Data/bcThang.docx
+++ b/ToolBaoCao/App_Data/bcThang.docx
@@ -46,7 +46,16 @@
           <w:sz w:val="28"/>
           <w:szCs w:val="28"/>
         </w:rPr>
-        <w:t xml:space="preserve"> {tentinh}</w:t>
+        <w:t xml:space="preserve"> </w:t>
+      </w:r>
+      <w:r>
+        <w:rPr>
+          <w:rFonts w:ascii="Times New Roman" w:hAnsi="Times New Roman" w:cs="Times New Roman"/>
+          <w:b/>
+          <w:sz w:val="28"/>
+          <w:szCs w:val="28"/>
+        </w:rPr>
+        <w:t>{tentinh}</w:t>
       </w:r>
       <w:r>
         <w:rPr>
@@ -74,7 +83,16 @@
           <w:sz w:val="28"/>
           <w:szCs w:val="28"/>
         </w:rPr>
-        <w:t xml:space="preserve"> {ngay}</w:t>
+        <w:t xml:space="preserve"> </w:t>
+      </w:r>
+      <w:r>
+        <w:rPr>
+          <w:rFonts w:ascii="Times New Roman" w:hAnsi="Times New Roman" w:cs="Times New Roman"/>
+          <w:i/>
+          <w:sz w:val="28"/>
+          <w:szCs w:val="28"/>
+        </w:rPr>
+        <w:t>{ngay}</w:t>
       </w:r>
     </w:p>
     <w:p>
@@ -364,27 +382,7 @@
           <w:i/>
           <w:color w:val="C00000"/>
         </w:rPr>
-        <w:t>{</w:t>
-      </w:r>
-      <w:r>
-        <w:rPr>
-          <w:rStyle w:val="fontstyle01"/>
-          <w:rFonts w:ascii="Times New Roman" w:hAnsi="Times New Roman" w:cs="Times New Roman"/>
-          <w:b/>
-          <w:i/>
-          <w:color w:val="C00000"/>
-        </w:rPr>
-        <w:t>x</w:t>
-      </w:r>
-      <w:r>
-        <w:rPr>
-          <w:rStyle w:val="fontstyle01"/>
-          <w:rFonts w:ascii="Times New Roman" w:hAnsi="Times New Roman" w:cs="Times New Roman"/>
-          <w:b/>
-          <w:i/>
-          <w:color w:val="C00000"/>
-        </w:rPr>
-        <w:t>1}</w:t>
+        <w:t>{x1}</w:t>
       </w:r>
     </w:p>
     <w:p>
@@ -1050,25 +1048,7 @@
                 <w:sz w:val="24"/>
                 <w:szCs w:val="24"/>
               </w:rPr>
-              <w:t>{</w:t>
-            </w:r>
-            <w:r>
-              <w:rPr>
-                <w:rFonts w:ascii="Times New Roman" w:eastAsia="Times New Roman" w:hAnsi="Times New Roman" w:cs="Times New Roman"/>
-                <w:iCs/>
-                <w:sz w:val="24"/>
-                <w:szCs w:val="24"/>
-              </w:rPr>
-              <w:t>x2</w:t>
-            </w:r>
-            <w:r>
-              <w:rPr>
-                <w:rFonts w:ascii="Times New Roman" w:eastAsia="Times New Roman" w:hAnsi="Times New Roman" w:cs="Times New Roman"/>
-                <w:iCs/>
-                <w:sz w:val="24"/>
-                <w:szCs w:val="24"/>
-              </w:rPr>
-              <w:t>}</w:t>
+              <w:t>{x2}</w:t>
             </w:r>
           </w:p>
         </w:tc>
@@ -1096,33 +1076,6 @@
                 <w:szCs w:val="24"/>
               </w:rPr>
             </w:pPr>
-            <w:r>
-              <w:rPr>
-                <w:rFonts w:ascii="Times New Roman" w:eastAsia="Times New Roman" w:hAnsi="Times New Roman" w:cs="Times New Roman"/>
-                <w:iCs/>
-                <w:sz w:val="24"/>
-                <w:szCs w:val="24"/>
-              </w:rPr>
-              <w:t>{</w:t>
-            </w:r>
-            <w:r>
-              <w:rPr>
-                <w:rFonts w:ascii="Times New Roman" w:eastAsia="Times New Roman" w:hAnsi="Times New Roman" w:cs="Times New Roman"/>
-                <w:iCs/>
-                <w:sz w:val="24"/>
-                <w:szCs w:val="24"/>
-              </w:rPr>
-              <w:t>x3</w:t>
-            </w:r>
-            <w:r>
-              <w:rPr>
-                <w:rFonts w:ascii="Times New Roman" w:eastAsia="Times New Roman" w:hAnsi="Times New Roman" w:cs="Times New Roman"/>
-                <w:iCs/>
-                <w:sz w:val="24"/>
-                <w:szCs w:val="24"/>
-              </w:rPr>
-              <w:t>}</w:t>
-            </w:r>
           </w:p>
         </w:tc>
         <w:tc>
@@ -1156,25 +1109,7 @@
                 <w:sz w:val="24"/>
                 <w:szCs w:val="24"/>
               </w:rPr>
-              <w:t>{</w:t>
-            </w:r>
-            <w:r>
-              <w:rPr>
-                <w:rFonts w:ascii="Times New Roman" w:eastAsia="Times New Roman" w:hAnsi="Times New Roman" w:cs="Times New Roman"/>
-                <w:iCs/>
-                <w:sz w:val="24"/>
-                <w:szCs w:val="24"/>
-              </w:rPr>
-              <w:t>x4</w:t>
-            </w:r>
-            <w:r>
-              <w:rPr>
-                <w:rFonts w:ascii="Times New Roman" w:eastAsia="Times New Roman" w:hAnsi="Times New Roman" w:cs="Times New Roman"/>
-                <w:iCs/>
-                <w:sz w:val="24"/>
-                <w:szCs w:val="24"/>
-              </w:rPr>
-              <w:t>}</w:t>
+              <w:t>{x4}</w:t>
             </w:r>
           </w:p>
         </w:tc>
@@ -1209,25 +1144,7 @@
                 <w:sz w:val="24"/>
                 <w:szCs w:val="24"/>
               </w:rPr>
-              <w:t>{</w:t>
-            </w:r>
-            <w:r>
-              <w:rPr>
-                <w:rFonts w:ascii="Times New Roman" w:eastAsia="Times New Roman" w:hAnsi="Times New Roman" w:cs="Times New Roman"/>
-                <w:iCs/>
-                <w:sz w:val="24"/>
-                <w:szCs w:val="24"/>
-              </w:rPr>
-              <w:t>x5</w:t>
-            </w:r>
-            <w:r>
-              <w:rPr>
-                <w:rFonts w:ascii="Times New Roman" w:eastAsia="Times New Roman" w:hAnsi="Times New Roman" w:cs="Times New Roman"/>
-                <w:iCs/>
-                <w:sz w:val="24"/>
-                <w:szCs w:val="24"/>
-              </w:rPr>
-              <w:t>}</w:t>
+              <w:t>{x5}</w:t>
             </w:r>
           </w:p>
         </w:tc>
@@ -1262,25 +1179,7 @@
                 <w:sz w:val="24"/>
                 <w:szCs w:val="24"/>
               </w:rPr>
-              <w:t>{</w:t>
-            </w:r>
-            <w:r>
-              <w:rPr>
-                <w:rFonts w:ascii="Times New Roman" w:eastAsia="Times New Roman" w:hAnsi="Times New Roman" w:cs="Times New Roman"/>
-                <w:iCs/>
-                <w:sz w:val="24"/>
-                <w:szCs w:val="24"/>
-              </w:rPr>
-              <w:t>x6</w:t>
-            </w:r>
-            <w:r>
-              <w:rPr>
-                <w:rFonts w:ascii="Times New Roman" w:eastAsia="Times New Roman" w:hAnsi="Times New Roman" w:cs="Times New Roman"/>
-                <w:iCs/>
-                <w:sz w:val="24"/>
-                <w:szCs w:val="24"/>
-              </w:rPr>
-              <w:t>}</w:t>
+              <w:t>{x6}</w:t>
             </w:r>
           </w:p>
         </w:tc>
@@ -1314,25 +1213,7 @@
                 <w:sz w:val="24"/>
                 <w:szCs w:val="24"/>
               </w:rPr>
-              <w:t>{</w:t>
-            </w:r>
-            <w:r>
-              <w:rPr>
-                <w:rFonts w:ascii="Times New Roman" w:eastAsia="Times New Roman" w:hAnsi="Times New Roman" w:cs="Times New Roman"/>
-                <w:iCs/>
-                <w:sz w:val="24"/>
-                <w:szCs w:val="24"/>
-              </w:rPr>
-              <w:t>x7</w:t>
-            </w:r>
-            <w:r>
-              <w:rPr>
-                <w:rFonts w:ascii="Times New Roman" w:eastAsia="Times New Roman" w:hAnsi="Times New Roman" w:cs="Times New Roman"/>
-                <w:iCs/>
-                <w:sz w:val="24"/>
-                <w:szCs w:val="24"/>
-              </w:rPr>
-              <w:t>}</w:t>
+              <w:t>{x7}</w:t>
             </w:r>
           </w:p>
         </w:tc>
@@ -1368,25 +1249,7 @@
                 <w:sz w:val="24"/>
                 <w:szCs w:val="24"/>
               </w:rPr>
-              <w:t>{</w:t>
-            </w:r>
-            <w:r>
-              <w:rPr>
-                <w:rFonts w:ascii="Times New Roman" w:eastAsia="Times New Roman" w:hAnsi="Times New Roman" w:cs="Times New Roman"/>
-                <w:iCs/>
-                <w:sz w:val="24"/>
-                <w:szCs w:val="24"/>
-              </w:rPr>
-              <w:t>x8</w:t>
-            </w:r>
-            <w:r>
-              <w:rPr>
-                <w:rFonts w:ascii="Times New Roman" w:eastAsia="Times New Roman" w:hAnsi="Times New Roman" w:cs="Times New Roman"/>
-                <w:iCs/>
-                <w:sz w:val="24"/>
-                <w:szCs w:val="24"/>
-              </w:rPr>
-              <w:t>}</w:t>
+              <w:t>{x8}</w:t>
             </w:r>
           </w:p>
         </w:tc>
@@ -5013,20 +4876,11 @@
             <w:r>
               <w:rPr>
                 <w:rFonts w:ascii="Times New Roman" w:eastAsia="Times New Roman" w:hAnsi="Times New Roman" w:cs="Times New Roman"/>
-              </w:rPr>
-              <w:t>{</w:t>
-            </w:r>
-            <w:r>
-              <w:rPr>
-                <w:rFonts w:ascii="Times New Roman" w:eastAsia="Times New Roman" w:hAnsi="Times New Roman" w:cs="Times New Roman"/>
-              </w:rPr>
-              <w:t>x27</w:t>
-            </w:r>
-            <w:r>
-              <w:rPr>
-                <w:rFonts w:ascii="Times New Roman" w:eastAsia="Times New Roman" w:hAnsi="Times New Roman" w:cs="Times New Roman"/>
-              </w:rPr>
-              <w:t>}</w:t>
+                <w:color w:val="000000"/>
+                <w:sz w:val="24"/>
+                <w:szCs w:val="24"/>
+              </w:rPr>
+              <w:t>{x27}</w:t>
             </w:r>
           </w:p>
         </w:tc>
@@ -7845,34 +7699,7 @@
           <w:i/>
           <w:color w:val="FF0000"/>
         </w:rPr>
-        <w:t>{</w:t>
-      </w:r>
-      <w:r>
-        <w:rPr>
-          <w:rStyle w:val="fontstyle01"/>
-          <w:rFonts w:ascii="Times New Roman" w:hAnsi="Times New Roman" w:cs="Times New Roman"/>
-          <w:i/>
-          <w:color w:val="FF0000"/>
-        </w:rPr>
-        <w:t>x</w:t>
-      </w:r>
-      <w:r>
-        <w:rPr>
-          <w:rStyle w:val="fontstyle01"/>
-          <w:rFonts w:ascii="Times New Roman" w:hAnsi="Times New Roman" w:cs="Times New Roman"/>
-          <w:i/>
-          <w:color w:val="FF0000"/>
-        </w:rPr>
-        <w:t>33</w:t>
-      </w:r>
-      <w:r>
-        <w:rPr>
-          <w:rStyle w:val="fontstyle01"/>
-          <w:rFonts w:ascii="Times New Roman" w:hAnsi="Times New Roman" w:cs="Times New Roman"/>
-          <w:i/>
-          <w:color w:val="FF0000"/>
-        </w:rPr>
-        <w:t>}</w:t>
+        <w:t>{x33}</w:t>
       </w:r>
     </w:p>
     <w:p>
@@ -7958,34 +7785,7 @@
           <w:i/>
           <w:color w:val="FF0000"/>
         </w:rPr>
-        <w:t>{</w:t>
-      </w:r>
-      <w:r>
-        <w:rPr>
-          <w:rStyle w:val="fontstyle01"/>
-          <w:rFonts w:ascii="Times New Roman" w:hAnsi="Times New Roman" w:cs="Times New Roman"/>
-          <w:i/>
-          <w:color w:val="FF0000"/>
-        </w:rPr>
-        <w:t>x</w:t>
-      </w:r>
-      <w:r>
-        <w:rPr>
-          <w:rStyle w:val="fontstyle01"/>
-          <w:rFonts w:ascii="Times New Roman" w:hAnsi="Times New Roman" w:cs="Times New Roman"/>
-          <w:i/>
-          <w:color w:val="FF0000"/>
-        </w:rPr>
-        <w:t>34</w:t>
-      </w:r>
-      <w:r>
-        <w:rPr>
-          <w:rStyle w:val="fontstyle01"/>
-          <w:rFonts w:ascii="Times New Roman" w:hAnsi="Times New Roman" w:cs="Times New Roman"/>
-          <w:i/>
-          <w:color w:val="FF0000"/>
-        </w:rPr>
-        <w:t>}</w:t>
+        <w:t>{x34}</w:t>
       </w:r>
     </w:p>
     <w:p>
@@ -8055,34 +7855,7 @@
           <w:i/>
           <w:color w:val="FF0000"/>
         </w:rPr>
-        <w:t>{</w:t>
-      </w:r>
-      <w:r>
-        <w:rPr>
-          <w:rStyle w:val="fontstyle01"/>
-          <w:rFonts w:ascii="Times New Roman" w:hAnsi="Times New Roman" w:cs="Times New Roman"/>
-          <w:i/>
-          <w:color w:val="FF0000"/>
-        </w:rPr>
-        <w:t>x</w:t>
-      </w:r>
-      <w:r>
-        <w:rPr>
-          <w:rStyle w:val="fontstyle01"/>
-          <w:rFonts w:ascii="Times New Roman" w:hAnsi="Times New Roman" w:cs="Times New Roman"/>
-          <w:i/>
-          <w:color w:val="FF0000"/>
-        </w:rPr>
-        <w:t>35</w:t>
-      </w:r>
-      <w:r>
-        <w:rPr>
-          <w:rStyle w:val="fontstyle01"/>
-          <w:rFonts w:ascii="Times New Roman" w:hAnsi="Times New Roman" w:cs="Times New Roman"/>
-          <w:i/>
-          <w:color w:val="FF0000"/>
-        </w:rPr>
-        <w:t>}</w:t>
+        <w:t>{x35}</w:t>
       </w:r>
     </w:p>
     <w:p>
@@ -8146,34 +7919,7 @@
           <w:i/>
           <w:color w:val="FF0000"/>
         </w:rPr>
-        <w:t>{</w:t>
-      </w:r>
-      <w:r>
-        <w:rPr>
-          <w:rStyle w:val="fontstyle01"/>
-          <w:rFonts w:ascii="Times New Roman" w:hAnsi="Times New Roman" w:cs="Times New Roman"/>
-          <w:i/>
-          <w:color w:val="FF0000"/>
-        </w:rPr>
-        <w:t>x</w:t>
-      </w:r>
-      <w:r>
-        <w:rPr>
-          <w:rStyle w:val="fontstyle01"/>
-          <w:rFonts w:ascii="Times New Roman" w:hAnsi="Times New Roman" w:cs="Times New Roman"/>
-          <w:i/>
-          <w:color w:val="FF0000"/>
-        </w:rPr>
-        <w:t>36</w:t>
-      </w:r>
-      <w:r>
-        <w:rPr>
-          <w:rStyle w:val="fontstyle01"/>
-          <w:rFonts w:ascii="Times New Roman" w:hAnsi="Times New Roman" w:cs="Times New Roman"/>
-          <w:i/>
-          <w:color w:val="FF0000"/>
-        </w:rPr>
-        <w:t>}</w:t>
+        <w:t>{x36}</w:t>
       </w:r>
     </w:p>
     <w:p>
@@ -8218,34 +7964,7 @@
           <w:i/>
           <w:color w:val="FF0000"/>
         </w:rPr>
-        <w:t>{</w:t>
-      </w:r>
-      <w:r>
-        <w:rPr>
-          <w:rStyle w:val="fontstyle01"/>
-          <w:rFonts w:ascii="Times New Roman" w:hAnsi="Times New Roman" w:cs="Times New Roman"/>
-          <w:i/>
-          <w:color w:val="FF0000"/>
-        </w:rPr>
-        <w:t>x</w:t>
-      </w:r>
-      <w:r>
-        <w:rPr>
-          <w:rStyle w:val="fontstyle01"/>
-          <w:rFonts w:ascii="Times New Roman" w:hAnsi="Times New Roman" w:cs="Times New Roman"/>
-          <w:i/>
-          <w:color w:val="FF0000"/>
-        </w:rPr>
-        <w:t>37</w:t>
-      </w:r>
-      <w:r>
-        <w:rPr>
-          <w:rStyle w:val="fontstyle01"/>
-          <w:rFonts w:ascii="Times New Roman" w:hAnsi="Times New Roman" w:cs="Times New Roman"/>
-          <w:i/>
-          <w:color w:val="FF0000"/>
-        </w:rPr>
-        <w:t>}</w:t>
+        <w:t>{x37}</w:t>
       </w:r>
     </w:p>
     <w:p>
@@ -8307,34 +8026,7 @@
           <w:i/>
           <w:color w:val="FF0000"/>
         </w:rPr>
-        <w:t>{</w:t>
-      </w:r>
-      <w:r>
-        <w:rPr>
-          <w:rStyle w:val="fontstyle01"/>
-          <w:rFonts w:ascii="Times New Roman" w:hAnsi="Times New Roman" w:cs="Times New Roman"/>
-          <w:i/>
-          <w:color w:val="FF0000"/>
-        </w:rPr>
-        <w:t>x</w:t>
-      </w:r>
-      <w:r>
-        <w:rPr>
-          <w:rStyle w:val="fontstyle01"/>
-          <w:rFonts w:ascii="Times New Roman" w:hAnsi="Times New Roman" w:cs="Times New Roman"/>
-          <w:i/>
-          <w:color w:val="FF0000"/>
-        </w:rPr>
-        <w:t>38</w:t>
-      </w:r>
-      <w:r>
-        <w:rPr>
-          <w:rStyle w:val="fontstyle01"/>
-          <w:rFonts w:ascii="Times New Roman" w:hAnsi="Times New Roman" w:cs="Times New Roman"/>
-          <w:i/>
-          <w:color w:val="FF0000"/>
-        </w:rPr>
-        <w:t>}</w:t>
+        <w:t>{x38}</w:t>
       </w:r>
     </w:p>
     <w:p>

</xml_diff>

<commit_message>
bcThang => đã song, đang soát lỗi và tối ưu
</commit_message>
<xml_diff>
--- a/ToolBaoCao/App_Data/bcThang.docx
+++ b/ToolBaoCao/App_Data/bcThang.docx
@@ -1048,7 +1048,25 @@
                 <w:sz w:val="24"/>
                 <w:szCs w:val="24"/>
               </w:rPr>
-              <w:t>{x2}</w:t>
+              <w:t>{</w:t>
+            </w:r>
+            <w:r>
+              <w:rPr>
+                <w:rFonts w:ascii="Times New Roman" w:eastAsia="Times New Roman" w:hAnsi="Times New Roman" w:cs="Times New Roman"/>
+                <w:iCs/>
+                <w:sz w:val="24"/>
+                <w:szCs w:val="24"/>
+              </w:rPr>
+              <w:t>nam1</w:t>
+            </w:r>
+            <w:r>
+              <w:rPr>
+                <w:rFonts w:ascii="Times New Roman" w:eastAsia="Times New Roman" w:hAnsi="Times New Roman" w:cs="Times New Roman"/>
+                <w:iCs/>
+                <w:sz w:val="24"/>
+                <w:szCs w:val="24"/>
+              </w:rPr>
+              <w:t>}</w:t>
             </w:r>
           </w:p>
         </w:tc>
@@ -1076,6 +1094,15 @@
                 <w:szCs w:val="24"/>
               </w:rPr>
             </w:pPr>
+            <w:r>
+              <w:rPr>
+                <w:rFonts w:ascii="Times New Roman" w:eastAsia="Times New Roman" w:hAnsi="Times New Roman" w:cs="Times New Roman"/>
+                <w:iCs/>
+                <w:sz w:val="24"/>
+                <w:szCs w:val="24"/>
+              </w:rPr>
+              <w:t>{x3}</w:t>
+            </w:r>
           </w:p>
         </w:tc>
         <w:tc>
@@ -2715,19 +2742,7 @@
               <w:rPr>
                 <w:rFonts w:ascii="Times New Roman" w:eastAsia="Times New Roman" w:hAnsi="Times New Roman" w:cs="Times New Roman"/>
               </w:rPr>
-              <w:t>{</w:t>
-            </w:r>
-            <w:r>
-              <w:rPr>
-                <w:rFonts w:ascii="Times New Roman" w:eastAsia="Times New Roman" w:hAnsi="Times New Roman" w:cs="Times New Roman"/>
-              </w:rPr>
-              <w:t>x9</w:t>
-            </w:r>
-            <w:r>
-              <w:rPr>
-                <w:rFonts w:ascii="Times New Roman" w:eastAsia="Times New Roman" w:hAnsi="Times New Roman" w:cs="Times New Roman"/>
-              </w:rPr>
-              <w:t>}</w:t>
+              <w:t>{x9}</w:t>
             </w:r>
           </w:p>
         </w:tc>
@@ -2756,19 +2771,7 @@
               <w:rPr>
                 <w:rFonts w:ascii="Times New Roman" w:eastAsia="Times New Roman" w:hAnsi="Times New Roman" w:cs="Times New Roman"/>
               </w:rPr>
-              <w:t>{</w:t>
-            </w:r>
-            <w:r>
-              <w:rPr>
-                <w:rFonts w:ascii="Times New Roman" w:eastAsia="Times New Roman" w:hAnsi="Times New Roman" w:cs="Times New Roman"/>
-              </w:rPr>
-              <w:t>x10</w:t>
-            </w:r>
-            <w:r>
-              <w:rPr>
-                <w:rFonts w:ascii="Times New Roman" w:eastAsia="Times New Roman" w:hAnsi="Times New Roman" w:cs="Times New Roman"/>
-              </w:rPr>
-              <w:t>}</w:t>
+              <w:t>{x10}</w:t>
             </w:r>
           </w:p>
         </w:tc>
@@ -2797,19 +2800,7 @@
               <w:rPr>
                 <w:rFonts w:ascii="Times New Roman" w:eastAsia="Times New Roman" w:hAnsi="Times New Roman" w:cs="Times New Roman"/>
               </w:rPr>
-              <w:t>{</w:t>
-            </w:r>
-            <w:r>
-              <w:rPr>
-                <w:rFonts w:ascii="Times New Roman" w:eastAsia="Times New Roman" w:hAnsi="Times New Roman" w:cs="Times New Roman"/>
-              </w:rPr>
-              <w:t>x11</w:t>
-            </w:r>
-            <w:r>
-              <w:rPr>
-                <w:rFonts w:ascii="Times New Roman" w:eastAsia="Times New Roman" w:hAnsi="Times New Roman" w:cs="Times New Roman"/>
-              </w:rPr>
-              <w:t>}</w:t>
+              <w:t>{x11}</w:t>
             </w:r>
           </w:p>
         </w:tc>
@@ -2839,19 +2830,7 @@
               <w:rPr>
                 <w:rFonts w:ascii="Times New Roman" w:eastAsia="Times New Roman" w:hAnsi="Times New Roman" w:cs="Times New Roman"/>
               </w:rPr>
-              <w:t>{</w:t>
-            </w:r>
-            <w:r>
-              <w:rPr>
-                <w:rFonts w:ascii="Times New Roman" w:eastAsia="Times New Roman" w:hAnsi="Times New Roman" w:cs="Times New Roman"/>
-              </w:rPr>
-              <w:t>x12</w:t>
-            </w:r>
-            <w:r>
-              <w:rPr>
-                <w:rFonts w:ascii="Times New Roman" w:eastAsia="Times New Roman" w:hAnsi="Times New Roman" w:cs="Times New Roman"/>
-              </w:rPr>
-              <w:t>}</w:t>
+              <w:t>{x12}</w:t>
             </w:r>
           </w:p>
         </w:tc>
@@ -2880,19 +2859,7 @@
               <w:rPr>
                 <w:rFonts w:ascii="Times New Roman" w:eastAsia="Times New Roman" w:hAnsi="Times New Roman" w:cs="Times New Roman"/>
               </w:rPr>
-              <w:t>{</w:t>
-            </w:r>
-            <w:r>
-              <w:rPr>
-                <w:rFonts w:ascii="Times New Roman" w:eastAsia="Times New Roman" w:hAnsi="Times New Roman" w:cs="Times New Roman"/>
-              </w:rPr>
-              <w:t>x13</w:t>
-            </w:r>
-            <w:r>
-              <w:rPr>
-                <w:rFonts w:ascii="Times New Roman" w:eastAsia="Times New Roman" w:hAnsi="Times New Roman" w:cs="Times New Roman"/>
-              </w:rPr>
-              <w:t>}</w:t>
+              <w:t>{x13}</w:t>
             </w:r>
           </w:p>
         </w:tc>
@@ -2921,19 +2888,7 @@
               <w:rPr>
                 <w:rFonts w:ascii="Times New Roman" w:eastAsia="Times New Roman" w:hAnsi="Times New Roman" w:cs="Times New Roman"/>
               </w:rPr>
-              <w:t>{</w:t>
-            </w:r>
-            <w:r>
-              <w:rPr>
-                <w:rFonts w:ascii="Times New Roman" w:eastAsia="Times New Roman" w:hAnsi="Times New Roman" w:cs="Times New Roman"/>
-              </w:rPr>
-              <w:t>x14</w:t>
-            </w:r>
-            <w:r>
-              <w:rPr>
-                <w:rFonts w:ascii="Times New Roman" w:eastAsia="Times New Roman" w:hAnsi="Times New Roman" w:cs="Times New Roman"/>
-              </w:rPr>
-              <w:t>}</w:t>
+              <w:t>{x14}</w:t>
             </w:r>
           </w:p>
         </w:tc>
@@ -3007,19 +2962,7 @@
               <w:rPr>
                 <w:rFonts w:ascii="Times New Roman" w:eastAsia="Times New Roman" w:hAnsi="Times New Roman" w:cs="Times New Roman"/>
               </w:rPr>
-              <w:t>{</w:t>
-            </w:r>
-            <w:r>
-              <w:rPr>
-                <w:rFonts w:ascii="Times New Roman" w:eastAsia="Times New Roman" w:hAnsi="Times New Roman" w:cs="Times New Roman"/>
-              </w:rPr>
-              <w:t>x15</w:t>
-            </w:r>
-            <w:r>
-              <w:rPr>
-                <w:rFonts w:ascii="Times New Roman" w:eastAsia="Times New Roman" w:hAnsi="Times New Roman" w:cs="Times New Roman"/>
-              </w:rPr>
-              <w:t>}</w:t>
+              <w:t>{x15}</w:t>
             </w:r>
           </w:p>
         </w:tc>
@@ -3048,19 +2991,7 @@
               <w:rPr>
                 <w:rFonts w:ascii="Times New Roman" w:eastAsia="Times New Roman" w:hAnsi="Times New Roman" w:cs="Times New Roman"/>
               </w:rPr>
-              <w:t>{</w:t>
-            </w:r>
-            <w:r>
-              <w:rPr>
-                <w:rFonts w:ascii="Times New Roman" w:eastAsia="Times New Roman" w:hAnsi="Times New Roman" w:cs="Times New Roman"/>
-              </w:rPr>
-              <w:t>x16</w:t>
-            </w:r>
-            <w:r>
-              <w:rPr>
-                <w:rFonts w:ascii="Times New Roman" w:eastAsia="Times New Roman" w:hAnsi="Times New Roman" w:cs="Times New Roman"/>
-              </w:rPr>
-              <w:t>}</w:t>
+              <w:t>{x16}</w:t>
             </w:r>
           </w:p>
         </w:tc>
@@ -3089,19 +3020,7 @@
               <w:rPr>
                 <w:rFonts w:ascii="Times New Roman" w:eastAsia="Times New Roman" w:hAnsi="Times New Roman" w:cs="Times New Roman"/>
               </w:rPr>
-              <w:t>{</w:t>
-            </w:r>
-            <w:r>
-              <w:rPr>
-                <w:rFonts w:ascii="Times New Roman" w:eastAsia="Times New Roman" w:hAnsi="Times New Roman" w:cs="Times New Roman"/>
-              </w:rPr>
-              <w:t>x17</w:t>
-            </w:r>
-            <w:r>
-              <w:rPr>
-                <w:rFonts w:ascii="Times New Roman" w:eastAsia="Times New Roman" w:hAnsi="Times New Roman" w:cs="Times New Roman"/>
-              </w:rPr>
-              <w:t>}</w:t>
+              <w:t>{x17}</w:t>
             </w:r>
           </w:p>
         </w:tc>
@@ -3131,19 +3050,7 @@
               <w:rPr>
                 <w:rFonts w:ascii="Times New Roman" w:eastAsia="Times New Roman" w:hAnsi="Times New Roman" w:cs="Times New Roman"/>
               </w:rPr>
-              <w:t>{</w:t>
-            </w:r>
-            <w:r>
-              <w:rPr>
-                <w:rFonts w:ascii="Times New Roman" w:eastAsia="Times New Roman" w:hAnsi="Times New Roman" w:cs="Times New Roman"/>
-              </w:rPr>
-              <w:t>x18</w:t>
-            </w:r>
-            <w:r>
-              <w:rPr>
-                <w:rFonts w:ascii="Times New Roman" w:eastAsia="Times New Roman" w:hAnsi="Times New Roman" w:cs="Times New Roman"/>
-              </w:rPr>
-              <w:t>}</w:t>
+              <w:t>{x18}</w:t>
             </w:r>
           </w:p>
         </w:tc>
@@ -3172,19 +3079,7 @@
               <w:rPr>
                 <w:rFonts w:ascii="Times New Roman" w:eastAsia="Times New Roman" w:hAnsi="Times New Roman" w:cs="Times New Roman"/>
               </w:rPr>
-              <w:t>{</w:t>
-            </w:r>
-            <w:r>
-              <w:rPr>
-                <w:rFonts w:ascii="Times New Roman" w:eastAsia="Times New Roman" w:hAnsi="Times New Roman" w:cs="Times New Roman"/>
-              </w:rPr>
-              <w:t>x19</w:t>
-            </w:r>
-            <w:r>
-              <w:rPr>
-                <w:rFonts w:ascii="Times New Roman" w:eastAsia="Times New Roman" w:hAnsi="Times New Roman" w:cs="Times New Roman"/>
-              </w:rPr>
-              <w:t>}</w:t>
+              <w:t>{x19}</w:t>
             </w:r>
           </w:p>
         </w:tc>
@@ -3213,19 +3108,7 @@
               <w:rPr>
                 <w:rFonts w:ascii="Times New Roman" w:eastAsia="Times New Roman" w:hAnsi="Times New Roman" w:cs="Times New Roman"/>
               </w:rPr>
-              <w:t>{</w:t>
-            </w:r>
-            <w:r>
-              <w:rPr>
-                <w:rFonts w:ascii="Times New Roman" w:eastAsia="Times New Roman" w:hAnsi="Times New Roman" w:cs="Times New Roman"/>
-              </w:rPr>
-              <w:t>x20</w:t>
-            </w:r>
-            <w:r>
-              <w:rPr>
-                <w:rFonts w:ascii="Times New Roman" w:eastAsia="Times New Roman" w:hAnsi="Times New Roman" w:cs="Times New Roman"/>
-              </w:rPr>
-              <w:t>}</w:t>
+              <w:t>{x20}</w:t>
             </w:r>
           </w:p>
         </w:tc>
@@ -4555,28 +4438,17 @@
               <w:jc w:val="right"/>
               <w:rPr>
                 <w:rFonts w:ascii="Times New Roman" w:eastAsia="Times New Roman" w:hAnsi="Times New Roman" w:cs="Times New Roman"/>
-                <w:color w:val="000000"/>
-                <w:sz w:val="24"/>
-                <w:szCs w:val="24"/>
-              </w:rPr>
-            </w:pPr>
-            <w:r>
-              <w:rPr>
-                <w:rFonts w:ascii="Times New Roman" w:eastAsia="Times New Roman" w:hAnsi="Times New Roman" w:cs="Times New Roman"/>
-              </w:rPr>
-              <w:t>{</w:t>
-            </w:r>
-            <w:r>
-              <w:rPr>
-                <w:rFonts w:ascii="Times New Roman" w:eastAsia="Times New Roman" w:hAnsi="Times New Roman" w:cs="Times New Roman"/>
-              </w:rPr>
-              <w:t>x21</w:t>
-            </w:r>
-            <w:r>
-              <w:rPr>
-                <w:rFonts w:ascii="Times New Roman" w:eastAsia="Times New Roman" w:hAnsi="Times New Roman" w:cs="Times New Roman"/>
-              </w:rPr>
-              <w:t>}</w:t>
+                <w:sz w:val="24"/>
+                <w:szCs w:val="24"/>
+              </w:rPr>
+            </w:pPr>
+            <w:r>
+              <w:rPr>
+                <w:rFonts w:ascii="Times New Roman" w:eastAsia="Times New Roman" w:hAnsi="Times New Roman" w:cs="Times New Roman"/>
+                <w:sz w:val="24"/>
+                <w:szCs w:val="24"/>
+              </w:rPr>
+              <w:t>{x21}</w:t>
             </w:r>
           </w:p>
         </w:tc>
@@ -4605,19 +4477,7 @@
               <w:rPr>
                 <w:rFonts w:ascii="Times New Roman" w:hAnsi="Times New Roman" w:cs="Times New Roman"/>
               </w:rPr>
-              <w:t>{</w:t>
-            </w:r>
-            <w:r>
-              <w:rPr>
-                <w:rFonts w:ascii="Times New Roman" w:hAnsi="Times New Roman" w:cs="Times New Roman"/>
-              </w:rPr>
-              <w:t>x22</w:t>
-            </w:r>
-            <w:r>
-              <w:rPr>
-                <w:rFonts w:ascii="Times New Roman" w:hAnsi="Times New Roman" w:cs="Times New Roman"/>
-              </w:rPr>
-              <w:t>}</w:t>
+              <w:t>{x22}</w:t>
             </w:r>
           </w:p>
         </w:tc>
@@ -4632,7 +4492,6 @@
             </w:tcBorders>
             <w:shd w:val="clear" w:color="auto" w:fill="auto"/>
             <w:vAlign w:val="center"/>
-            <w:hideMark/>
           </w:tcPr>
           <w:p>
             <w:pPr>
@@ -4640,28 +4499,13 @@
               <w:jc w:val="right"/>
               <w:rPr>
                 <w:rFonts w:ascii="Times New Roman" w:eastAsia="Times New Roman" w:hAnsi="Times New Roman" w:cs="Times New Roman"/>
-                <w:i/>
-                <w:iCs/>
-                <w:color w:val="FF0000"/>
-              </w:rPr>
-            </w:pPr>
-            <w:r>
-              <w:rPr>
-                <w:rFonts w:ascii="Times New Roman" w:eastAsia="Times New Roman" w:hAnsi="Times New Roman" w:cs="Times New Roman"/>
-              </w:rPr>
-              <w:t>{</w:t>
-            </w:r>
-            <w:r>
-              <w:rPr>
-                <w:rFonts w:ascii="Times New Roman" w:eastAsia="Times New Roman" w:hAnsi="Times New Roman" w:cs="Times New Roman"/>
-              </w:rPr>
-              <w:t>x23</w:t>
-            </w:r>
-            <w:r>
-              <w:rPr>
-                <w:rFonts w:ascii="Times New Roman" w:eastAsia="Times New Roman" w:hAnsi="Times New Roman" w:cs="Times New Roman"/>
-              </w:rPr>
-              <w:t>}</w:t>
+              </w:rPr>
+            </w:pPr>
+            <w:r>
+              <w:rPr>
+                <w:rFonts w:ascii="Times New Roman" w:eastAsia="Times New Roman" w:hAnsi="Times New Roman" w:cs="Times New Roman"/>
+              </w:rPr>
+              <w:t>{x23}</w:t>
             </w:r>
           </w:p>
         </w:tc>
@@ -4685,28 +4529,17 @@
               <w:jc w:val="right"/>
               <w:rPr>
                 <w:rFonts w:ascii="Times New Roman" w:eastAsia="Times New Roman" w:hAnsi="Times New Roman" w:cs="Times New Roman"/>
-                <w:color w:val="000000"/>
-                <w:sz w:val="24"/>
-                <w:szCs w:val="24"/>
-              </w:rPr>
-            </w:pPr>
-            <w:r>
-              <w:rPr>
-                <w:rFonts w:ascii="Times New Roman" w:eastAsia="Times New Roman" w:hAnsi="Times New Roman" w:cs="Times New Roman"/>
-              </w:rPr>
-              <w:t>{</w:t>
-            </w:r>
-            <w:r>
-              <w:rPr>
-                <w:rFonts w:ascii="Times New Roman" w:eastAsia="Times New Roman" w:hAnsi="Times New Roman" w:cs="Times New Roman"/>
-              </w:rPr>
-              <w:t>x24</w:t>
-            </w:r>
-            <w:r>
-              <w:rPr>
-                <w:rFonts w:ascii="Times New Roman" w:eastAsia="Times New Roman" w:hAnsi="Times New Roman" w:cs="Times New Roman"/>
-              </w:rPr>
-              <w:t>}</w:t>
+                <w:sz w:val="24"/>
+                <w:szCs w:val="24"/>
+              </w:rPr>
+            </w:pPr>
+            <w:r>
+              <w:rPr>
+                <w:rFonts w:ascii="Times New Roman" w:eastAsia="Times New Roman" w:hAnsi="Times New Roman" w:cs="Times New Roman"/>
+                <w:sz w:val="24"/>
+                <w:szCs w:val="24"/>
+              </w:rPr>
+              <w:t>{x24}</w:t>
             </w:r>
           </w:p>
         </w:tc>
@@ -4729,28 +4562,13 @@
               <w:jc w:val="right"/>
               <w:rPr>
                 <w:rFonts w:ascii="Times New Roman" w:eastAsia="Times New Roman" w:hAnsi="Times New Roman" w:cs="Times New Roman"/>
-                <w:i/>
-                <w:iCs/>
-                <w:color w:val="FF0000"/>
-              </w:rPr>
-            </w:pPr>
-            <w:r>
-              <w:rPr>
-                <w:rFonts w:ascii="Times New Roman" w:eastAsia="Times New Roman" w:hAnsi="Times New Roman" w:cs="Times New Roman"/>
-              </w:rPr>
-              <w:t>{</w:t>
-            </w:r>
-            <w:r>
-              <w:rPr>
-                <w:rFonts w:ascii="Times New Roman" w:eastAsia="Times New Roman" w:hAnsi="Times New Roman" w:cs="Times New Roman"/>
-              </w:rPr>
-              <w:t>x25</w:t>
-            </w:r>
-            <w:r>
-              <w:rPr>
-                <w:rFonts w:ascii="Times New Roman" w:eastAsia="Times New Roman" w:hAnsi="Times New Roman" w:cs="Times New Roman"/>
-              </w:rPr>
-              <w:t>}</w:t>
+              </w:rPr>
+            </w:pPr>
+            <w:r>
+              <w:rPr>
+                <w:rFonts w:ascii="Times New Roman" w:eastAsia="Times New Roman" w:hAnsi="Times New Roman" w:cs="Times New Roman"/>
+              </w:rPr>
+              <w:t>{x25}</w:t>
             </w:r>
           </w:p>
         </w:tc>
@@ -4773,28 +4591,13 @@
               <w:jc w:val="right"/>
               <w:rPr>
                 <w:rFonts w:ascii="Times New Roman" w:eastAsia="Times New Roman" w:hAnsi="Times New Roman" w:cs="Times New Roman"/>
-                <w:i/>
-                <w:iCs/>
-                <w:color w:val="FF0000"/>
-              </w:rPr>
-            </w:pPr>
-            <w:r>
-              <w:rPr>
-                <w:rFonts w:ascii="Times New Roman" w:eastAsia="Times New Roman" w:hAnsi="Times New Roman" w:cs="Times New Roman"/>
-              </w:rPr>
-              <w:t>{</w:t>
-            </w:r>
-            <w:r>
-              <w:rPr>
-                <w:rFonts w:ascii="Times New Roman" w:eastAsia="Times New Roman" w:hAnsi="Times New Roman" w:cs="Times New Roman"/>
-              </w:rPr>
-              <w:t>x26</w:t>
-            </w:r>
-            <w:r>
-              <w:rPr>
-                <w:rFonts w:ascii="Times New Roman" w:eastAsia="Times New Roman" w:hAnsi="Times New Roman" w:cs="Times New Roman"/>
-              </w:rPr>
-              <w:t>}</w:t>
+              </w:rPr>
+            </w:pPr>
+            <w:r>
+              <w:rPr>
+                <w:rFonts w:ascii="Times New Roman" w:eastAsia="Times New Roman" w:hAnsi="Times New Roman" w:cs="Times New Roman"/>
+              </w:rPr>
+              <w:t>{x26}</w:t>
             </w:r>
           </w:p>
         </w:tc>
@@ -4868,15 +4671,13 @@
               <w:jc w:val="right"/>
               <w:rPr>
                 <w:rFonts w:ascii="Times New Roman" w:eastAsia="Times New Roman" w:hAnsi="Times New Roman" w:cs="Times New Roman"/>
-                <w:color w:val="000000"/>
-                <w:sz w:val="24"/>
-                <w:szCs w:val="24"/>
-              </w:rPr>
-            </w:pPr>
-            <w:r>
-              <w:rPr>
-                <w:rFonts w:ascii="Times New Roman" w:eastAsia="Times New Roman" w:hAnsi="Times New Roman" w:cs="Times New Roman"/>
-                <w:color w:val="000000"/>
+                <w:sz w:val="24"/>
+                <w:szCs w:val="24"/>
+              </w:rPr>
+            </w:pPr>
+            <w:r>
+              <w:rPr>
+                <w:rFonts w:ascii="Times New Roman" w:eastAsia="Times New Roman" w:hAnsi="Times New Roman" w:cs="Times New Roman"/>
                 <w:sz w:val="24"/>
                 <w:szCs w:val="24"/>
               </w:rPr>
@@ -4903,28 +4704,13 @@
               <w:jc w:val="right"/>
               <w:rPr>
                 <w:rFonts w:ascii="Times New Roman" w:eastAsia="Times New Roman" w:hAnsi="Times New Roman" w:cs="Times New Roman"/>
-                <w:i/>
-                <w:iCs/>
-                <w:color w:val="FF0000"/>
-              </w:rPr>
-            </w:pPr>
-            <w:r>
-              <w:rPr>
-                <w:rFonts w:ascii="Times New Roman" w:eastAsia="Times New Roman" w:hAnsi="Times New Roman" w:cs="Times New Roman"/>
-              </w:rPr>
-              <w:t>{</w:t>
-            </w:r>
-            <w:r>
-              <w:rPr>
-                <w:rFonts w:ascii="Times New Roman" w:eastAsia="Times New Roman" w:hAnsi="Times New Roman" w:cs="Times New Roman"/>
-              </w:rPr>
-              <w:t>x28</w:t>
-            </w:r>
-            <w:r>
-              <w:rPr>
-                <w:rFonts w:ascii="Times New Roman" w:eastAsia="Times New Roman" w:hAnsi="Times New Roman" w:cs="Times New Roman"/>
-              </w:rPr>
-              <w:t>}</w:t>
+              </w:rPr>
+            </w:pPr>
+            <w:r>
+              <w:rPr>
+                <w:rFonts w:ascii="Times New Roman" w:eastAsia="Times New Roman" w:hAnsi="Times New Roman" w:cs="Times New Roman"/>
+              </w:rPr>
+              <w:t>{x28}</w:t>
             </w:r>
           </w:p>
         </w:tc>
@@ -4947,34 +4733,13 @@
               <w:jc w:val="right"/>
               <w:rPr>
                 <w:rFonts w:ascii="Times New Roman" w:eastAsia="Times New Roman" w:hAnsi="Times New Roman" w:cs="Times New Roman"/>
-                <w:i/>
-                <w:iCs/>
-                <w:color w:val="FF0000"/>
-              </w:rPr>
-            </w:pPr>
-            <w:r>
-              <w:rPr>
-                <w:rFonts w:ascii="Times New Roman" w:eastAsia="Times New Roman" w:hAnsi="Times New Roman" w:cs="Times New Roman"/>
-              </w:rPr>
-              <w:t>{</w:t>
-            </w:r>
-            <w:r>
-              <w:rPr>
-                <w:rFonts w:ascii="Times New Roman" w:eastAsia="Times New Roman" w:hAnsi="Times New Roman" w:cs="Times New Roman"/>
-              </w:rPr>
-              <w:t>x2</w:t>
-            </w:r>
-            <w:r>
-              <w:rPr>
-                <w:rFonts w:ascii="Times New Roman" w:eastAsia="Times New Roman" w:hAnsi="Times New Roman" w:cs="Times New Roman"/>
-              </w:rPr>
-              <w:t>9</w:t>
-            </w:r>
-            <w:r>
-              <w:rPr>
-                <w:rFonts w:ascii="Times New Roman" w:eastAsia="Times New Roman" w:hAnsi="Times New Roman" w:cs="Times New Roman"/>
-              </w:rPr>
-              <w:t>}</w:t>
+              </w:rPr>
+            </w:pPr>
+            <w:r>
+              <w:rPr>
+                <w:rFonts w:ascii="Times New Roman" w:eastAsia="Times New Roman" w:hAnsi="Times New Roman" w:cs="Times New Roman"/>
+              </w:rPr>
+              <w:t>{x29}</w:t>
             </w:r>
           </w:p>
         </w:tc>
@@ -4998,28 +4763,17 @@
               <w:jc w:val="right"/>
               <w:rPr>
                 <w:rFonts w:ascii="Times New Roman" w:eastAsia="Times New Roman" w:hAnsi="Times New Roman" w:cs="Times New Roman"/>
-                <w:color w:val="000000"/>
-                <w:sz w:val="24"/>
-                <w:szCs w:val="24"/>
-              </w:rPr>
-            </w:pPr>
-            <w:r>
-              <w:rPr>
-                <w:rFonts w:ascii="Times New Roman" w:eastAsia="Times New Roman" w:hAnsi="Times New Roman" w:cs="Times New Roman"/>
-              </w:rPr>
-              <w:t>{</w:t>
-            </w:r>
-            <w:r>
-              <w:rPr>
-                <w:rFonts w:ascii="Times New Roman" w:eastAsia="Times New Roman" w:hAnsi="Times New Roman" w:cs="Times New Roman"/>
-              </w:rPr>
-              <w:t>x30</w:t>
-            </w:r>
-            <w:r>
-              <w:rPr>
-                <w:rFonts w:ascii="Times New Roman" w:eastAsia="Times New Roman" w:hAnsi="Times New Roman" w:cs="Times New Roman"/>
-              </w:rPr>
-              <w:t>}</w:t>
+                <w:sz w:val="24"/>
+                <w:szCs w:val="24"/>
+              </w:rPr>
+            </w:pPr>
+            <w:r>
+              <w:rPr>
+                <w:rFonts w:ascii="Times New Roman" w:eastAsia="Times New Roman" w:hAnsi="Times New Roman" w:cs="Times New Roman"/>
+                <w:sz w:val="24"/>
+                <w:szCs w:val="24"/>
+              </w:rPr>
+              <w:t>{x30}</w:t>
             </w:r>
           </w:p>
         </w:tc>
@@ -5042,28 +4796,13 @@
               <w:jc w:val="right"/>
               <w:rPr>
                 <w:rFonts w:ascii="Times New Roman" w:eastAsia="Times New Roman" w:hAnsi="Times New Roman" w:cs="Times New Roman"/>
-                <w:i/>
-                <w:iCs/>
-                <w:color w:val="FF0000"/>
-              </w:rPr>
-            </w:pPr>
-            <w:r>
-              <w:rPr>
-                <w:rFonts w:ascii="Times New Roman" w:eastAsia="Times New Roman" w:hAnsi="Times New Roman" w:cs="Times New Roman"/>
-              </w:rPr>
-              <w:t>{</w:t>
-            </w:r>
-            <w:r>
-              <w:rPr>
-                <w:rFonts w:ascii="Times New Roman" w:eastAsia="Times New Roman" w:hAnsi="Times New Roman" w:cs="Times New Roman"/>
-              </w:rPr>
-              <w:t>x31</w:t>
-            </w:r>
-            <w:r>
-              <w:rPr>
-                <w:rFonts w:ascii="Times New Roman" w:eastAsia="Times New Roman" w:hAnsi="Times New Roman" w:cs="Times New Roman"/>
-              </w:rPr>
-              <w:t>}</w:t>
+              </w:rPr>
+            </w:pPr>
+            <w:r>
+              <w:rPr>
+                <w:rFonts w:ascii="Times New Roman" w:eastAsia="Times New Roman" w:hAnsi="Times New Roman" w:cs="Times New Roman"/>
+              </w:rPr>
+              <w:t>{x31}</w:t>
             </w:r>
           </w:p>
         </w:tc>
@@ -5086,28 +4825,13 @@
               <w:jc w:val="right"/>
               <w:rPr>
                 <w:rFonts w:ascii="Times New Roman" w:eastAsia="Times New Roman" w:hAnsi="Times New Roman" w:cs="Times New Roman"/>
-                <w:i/>
-                <w:iCs/>
-                <w:color w:val="FF0000"/>
-              </w:rPr>
-            </w:pPr>
-            <w:r>
-              <w:rPr>
-                <w:rFonts w:ascii="Times New Roman" w:eastAsia="Times New Roman" w:hAnsi="Times New Roman" w:cs="Times New Roman"/>
-              </w:rPr>
-              <w:t>{</w:t>
-            </w:r>
-            <w:r>
-              <w:rPr>
-                <w:rFonts w:ascii="Times New Roman" w:eastAsia="Times New Roman" w:hAnsi="Times New Roman" w:cs="Times New Roman"/>
-              </w:rPr>
-              <w:t>x32</w:t>
-            </w:r>
-            <w:r>
-              <w:rPr>
-                <w:rFonts w:ascii="Times New Roman" w:eastAsia="Times New Roman" w:hAnsi="Times New Roman" w:cs="Times New Roman"/>
-              </w:rPr>
-              <w:t>}</w:t>
+              </w:rPr>
+            </w:pPr>
+            <w:r>
+              <w:rPr>
+                <w:rFonts w:ascii="Times New Roman" w:eastAsia="Times New Roman" w:hAnsi="Times New Roman" w:cs="Times New Roman"/>
+              </w:rPr>
+              <w:t>{x32}</w:t>
             </w:r>
           </w:p>
         </w:tc>

</xml_diff>

<commit_message>
bcThang => cập nhật hiển thị và sửa lỗi tạo lại mất trắng dữ liệu
</commit_message>
<xml_diff>
--- a/ToolBaoCao/App_Data/bcThang.docx
+++ b/ToolBaoCao/App_Data/bcThang.docx
@@ -1048,25 +1048,7 @@
                 <w:sz w:val="24"/>
                 <w:szCs w:val="24"/>
               </w:rPr>
-              <w:t>{</w:t>
-            </w:r>
-            <w:r>
-              <w:rPr>
-                <w:rFonts w:ascii="Times New Roman" w:eastAsia="Times New Roman" w:hAnsi="Times New Roman" w:cs="Times New Roman"/>
-                <w:iCs/>
-                <w:sz w:val="24"/>
-                <w:szCs w:val="24"/>
-              </w:rPr>
-              <w:t>nam1</w:t>
-            </w:r>
-            <w:r>
-              <w:rPr>
-                <w:rFonts w:ascii="Times New Roman" w:eastAsia="Times New Roman" w:hAnsi="Times New Roman" w:cs="Times New Roman"/>
-                <w:iCs/>
-                <w:sz w:val="24"/>
-                <w:szCs w:val="24"/>
-              </w:rPr>
-              <w:t>}</w:t>
+              <w:t>{x2}</w:t>
             </w:r>
           </w:p>
         </w:tc>
@@ -3177,19 +3159,7 @@
               <w:rPr>
                 <w:rFonts w:ascii="Times New Roman" w:eastAsia="Times New Roman" w:hAnsi="Times New Roman" w:cs="Times New Roman"/>
               </w:rPr>
-              <w:t>{m13</w:t>
-            </w:r>
-            <w:r>
-              <w:rPr>
-                <w:rFonts w:ascii="Times New Roman" w:eastAsia="Times New Roman" w:hAnsi="Times New Roman" w:cs="Times New Roman"/>
-              </w:rPr>
-              <w:t>l</w:t>
-            </w:r>
-            <w:r>
-              <w:rPr>
-                <w:rFonts w:ascii="Times New Roman" w:eastAsia="Times New Roman" w:hAnsi="Times New Roman" w:cs="Times New Roman"/>
-              </w:rPr>
-              <w:t>c13}</w:t>
+              <w:t>{m13lc13}</w:t>
             </w:r>
           </w:p>
         </w:tc>
@@ -3218,19 +3188,7 @@
               <w:rPr>
                 <w:rFonts w:ascii="Times New Roman" w:eastAsia="Times New Roman" w:hAnsi="Times New Roman" w:cs="Times New Roman"/>
               </w:rPr>
-              <w:t>{m13</w:t>
-            </w:r>
-            <w:r>
-              <w:rPr>
-                <w:rFonts w:ascii="Times New Roman" w:eastAsia="Times New Roman" w:hAnsi="Times New Roman" w:cs="Times New Roman"/>
-              </w:rPr>
-              <w:t>l</w:t>
-            </w:r>
-            <w:r>
-              <w:rPr>
-                <w:rFonts w:ascii="Times New Roman" w:eastAsia="Times New Roman" w:hAnsi="Times New Roman" w:cs="Times New Roman"/>
-              </w:rPr>
-              <w:t>c23}</w:t>
+              <w:t>{m13lc23}</w:t>
             </w:r>
           </w:p>
         </w:tc>
@@ -3250,6 +3208,35 @@
           <w:p>
             <w:pPr>
               <w:spacing w:after="0" w:line="240" w:lineRule="auto"/>
+              <w:jc w:val="center"/>
+              <w:rPr>
+                <w:rFonts w:ascii="Times New Roman" w:eastAsia="Times New Roman" w:hAnsi="Times New Roman" w:cs="Times New Roman"/>
+              </w:rPr>
+            </w:pPr>
+            <w:r>
+              <w:rPr>
+                <w:rFonts w:ascii="Times New Roman" w:eastAsia="Times New Roman" w:hAnsi="Times New Roman" w:cs="Times New Roman"/>
+              </w:rPr>
+              <w:t>{m13lc33}</w:t>
+            </w:r>
+          </w:p>
+        </w:tc>
+        <w:tc>
+          <w:tcPr>
+            <w:tcW w:w="1418" w:type="dxa"/>
+            <w:tcBorders>
+              <w:top w:val="nil"/>
+              <w:left w:val="nil"/>
+              <w:bottom w:val="single" w:sz="4" w:space="0" w:color="auto"/>
+              <w:right w:val="single" w:sz="4" w:space="0" w:color="auto"/>
+            </w:tcBorders>
+            <w:shd w:val="clear" w:color="auto" w:fill="auto"/>
+            <w:vAlign w:val="center"/>
+            <w:hideMark/>
+          </w:tcPr>
+          <w:p>
+            <w:pPr>
+              <w:spacing w:after="0" w:line="240" w:lineRule="auto"/>
               <w:jc w:val="right"/>
               <w:rPr>
                 <w:rFonts w:ascii="Times New Roman" w:eastAsia="Times New Roman" w:hAnsi="Times New Roman" w:cs="Times New Roman"/>
@@ -3259,25 +3246,13 @@
               <w:rPr>
                 <w:rFonts w:ascii="Times New Roman" w:eastAsia="Times New Roman" w:hAnsi="Times New Roman" w:cs="Times New Roman"/>
               </w:rPr>
-              <w:t>{m13</w:t>
-            </w:r>
-            <w:r>
-              <w:rPr>
-                <w:rFonts w:ascii="Times New Roman" w:eastAsia="Times New Roman" w:hAnsi="Times New Roman" w:cs="Times New Roman"/>
-              </w:rPr>
-              <w:t>l</w:t>
-            </w:r>
-            <w:r>
-              <w:rPr>
-                <w:rFonts w:ascii="Times New Roman" w:eastAsia="Times New Roman" w:hAnsi="Times New Roman" w:cs="Times New Roman"/>
-              </w:rPr>
-              <w:t>c33}</w:t>
-            </w:r>
-          </w:p>
-        </w:tc>
-        <w:tc>
-          <w:tcPr>
-            <w:tcW w:w="1418" w:type="dxa"/>
+              <w:t>{m13lc43}</w:t>
+            </w:r>
+          </w:p>
+        </w:tc>
+        <w:tc>
+          <w:tcPr>
+            <w:tcW w:w="1417" w:type="dxa"/>
             <w:tcBorders>
               <w:top w:val="nil"/>
               <w:left w:val="nil"/>
@@ -3300,25 +3275,13 @@
               <w:rPr>
                 <w:rFonts w:ascii="Times New Roman" w:eastAsia="Times New Roman" w:hAnsi="Times New Roman" w:cs="Times New Roman"/>
               </w:rPr>
-              <w:t>{m13</w:t>
-            </w:r>
-            <w:r>
-              <w:rPr>
-                <w:rFonts w:ascii="Times New Roman" w:eastAsia="Times New Roman" w:hAnsi="Times New Roman" w:cs="Times New Roman"/>
-              </w:rPr>
-              <w:t>l</w:t>
-            </w:r>
-            <w:r>
-              <w:rPr>
-                <w:rFonts w:ascii="Times New Roman" w:eastAsia="Times New Roman" w:hAnsi="Times New Roman" w:cs="Times New Roman"/>
-              </w:rPr>
-              <w:t>c43}</w:t>
-            </w:r>
-          </w:p>
-        </w:tc>
-        <w:tc>
-          <w:tcPr>
-            <w:tcW w:w="1417" w:type="dxa"/>
+              <w:t>{m13lc53}</w:t>
+            </w:r>
+          </w:p>
+        </w:tc>
+        <w:tc>
+          <w:tcPr>
+            <w:tcW w:w="1240" w:type="dxa"/>
             <w:tcBorders>
               <w:top w:val="nil"/>
               <w:left w:val="nil"/>
@@ -3341,60 +3304,7 @@
               <w:rPr>
                 <w:rFonts w:ascii="Times New Roman" w:eastAsia="Times New Roman" w:hAnsi="Times New Roman" w:cs="Times New Roman"/>
               </w:rPr>
-              <w:t>{m13</w:t>
-            </w:r>
-            <w:r>
-              <w:rPr>
-                <w:rFonts w:ascii="Times New Roman" w:eastAsia="Times New Roman" w:hAnsi="Times New Roman" w:cs="Times New Roman"/>
-              </w:rPr>
-              <w:t>l</w:t>
-            </w:r>
-            <w:r>
-              <w:rPr>
-                <w:rFonts w:ascii="Times New Roman" w:eastAsia="Times New Roman" w:hAnsi="Times New Roman" w:cs="Times New Roman"/>
-              </w:rPr>
-              <w:t>c53}</w:t>
-            </w:r>
-          </w:p>
-        </w:tc>
-        <w:tc>
-          <w:tcPr>
-            <w:tcW w:w="1240" w:type="dxa"/>
-            <w:tcBorders>
-              <w:top w:val="nil"/>
-              <w:left w:val="nil"/>
-              <w:bottom w:val="single" w:sz="4" w:space="0" w:color="auto"/>
-              <w:right w:val="single" w:sz="4" w:space="0" w:color="auto"/>
-            </w:tcBorders>
-            <w:shd w:val="clear" w:color="auto" w:fill="auto"/>
-            <w:vAlign w:val="center"/>
-            <w:hideMark/>
-          </w:tcPr>
-          <w:p>
-            <w:pPr>
-              <w:spacing w:after="0" w:line="240" w:lineRule="auto"/>
-              <w:jc w:val="right"/>
-              <w:rPr>
-                <w:rFonts w:ascii="Times New Roman" w:eastAsia="Times New Roman" w:hAnsi="Times New Roman" w:cs="Times New Roman"/>
-              </w:rPr>
-            </w:pPr>
-            <w:r>
-              <w:rPr>
-                <w:rFonts w:ascii="Times New Roman" w:eastAsia="Times New Roman" w:hAnsi="Times New Roman" w:cs="Times New Roman"/>
-              </w:rPr>
-              <w:t>{m13</w:t>
-            </w:r>
-            <w:r>
-              <w:rPr>
-                <w:rFonts w:ascii="Times New Roman" w:eastAsia="Times New Roman" w:hAnsi="Times New Roman" w:cs="Times New Roman"/>
-              </w:rPr>
-              <w:t>l</w:t>
-            </w:r>
-            <w:r>
-              <w:rPr>
-                <w:rFonts w:ascii="Times New Roman" w:eastAsia="Times New Roman" w:hAnsi="Times New Roman" w:cs="Times New Roman"/>
-              </w:rPr>
-              <w:t>c63}</w:t>
+              <w:t>{m13lc63}</w:t>
             </w:r>
           </w:p>
         </w:tc>
@@ -3474,19 +3384,7 @@
               <w:rPr>
                 <w:rFonts w:ascii="Times New Roman" w:eastAsia="Times New Roman" w:hAnsi="Times New Roman" w:cs="Times New Roman"/>
               </w:rPr>
-              <w:t>{m13</w:t>
-            </w:r>
-            <w:r>
-              <w:rPr>
-                <w:rFonts w:ascii="Times New Roman" w:eastAsia="Times New Roman" w:hAnsi="Times New Roman" w:cs="Times New Roman"/>
-              </w:rPr>
-              <w:t>l</w:t>
-            </w:r>
-            <w:r>
-              <w:rPr>
-                <w:rFonts w:ascii="Times New Roman" w:eastAsia="Times New Roman" w:hAnsi="Times New Roman" w:cs="Times New Roman"/>
-              </w:rPr>
-              <w:t>c14}</w:t>
+              <w:t>{m13lc14}</w:t>
             </w:r>
           </w:p>
         </w:tc>
@@ -3515,19 +3413,7 @@
               <w:rPr>
                 <w:rFonts w:ascii="Times New Roman" w:eastAsia="Times New Roman" w:hAnsi="Times New Roman" w:cs="Times New Roman"/>
               </w:rPr>
-              <w:t>{m13</w:t>
-            </w:r>
-            <w:r>
-              <w:rPr>
-                <w:rFonts w:ascii="Times New Roman" w:eastAsia="Times New Roman" w:hAnsi="Times New Roman" w:cs="Times New Roman"/>
-              </w:rPr>
-              <w:t>l</w:t>
-            </w:r>
-            <w:r>
-              <w:rPr>
-                <w:rFonts w:ascii="Times New Roman" w:eastAsia="Times New Roman" w:hAnsi="Times New Roman" w:cs="Times New Roman"/>
-              </w:rPr>
-              <w:t>c24}</w:t>
+              <w:t>{m13lc24}</w:t>
             </w:r>
           </w:p>
         </w:tc>
@@ -3556,19 +3442,7 @@
               <w:rPr>
                 <w:rFonts w:ascii="Times New Roman" w:eastAsia="Times New Roman" w:hAnsi="Times New Roman" w:cs="Times New Roman"/>
               </w:rPr>
-              <w:t>{m13</w:t>
-            </w:r>
-            <w:r>
-              <w:rPr>
-                <w:rFonts w:ascii="Times New Roman" w:eastAsia="Times New Roman" w:hAnsi="Times New Roman" w:cs="Times New Roman"/>
-              </w:rPr>
-              <w:t>l</w:t>
-            </w:r>
-            <w:r>
-              <w:rPr>
-                <w:rFonts w:ascii="Times New Roman" w:eastAsia="Times New Roman" w:hAnsi="Times New Roman" w:cs="Times New Roman"/>
-              </w:rPr>
-              <w:t>c34}</w:t>
+              <w:t>{m13lc34}</w:t>
             </w:r>
           </w:p>
         </w:tc>
@@ -3597,19 +3471,7 @@
               <w:rPr>
                 <w:rFonts w:ascii="Times New Roman" w:eastAsia="Times New Roman" w:hAnsi="Times New Roman" w:cs="Times New Roman"/>
               </w:rPr>
-              <w:t>{m13</w:t>
-            </w:r>
-            <w:r>
-              <w:rPr>
-                <w:rFonts w:ascii="Times New Roman" w:eastAsia="Times New Roman" w:hAnsi="Times New Roman" w:cs="Times New Roman"/>
-              </w:rPr>
-              <w:t>l</w:t>
-            </w:r>
-            <w:r>
-              <w:rPr>
-                <w:rFonts w:ascii="Times New Roman" w:eastAsia="Times New Roman" w:hAnsi="Times New Roman" w:cs="Times New Roman"/>
-              </w:rPr>
-              <w:t>c44}</w:t>
+              <w:t>{m13lc44}</w:t>
             </w:r>
           </w:p>
         </w:tc>
@@ -3638,19 +3500,7 @@
               <w:rPr>
                 <w:rFonts w:ascii="Times New Roman" w:eastAsia="Times New Roman" w:hAnsi="Times New Roman" w:cs="Times New Roman"/>
               </w:rPr>
-              <w:t>{m13</w:t>
-            </w:r>
-            <w:r>
-              <w:rPr>
-                <w:rFonts w:ascii="Times New Roman" w:eastAsia="Times New Roman" w:hAnsi="Times New Roman" w:cs="Times New Roman"/>
-              </w:rPr>
-              <w:t>l</w:t>
-            </w:r>
-            <w:r>
-              <w:rPr>
-                <w:rFonts w:ascii="Times New Roman" w:eastAsia="Times New Roman" w:hAnsi="Times New Roman" w:cs="Times New Roman"/>
-              </w:rPr>
-              <w:t>c54}</w:t>
+              <w:t>{m13lc54}</w:t>
             </w:r>
           </w:p>
         </w:tc>
@@ -3679,19 +3529,7 @@
               <w:rPr>
                 <w:rFonts w:ascii="Times New Roman" w:eastAsia="Times New Roman" w:hAnsi="Times New Roman" w:cs="Times New Roman"/>
               </w:rPr>
-              <w:t>{m13</w:t>
-            </w:r>
-            <w:r>
-              <w:rPr>
-                <w:rFonts w:ascii="Times New Roman" w:eastAsia="Times New Roman" w:hAnsi="Times New Roman" w:cs="Times New Roman"/>
-              </w:rPr>
-              <w:t>l</w:t>
-            </w:r>
-            <w:r>
-              <w:rPr>
-                <w:rFonts w:ascii="Times New Roman" w:eastAsia="Times New Roman" w:hAnsi="Times New Roman" w:cs="Times New Roman"/>
-              </w:rPr>
-              <w:t>c64}</w:t>
+              <w:t>{m13lc64}</w:t>
             </w:r>
           </w:p>
         </w:tc>
@@ -4900,28 +4738,13 @@
               <w:jc w:val="right"/>
               <w:rPr>
                 <w:rFonts w:ascii="Times New Roman" w:eastAsia="Times New Roman" w:hAnsi="Times New Roman" w:cs="Times New Roman"/>
-                <w:i/>
-                <w:iCs/>
-                <w:color w:val="FF0000"/>
-              </w:rPr>
-            </w:pPr>
-            <w:r>
-              <w:rPr>
-                <w:rFonts w:ascii="Times New Roman" w:eastAsia="Times New Roman" w:hAnsi="Times New Roman" w:cs="Times New Roman"/>
-              </w:rPr>
-              <w:t>{m13</w:t>
-            </w:r>
-            <w:r>
-              <w:rPr>
-                <w:rFonts w:ascii="Times New Roman" w:eastAsia="Times New Roman" w:hAnsi="Times New Roman" w:cs="Times New Roman"/>
-              </w:rPr>
-              <w:t>c</w:t>
-            </w:r>
-            <w:r>
-              <w:rPr>
-                <w:rFonts w:ascii="Times New Roman" w:eastAsia="Times New Roman" w:hAnsi="Times New Roman" w:cs="Times New Roman"/>
-              </w:rPr>
-              <w:t>c13}</w:t>
+              </w:rPr>
+            </w:pPr>
+            <w:r>
+              <w:rPr>
+                <w:rFonts w:ascii="Times New Roman" w:eastAsia="Times New Roman" w:hAnsi="Times New Roman" w:cs="Times New Roman"/>
+              </w:rPr>
+              <w:t>{m13cc13}</w:t>
             </w:r>
           </w:p>
         </w:tc>
@@ -4944,28 +4767,13 @@
               <w:jc w:val="right"/>
               <w:rPr>
                 <w:rFonts w:ascii="Times New Roman" w:eastAsia="Times New Roman" w:hAnsi="Times New Roman" w:cs="Times New Roman"/>
-                <w:i/>
-                <w:iCs/>
-                <w:color w:val="FF0000"/>
-              </w:rPr>
-            </w:pPr>
-            <w:r>
-              <w:rPr>
-                <w:rFonts w:ascii="Times New Roman" w:eastAsia="Times New Roman" w:hAnsi="Times New Roman" w:cs="Times New Roman"/>
-              </w:rPr>
-              <w:t>{m13</w:t>
-            </w:r>
-            <w:r>
-              <w:rPr>
-                <w:rFonts w:ascii="Times New Roman" w:eastAsia="Times New Roman" w:hAnsi="Times New Roman" w:cs="Times New Roman"/>
-              </w:rPr>
-              <w:t>c</w:t>
-            </w:r>
-            <w:r>
-              <w:rPr>
-                <w:rFonts w:ascii="Times New Roman" w:eastAsia="Times New Roman" w:hAnsi="Times New Roman" w:cs="Times New Roman"/>
-              </w:rPr>
-              <w:t>c23}</w:t>
+              </w:rPr>
+            </w:pPr>
+            <w:r>
+              <w:rPr>
+                <w:rFonts w:ascii="Times New Roman" w:eastAsia="Times New Roman" w:hAnsi="Times New Roman" w:cs="Times New Roman"/>
+              </w:rPr>
+              <w:t>{m13cc23}</w:t>
             </w:r>
           </w:p>
         </w:tc>
@@ -4988,28 +4796,13 @@
               <w:jc w:val="right"/>
               <w:rPr>
                 <w:rFonts w:ascii="Times New Roman" w:eastAsia="Times New Roman" w:hAnsi="Times New Roman" w:cs="Times New Roman"/>
-                <w:i/>
-                <w:iCs/>
-                <w:color w:val="FF0000"/>
-              </w:rPr>
-            </w:pPr>
-            <w:r>
-              <w:rPr>
-                <w:rFonts w:ascii="Times New Roman" w:eastAsia="Times New Roman" w:hAnsi="Times New Roman" w:cs="Times New Roman"/>
-              </w:rPr>
-              <w:t>{m13</w:t>
-            </w:r>
-            <w:r>
-              <w:rPr>
-                <w:rFonts w:ascii="Times New Roman" w:eastAsia="Times New Roman" w:hAnsi="Times New Roman" w:cs="Times New Roman"/>
-              </w:rPr>
-              <w:t>c</w:t>
-            </w:r>
-            <w:r>
-              <w:rPr>
-                <w:rFonts w:ascii="Times New Roman" w:eastAsia="Times New Roman" w:hAnsi="Times New Roman" w:cs="Times New Roman"/>
-              </w:rPr>
-              <w:t>c33}</w:t>
+              </w:rPr>
+            </w:pPr>
+            <w:r>
+              <w:rPr>
+                <w:rFonts w:ascii="Times New Roman" w:eastAsia="Times New Roman" w:hAnsi="Times New Roman" w:cs="Times New Roman"/>
+              </w:rPr>
+              <w:t>{m13cc33}</w:t>
             </w:r>
           </w:p>
         </w:tc>
@@ -5032,28 +4825,13 @@
               <w:jc w:val="right"/>
               <w:rPr>
                 <w:rFonts w:ascii="Times New Roman" w:eastAsia="Times New Roman" w:hAnsi="Times New Roman" w:cs="Times New Roman"/>
-                <w:i/>
-                <w:iCs/>
-                <w:color w:val="FF0000"/>
-              </w:rPr>
-            </w:pPr>
-            <w:r>
-              <w:rPr>
-                <w:rFonts w:ascii="Times New Roman" w:eastAsia="Times New Roman" w:hAnsi="Times New Roman" w:cs="Times New Roman"/>
-              </w:rPr>
-              <w:t>{m13</w:t>
-            </w:r>
-            <w:r>
-              <w:rPr>
-                <w:rFonts w:ascii="Times New Roman" w:eastAsia="Times New Roman" w:hAnsi="Times New Roman" w:cs="Times New Roman"/>
-              </w:rPr>
-              <w:t>c</w:t>
-            </w:r>
-            <w:r>
-              <w:rPr>
-                <w:rFonts w:ascii="Times New Roman" w:eastAsia="Times New Roman" w:hAnsi="Times New Roman" w:cs="Times New Roman"/>
-              </w:rPr>
-              <w:t>c43}</w:t>
+              </w:rPr>
+            </w:pPr>
+            <w:r>
+              <w:rPr>
+                <w:rFonts w:ascii="Times New Roman" w:eastAsia="Times New Roman" w:hAnsi="Times New Roman" w:cs="Times New Roman"/>
+              </w:rPr>
+              <w:t>{m13cc43}</w:t>
             </w:r>
           </w:p>
         </w:tc>
@@ -5076,28 +4854,13 @@
               <w:jc w:val="right"/>
               <w:rPr>
                 <w:rFonts w:ascii="Times New Roman" w:eastAsia="Times New Roman" w:hAnsi="Times New Roman" w:cs="Times New Roman"/>
-                <w:i/>
-                <w:iCs/>
-                <w:color w:val="FF0000"/>
-              </w:rPr>
-            </w:pPr>
-            <w:r>
-              <w:rPr>
-                <w:rFonts w:ascii="Times New Roman" w:eastAsia="Times New Roman" w:hAnsi="Times New Roman" w:cs="Times New Roman"/>
-              </w:rPr>
-              <w:t>{m13</w:t>
-            </w:r>
-            <w:r>
-              <w:rPr>
-                <w:rFonts w:ascii="Times New Roman" w:eastAsia="Times New Roman" w:hAnsi="Times New Roman" w:cs="Times New Roman"/>
-              </w:rPr>
-              <w:t>c</w:t>
-            </w:r>
-            <w:r>
-              <w:rPr>
-                <w:rFonts w:ascii="Times New Roman" w:eastAsia="Times New Roman" w:hAnsi="Times New Roman" w:cs="Times New Roman"/>
-              </w:rPr>
-              <w:t>c53}</w:t>
+              </w:rPr>
+            </w:pPr>
+            <w:r>
+              <w:rPr>
+                <w:rFonts w:ascii="Times New Roman" w:eastAsia="Times New Roman" w:hAnsi="Times New Roman" w:cs="Times New Roman"/>
+              </w:rPr>
+              <w:t>{m13cc53}</w:t>
             </w:r>
           </w:p>
         </w:tc>
@@ -5120,28 +4883,13 @@
               <w:jc w:val="right"/>
               <w:rPr>
                 <w:rFonts w:ascii="Times New Roman" w:eastAsia="Times New Roman" w:hAnsi="Times New Roman" w:cs="Times New Roman"/>
-                <w:i/>
-                <w:iCs/>
-                <w:color w:val="FF0000"/>
-              </w:rPr>
-            </w:pPr>
-            <w:r>
-              <w:rPr>
-                <w:rFonts w:ascii="Times New Roman" w:eastAsia="Times New Roman" w:hAnsi="Times New Roman" w:cs="Times New Roman"/>
-              </w:rPr>
-              <w:t>{m13</w:t>
-            </w:r>
-            <w:r>
-              <w:rPr>
-                <w:rFonts w:ascii="Times New Roman" w:eastAsia="Times New Roman" w:hAnsi="Times New Roman" w:cs="Times New Roman"/>
-              </w:rPr>
-              <w:t>c</w:t>
-            </w:r>
-            <w:r>
-              <w:rPr>
-                <w:rFonts w:ascii="Times New Roman" w:eastAsia="Times New Roman" w:hAnsi="Times New Roman" w:cs="Times New Roman"/>
-              </w:rPr>
-              <w:t>c63}</w:t>
+              </w:rPr>
+            </w:pPr>
+            <w:r>
+              <w:rPr>
+                <w:rFonts w:ascii="Times New Roman" w:eastAsia="Times New Roman" w:hAnsi="Times New Roman" w:cs="Times New Roman"/>
+              </w:rPr>
+              <w:t>{m13cc63}</w:t>
             </w:r>
           </w:p>
         </w:tc>
@@ -5205,28 +4953,13 @@
               <w:jc w:val="right"/>
               <w:rPr>
                 <w:rFonts w:ascii="Times New Roman" w:eastAsia="Times New Roman" w:hAnsi="Times New Roman" w:cs="Times New Roman"/>
-                <w:i/>
-                <w:iCs/>
-                <w:color w:val="FF0000"/>
-              </w:rPr>
-            </w:pPr>
-            <w:r>
-              <w:rPr>
-                <w:rFonts w:ascii="Times New Roman" w:eastAsia="Times New Roman" w:hAnsi="Times New Roman" w:cs="Times New Roman"/>
-              </w:rPr>
-              <w:t>{m13</w:t>
-            </w:r>
-            <w:r>
-              <w:rPr>
-                <w:rFonts w:ascii="Times New Roman" w:eastAsia="Times New Roman" w:hAnsi="Times New Roman" w:cs="Times New Roman"/>
-              </w:rPr>
-              <w:t>c</w:t>
-            </w:r>
-            <w:r>
-              <w:rPr>
-                <w:rFonts w:ascii="Times New Roman" w:eastAsia="Times New Roman" w:hAnsi="Times New Roman" w:cs="Times New Roman"/>
-              </w:rPr>
-              <w:t>c14}</w:t>
+              </w:rPr>
+            </w:pPr>
+            <w:r>
+              <w:rPr>
+                <w:rFonts w:ascii="Times New Roman" w:eastAsia="Times New Roman" w:hAnsi="Times New Roman" w:cs="Times New Roman"/>
+              </w:rPr>
+              <w:t>{m13cc14}</w:t>
             </w:r>
           </w:p>
         </w:tc>
@@ -5249,28 +4982,13 @@
               <w:jc w:val="right"/>
               <w:rPr>
                 <w:rFonts w:ascii="Times New Roman" w:eastAsia="Times New Roman" w:hAnsi="Times New Roman" w:cs="Times New Roman"/>
-                <w:i/>
-                <w:iCs/>
-                <w:color w:val="FF0000"/>
-              </w:rPr>
-            </w:pPr>
-            <w:r>
-              <w:rPr>
-                <w:rFonts w:ascii="Times New Roman" w:eastAsia="Times New Roman" w:hAnsi="Times New Roman" w:cs="Times New Roman"/>
-              </w:rPr>
-              <w:t>{m13</w:t>
-            </w:r>
-            <w:r>
-              <w:rPr>
-                <w:rFonts w:ascii="Times New Roman" w:eastAsia="Times New Roman" w:hAnsi="Times New Roman" w:cs="Times New Roman"/>
-              </w:rPr>
-              <w:t>c</w:t>
-            </w:r>
-            <w:r>
-              <w:rPr>
-                <w:rFonts w:ascii="Times New Roman" w:eastAsia="Times New Roman" w:hAnsi="Times New Roman" w:cs="Times New Roman"/>
-              </w:rPr>
-              <w:t>c24}</w:t>
+              </w:rPr>
+            </w:pPr>
+            <w:r>
+              <w:rPr>
+                <w:rFonts w:ascii="Times New Roman" w:eastAsia="Times New Roman" w:hAnsi="Times New Roman" w:cs="Times New Roman"/>
+              </w:rPr>
+              <w:t>{m13cc24}</w:t>
             </w:r>
           </w:p>
         </w:tc>
@@ -5293,28 +5011,13 @@
               <w:jc w:val="right"/>
               <w:rPr>
                 <w:rFonts w:ascii="Times New Roman" w:eastAsia="Times New Roman" w:hAnsi="Times New Roman" w:cs="Times New Roman"/>
-                <w:i/>
-                <w:iCs/>
-                <w:color w:val="FF0000"/>
-              </w:rPr>
-            </w:pPr>
-            <w:r>
-              <w:rPr>
-                <w:rFonts w:ascii="Times New Roman" w:eastAsia="Times New Roman" w:hAnsi="Times New Roman" w:cs="Times New Roman"/>
-              </w:rPr>
-              <w:t>{m13</w:t>
-            </w:r>
-            <w:r>
-              <w:rPr>
-                <w:rFonts w:ascii="Times New Roman" w:eastAsia="Times New Roman" w:hAnsi="Times New Roman" w:cs="Times New Roman"/>
-              </w:rPr>
-              <w:t>c</w:t>
-            </w:r>
-            <w:r>
-              <w:rPr>
-                <w:rFonts w:ascii="Times New Roman" w:eastAsia="Times New Roman" w:hAnsi="Times New Roman" w:cs="Times New Roman"/>
-              </w:rPr>
-              <w:t>c34}</w:t>
+              </w:rPr>
+            </w:pPr>
+            <w:r>
+              <w:rPr>
+                <w:rFonts w:ascii="Times New Roman" w:eastAsia="Times New Roman" w:hAnsi="Times New Roman" w:cs="Times New Roman"/>
+              </w:rPr>
+              <w:t>{m13cc34}</w:t>
             </w:r>
           </w:p>
         </w:tc>
@@ -5337,28 +5040,13 @@
               <w:jc w:val="right"/>
               <w:rPr>
                 <w:rFonts w:ascii="Times New Roman" w:eastAsia="Times New Roman" w:hAnsi="Times New Roman" w:cs="Times New Roman"/>
-                <w:i/>
-                <w:iCs/>
-                <w:color w:val="FF0000"/>
-              </w:rPr>
-            </w:pPr>
-            <w:r>
-              <w:rPr>
-                <w:rFonts w:ascii="Times New Roman" w:eastAsia="Times New Roman" w:hAnsi="Times New Roman" w:cs="Times New Roman"/>
-              </w:rPr>
-              <w:t>{m13</w:t>
-            </w:r>
-            <w:r>
-              <w:rPr>
-                <w:rFonts w:ascii="Times New Roman" w:eastAsia="Times New Roman" w:hAnsi="Times New Roman" w:cs="Times New Roman"/>
-              </w:rPr>
-              <w:t>c</w:t>
-            </w:r>
-            <w:r>
-              <w:rPr>
-                <w:rFonts w:ascii="Times New Roman" w:eastAsia="Times New Roman" w:hAnsi="Times New Roman" w:cs="Times New Roman"/>
-              </w:rPr>
-              <w:t>c44}</w:t>
+              </w:rPr>
+            </w:pPr>
+            <w:r>
+              <w:rPr>
+                <w:rFonts w:ascii="Times New Roman" w:eastAsia="Times New Roman" w:hAnsi="Times New Roman" w:cs="Times New Roman"/>
+              </w:rPr>
+              <w:t>{m13cc44}</w:t>
             </w:r>
           </w:p>
         </w:tc>
@@ -5381,28 +5069,13 @@
               <w:jc w:val="right"/>
               <w:rPr>
                 <w:rFonts w:ascii="Times New Roman" w:eastAsia="Times New Roman" w:hAnsi="Times New Roman" w:cs="Times New Roman"/>
-                <w:i/>
-                <w:iCs/>
-                <w:color w:val="FF0000"/>
-              </w:rPr>
-            </w:pPr>
-            <w:r>
-              <w:rPr>
-                <w:rFonts w:ascii="Times New Roman" w:eastAsia="Times New Roman" w:hAnsi="Times New Roman" w:cs="Times New Roman"/>
-              </w:rPr>
-              <w:t>{m13</w:t>
-            </w:r>
-            <w:r>
-              <w:rPr>
-                <w:rFonts w:ascii="Times New Roman" w:eastAsia="Times New Roman" w:hAnsi="Times New Roman" w:cs="Times New Roman"/>
-              </w:rPr>
-              <w:t>c</w:t>
-            </w:r>
-            <w:r>
-              <w:rPr>
-                <w:rFonts w:ascii="Times New Roman" w:eastAsia="Times New Roman" w:hAnsi="Times New Roman" w:cs="Times New Roman"/>
-              </w:rPr>
-              <w:t>c54}</w:t>
+              </w:rPr>
+            </w:pPr>
+            <w:r>
+              <w:rPr>
+                <w:rFonts w:ascii="Times New Roman" w:eastAsia="Times New Roman" w:hAnsi="Times New Roman" w:cs="Times New Roman"/>
+              </w:rPr>
+              <w:t>{m13cc54}</w:t>
             </w:r>
           </w:p>
         </w:tc>
@@ -5425,28 +5098,13 @@
               <w:jc w:val="right"/>
               <w:rPr>
                 <w:rFonts w:ascii="Times New Roman" w:eastAsia="Times New Roman" w:hAnsi="Times New Roman" w:cs="Times New Roman"/>
-                <w:i/>
-                <w:iCs/>
-                <w:color w:val="FF0000"/>
-              </w:rPr>
-            </w:pPr>
-            <w:r>
-              <w:rPr>
-                <w:rFonts w:ascii="Times New Roman" w:eastAsia="Times New Roman" w:hAnsi="Times New Roman" w:cs="Times New Roman"/>
-              </w:rPr>
-              <w:t>{m13</w:t>
-            </w:r>
-            <w:r>
-              <w:rPr>
-                <w:rFonts w:ascii="Times New Roman" w:eastAsia="Times New Roman" w:hAnsi="Times New Roman" w:cs="Times New Roman"/>
-              </w:rPr>
-              <w:t>c</w:t>
-            </w:r>
-            <w:r>
-              <w:rPr>
-                <w:rFonts w:ascii="Times New Roman" w:eastAsia="Times New Roman" w:hAnsi="Times New Roman" w:cs="Times New Roman"/>
-              </w:rPr>
-              <w:t>c64}</w:t>
+              </w:rPr>
+            </w:pPr>
+            <w:r>
+              <w:rPr>
+                <w:rFonts w:ascii="Times New Roman" w:eastAsia="Times New Roman" w:hAnsi="Times New Roman" w:cs="Times New Roman"/>
+              </w:rPr>
+              <w:t>{m13cc64}</w:t>
             </w:r>
           </w:p>
         </w:tc>

</xml_diff>

<commit_message>
bcThang => Chỉnh sửa lại tham số tại file mẫu bcThang.docx; không xoá file sau khi nén zip
</commit_message>
<xml_diff>
--- a/ToolBaoCao/App_Data/bcThang.docx
+++ b/ToolBaoCao/App_Data/bcThang.docx
@@ -194,7 +194,17 @@
           <w:i/>
           <w:color w:val="auto"/>
         </w:rPr>
-        <w:t xml:space="preserve">{ngaydauthang} </w:t>
+        <w:t>{ngay2}</w:t>
+      </w:r>
+      <w:r>
+        <w:rPr>
+          <w:rStyle w:val="fontstyle01"/>
+          <w:rFonts w:ascii="Times New Roman" w:hAnsi="Times New Roman" w:cs="Times New Roman"/>
+          <w:b/>
+          <w:i/>
+          <w:color w:val="auto"/>
+        </w:rPr>
+        <w:t xml:space="preserve"> </w:t>
       </w:r>
       <w:r>
         <w:rPr>
@@ -214,7 +224,17 @@
           <w:i/>
           <w:color w:val="auto"/>
         </w:rPr>
-        <w:t xml:space="preserve"> {ngay}</w:t>
+        <w:t xml:space="preserve"> </w:t>
+      </w:r>
+      <w:r>
+        <w:rPr>
+          <w:rStyle w:val="fontstyle01"/>
+          <w:rFonts w:ascii="Times New Roman" w:hAnsi="Times New Roman" w:cs="Times New Roman"/>
+          <w:b/>
+          <w:i/>
+          <w:color w:val="auto"/>
+        </w:rPr>
+        <w:t>{ngay1}</w:t>
       </w:r>
       <w:r>
         <w:rPr>

</xml_diff>

<commit_message>
bcThang => Sửa lại mẫu báo cáo tháng; ngaydtr_bq lấy phần 2 thập phân
</commit_message>
<xml_diff>
--- a/ToolBaoCao/App_Data/bcThang.docx
+++ b/ToolBaoCao/App_Data/bcThang.docx
@@ -5742,6 +5742,1841 @@
     </w:p>
     <w:p>
       <w:pPr>
+        <w:spacing w:after="0" w:line="240" w:lineRule="auto"/>
+        <w:ind w:left="567" w:firstLine="567"/>
+        <w:jc w:val="both"/>
+        <w:rPr>
+          <w:rStyle w:val="fontstyle01"/>
+          <w:rFonts w:ascii="Times New Roman" w:hAnsi="Times New Roman" w:cs="Times New Roman"/>
+          <w:color w:val="FF0000"/>
+          <w:sz w:val="22"/>
+        </w:rPr>
+      </w:pPr>
+      <w:r>
+        <w:rPr>
+          <w:rStyle w:val="fontstyle01"/>
+          <w:rFonts w:ascii="Times New Roman" w:hAnsi="Times New Roman" w:cs="Times New Roman"/>
+          <w:color w:val="auto"/>
+        </w:rPr>
+        <w:t>+</w:t>
+      </w:r>
+      <w:r>
+        <w:rPr>
+          <w:rStyle w:val="fontstyle01"/>
+          <w:rFonts w:ascii="Times New Roman" w:hAnsi="Times New Roman" w:cs="Times New Roman"/>
+          <w:color w:val="auto"/>
+        </w:rPr>
+        <w:t xml:space="preserve"> Tỷ lệ điều trị nộ</w:t>
+      </w:r>
+      <w:r>
+        <w:rPr>
+          <w:rStyle w:val="fontstyle01"/>
+          <w:rFonts w:ascii="Times New Roman" w:hAnsi="Times New Roman" w:cs="Times New Roman"/>
+          <w:color w:val="auto"/>
+        </w:rPr>
+        <w:t xml:space="preserve">i trú: </w:t>
+      </w:r>
+      <w:r>
+        <w:rPr>
+          <w:rStyle w:val="fontstyle01"/>
+          <w:rFonts w:ascii="Times New Roman" w:hAnsi="Times New Roman" w:cs="Times New Roman"/>
+          <w:i/>
+          <w:color w:val="FF0000"/>
+        </w:rPr>
+        <w:t>{</w:t>
+      </w:r>
+      <w:r>
+        <w:rPr>
+          <w:rStyle w:val="fontstyle01"/>
+          <w:rFonts w:ascii="Times New Roman" w:hAnsi="Times New Roman" w:cs="Times New Roman"/>
+          <w:i/>
+          <w:color w:val="FF0000"/>
+        </w:rPr>
+        <w:t>t</w:t>
+      </w:r>
+      <w:r>
+        <w:rPr>
+          <w:rStyle w:val="fontstyle01"/>
+          <w:rFonts w:ascii="Times New Roman" w:hAnsi="Times New Roman" w:cs="Times New Roman"/>
+          <w:i/>
+          <w:color w:val="FF0000"/>
+        </w:rPr>
+        <w:t>5}</w:t>
+      </w:r>
+      <w:r>
+        <w:rPr>
+          <w:rStyle w:val="fontstyle01"/>
+          <w:rFonts w:ascii="Times New Roman" w:hAnsi="Times New Roman" w:cs="Times New Roman"/>
+          <w:color w:val="FF0000"/>
+        </w:rPr>
+        <w:t xml:space="preserve"> </w:t>
+      </w:r>
+      <w:r>
+        <w:rPr>
+          <w:rStyle w:val="fontstyle01"/>
+          <w:rFonts w:ascii="Times New Roman" w:hAnsi="Times New Roman" w:cs="Times New Roman"/>
+          <w:color w:val="auto"/>
+        </w:rPr>
+        <w:t>%</w:t>
+      </w:r>
+      <w:r>
+        <w:rPr>
+          <w:rStyle w:val="fontstyle01"/>
+          <w:rFonts w:ascii="Times New Roman" w:hAnsi="Times New Roman" w:cs="Times New Roman"/>
+          <w:color w:val="auto"/>
+        </w:rPr>
+        <w:t xml:space="preserve">, bình quân toàn quốc: </w:t>
+      </w:r>
+      <w:r>
+        <w:rPr>
+          <w:rStyle w:val="fontstyle01"/>
+          <w:rFonts w:ascii="Times New Roman" w:hAnsi="Times New Roman" w:cs="Times New Roman"/>
+          <w:i/>
+          <w:color w:val="FF0000"/>
+        </w:rPr>
+        <w:t>{</w:t>
+      </w:r>
+      <w:r>
+        <w:rPr>
+          <w:rStyle w:val="fontstyle01"/>
+          <w:rFonts w:ascii="Times New Roman" w:hAnsi="Times New Roman" w:cs="Times New Roman"/>
+          <w:i/>
+          <w:color w:val="FF0000"/>
+        </w:rPr>
+        <w:t>t</w:t>
+      </w:r>
+      <w:r>
+        <w:rPr>
+          <w:rStyle w:val="fontstyle01"/>
+          <w:rFonts w:ascii="Times New Roman" w:hAnsi="Times New Roman" w:cs="Times New Roman"/>
+          <w:i/>
+          <w:color w:val="FF0000"/>
+        </w:rPr>
+        <w:t>6}</w:t>
+      </w:r>
+      <w:r>
+        <w:rPr>
+          <w:rStyle w:val="fontstyle01"/>
+          <w:rFonts w:ascii="Times New Roman" w:hAnsi="Times New Roman" w:cs="Times New Roman"/>
+          <w:color w:val="FF0000"/>
+        </w:rPr>
+        <w:t xml:space="preserve"> </w:t>
+      </w:r>
+      <w:r>
+        <w:rPr>
+          <w:rStyle w:val="fontstyle01"/>
+          <w:rFonts w:ascii="Times New Roman" w:hAnsi="Times New Roman" w:cs="Times New Roman"/>
+          <w:color w:val="auto"/>
+        </w:rPr>
+        <w:t xml:space="preserve">% ( </w:t>
+      </w:r>
+      <w:r>
+        <w:rPr>
+          <w:rStyle w:val="fontstyle01"/>
+          <w:rFonts w:ascii="Times New Roman" w:hAnsi="Times New Roman" w:cs="Times New Roman"/>
+          <w:i/>
+          <w:color w:val="FF0000"/>
+        </w:rPr>
+        <w:t>{</w:t>
+      </w:r>
+      <w:r>
+        <w:rPr>
+          <w:rStyle w:val="fontstyle01"/>
+          <w:rFonts w:ascii="Times New Roman" w:hAnsi="Times New Roman" w:cs="Times New Roman"/>
+          <w:i/>
+          <w:color w:val="FF0000"/>
+        </w:rPr>
+        <w:t>t</w:t>
+      </w:r>
+      <w:r>
+        <w:rPr>
+          <w:rStyle w:val="fontstyle01"/>
+          <w:rFonts w:ascii="Times New Roman" w:hAnsi="Times New Roman" w:cs="Times New Roman"/>
+          <w:i/>
+          <w:color w:val="FF0000"/>
+        </w:rPr>
+        <w:t>7}</w:t>
+      </w:r>
+      <w:r>
+        <w:rPr>
+          <w:rStyle w:val="fontstyle01"/>
+          <w:rFonts w:ascii="Times New Roman" w:hAnsi="Times New Roman" w:cs="Times New Roman"/>
+          <w:color w:val="FF0000"/>
+        </w:rPr>
+        <w:t xml:space="preserve"> </w:t>
+      </w:r>
+      <w:r>
+        <w:rPr>
+          <w:rStyle w:val="fontstyle01"/>
+          <w:rFonts w:ascii="Times New Roman" w:hAnsi="Times New Roman" w:cs="Times New Roman"/>
+          <w:color w:val="auto"/>
+        </w:rPr>
+        <w:t>),</w:t>
+      </w:r>
+      <w:r>
+        <w:rPr>
+          <w:rStyle w:val="fontstyle01"/>
+          <w:rFonts w:ascii="Times New Roman" w:hAnsi="Times New Roman" w:cs="Times New Roman"/>
+          <w:color w:val="auto"/>
+        </w:rPr>
+        <w:t xml:space="preserve"> </w:t>
+      </w:r>
+      <w:r>
+        <w:rPr>
+          <w:rStyle w:val="fontstyle01"/>
+          <w:rFonts w:ascii="Times New Roman" w:hAnsi="Times New Roman" w:cs="Times New Roman"/>
+          <w:color w:val="auto"/>
+        </w:rPr>
+        <w:t>xếp</w:t>
+      </w:r>
+      <w:r>
+        <w:rPr>
+          <w:rStyle w:val="fontstyle01"/>
+          <w:rFonts w:ascii="Times New Roman" w:hAnsi="Times New Roman" w:cs="Times New Roman"/>
+          <w:color w:val="auto"/>
+        </w:rPr>
+        <w:t xml:space="preserve"> thứ </w:t>
+      </w:r>
+      <w:r>
+        <w:rPr>
+          <w:rStyle w:val="fontstyle01"/>
+          <w:rFonts w:ascii="Times New Roman" w:hAnsi="Times New Roman" w:cs="Times New Roman"/>
+          <w:i/>
+          <w:color w:val="FF0000"/>
+        </w:rPr>
+        <w:t>{</w:t>
+      </w:r>
+      <w:r>
+        <w:rPr>
+          <w:rStyle w:val="fontstyle01"/>
+          <w:rFonts w:ascii="Times New Roman" w:hAnsi="Times New Roman" w:cs="Times New Roman"/>
+          <w:i/>
+          <w:color w:val="FF0000"/>
+        </w:rPr>
+        <w:t>t</w:t>
+      </w:r>
+      <w:r>
+        <w:rPr>
+          <w:rStyle w:val="fontstyle01"/>
+          <w:rFonts w:ascii="Times New Roman" w:hAnsi="Times New Roman" w:cs="Times New Roman"/>
+          <w:i/>
+          <w:color w:val="FF0000"/>
+        </w:rPr>
+        <w:t>8}</w:t>
+      </w:r>
+      <w:r>
+        <w:rPr>
+          <w:rStyle w:val="fontstyle01"/>
+          <w:rFonts w:ascii="Times New Roman" w:hAnsi="Times New Roman" w:cs="Times New Roman"/>
+          <w:color w:val="FF0000"/>
+        </w:rPr>
+        <w:t xml:space="preserve"> </w:t>
+      </w:r>
+      <w:r>
+        <w:rPr>
+          <w:rStyle w:val="fontstyle01"/>
+          <w:rFonts w:ascii="Times New Roman" w:hAnsi="Times New Roman" w:cs="Times New Roman"/>
+          <w:color w:val="auto"/>
+        </w:rPr>
+        <w:t>so với</w:t>
+      </w:r>
+      <w:r>
+        <w:rPr>
+          <w:rStyle w:val="fontstyle01"/>
+          <w:rFonts w:ascii="Times New Roman" w:hAnsi="Times New Roman" w:cs="Times New Roman"/>
+          <w:color w:val="auto"/>
+        </w:rPr>
+        <w:t xml:space="preserve"> các tỉnh. Bình quân vùng: </w:t>
+      </w:r>
+      <w:r>
+        <w:rPr>
+          <w:rStyle w:val="fontstyle01"/>
+          <w:rFonts w:ascii="Times New Roman" w:hAnsi="Times New Roman" w:cs="Times New Roman"/>
+          <w:i/>
+          <w:color w:val="FF0000"/>
+        </w:rPr>
+        <w:t>{</w:t>
+      </w:r>
+      <w:r>
+        <w:rPr>
+          <w:rStyle w:val="fontstyle01"/>
+          <w:rFonts w:ascii="Times New Roman" w:hAnsi="Times New Roman" w:cs="Times New Roman"/>
+          <w:i/>
+          <w:color w:val="FF0000"/>
+        </w:rPr>
+        <w:t>t</w:t>
+      </w:r>
+      <w:r>
+        <w:rPr>
+          <w:rStyle w:val="fontstyle01"/>
+          <w:rFonts w:ascii="Times New Roman" w:hAnsi="Times New Roman" w:cs="Times New Roman"/>
+          <w:i/>
+          <w:color w:val="FF0000"/>
+        </w:rPr>
+        <w:t>9}</w:t>
+      </w:r>
+      <w:r>
+        <w:rPr>
+          <w:rStyle w:val="fontstyle01"/>
+          <w:rFonts w:ascii="Times New Roman" w:hAnsi="Times New Roman" w:cs="Times New Roman"/>
+          <w:color w:val="FF0000"/>
+        </w:rPr>
+        <w:t xml:space="preserve"> </w:t>
+      </w:r>
+      <w:r>
+        <w:rPr>
+          <w:rStyle w:val="fontstyle01"/>
+          <w:rFonts w:ascii="Times New Roman" w:hAnsi="Times New Roman" w:cs="Times New Roman"/>
+          <w:color w:val="auto"/>
+        </w:rPr>
+        <w:t xml:space="preserve">% ( </w:t>
+      </w:r>
+      <w:r>
+        <w:rPr>
+          <w:rStyle w:val="fontstyle01"/>
+          <w:rFonts w:ascii="Times New Roman" w:hAnsi="Times New Roman" w:cs="Times New Roman"/>
+          <w:i/>
+          <w:color w:val="FF0000"/>
+        </w:rPr>
+        <w:t>{</w:t>
+      </w:r>
+      <w:r>
+        <w:rPr>
+          <w:rStyle w:val="fontstyle01"/>
+          <w:rFonts w:ascii="Times New Roman" w:hAnsi="Times New Roman" w:cs="Times New Roman"/>
+          <w:i/>
+          <w:color w:val="FF0000"/>
+        </w:rPr>
+        <w:t>t</w:t>
+      </w:r>
+      <w:r>
+        <w:rPr>
+          <w:rStyle w:val="fontstyle01"/>
+          <w:rFonts w:ascii="Times New Roman" w:hAnsi="Times New Roman" w:cs="Times New Roman"/>
+          <w:i/>
+          <w:color w:val="FF0000"/>
+        </w:rPr>
+        <w:t>10}</w:t>
+      </w:r>
+      <w:r>
+        <w:rPr>
+          <w:rStyle w:val="fontstyle01"/>
+          <w:rFonts w:ascii="Times New Roman" w:hAnsi="Times New Roman" w:cs="Times New Roman"/>
+          <w:color w:val="FF0000"/>
+        </w:rPr>
+        <w:t xml:space="preserve"> </w:t>
+      </w:r>
+      <w:r>
+        <w:rPr>
+          <w:rStyle w:val="fontstyle01"/>
+          <w:rFonts w:ascii="Times New Roman" w:hAnsi="Times New Roman" w:cs="Times New Roman"/>
+          <w:color w:val="auto"/>
+        </w:rPr>
+        <w:t>),</w:t>
+      </w:r>
+      <w:r>
+        <w:rPr>
+          <w:rStyle w:val="fontstyle01"/>
+          <w:rFonts w:ascii="Times New Roman" w:hAnsi="Times New Roman" w:cs="Times New Roman"/>
+          <w:i/>
+          <w:color w:val="FF0000"/>
+        </w:rPr>
+        <w:t xml:space="preserve"> </w:t>
+      </w:r>
+      <w:r>
+        <w:rPr>
+          <w:rStyle w:val="fontstyle01"/>
+          <w:rFonts w:ascii="Times New Roman" w:hAnsi="Times New Roman" w:cs="Times New Roman"/>
+          <w:color w:val="auto"/>
+        </w:rPr>
+        <w:t>đứng thứ</w:t>
+      </w:r>
+      <w:r>
+        <w:rPr>
+          <w:rStyle w:val="fontstyle01"/>
+          <w:rFonts w:ascii="Times New Roman" w:hAnsi="Times New Roman" w:cs="Times New Roman"/>
+          <w:i/>
+          <w:color w:val="auto"/>
+        </w:rPr>
+        <w:t xml:space="preserve"> </w:t>
+      </w:r>
+      <w:r>
+        <w:rPr>
+          <w:rStyle w:val="fontstyle01"/>
+          <w:rFonts w:ascii="Times New Roman" w:hAnsi="Times New Roman" w:cs="Times New Roman"/>
+          <w:i/>
+          <w:color w:val="FF0000"/>
+        </w:rPr>
+        <w:t>{</w:t>
+      </w:r>
+      <w:r>
+        <w:rPr>
+          <w:rStyle w:val="fontstyle01"/>
+          <w:rFonts w:ascii="Times New Roman" w:hAnsi="Times New Roman" w:cs="Times New Roman"/>
+          <w:i/>
+          <w:color w:val="FF0000"/>
+        </w:rPr>
+        <w:t>t</w:t>
+      </w:r>
+      <w:r>
+        <w:rPr>
+          <w:rStyle w:val="fontstyle01"/>
+          <w:rFonts w:ascii="Times New Roman" w:hAnsi="Times New Roman" w:cs="Times New Roman"/>
+          <w:i/>
+          <w:color w:val="FF0000"/>
+        </w:rPr>
+        <w:t xml:space="preserve">11} </w:t>
+      </w:r>
+      <w:r>
+        <w:rPr>
+          <w:rStyle w:val="fontstyle01"/>
+          <w:rFonts w:ascii="Times New Roman" w:hAnsi="Times New Roman" w:cs="Times New Roman"/>
+          <w:color w:val="auto"/>
+        </w:rPr>
+        <w:t>so với vùng</w:t>
+      </w:r>
+      <w:r>
+        <w:rPr>
+          <w:rStyle w:val="fontstyle01"/>
+          <w:rFonts w:ascii="Times New Roman" w:hAnsi="Times New Roman" w:cs="Times New Roman"/>
+          <w:color w:val="auto"/>
+        </w:rPr>
+        <w:t>.</w:t>
+      </w:r>
+    </w:p>
+    <w:p>
+      <w:pPr>
+        <w:spacing w:after="0" w:line="240" w:lineRule="auto"/>
+        <w:ind w:left="567" w:firstLine="567"/>
+        <w:jc w:val="both"/>
+        <w:rPr>
+          <w:rStyle w:val="fontstyle01"/>
+          <w:rFonts w:ascii="Times New Roman" w:hAnsi="Times New Roman" w:cs="Times New Roman"/>
+          <w:color w:val="FF0000"/>
+          <w:sz w:val="22"/>
+        </w:rPr>
+      </w:pPr>
+      <w:r>
+        <w:rPr>
+          <w:rStyle w:val="fontstyle01"/>
+          <w:rFonts w:ascii="Times New Roman" w:hAnsi="Times New Roman" w:cs="Times New Roman"/>
+          <w:color w:val="auto"/>
+        </w:rPr>
+        <w:t>+</w:t>
+      </w:r>
+      <w:r>
+        <w:rPr>
+          <w:rStyle w:val="fontstyle01"/>
+          <w:rFonts w:ascii="Times New Roman" w:hAnsi="Times New Roman" w:cs="Times New Roman"/>
+          <w:color w:val="auto"/>
+        </w:rPr>
+        <w:t xml:space="preserve"> Ngày điều trị bình quân</w:t>
+      </w:r>
+      <w:r>
+        <w:rPr>
+          <w:rStyle w:val="fontstyle01"/>
+          <w:rFonts w:ascii="Times New Roman" w:hAnsi="Times New Roman" w:cs="Times New Roman"/>
+          <w:color w:val="auto"/>
+        </w:rPr>
+        <w:t xml:space="preserve">: </w:t>
+      </w:r>
+      <w:r>
+        <w:rPr>
+          <w:rStyle w:val="fontstyle01"/>
+          <w:rFonts w:ascii="Times New Roman" w:hAnsi="Times New Roman" w:cs="Times New Roman"/>
+          <w:i/>
+          <w:color w:val="FF0000"/>
+        </w:rPr>
+        <w:t>{</w:t>
+      </w:r>
+      <w:r>
+        <w:rPr>
+          <w:rStyle w:val="fontstyle01"/>
+          <w:rFonts w:ascii="Times New Roman" w:hAnsi="Times New Roman" w:cs="Times New Roman"/>
+          <w:i/>
+          <w:color w:val="FF0000"/>
+        </w:rPr>
+        <w:t>t</w:t>
+      </w:r>
+      <w:r>
+        <w:rPr>
+          <w:rStyle w:val="fontstyle01"/>
+          <w:rFonts w:ascii="Times New Roman" w:hAnsi="Times New Roman" w:cs="Times New Roman"/>
+          <w:i/>
+          <w:color w:val="FF0000"/>
+        </w:rPr>
+        <w:t>12}</w:t>
+      </w:r>
+      <w:r>
+        <w:rPr>
+          <w:rStyle w:val="fontstyle01"/>
+          <w:rFonts w:ascii="Times New Roman" w:hAnsi="Times New Roman" w:cs="Times New Roman"/>
+          <w:color w:val="FF0000"/>
+        </w:rPr>
+        <w:t xml:space="preserve"> </w:t>
+      </w:r>
+      <w:r>
+        <w:rPr>
+          <w:rStyle w:val="fontstyle01"/>
+          <w:rFonts w:ascii="Times New Roman" w:hAnsi="Times New Roman" w:cs="Times New Roman"/>
+          <w:color w:val="auto"/>
+        </w:rPr>
+        <w:t>ngày,</w:t>
+      </w:r>
+      <w:r>
+        <w:rPr>
+          <w:rStyle w:val="fontstyle01"/>
+          <w:rFonts w:ascii="Times New Roman" w:hAnsi="Times New Roman" w:cs="Times New Roman"/>
+          <w:color w:val="auto"/>
+        </w:rPr>
+        <w:t xml:space="preserve"> </w:t>
+      </w:r>
+      <w:r>
+        <w:rPr>
+          <w:rStyle w:val="fontstyle01"/>
+          <w:rFonts w:ascii="Times New Roman" w:hAnsi="Times New Roman" w:cs="Times New Roman"/>
+          <w:color w:val="auto"/>
+        </w:rPr>
+        <w:t xml:space="preserve">bình quân toàn quốc: </w:t>
+      </w:r>
+      <w:r>
+        <w:rPr>
+          <w:rStyle w:val="fontstyle01"/>
+          <w:rFonts w:ascii="Times New Roman" w:hAnsi="Times New Roman" w:cs="Times New Roman"/>
+          <w:color w:val="FF0000"/>
+        </w:rPr>
+        <w:t>{</w:t>
+      </w:r>
+      <w:r>
+        <w:rPr>
+          <w:rStyle w:val="fontstyle01"/>
+          <w:rFonts w:ascii="Times New Roman" w:hAnsi="Times New Roman" w:cs="Times New Roman"/>
+          <w:color w:val="FF0000"/>
+        </w:rPr>
+        <w:t>t</w:t>
+      </w:r>
+      <w:r>
+        <w:rPr>
+          <w:rStyle w:val="fontstyle01"/>
+          <w:rFonts w:ascii="Times New Roman" w:hAnsi="Times New Roman" w:cs="Times New Roman"/>
+          <w:color w:val="FF0000"/>
+        </w:rPr>
+        <w:t>13}</w:t>
+      </w:r>
+      <w:r>
+        <w:rPr>
+          <w:rStyle w:val="fontstyle01"/>
+          <w:rFonts w:ascii="Times New Roman" w:hAnsi="Times New Roman" w:cs="Times New Roman"/>
+          <w:color w:val="auto"/>
+        </w:rPr>
+        <w:t xml:space="preserve"> ngày ( </w:t>
+      </w:r>
+      <w:r>
+        <w:rPr>
+          <w:rStyle w:val="fontstyle01"/>
+          <w:rFonts w:ascii="Times New Roman" w:hAnsi="Times New Roman" w:cs="Times New Roman"/>
+          <w:color w:val="FF0000"/>
+        </w:rPr>
+        <w:t>{</w:t>
+      </w:r>
+      <w:r>
+        <w:rPr>
+          <w:rStyle w:val="fontstyle01"/>
+          <w:rFonts w:ascii="Times New Roman" w:hAnsi="Times New Roman" w:cs="Times New Roman"/>
+          <w:color w:val="FF0000"/>
+        </w:rPr>
+        <w:t>t</w:t>
+      </w:r>
+      <w:r>
+        <w:rPr>
+          <w:rStyle w:val="fontstyle01"/>
+          <w:rFonts w:ascii="Times New Roman" w:hAnsi="Times New Roman" w:cs="Times New Roman"/>
+          <w:color w:val="FF0000"/>
+        </w:rPr>
+        <w:t>14}</w:t>
+      </w:r>
+      <w:r>
+        <w:rPr>
+          <w:rStyle w:val="fontstyle01"/>
+          <w:rFonts w:ascii="Times New Roman" w:hAnsi="Times New Roman" w:cs="Times New Roman"/>
+          <w:color w:val="auto"/>
+        </w:rPr>
+        <w:t xml:space="preserve"> ), xếp</w:t>
+      </w:r>
+      <w:r>
+        <w:rPr>
+          <w:rStyle w:val="fontstyle01"/>
+          <w:rFonts w:ascii="Times New Roman" w:hAnsi="Times New Roman" w:cs="Times New Roman"/>
+          <w:color w:val="auto"/>
+        </w:rPr>
+        <w:t xml:space="preserve"> thứ</w:t>
+      </w:r>
+      <w:r>
+        <w:rPr>
+          <w:rStyle w:val="fontstyle01"/>
+          <w:rFonts w:ascii="Times New Roman" w:hAnsi="Times New Roman" w:cs="Times New Roman"/>
+          <w:color w:val="auto"/>
+        </w:rPr>
+        <w:t xml:space="preserve"> </w:t>
+      </w:r>
+      <w:r>
+        <w:rPr>
+          <w:rStyle w:val="fontstyle01"/>
+          <w:rFonts w:ascii="Times New Roman" w:hAnsi="Times New Roman" w:cs="Times New Roman"/>
+          <w:color w:val="FF0000"/>
+        </w:rPr>
+        <w:t>{</w:t>
+      </w:r>
+      <w:r>
+        <w:rPr>
+          <w:rStyle w:val="fontstyle01"/>
+          <w:rFonts w:ascii="Times New Roman" w:hAnsi="Times New Roman" w:cs="Times New Roman"/>
+          <w:color w:val="FF0000"/>
+        </w:rPr>
+        <w:t>t</w:t>
+      </w:r>
+      <w:r>
+        <w:rPr>
+          <w:rStyle w:val="fontstyle01"/>
+          <w:rFonts w:ascii="Times New Roman" w:hAnsi="Times New Roman" w:cs="Times New Roman"/>
+          <w:color w:val="FF0000"/>
+        </w:rPr>
+        <w:t xml:space="preserve">15} </w:t>
+      </w:r>
+      <w:r>
+        <w:rPr>
+          <w:rStyle w:val="fontstyle01"/>
+          <w:rFonts w:ascii="Times New Roman" w:hAnsi="Times New Roman" w:cs="Times New Roman"/>
+          <w:color w:val="auto"/>
+        </w:rPr>
+        <w:t>so với</w:t>
+      </w:r>
+      <w:r>
+        <w:rPr>
+          <w:rStyle w:val="fontstyle01"/>
+          <w:rFonts w:ascii="Times New Roman" w:hAnsi="Times New Roman" w:cs="Times New Roman"/>
+          <w:color w:val="auto"/>
+        </w:rPr>
+        <w:t xml:space="preserve"> các tỉnh. Bình quân vùng: </w:t>
+      </w:r>
+      <w:r>
+        <w:rPr>
+          <w:rStyle w:val="fontstyle01"/>
+          <w:rFonts w:ascii="Times New Roman" w:hAnsi="Times New Roman" w:cs="Times New Roman"/>
+          <w:color w:val="FF0000"/>
+        </w:rPr>
+        <w:t>{</w:t>
+      </w:r>
+      <w:r>
+        <w:rPr>
+          <w:rStyle w:val="fontstyle01"/>
+          <w:rFonts w:ascii="Times New Roman" w:hAnsi="Times New Roman" w:cs="Times New Roman"/>
+          <w:color w:val="FF0000"/>
+        </w:rPr>
+        <w:t>t</w:t>
+      </w:r>
+      <w:r>
+        <w:rPr>
+          <w:rStyle w:val="fontstyle01"/>
+          <w:rFonts w:ascii="Times New Roman" w:hAnsi="Times New Roman" w:cs="Times New Roman"/>
+          <w:color w:val="FF0000"/>
+        </w:rPr>
+        <w:t>16}</w:t>
+      </w:r>
+      <w:r>
+        <w:rPr>
+          <w:rStyle w:val="fontstyle01"/>
+          <w:rFonts w:ascii="Times New Roman" w:hAnsi="Times New Roman" w:cs="Times New Roman"/>
+          <w:color w:val="auto"/>
+        </w:rPr>
+        <w:t xml:space="preserve"> </w:t>
+      </w:r>
+      <w:r>
+        <w:rPr>
+          <w:rStyle w:val="fontstyle01"/>
+          <w:rFonts w:ascii="Times New Roman" w:hAnsi="Times New Roman" w:cs="Times New Roman"/>
+          <w:color w:val="auto"/>
+        </w:rPr>
+        <w:t>ngày</w:t>
+      </w:r>
+      <w:r>
+        <w:rPr>
+          <w:rStyle w:val="fontstyle01"/>
+          <w:rFonts w:ascii="Times New Roman" w:hAnsi="Times New Roman" w:cs="Times New Roman"/>
+          <w:color w:val="auto"/>
+        </w:rPr>
+        <w:t xml:space="preserve"> (</w:t>
+      </w:r>
+      <w:r>
+        <w:rPr>
+          <w:rStyle w:val="fontstyle01"/>
+          <w:rFonts w:ascii="Times New Roman" w:hAnsi="Times New Roman" w:cs="Times New Roman"/>
+          <w:color w:val="FF0000"/>
+        </w:rPr>
+        <w:t>{</w:t>
+      </w:r>
+      <w:r>
+        <w:rPr>
+          <w:rStyle w:val="fontstyle01"/>
+          <w:rFonts w:ascii="Times New Roman" w:hAnsi="Times New Roman" w:cs="Times New Roman"/>
+          <w:color w:val="FF0000"/>
+        </w:rPr>
+        <w:t>t</w:t>
+      </w:r>
+      <w:r>
+        <w:rPr>
+          <w:rStyle w:val="fontstyle01"/>
+          <w:rFonts w:ascii="Times New Roman" w:hAnsi="Times New Roman" w:cs="Times New Roman"/>
+          <w:color w:val="FF0000"/>
+        </w:rPr>
+        <w:t>17}</w:t>
+      </w:r>
+      <w:r>
+        <w:rPr>
+          <w:rStyle w:val="fontstyle01"/>
+          <w:rFonts w:ascii="Times New Roman" w:hAnsi="Times New Roman" w:cs="Times New Roman"/>
+          <w:color w:val="auto"/>
+        </w:rPr>
+        <w:t>)</w:t>
+      </w:r>
+      <w:r>
+        <w:rPr>
+          <w:rStyle w:val="fontstyle01"/>
+          <w:rFonts w:ascii="Times New Roman" w:hAnsi="Times New Roman" w:cs="Times New Roman"/>
+          <w:color w:val="auto"/>
+        </w:rPr>
+        <w:t>, đứng thứ</w:t>
+      </w:r>
+      <w:r>
+        <w:rPr>
+          <w:rStyle w:val="fontstyle01"/>
+          <w:rFonts w:ascii="Times New Roman" w:hAnsi="Times New Roman" w:cs="Times New Roman"/>
+          <w:color w:val="auto"/>
+        </w:rPr>
+        <w:t xml:space="preserve"> </w:t>
+      </w:r>
+      <w:r>
+        <w:rPr>
+          <w:rStyle w:val="fontstyle01"/>
+          <w:rFonts w:ascii="Times New Roman" w:hAnsi="Times New Roman" w:cs="Times New Roman"/>
+          <w:color w:val="FF0000"/>
+        </w:rPr>
+        <w:t>{</w:t>
+      </w:r>
+      <w:r>
+        <w:rPr>
+          <w:rStyle w:val="fontstyle01"/>
+          <w:rFonts w:ascii="Times New Roman" w:hAnsi="Times New Roman" w:cs="Times New Roman"/>
+          <w:color w:val="FF0000"/>
+        </w:rPr>
+        <w:t>t</w:t>
+      </w:r>
+      <w:r>
+        <w:rPr>
+          <w:rStyle w:val="fontstyle01"/>
+          <w:rFonts w:ascii="Times New Roman" w:hAnsi="Times New Roman" w:cs="Times New Roman"/>
+          <w:color w:val="FF0000"/>
+        </w:rPr>
+        <w:t xml:space="preserve">18} </w:t>
+      </w:r>
+      <w:r>
+        <w:rPr>
+          <w:rStyle w:val="fontstyle01"/>
+          <w:rFonts w:ascii="Times New Roman" w:hAnsi="Times New Roman" w:cs="Times New Roman"/>
+          <w:color w:val="auto"/>
+        </w:rPr>
+        <w:t>so với vùng.</w:t>
+      </w:r>
+    </w:p>
+    <w:p>
+      <w:pPr>
+        <w:spacing w:after="0" w:line="240" w:lineRule="auto"/>
+        <w:ind w:left="567" w:firstLine="567"/>
+        <w:jc w:val="both"/>
+        <w:rPr>
+          <w:rStyle w:val="fontstyle01"/>
+          <w:rFonts w:ascii="Times New Roman" w:hAnsi="Times New Roman" w:cs="Times New Roman"/>
+          <w:color w:val="FF0000"/>
+        </w:rPr>
+      </w:pPr>
+    </w:p>
+    <w:p>
+      <w:pPr>
+        <w:spacing w:after="0" w:line="240" w:lineRule="auto"/>
+        <w:ind w:left="567" w:firstLine="567"/>
+        <w:jc w:val="both"/>
+        <w:rPr>
+          <w:rStyle w:val="fontstyle01"/>
+          <w:rFonts w:ascii="Times New Roman" w:hAnsi="Times New Roman" w:cs="Times New Roman"/>
+          <w:color w:val="FF0000"/>
+          <w:sz w:val="22"/>
+        </w:rPr>
+      </w:pPr>
+      <w:r>
+        <w:rPr>
+          <w:rStyle w:val="fontstyle01"/>
+          <w:rFonts w:ascii="Times New Roman" w:hAnsi="Times New Roman" w:cs="Times New Roman"/>
+          <w:color w:val="auto"/>
+        </w:rPr>
+        <w:t>+</w:t>
+      </w:r>
+      <w:r>
+        <w:rPr>
+          <w:rStyle w:val="fontstyle01"/>
+          <w:rFonts w:ascii="Times New Roman" w:hAnsi="Times New Roman" w:cs="Times New Roman"/>
+          <w:color w:val="auto"/>
+        </w:rPr>
+        <w:t xml:space="preserve"> Chi bình quân chung: </w:t>
+      </w:r>
+      <w:r>
+        <w:rPr>
+          <w:rStyle w:val="fontstyle01"/>
+          <w:rFonts w:ascii="Times New Roman" w:hAnsi="Times New Roman" w:cs="Times New Roman"/>
+          <w:color w:val="FF0000"/>
+        </w:rPr>
+        <w:t>{</w:t>
+      </w:r>
+      <w:r>
+        <w:rPr>
+          <w:rStyle w:val="fontstyle01"/>
+          <w:rFonts w:ascii="Times New Roman" w:hAnsi="Times New Roman" w:cs="Times New Roman"/>
+          <w:color w:val="FF0000"/>
+        </w:rPr>
+        <w:t>t</w:t>
+      </w:r>
+      <w:r>
+        <w:rPr>
+          <w:rStyle w:val="fontstyle01"/>
+          <w:rFonts w:ascii="Times New Roman" w:hAnsi="Times New Roman" w:cs="Times New Roman"/>
+          <w:color w:val="FF0000"/>
+        </w:rPr>
+        <w:t xml:space="preserve">19} </w:t>
+      </w:r>
+      <w:r>
+        <w:rPr>
+          <w:rStyle w:val="fontstyle01"/>
+          <w:rFonts w:ascii="Times New Roman" w:hAnsi="Times New Roman" w:cs="Times New Roman"/>
+          <w:color w:val="auto"/>
+        </w:rPr>
+        <w:t xml:space="preserve">đồng, bình quân toàn quốc: </w:t>
+      </w:r>
+      <w:r>
+        <w:rPr>
+          <w:rStyle w:val="fontstyle01"/>
+          <w:rFonts w:ascii="Times New Roman" w:hAnsi="Times New Roman" w:cs="Times New Roman"/>
+          <w:color w:val="FF0000"/>
+        </w:rPr>
+        <w:t>{</w:t>
+      </w:r>
+      <w:r>
+        <w:rPr>
+          <w:rStyle w:val="fontstyle01"/>
+          <w:rFonts w:ascii="Times New Roman" w:hAnsi="Times New Roman" w:cs="Times New Roman"/>
+          <w:color w:val="FF0000"/>
+        </w:rPr>
+        <w:t>t</w:t>
+      </w:r>
+      <w:r>
+        <w:rPr>
+          <w:rStyle w:val="fontstyle01"/>
+          <w:rFonts w:ascii="Times New Roman" w:hAnsi="Times New Roman" w:cs="Times New Roman"/>
+          <w:color w:val="FF0000"/>
+        </w:rPr>
+        <w:t>20}</w:t>
+      </w:r>
+      <w:r>
+        <w:rPr>
+          <w:rStyle w:val="fontstyle01"/>
+          <w:rFonts w:ascii="Times New Roman" w:hAnsi="Times New Roman" w:cs="Times New Roman"/>
+          <w:color w:val="FF0000"/>
+        </w:rPr>
+        <w:t xml:space="preserve"> </w:t>
+      </w:r>
+      <w:r>
+        <w:rPr>
+          <w:rStyle w:val="fontstyle01"/>
+          <w:rFonts w:ascii="Times New Roman" w:hAnsi="Times New Roman" w:cs="Times New Roman"/>
+          <w:color w:val="auto"/>
+        </w:rPr>
+        <w:t>đồng (</w:t>
+      </w:r>
+      <w:r>
+        <w:rPr>
+          <w:rStyle w:val="fontstyle01"/>
+          <w:rFonts w:ascii="Times New Roman" w:hAnsi="Times New Roman" w:cs="Times New Roman"/>
+          <w:color w:val="FF0000"/>
+        </w:rPr>
+        <w:t>{</w:t>
+      </w:r>
+      <w:r>
+        <w:rPr>
+          <w:rStyle w:val="fontstyle01"/>
+          <w:rFonts w:ascii="Times New Roman" w:hAnsi="Times New Roman" w:cs="Times New Roman"/>
+          <w:color w:val="FF0000"/>
+        </w:rPr>
+        <w:t>t</w:t>
+      </w:r>
+      <w:r>
+        <w:rPr>
+          <w:rStyle w:val="fontstyle01"/>
+          <w:rFonts w:ascii="Times New Roman" w:hAnsi="Times New Roman" w:cs="Times New Roman"/>
+          <w:color w:val="FF0000"/>
+        </w:rPr>
+        <w:t>21}</w:t>
+      </w:r>
+      <w:r>
+        <w:rPr>
+          <w:rStyle w:val="fontstyle01"/>
+          <w:rFonts w:ascii="Times New Roman" w:hAnsi="Times New Roman" w:cs="Times New Roman"/>
+          <w:color w:val="auto"/>
+        </w:rPr>
+        <w:t>)</w:t>
+      </w:r>
+      <w:r>
+        <w:rPr>
+          <w:rStyle w:val="fontstyle01"/>
+          <w:rFonts w:ascii="Times New Roman" w:hAnsi="Times New Roman" w:cs="Times New Roman"/>
+          <w:color w:val="auto"/>
+        </w:rPr>
+        <w:t xml:space="preserve"> xếp thứ</w:t>
+      </w:r>
+      <w:r>
+        <w:rPr>
+          <w:rStyle w:val="fontstyle01"/>
+          <w:rFonts w:ascii="Times New Roman" w:hAnsi="Times New Roman" w:cs="Times New Roman"/>
+          <w:color w:val="FF0000"/>
+        </w:rPr>
+        <w:t xml:space="preserve"> {</w:t>
+      </w:r>
+      <w:r>
+        <w:rPr>
+          <w:rStyle w:val="fontstyle01"/>
+          <w:rFonts w:ascii="Times New Roman" w:hAnsi="Times New Roman" w:cs="Times New Roman"/>
+          <w:color w:val="FF0000"/>
+        </w:rPr>
+        <w:t>t</w:t>
+      </w:r>
+      <w:r>
+        <w:rPr>
+          <w:rStyle w:val="fontstyle01"/>
+          <w:rFonts w:ascii="Times New Roman" w:hAnsi="Times New Roman" w:cs="Times New Roman"/>
+          <w:color w:val="FF0000"/>
+        </w:rPr>
+        <w:t>22}</w:t>
+      </w:r>
+      <w:r>
+        <w:rPr>
+          <w:rStyle w:val="fontstyle01"/>
+          <w:rFonts w:ascii="Times New Roman" w:hAnsi="Times New Roman" w:cs="Times New Roman"/>
+          <w:color w:val="auto"/>
+        </w:rPr>
+        <w:t xml:space="preserve"> </w:t>
+      </w:r>
+      <w:r>
+        <w:rPr>
+          <w:rStyle w:val="fontstyle01"/>
+          <w:rFonts w:ascii="Times New Roman" w:hAnsi="Times New Roman" w:cs="Times New Roman"/>
+          <w:color w:val="auto"/>
+        </w:rPr>
+        <w:t>so với</w:t>
+      </w:r>
+      <w:r>
+        <w:rPr>
+          <w:rStyle w:val="fontstyle01"/>
+          <w:rFonts w:ascii="Times New Roman" w:hAnsi="Times New Roman" w:cs="Times New Roman"/>
+          <w:color w:val="auto"/>
+        </w:rPr>
+        <w:t xml:space="preserve"> các tỉnh.</w:t>
+      </w:r>
+      <w:r>
+        <w:rPr>
+          <w:rStyle w:val="fontstyle01"/>
+          <w:rFonts w:ascii="Times New Roman" w:hAnsi="Times New Roman" w:cs="Times New Roman"/>
+          <w:color w:val="auto"/>
+        </w:rPr>
+        <w:t xml:space="preserve">  </w:t>
+      </w:r>
+      <w:r>
+        <w:rPr>
+          <w:rStyle w:val="fontstyle01"/>
+          <w:rFonts w:ascii="Times New Roman" w:hAnsi="Times New Roman" w:cs="Times New Roman"/>
+          <w:color w:val="auto"/>
+        </w:rPr>
+        <w:t xml:space="preserve">Bình quân vùng: </w:t>
+      </w:r>
+      <w:r>
+        <w:rPr>
+          <w:rStyle w:val="fontstyle01"/>
+          <w:rFonts w:ascii="Times New Roman" w:hAnsi="Times New Roman" w:cs="Times New Roman"/>
+          <w:color w:val="FF0000"/>
+        </w:rPr>
+        <w:t>{</w:t>
+      </w:r>
+      <w:r>
+        <w:rPr>
+          <w:rStyle w:val="fontstyle01"/>
+          <w:rFonts w:ascii="Times New Roman" w:hAnsi="Times New Roman" w:cs="Times New Roman"/>
+          <w:color w:val="FF0000"/>
+        </w:rPr>
+        <w:t>t</w:t>
+      </w:r>
+      <w:r>
+        <w:rPr>
+          <w:rStyle w:val="fontstyle01"/>
+          <w:rFonts w:ascii="Times New Roman" w:hAnsi="Times New Roman" w:cs="Times New Roman"/>
+          <w:color w:val="FF0000"/>
+        </w:rPr>
+        <w:t>23}</w:t>
+      </w:r>
+      <w:r>
+        <w:rPr>
+          <w:rStyle w:val="fontstyle01"/>
+          <w:rFonts w:ascii="Times New Roman" w:hAnsi="Times New Roman" w:cs="Times New Roman"/>
+          <w:color w:val="auto"/>
+        </w:rPr>
+        <w:t xml:space="preserve"> </w:t>
+      </w:r>
+      <w:r>
+        <w:rPr>
+          <w:rStyle w:val="fontstyle01"/>
+          <w:rFonts w:ascii="Times New Roman" w:hAnsi="Times New Roman" w:cs="Times New Roman"/>
+          <w:color w:val="auto"/>
+        </w:rPr>
+        <w:t>đồng</w:t>
+      </w:r>
+      <w:r>
+        <w:rPr>
+          <w:rStyle w:val="fontstyle01"/>
+          <w:rFonts w:ascii="Times New Roman" w:hAnsi="Times New Roman" w:cs="Times New Roman"/>
+          <w:color w:val="auto"/>
+        </w:rPr>
+        <w:t xml:space="preserve"> (</w:t>
+      </w:r>
+      <w:r>
+        <w:rPr>
+          <w:rStyle w:val="fontstyle01"/>
+          <w:rFonts w:ascii="Times New Roman" w:hAnsi="Times New Roman" w:cs="Times New Roman"/>
+          <w:color w:val="FF0000"/>
+        </w:rPr>
+        <w:t>{</w:t>
+      </w:r>
+      <w:r>
+        <w:rPr>
+          <w:rStyle w:val="fontstyle01"/>
+          <w:rFonts w:ascii="Times New Roman" w:hAnsi="Times New Roman" w:cs="Times New Roman"/>
+          <w:color w:val="FF0000"/>
+        </w:rPr>
+        <w:t>t</w:t>
+      </w:r>
+      <w:r>
+        <w:rPr>
+          <w:rStyle w:val="fontstyle01"/>
+          <w:rFonts w:ascii="Times New Roman" w:hAnsi="Times New Roman" w:cs="Times New Roman"/>
+          <w:color w:val="FF0000"/>
+        </w:rPr>
+        <w:t>24}</w:t>
+      </w:r>
+      <w:r>
+        <w:rPr>
+          <w:rStyle w:val="fontstyle01"/>
+          <w:rFonts w:ascii="Times New Roman" w:hAnsi="Times New Roman" w:cs="Times New Roman"/>
+          <w:color w:val="auto"/>
+        </w:rPr>
+        <w:t>)</w:t>
+      </w:r>
+      <w:r>
+        <w:rPr>
+          <w:rStyle w:val="fontstyle01"/>
+          <w:rFonts w:ascii="Times New Roman" w:hAnsi="Times New Roman" w:cs="Times New Roman"/>
+          <w:color w:val="auto"/>
+        </w:rPr>
+        <w:t>, đứng thứ</w:t>
+      </w:r>
+      <w:r>
+        <w:rPr>
+          <w:rStyle w:val="fontstyle01"/>
+          <w:rFonts w:ascii="Times New Roman" w:hAnsi="Times New Roman" w:cs="Times New Roman"/>
+          <w:color w:val="auto"/>
+        </w:rPr>
+        <w:t xml:space="preserve"> </w:t>
+      </w:r>
+      <w:r>
+        <w:rPr>
+          <w:rStyle w:val="fontstyle01"/>
+          <w:rFonts w:ascii="Times New Roman" w:hAnsi="Times New Roman" w:cs="Times New Roman"/>
+          <w:color w:val="auto"/>
+        </w:rPr>
+        <w:t>{</w:t>
+      </w:r>
+      <w:r>
+        <w:rPr>
+          <w:rStyle w:val="fontstyle01"/>
+          <w:rFonts w:ascii="Times New Roman" w:hAnsi="Times New Roman" w:cs="Times New Roman"/>
+          <w:color w:val="auto"/>
+        </w:rPr>
+        <w:t>x</w:t>
+      </w:r>
+      <w:r>
+        <w:rPr>
+          <w:rStyle w:val="fontstyle01"/>
+          <w:rFonts w:ascii="Times New Roman" w:hAnsi="Times New Roman" w:cs="Times New Roman"/>
+          <w:color w:val="auto"/>
+        </w:rPr>
+        <w:t xml:space="preserve">25} </w:t>
+      </w:r>
+      <w:r>
+        <w:rPr>
+          <w:rStyle w:val="fontstyle01"/>
+          <w:rFonts w:ascii="Times New Roman" w:hAnsi="Times New Roman" w:cs="Times New Roman"/>
+          <w:color w:val="auto"/>
+        </w:rPr>
+        <w:t>so với vùng.</w:t>
+      </w:r>
+    </w:p>
+    <w:p>
+      <w:pPr>
+        <w:spacing w:after="0" w:line="240" w:lineRule="auto"/>
+        <w:ind w:left="567" w:firstLine="567"/>
+        <w:jc w:val="both"/>
+        <w:rPr>
+          <w:rStyle w:val="fontstyle01"/>
+          <w:rFonts w:ascii="Times New Roman" w:hAnsi="Times New Roman" w:cs="Times New Roman"/>
+          <w:color w:val="FF0000"/>
+        </w:rPr>
+      </w:pPr>
+    </w:p>
+    <w:p>
+      <w:pPr>
+        <w:spacing w:after="0" w:line="240" w:lineRule="auto"/>
+        <w:ind w:left="567" w:firstLine="567"/>
+        <w:jc w:val="both"/>
+        <w:rPr>
+          <w:rStyle w:val="fontstyle01"/>
+          <w:rFonts w:ascii="Times New Roman" w:hAnsi="Times New Roman" w:cs="Times New Roman"/>
+          <w:color w:val="FF0000"/>
+          <w:sz w:val="22"/>
+        </w:rPr>
+      </w:pPr>
+      <w:r>
+        <w:rPr>
+          <w:rStyle w:val="fontstyle01"/>
+          <w:rFonts w:ascii="Times New Roman" w:hAnsi="Times New Roman" w:cs="Times New Roman"/>
+          <w:color w:val="auto"/>
+        </w:rPr>
+        <w:lastRenderedPageBreak/>
+        <w:t>+</w:t>
+      </w:r>
+      <w:r>
+        <w:rPr>
+          <w:rStyle w:val="fontstyle01"/>
+          <w:rFonts w:ascii="Times New Roman" w:hAnsi="Times New Roman" w:cs="Times New Roman"/>
+          <w:color w:val="auto"/>
+        </w:rPr>
+        <w:t xml:space="preserve"> Chi bình quân ngoại trú: </w:t>
+      </w:r>
+      <w:r>
+        <w:rPr>
+          <w:rStyle w:val="fontstyle01"/>
+          <w:rFonts w:ascii="Times New Roman" w:hAnsi="Times New Roman" w:cs="Times New Roman"/>
+          <w:color w:val="FF0000"/>
+        </w:rPr>
+        <w:t>{</w:t>
+      </w:r>
+      <w:r>
+        <w:rPr>
+          <w:rStyle w:val="fontstyle01"/>
+          <w:rFonts w:ascii="Times New Roman" w:hAnsi="Times New Roman" w:cs="Times New Roman"/>
+          <w:color w:val="FF0000"/>
+        </w:rPr>
+        <w:t>t</w:t>
+      </w:r>
+      <w:r>
+        <w:rPr>
+          <w:rStyle w:val="fontstyle01"/>
+          <w:rFonts w:ascii="Times New Roman" w:hAnsi="Times New Roman" w:cs="Times New Roman"/>
+          <w:color w:val="FF0000"/>
+        </w:rPr>
+        <w:t>26}</w:t>
+      </w:r>
+      <w:r>
+        <w:rPr>
+          <w:rStyle w:val="fontstyle01"/>
+          <w:rFonts w:ascii="Times New Roman" w:hAnsi="Times New Roman" w:cs="Times New Roman"/>
+          <w:color w:val="FF0000"/>
+        </w:rPr>
+        <w:t xml:space="preserve"> </w:t>
+      </w:r>
+      <w:r>
+        <w:rPr>
+          <w:rStyle w:val="fontstyle01"/>
+          <w:rFonts w:ascii="Times New Roman" w:hAnsi="Times New Roman" w:cs="Times New Roman"/>
+          <w:color w:val="auto"/>
+        </w:rPr>
+        <w:t xml:space="preserve">đồng, bình quân toàn quốc: </w:t>
+      </w:r>
+      <w:r>
+        <w:rPr>
+          <w:rStyle w:val="fontstyle01"/>
+          <w:rFonts w:ascii="Times New Roman" w:hAnsi="Times New Roman" w:cs="Times New Roman"/>
+          <w:color w:val="FF0000"/>
+        </w:rPr>
+        <w:t>{</w:t>
+      </w:r>
+      <w:r>
+        <w:rPr>
+          <w:rStyle w:val="fontstyle01"/>
+          <w:rFonts w:ascii="Times New Roman" w:hAnsi="Times New Roman" w:cs="Times New Roman"/>
+          <w:color w:val="FF0000"/>
+        </w:rPr>
+        <w:t>t</w:t>
+      </w:r>
+      <w:r>
+        <w:rPr>
+          <w:rStyle w:val="fontstyle01"/>
+          <w:rFonts w:ascii="Times New Roman" w:hAnsi="Times New Roman" w:cs="Times New Roman"/>
+          <w:color w:val="FF0000"/>
+        </w:rPr>
+        <w:t>27}</w:t>
+      </w:r>
+      <w:r>
+        <w:rPr>
+          <w:rStyle w:val="fontstyle01"/>
+          <w:rFonts w:ascii="Times New Roman" w:hAnsi="Times New Roman" w:cs="Times New Roman"/>
+          <w:color w:val="FF0000"/>
+        </w:rPr>
+        <w:t xml:space="preserve"> </w:t>
+      </w:r>
+      <w:r>
+        <w:rPr>
+          <w:rStyle w:val="fontstyle01"/>
+          <w:rFonts w:ascii="Times New Roman" w:hAnsi="Times New Roman" w:cs="Times New Roman"/>
+          <w:color w:val="auto"/>
+        </w:rPr>
+        <w:t>đồng (</w:t>
+      </w:r>
+      <w:r>
+        <w:rPr>
+          <w:rStyle w:val="fontstyle01"/>
+          <w:rFonts w:ascii="Times New Roman" w:hAnsi="Times New Roman" w:cs="Times New Roman"/>
+          <w:color w:val="FF0000"/>
+        </w:rPr>
+        <w:t>{</w:t>
+      </w:r>
+      <w:r>
+        <w:rPr>
+          <w:rStyle w:val="fontstyle01"/>
+          <w:rFonts w:ascii="Times New Roman" w:hAnsi="Times New Roman" w:cs="Times New Roman"/>
+          <w:color w:val="FF0000"/>
+        </w:rPr>
+        <w:t>t</w:t>
+      </w:r>
+      <w:r>
+        <w:rPr>
+          <w:rStyle w:val="fontstyle01"/>
+          <w:rFonts w:ascii="Times New Roman" w:hAnsi="Times New Roman" w:cs="Times New Roman"/>
+          <w:color w:val="FF0000"/>
+        </w:rPr>
+        <w:t>28}</w:t>
+      </w:r>
+      <w:r>
+        <w:rPr>
+          <w:rStyle w:val="fontstyle01"/>
+          <w:rFonts w:ascii="Times New Roman" w:hAnsi="Times New Roman" w:cs="Times New Roman"/>
+          <w:color w:val="auto"/>
+        </w:rPr>
+        <w:t>)</w:t>
+      </w:r>
+      <w:r>
+        <w:rPr>
+          <w:rStyle w:val="fontstyle01"/>
+          <w:rFonts w:ascii="Times New Roman" w:hAnsi="Times New Roman" w:cs="Times New Roman"/>
+          <w:color w:val="auto"/>
+        </w:rPr>
+        <w:t xml:space="preserve"> xếp thứ</w:t>
+      </w:r>
+      <w:r>
+        <w:rPr>
+          <w:rStyle w:val="fontstyle01"/>
+          <w:rFonts w:ascii="Times New Roman" w:hAnsi="Times New Roman" w:cs="Times New Roman"/>
+          <w:color w:val="FF0000"/>
+        </w:rPr>
+        <w:t xml:space="preserve"> {</w:t>
+      </w:r>
+      <w:r>
+        <w:rPr>
+          <w:rStyle w:val="fontstyle01"/>
+          <w:rFonts w:ascii="Times New Roman" w:hAnsi="Times New Roman" w:cs="Times New Roman"/>
+          <w:color w:val="FF0000"/>
+        </w:rPr>
+        <w:t>t</w:t>
+      </w:r>
+      <w:r>
+        <w:rPr>
+          <w:rStyle w:val="fontstyle01"/>
+          <w:rFonts w:ascii="Times New Roman" w:hAnsi="Times New Roman" w:cs="Times New Roman"/>
+          <w:color w:val="FF0000"/>
+        </w:rPr>
+        <w:t>29}</w:t>
+      </w:r>
+      <w:r>
+        <w:rPr>
+          <w:rStyle w:val="fontstyle01"/>
+          <w:rFonts w:ascii="Times New Roman" w:hAnsi="Times New Roman" w:cs="Times New Roman"/>
+          <w:color w:val="auto"/>
+        </w:rPr>
+        <w:t xml:space="preserve"> </w:t>
+      </w:r>
+      <w:r>
+        <w:rPr>
+          <w:rStyle w:val="fontstyle01"/>
+          <w:rFonts w:ascii="Times New Roman" w:hAnsi="Times New Roman" w:cs="Times New Roman"/>
+          <w:color w:val="auto"/>
+        </w:rPr>
+        <w:t>so với</w:t>
+      </w:r>
+      <w:r>
+        <w:rPr>
+          <w:rStyle w:val="fontstyle01"/>
+          <w:rFonts w:ascii="Times New Roman" w:hAnsi="Times New Roman" w:cs="Times New Roman"/>
+          <w:color w:val="auto"/>
+        </w:rPr>
+        <w:t xml:space="preserve"> các tỉnh.</w:t>
+      </w:r>
+      <w:r>
+        <w:rPr>
+          <w:rStyle w:val="fontstyle01"/>
+          <w:rFonts w:ascii="Times New Roman" w:hAnsi="Times New Roman" w:cs="Times New Roman"/>
+          <w:color w:val="auto"/>
+        </w:rPr>
+        <w:t xml:space="preserve">  </w:t>
+      </w:r>
+      <w:r>
+        <w:rPr>
+          <w:rStyle w:val="fontstyle01"/>
+          <w:rFonts w:ascii="Times New Roman" w:hAnsi="Times New Roman" w:cs="Times New Roman"/>
+          <w:color w:val="auto"/>
+        </w:rPr>
+        <w:t xml:space="preserve">Bình quân vùng: </w:t>
+      </w:r>
+      <w:r>
+        <w:rPr>
+          <w:rStyle w:val="fontstyle01"/>
+          <w:rFonts w:ascii="Times New Roman" w:hAnsi="Times New Roman" w:cs="Times New Roman"/>
+          <w:color w:val="FF0000"/>
+        </w:rPr>
+        <w:t>{</w:t>
+      </w:r>
+      <w:r>
+        <w:rPr>
+          <w:rStyle w:val="fontstyle01"/>
+          <w:rFonts w:ascii="Times New Roman" w:hAnsi="Times New Roman" w:cs="Times New Roman"/>
+          <w:color w:val="FF0000"/>
+        </w:rPr>
+        <w:t>t</w:t>
+      </w:r>
+      <w:r>
+        <w:rPr>
+          <w:rStyle w:val="fontstyle01"/>
+          <w:rFonts w:ascii="Times New Roman" w:hAnsi="Times New Roman" w:cs="Times New Roman"/>
+          <w:color w:val="FF0000"/>
+        </w:rPr>
+        <w:t>30}</w:t>
+      </w:r>
+      <w:r>
+        <w:rPr>
+          <w:rStyle w:val="fontstyle01"/>
+          <w:rFonts w:ascii="Times New Roman" w:hAnsi="Times New Roman" w:cs="Times New Roman"/>
+          <w:color w:val="auto"/>
+        </w:rPr>
+        <w:t xml:space="preserve"> </w:t>
+      </w:r>
+      <w:r>
+        <w:rPr>
+          <w:rStyle w:val="fontstyle01"/>
+          <w:rFonts w:ascii="Times New Roman" w:hAnsi="Times New Roman" w:cs="Times New Roman"/>
+          <w:color w:val="auto"/>
+        </w:rPr>
+        <w:t>đồng</w:t>
+      </w:r>
+      <w:r>
+        <w:rPr>
+          <w:rStyle w:val="fontstyle01"/>
+          <w:rFonts w:ascii="Times New Roman" w:hAnsi="Times New Roman" w:cs="Times New Roman"/>
+          <w:color w:val="auto"/>
+        </w:rPr>
+        <w:t xml:space="preserve"> (</w:t>
+      </w:r>
+      <w:r>
+        <w:rPr>
+          <w:rStyle w:val="fontstyle01"/>
+          <w:rFonts w:ascii="Times New Roman" w:hAnsi="Times New Roman" w:cs="Times New Roman"/>
+          <w:color w:val="FF0000"/>
+        </w:rPr>
+        <w:t>{</w:t>
+      </w:r>
+      <w:r>
+        <w:rPr>
+          <w:rStyle w:val="fontstyle01"/>
+          <w:rFonts w:ascii="Times New Roman" w:hAnsi="Times New Roman" w:cs="Times New Roman"/>
+          <w:color w:val="FF0000"/>
+        </w:rPr>
+        <w:t>t</w:t>
+      </w:r>
+      <w:r>
+        <w:rPr>
+          <w:rStyle w:val="fontstyle01"/>
+          <w:rFonts w:ascii="Times New Roman" w:hAnsi="Times New Roman" w:cs="Times New Roman"/>
+          <w:color w:val="FF0000"/>
+        </w:rPr>
+        <w:t>31}</w:t>
+      </w:r>
+      <w:r>
+        <w:rPr>
+          <w:rStyle w:val="fontstyle01"/>
+          <w:rFonts w:ascii="Times New Roman" w:hAnsi="Times New Roman" w:cs="Times New Roman"/>
+          <w:color w:val="auto"/>
+        </w:rPr>
+        <w:t>)</w:t>
+      </w:r>
+      <w:r>
+        <w:rPr>
+          <w:rStyle w:val="fontstyle01"/>
+          <w:rFonts w:ascii="Times New Roman" w:hAnsi="Times New Roman" w:cs="Times New Roman"/>
+          <w:color w:val="auto"/>
+        </w:rPr>
+        <w:t>, đứng thứ</w:t>
+      </w:r>
+      <w:r>
+        <w:rPr>
+          <w:rStyle w:val="fontstyle01"/>
+          <w:rFonts w:ascii="Times New Roman" w:hAnsi="Times New Roman" w:cs="Times New Roman"/>
+          <w:color w:val="auto"/>
+        </w:rPr>
+        <w:t xml:space="preserve"> </w:t>
+      </w:r>
+      <w:r>
+        <w:rPr>
+          <w:rStyle w:val="fontstyle01"/>
+          <w:rFonts w:ascii="Times New Roman" w:hAnsi="Times New Roman" w:cs="Times New Roman"/>
+          <w:color w:val="FF0000"/>
+        </w:rPr>
+        <w:t>{</w:t>
+      </w:r>
+      <w:r>
+        <w:rPr>
+          <w:rStyle w:val="fontstyle01"/>
+          <w:rFonts w:ascii="Times New Roman" w:hAnsi="Times New Roman" w:cs="Times New Roman"/>
+          <w:color w:val="FF0000"/>
+        </w:rPr>
+        <w:t>t</w:t>
+      </w:r>
+      <w:r>
+        <w:rPr>
+          <w:rStyle w:val="fontstyle01"/>
+          <w:rFonts w:ascii="Times New Roman" w:hAnsi="Times New Roman" w:cs="Times New Roman"/>
+          <w:color w:val="FF0000"/>
+        </w:rPr>
+        <w:t>32}</w:t>
+      </w:r>
+      <w:r>
+        <w:rPr>
+          <w:rStyle w:val="fontstyle01"/>
+          <w:rFonts w:ascii="Times New Roman" w:hAnsi="Times New Roman" w:cs="Times New Roman"/>
+          <w:color w:val="FF0000"/>
+        </w:rPr>
+        <w:t xml:space="preserve"> </w:t>
+      </w:r>
+      <w:r>
+        <w:rPr>
+          <w:rStyle w:val="fontstyle01"/>
+          <w:rFonts w:ascii="Times New Roman" w:hAnsi="Times New Roman" w:cs="Times New Roman"/>
+          <w:color w:val="auto"/>
+        </w:rPr>
+        <w:t>so với vùng.</w:t>
+      </w:r>
+    </w:p>
+    <w:p>
+      <w:pPr>
+        <w:spacing w:after="0" w:line="240" w:lineRule="auto"/>
+        <w:ind w:left="567" w:firstLine="567"/>
+        <w:jc w:val="both"/>
+        <w:rPr>
+          <w:rStyle w:val="fontstyle01"/>
+          <w:rFonts w:ascii="Times New Roman" w:hAnsi="Times New Roman" w:cs="Times New Roman"/>
+          <w:color w:val="FF0000"/>
+        </w:rPr>
+      </w:pPr>
+    </w:p>
+    <w:p>
+      <w:pPr>
+        <w:spacing w:after="0" w:line="240" w:lineRule="auto"/>
+        <w:ind w:left="567" w:firstLine="567"/>
+        <w:jc w:val="both"/>
+        <w:rPr>
+          <w:rStyle w:val="fontstyle01"/>
+          <w:rFonts w:ascii="Times New Roman" w:hAnsi="Times New Roman" w:cs="Times New Roman"/>
+          <w:color w:val="auto"/>
+        </w:rPr>
+      </w:pPr>
+      <w:r>
+        <w:rPr>
+          <w:rStyle w:val="fontstyle01"/>
+          <w:rFonts w:ascii="Times New Roman" w:hAnsi="Times New Roman" w:cs="Times New Roman"/>
+          <w:color w:val="auto"/>
+        </w:rPr>
+        <w:t>+</w:t>
+      </w:r>
+      <w:r>
+        <w:rPr>
+          <w:rStyle w:val="fontstyle01"/>
+          <w:rFonts w:ascii="Times New Roman" w:hAnsi="Times New Roman" w:cs="Times New Roman"/>
+          <w:color w:val="auto"/>
+        </w:rPr>
+        <w:t xml:space="preserve"> Chi bình quân nội trú:</w:t>
+      </w:r>
+      <w:r>
+        <w:rPr>
+          <w:rStyle w:val="fontstyle01"/>
+          <w:rFonts w:ascii="Times New Roman" w:hAnsi="Times New Roman" w:cs="Times New Roman"/>
+          <w:color w:val="FF0000"/>
+        </w:rPr>
+        <w:t xml:space="preserve"> </w:t>
+      </w:r>
+      <w:r>
+        <w:rPr>
+          <w:rStyle w:val="fontstyle01"/>
+          <w:rFonts w:ascii="Times New Roman" w:hAnsi="Times New Roman" w:cs="Times New Roman"/>
+          <w:color w:val="FF0000"/>
+        </w:rPr>
+        <w:t>{</w:t>
+      </w:r>
+      <w:r>
+        <w:rPr>
+          <w:rStyle w:val="fontstyle01"/>
+          <w:rFonts w:ascii="Times New Roman" w:hAnsi="Times New Roman" w:cs="Times New Roman"/>
+          <w:color w:val="FF0000"/>
+        </w:rPr>
+        <w:t>t</w:t>
+      </w:r>
+      <w:r>
+        <w:rPr>
+          <w:rStyle w:val="fontstyle01"/>
+          <w:rFonts w:ascii="Times New Roman" w:hAnsi="Times New Roman" w:cs="Times New Roman"/>
+          <w:color w:val="FF0000"/>
+        </w:rPr>
+        <w:t>33}</w:t>
+      </w:r>
+      <w:r>
+        <w:rPr>
+          <w:rStyle w:val="fontstyle01"/>
+          <w:rFonts w:ascii="Times New Roman" w:hAnsi="Times New Roman" w:cs="Times New Roman"/>
+          <w:color w:val="FF0000"/>
+        </w:rPr>
+        <w:t xml:space="preserve"> </w:t>
+      </w:r>
+      <w:r>
+        <w:rPr>
+          <w:rStyle w:val="fontstyle01"/>
+          <w:rFonts w:ascii="Times New Roman" w:hAnsi="Times New Roman" w:cs="Times New Roman"/>
+          <w:color w:val="auto"/>
+        </w:rPr>
+        <w:t xml:space="preserve">đồng, bình quân toàn quốc: </w:t>
+      </w:r>
+      <w:r>
+        <w:rPr>
+          <w:rStyle w:val="fontstyle01"/>
+          <w:rFonts w:ascii="Times New Roman" w:hAnsi="Times New Roman" w:cs="Times New Roman"/>
+          <w:color w:val="FF0000"/>
+        </w:rPr>
+        <w:t>{</w:t>
+      </w:r>
+      <w:r>
+        <w:rPr>
+          <w:rStyle w:val="fontstyle01"/>
+          <w:rFonts w:ascii="Times New Roman" w:hAnsi="Times New Roman" w:cs="Times New Roman"/>
+          <w:color w:val="FF0000"/>
+        </w:rPr>
+        <w:t>t</w:t>
+      </w:r>
+      <w:r>
+        <w:rPr>
+          <w:rStyle w:val="fontstyle01"/>
+          <w:rFonts w:ascii="Times New Roman" w:hAnsi="Times New Roman" w:cs="Times New Roman"/>
+          <w:color w:val="FF0000"/>
+        </w:rPr>
+        <w:t>34}</w:t>
+      </w:r>
+      <w:r>
+        <w:rPr>
+          <w:rStyle w:val="fontstyle01"/>
+          <w:rFonts w:ascii="Times New Roman" w:hAnsi="Times New Roman" w:cs="Times New Roman"/>
+          <w:color w:val="FF0000"/>
+        </w:rPr>
+        <w:t xml:space="preserve"> </w:t>
+      </w:r>
+      <w:r>
+        <w:rPr>
+          <w:rStyle w:val="fontstyle01"/>
+          <w:rFonts w:ascii="Times New Roman" w:hAnsi="Times New Roman" w:cs="Times New Roman"/>
+          <w:color w:val="auto"/>
+        </w:rPr>
+        <w:t>đồng (</w:t>
+      </w:r>
+      <w:r>
+        <w:rPr>
+          <w:rStyle w:val="fontstyle01"/>
+          <w:rFonts w:ascii="Times New Roman" w:hAnsi="Times New Roman" w:cs="Times New Roman"/>
+          <w:color w:val="FF0000"/>
+        </w:rPr>
+        <w:t>{</w:t>
+      </w:r>
+      <w:r>
+        <w:rPr>
+          <w:rStyle w:val="fontstyle01"/>
+          <w:rFonts w:ascii="Times New Roman" w:hAnsi="Times New Roman" w:cs="Times New Roman"/>
+          <w:color w:val="FF0000"/>
+        </w:rPr>
+        <w:t>t</w:t>
+      </w:r>
+      <w:r>
+        <w:rPr>
+          <w:rStyle w:val="fontstyle01"/>
+          <w:rFonts w:ascii="Times New Roman" w:hAnsi="Times New Roman" w:cs="Times New Roman"/>
+          <w:color w:val="FF0000"/>
+        </w:rPr>
+        <w:t>35}</w:t>
+      </w:r>
+      <w:r>
+        <w:rPr>
+          <w:rStyle w:val="fontstyle01"/>
+          <w:rFonts w:ascii="Times New Roman" w:hAnsi="Times New Roman" w:cs="Times New Roman"/>
+          <w:color w:val="auto"/>
+        </w:rPr>
+        <w:t>)</w:t>
+      </w:r>
+      <w:r>
+        <w:rPr>
+          <w:rStyle w:val="fontstyle01"/>
+          <w:rFonts w:ascii="Times New Roman" w:hAnsi="Times New Roman" w:cs="Times New Roman"/>
+          <w:color w:val="auto"/>
+        </w:rPr>
+        <w:t xml:space="preserve"> xếp thứ</w:t>
+      </w:r>
+      <w:r>
+        <w:rPr>
+          <w:rStyle w:val="fontstyle01"/>
+          <w:rFonts w:ascii="Times New Roman" w:hAnsi="Times New Roman" w:cs="Times New Roman"/>
+          <w:color w:val="FF0000"/>
+        </w:rPr>
+        <w:t xml:space="preserve"> {</w:t>
+      </w:r>
+      <w:r>
+        <w:rPr>
+          <w:rStyle w:val="fontstyle01"/>
+          <w:rFonts w:ascii="Times New Roman" w:hAnsi="Times New Roman" w:cs="Times New Roman"/>
+          <w:color w:val="FF0000"/>
+        </w:rPr>
+        <w:t>t</w:t>
+      </w:r>
+      <w:r>
+        <w:rPr>
+          <w:rStyle w:val="fontstyle01"/>
+          <w:rFonts w:ascii="Times New Roman" w:hAnsi="Times New Roman" w:cs="Times New Roman"/>
+          <w:color w:val="FF0000"/>
+        </w:rPr>
+        <w:t>36}</w:t>
+      </w:r>
+      <w:r>
+        <w:rPr>
+          <w:rStyle w:val="fontstyle01"/>
+          <w:rFonts w:ascii="Times New Roman" w:hAnsi="Times New Roman" w:cs="Times New Roman"/>
+          <w:color w:val="auto"/>
+        </w:rPr>
+        <w:t xml:space="preserve"> </w:t>
+      </w:r>
+      <w:r>
+        <w:rPr>
+          <w:rStyle w:val="fontstyle01"/>
+          <w:rFonts w:ascii="Times New Roman" w:hAnsi="Times New Roman" w:cs="Times New Roman"/>
+          <w:color w:val="auto"/>
+        </w:rPr>
+        <w:t>so với</w:t>
+      </w:r>
+      <w:r>
+        <w:rPr>
+          <w:rStyle w:val="fontstyle01"/>
+          <w:rFonts w:ascii="Times New Roman" w:hAnsi="Times New Roman" w:cs="Times New Roman"/>
+          <w:color w:val="auto"/>
+        </w:rPr>
+        <w:t xml:space="preserve"> các tỉnh.</w:t>
+      </w:r>
+      <w:r>
+        <w:rPr>
+          <w:rStyle w:val="fontstyle01"/>
+          <w:rFonts w:ascii="Times New Roman" w:hAnsi="Times New Roman" w:cs="Times New Roman"/>
+          <w:color w:val="auto"/>
+        </w:rPr>
+        <w:t xml:space="preserve">  </w:t>
+      </w:r>
+      <w:r>
+        <w:rPr>
+          <w:rStyle w:val="fontstyle01"/>
+          <w:rFonts w:ascii="Times New Roman" w:hAnsi="Times New Roman" w:cs="Times New Roman"/>
+          <w:color w:val="auto"/>
+        </w:rPr>
+        <w:t xml:space="preserve">Bình quân vùng: </w:t>
+      </w:r>
+      <w:r>
+        <w:rPr>
+          <w:rStyle w:val="fontstyle01"/>
+          <w:rFonts w:ascii="Times New Roman" w:hAnsi="Times New Roman" w:cs="Times New Roman"/>
+          <w:color w:val="FF0000"/>
+        </w:rPr>
+        <w:t>{</w:t>
+      </w:r>
+      <w:r>
+        <w:rPr>
+          <w:rStyle w:val="fontstyle01"/>
+          <w:rFonts w:ascii="Times New Roman" w:hAnsi="Times New Roman" w:cs="Times New Roman"/>
+          <w:color w:val="FF0000"/>
+        </w:rPr>
+        <w:t>t</w:t>
+      </w:r>
+      <w:r>
+        <w:rPr>
+          <w:rStyle w:val="fontstyle01"/>
+          <w:rFonts w:ascii="Times New Roman" w:hAnsi="Times New Roman" w:cs="Times New Roman"/>
+          <w:color w:val="FF0000"/>
+        </w:rPr>
+        <w:t>37}</w:t>
+      </w:r>
+      <w:r>
+        <w:rPr>
+          <w:rStyle w:val="fontstyle01"/>
+          <w:rFonts w:ascii="Times New Roman" w:hAnsi="Times New Roman" w:cs="Times New Roman"/>
+          <w:color w:val="auto"/>
+        </w:rPr>
+        <w:t xml:space="preserve"> </w:t>
+      </w:r>
+      <w:r>
+        <w:rPr>
+          <w:rStyle w:val="fontstyle01"/>
+          <w:rFonts w:ascii="Times New Roman" w:hAnsi="Times New Roman" w:cs="Times New Roman"/>
+          <w:color w:val="auto"/>
+        </w:rPr>
+        <w:t>đồng</w:t>
+      </w:r>
+      <w:r>
+        <w:rPr>
+          <w:rStyle w:val="fontstyle01"/>
+          <w:rFonts w:ascii="Times New Roman" w:hAnsi="Times New Roman" w:cs="Times New Roman"/>
+          <w:color w:val="auto"/>
+        </w:rPr>
+        <w:t xml:space="preserve"> (</w:t>
+      </w:r>
+      <w:r>
+        <w:rPr>
+          <w:rStyle w:val="fontstyle01"/>
+          <w:rFonts w:ascii="Times New Roman" w:hAnsi="Times New Roman" w:cs="Times New Roman"/>
+          <w:color w:val="FF0000"/>
+        </w:rPr>
+        <w:t>{</w:t>
+      </w:r>
+      <w:r>
+        <w:rPr>
+          <w:rStyle w:val="fontstyle01"/>
+          <w:rFonts w:ascii="Times New Roman" w:hAnsi="Times New Roman" w:cs="Times New Roman"/>
+          <w:color w:val="FF0000"/>
+        </w:rPr>
+        <w:t>t</w:t>
+      </w:r>
+      <w:r>
+        <w:rPr>
+          <w:rStyle w:val="fontstyle01"/>
+          <w:rFonts w:ascii="Times New Roman" w:hAnsi="Times New Roman" w:cs="Times New Roman"/>
+          <w:color w:val="FF0000"/>
+        </w:rPr>
+        <w:t>38}</w:t>
+      </w:r>
+      <w:r>
+        <w:rPr>
+          <w:rStyle w:val="fontstyle01"/>
+          <w:rFonts w:ascii="Times New Roman" w:hAnsi="Times New Roman" w:cs="Times New Roman"/>
+          <w:color w:val="auto"/>
+        </w:rPr>
+        <w:t>)</w:t>
+      </w:r>
+      <w:r>
+        <w:rPr>
+          <w:rStyle w:val="fontstyle01"/>
+          <w:rFonts w:ascii="Times New Roman" w:hAnsi="Times New Roman" w:cs="Times New Roman"/>
+          <w:color w:val="auto"/>
+        </w:rPr>
+        <w:t>, đứng thứ</w:t>
+      </w:r>
+      <w:r>
+        <w:rPr>
+          <w:rStyle w:val="fontstyle01"/>
+          <w:rFonts w:ascii="Times New Roman" w:hAnsi="Times New Roman" w:cs="Times New Roman"/>
+          <w:color w:val="auto"/>
+        </w:rPr>
+        <w:t xml:space="preserve"> </w:t>
+      </w:r>
+      <w:r>
+        <w:rPr>
+          <w:rStyle w:val="fontstyle01"/>
+          <w:rFonts w:ascii="Times New Roman" w:hAnsi="Times New Roman" w:cs="Times New Roman"/>
+          <w:color w:val="FF0000"/>
+        </w:rPr>
+        <w:t>{</w:t>
+      </w:r>
+      <w:r>
+        <w:rPr>
+          <w:rStyle w:val="fontstyle01"/>
+          <w:rFonts w:ascii="Times New Roman" w:hAnsi="Times New Roman" w:cs="Times New Roman"/>
+          <w:color w:val="FF0000"/>
+        </w:rPr>
+        <w:t>t</w:t>
+      </w:r>
+      <w:r>
+        <w:rPr>
+          <w:rStyle w:val="fontstyle01"/>
+          <w:rFonts w:ascii="Times New Roman" w:hAnsi="Times New Roman" w:cs="Times New Roman"/>
+          <w:color w:val="FF0000"/>
+        </w:rPr>
+        <w:t>39}</w:t>
+      </w:r>
+      <w:r>
+        <w:rPr>
+          <w:rStyle w:val="fontstyle01"/>
+          <w:rFonts w:ascii="Times New Roman" w:hAnsi="Times New Roman" w:cs="Times New Roman"/>
+          <w:color w:val="FF0000"/>
+        </w:rPr>
+        <w:t xml:space="preserve"> </w:t>
+      </w:r>
+      <w:r>
+        <w:rPr>
+          <w:rStyle w:val="fontstyle01"/>
+          <w:rFonts w:ascii="Times New Roman" w:hAnsi="Times New Roman" w:cs="Times New Roman"/>
+          <w:color w:val="auto"/>
+        </w:rPr>
+        <w:t>so với vùng.</w:t>
+      </w:r>
+    </w:p>
+    <w:p>
+      <w:pPr>
+        <w:spacing w:after="0" w:line="240" w:lineRule="auto"/>
+        <w:ind w:left="567" w:firstLine="567"/>
+        <w:jc w:val="both"/>
+        <w:rPr>
+          <w:rStyle w:val="fontstyle01"/>
+          <w:rFonts w:ascii="Times New Roman" w:hAnsi="Times New Roman" w:cs="Times New Roman"/>
+          <w:color w:val="auto"/>
+        </w:rPr>
+      </w:pPr>
+    </w:p>
+    <w:p>
+      <w:pPr>
         <w:spacing w:after="0" w:line="340" w:lineRule="exact"/>
         <w:ind w:firstLine="567"/>
         <w:jc w:val="both"/>
@@ -6352,7 +8187,6 @@
           <w:rFonts w:ascii="Times New Roman" w:hAnsi="Times New Roman" w:cs="Times New Roman"/>
           <w:color w:val="auto"/>
         </w:rPr>
-        <w:lastRenderedPageBreak/>
         <w:t>- Số liệu lũy kế năm, xem Phụ lục số 03</w:t>
       </w:r>
       <w:r>
@@ -6635,6 +8469,1588 @@
           <w:color w:val="auto"/>
         </w:rPr>
         <w:t>ng.</w:t>
+      </w:r>
+    </w:p>
+    <w:p>
+      <w:pPr>
+        <w:spacing w:after="0" w:line="240" w:lineRule="auto"/>
+        <w:ind w:left="567" w:firstLine="567"/>
+        <w:jc w:val="both"/>
+        <w:rPr>
+          <w:rStyle w:val="fontstyle01"/>
+          <w:rFonts w:ascii="Times New Roman" w:hAnsi="Times New Roman" w:cs="Times New Roman"/>
+          <w:color w:val="auto"/>
+        </w:rPr>
+      </w:pPr>
+      <w:r>
+        <w:rPr>
+          <w:rStyle w:val="fontstyle01"/>
+          <w:rFonts w:ascii="Times New Roman" w:hAnsi="Times New Roman" w:cs="Times New Roman"/>
+          <w:color w:val="auto"/>
+        </w:rPr>
+        <w:t>+</w:t>
+      </w:r>
+      <w:r>
+        <w:rPr>
+          <w:rStyle w:val="fontstyle01"/>
+          <w:rFonts w:ascii="Times New Roman" w:hAnsi="Times New Roman" w:cs="Times New Roman"/>
+          <w:color w:val="auto"/>
+        </w:rPr>
+        <w:t xml:space="preserve"> </w:t>
+      </w:r>
+      <w:r>
+        <w:rPr>
+          <w:rStyle w:val="fontstyle01"/>
+          <w:rFonts w:ascii="Times New Roman" w:hAnsi="Times New Roman" w:cs="Times New Roman"/>
+          <w:color w:val="auto"/>
+        </w:rPr>
+        <w:t>Chi x</w:t>
+      </w:r>
+      <w:r>
+        <w:rPr>
+          <w:rStyle w:val="fontstyle01"/>
+          <w:rFonts w:ascii="Times New Roman" w:hAnsi="Times New Roman" w:cs="Times New Roman"/>
+          <w:color w:val="auto"/>
+        </w:rPr>
+        <w:t>ét nghiệm</w:t>
+      </w:r>
+    </w:p>
+    <w:p>
+      <w:pPr>
+        <w:spacing w:after="0" w:line="240" w:lineRule="auto"/>
+        <w:ind w:left="567" w:firstLine="567"/>
+        <w:jc w:val="both"/>
+        <w:rPr>
+          <w:rStyle w:val="fontstyle01"/>
+          <w:rFonts w:ascii="Times New Roman" w:hAnsi="Times New Roman" w:cs="Times New Roman"/>
+          <w:color w:val="auto"/>
+        </w:rPr>
+      </w:pPr>
+      <w:r>
+        <w:rPr>
+          <w:rStyle w:val="fontstyle01"/>
+          <w:rFonts w:ascii="Times New Roman" w:hAnsi="Times New Roman" w:cs="Times New Roman"/>
+          <w:color w:val="auto"/>
+        </w:rPr>
+        <w:t xml:space="preserve">Bình quân </w:t>
+      </w:r>
+      <w:r>
+        <w:rPr>
+          <w:rStyle w:val="fontstyle01"/>
+          <w:rFonts w:ascii="Times New Roman" w:hAnsi="Times New Roman" w:cs="Times New Roman"/>
+          <w:color w:val="FF0000"/>
+        </w:rPr>
+        <w:t>{</w:t>
+      </w:r>
+      <w:r>
+        <w:rPr>
+          <w:rStyle w:val="fontstyle01"/>
+          <w:rFonts w:ascii="Times New Roman" w:hAnsi="Times New Roman" w:cs="Times New Roman"/>
+          <w:color w:val="FF0000"/>
+        </w:rPr>
+        <w:t>t</w:t>
+      </w:r>
+      <w:r>
+        <w:rPr>
+          <w:rStyle w:val="fontstyle01"/>
+          <w:rFonts w:ascii="Times New Roman" w:hAnsi="Times New Roman" w:cs="Times New Roman"/>
+          <w:color w:val="FF0000"/>
+        </w:rPr>
+        <w:t xml:space="preserve">40} </w:t>
+      </w:r>
+      <w:r>
+        <w:rPr>
+          <w:rStyle w:val="fontstyle01"/>
+          <w:rFonts w:ascii="Times New Roman" w:hAnsi="Times New Roman" w:cs="Times New Roman"/>
+          <w:color w:val="auto"/>
+        </w:rPr>
+        <w:t>đồng/lượt KCB.</w:t>
+      </w:r>
+      <w:r>
+        <w:rPr>
+          <w:rStyle w:val="fontstyle01"/>
+          <w:rFonts w:ascii="Times New Roman" w:hAnsi="Times New Roman" w:cs="Times New Roman"/>
+          <w:color w:val="auto"/>
+        </w:rPr>
+        <w:t xml:space="preserve"> </w:t>
+      </w:r>
+      <w:r>
+        <w:rPr>
+          <w:rStyle w:val="fontstyle01"/>
+          <w:rFonts w:ascii="Times New Roman" w:hAnsi="Times New Roman" w:cs="Times New Roman"/>
+          <w:color w:val="auto"/>
+        </w:rPr>
+        <w:t xml:space="preserve">So kỳ trước: số tương đối </w:t>
+      </w:r>
+      <w:r>
+        <w:rPr>
+          <w:rStyle w:val="fontstyle01"/>
+          <w:rFonts w:ascii="Times New Roman" w:hAnsi="Times New Roman" w:cs="Times New Roman"/>
+          <w:color w:val="FF0000"/>
+        </w:rPr>
+        <w:t>{</w:t>
+      </w:r>
+      <w:r>
+        <w:rPr>
+          <w:rStyle w:val="fontstyle01"/>
+          <w:rFonts w:ascii="Times New Roman" w:hAnsi="Times New Roman" w:cs="Times New Roman"/>
+          <w:color w:val="FF0000"/>
+        </w:rPr>
+        <w:t>t</w:t>
+      </w:r>
+      <w:r>
+        <w:rPr>
+          <w:rStyle w:val="fontstyle01"/>
+          <w:rFonts w:ascii="Times New Roman" w:hAnsi="Times New Roman" w:cs="Times New Roman"/>
+          <w:color w:val="FF0000"/>
+        </w:rPr>
+        <w:t>41}</w:t>
+      </w:r>
+      <w:r>
+        <w:rPr>
+          <w:rStyle w:val="fontstyle01"/>
+          <w:rFonts w:ascii="Times New Roman" w:hAnsi="Times New Roman" w:cs="Times New Roman"/>
+          <w:color w:val="auto"/>
+        </w:rPr>
+        <w:t>, s</w:t>
+      </w:r>
+      <w:r>
+        <w:rPr>
+          <w:rStyle w:val="fontstyle01"/>
+          <w:rFonts w:ascii="Times New Roman" w:hAnsi="Times New Roman" w:cs="Times New Roman"/>
+          <w:color w:val="auto"/>
+        </w:rPr>
+        <w:t>ố tuyệt đố</w:t>
+      </w:r>
+      <w:r>
+        <w:rPr>
+          <w:rStyle w:val="fontstyle01"/>
+          <w:rFonts w:ascii="Times New Roman" w:hAnsi="Times New Roman" w:cs="Times New Roman"/>
+          <w:color w:val="auto"/>
+        </w:rPr>
+        <w:t xml:space="preserve">i </w:t>
+      </w:r>
+      <w:r>
+        <w:rPr>
+          <w:rStyle w:val="fontstyle01"/>
+          <w:rFonts w:ascii="Times New Roman" w:hAnsi="Times New Roman" w:cs="Times New Roman"/>
+          <w:color w:val="FF0000"/>
+        </w:rPr>
+        <w:t>{</w:t>
+      </w:r>
+      <w:r>
+        <w:rPr>
+          <w:rStyle w:val="fontstyle01"/>
+          <w:rFonts w:ascii="Times New Roman" w:hAnsi="Times New Roman" w:cs="Times New Roman"/>
+          <w:color w:val="FF0000"/>
+        </w:rPr>
+        <w:t>t</w:t>
+      </w:r>
+      <w:r>
+        <w:rPr>
+          <w:rStyle w:val="fontstyle01"/>
+          <w:rFonts w:ascii="Times New Roman" w:hAnsi="Times New Roman" w:cs="Times New Roman"/>
+          <w:color w:val="FF0000"/>
+        </w:rPr>
+        <w:t>42}</w:t>
+      </w:r>
+      <w:r>
+        <w:rPr>
+          <w:rStyle w:val="fontstyle01"/>
+          <w:rFonts w:ascii="Times New Roman" w:hAnsi="Times New Roman" w:cs="Times New Roman"/>
+          <w:color w:val="auto"/>
+        </w:rPr>
+        <w:t>.</w:t>
+      </w:r>
+    </w:p>
+    <w:p>
+      <w:pPr>
+        <w:spacing w:after="0" w:line="240" w:lineRule="auto"/>
+        <w:ind w:left="567" w:firstLine="567"/>
+        <w:jc w:val="both"/>
+        <w:rPr>
+          <w:rStyle w:val="fontstyle01"/>
+          <w:rFonts w:ascii="Times New Roman" w:hAnsi="Times New Roman" w:cs="Times New Roman"/>
+          <w:i/>
+          <w:color w:val="FF0000"/>
+          <w:sz w:val="22"/>
+        </w:rPr>
+      </w:pPr>
+      <w:r>
+        <w:rPr>
+          <w:rStyle w:val="fontstyle01"/>
+          <w:rFonts w:ascii="Times New Roman" w:hAnsi="Times New Roman" w:cs="Times New Roman"/>
+          <w:color w:val="auto"/>
+        </w:rPr>
+        <w:t xml:space="preserve">+ </w:t>
+      </w:r>
+      <w:r>
+        <w:rPr>
+          <w:rStyle w:val="fontstyle01"/>
+          <w:rFonts w:ascii="Times New Roman" w:hAnsi="Times New Roman" w:cs="Times New Roman"/>
+          <w:color w:val="auto"/>
+        </w:rPr>
+        <w:t xml:space="preserve">Chỉ định xét nghiệm: </w:t>
+      </w:r>
+      <w:r>
+        <w:rPr>
+          <w:rStyle w:val="fontstyle01"/>
+          <w:rFonts w:ascii="Times New Roman" w:hAnsi="Times New Roman" w:cs="Times New Roman"/>
+          <w:color w:val="FF0000"/>
+        </w:rPr>
+        <w:t>{</w:t>
+      </w:r>
+      <w:r>
+        <w:rPr>
+          <w:rStyle w:val="fontstyle01"/>
+          <w:rFonts w:ascii="Times New Roman" w:hAnsi="Times New Roman" w:cs="Times New Roman"/>
+          <w:color w:val="FF0000"/>
+        </w:rPr>
+        <w:t>t</w:t>
+      </w:r>
+      <w:r>
+        <w:rPr>
+          <w:rStyle w:val="fontstyle01"/>
+          <w:rFonts w:ascii="Times New Roman" w:hAnsi="Times New Roman" w:cs="Times New Roman"/>
+          <w:color w:val="FF0000"/>
+        </w:rPr>
+        <w:t>61}</w:t>
+      </w:r>
+      <w:r>
+        <w:rPr>
+          <w:rStyle w:val="fontstyle01"/>
+          <w:rFonts w:ascii="Times New Roman" w:hAnsi="Times New Roman" w:cs="Times New Roman"/>
+          <w:color w:val="auto"/>
+        </w:rPr>
+        <w:t>/</w:t>
+      </w:r>
+      <w:r>
+        <w:rPr>
+          <w:rStyle w:val="fontstyle01"/>
+          <w:rFonts w:ascii="Times New Roman" w:hAnsi="Times New Roman" w:cs="Times New Roman"/>
+          <w:color w:val="auto"/>
+        </w:rPr>
+        <w:t xml:space="preserve">100 bệnh nhân. So kỳ trước: số tương đối </w:t>
+      </w:r>
+      <w:r>
+        <w:rPr>
+          <w:rStyle w:val="fontstyle01"/>
+          <w:rFonts w:ascii="Times New Roman" w:hAnsi="Times New Roman" w:cs="Times New Roman"/>
+          <w:color w:val="FF0000"/>
+        </w:rPr>
+        <w:t>{</w:t>
+      </w:r>
+      <w:r>
+        <w:rPr>
+          <w:rStyle w:val="fontstyle01"/>
+          <w:rFonts w:ascii="Times New Roman" w:hAnsi="Times New Roman" w:cs="Times New Roman"/>
+          <w:color w:val="FF0000"/>
+        </w:rPr>
+        <w:t>t</w:t>
+      </w:r>
+      <w:r>
+        <w:rPr>
+          <w:rStyle w:val="fontstyle01"/>
+          <w:rFonts w:ascii="Times New Roman" w:hAnsi="Times New Roman" w:cs="Times New Roman"/>
+          <w:color w:val="FF0000"/>
+        </w:rPr>
+        <w:t>62}</w:t>
+      </w:r>
+      <w:r>
+        <w:rPr>
+          <w:rStyle w:val="fontstyle01"/>
+          <w:rFonts w:ascii="Times New Roman" w:hAnsi="Times New Roman" w:cs="Times New Roman"/>
+          <w:color w:val="auto"/>
+        </w:rPr>
+        <w:t xml:space="preserve">, số tuyệt đối </w:t>
+      </w:r>
+      <w:r>
+        <w:rPr>
+          <w:rStyle w:val="fontstyle01"/>
+          <w:rFonts w:ascii="Times New Roman" w:hAnsi="Times New Roman" w:cs="Times New Roman"/>
+          <w:color w:val="FF0000"/>
+        </w:rPr>
+        <w:t>{</w:t>
+      </w:r>
+      <w:r>
+        <w:rPr>
+          <w:rStyle w:val="fontstyle01"/>
+          <w:rFonts w:ascii="Times New Roman" w:hAnsi="Times New Roman" w:cs="Times New Roman"/>
+          <w:color w:val="FF0000"/>
+        </w:rPr>
+        <w:t>t</w:t>
+      </w:r>
+      <w:r>
+        <w:rPr>
+          <w:rStyle w:val="fontstyle01"/>
+          <w:rFonts w:ascii="Times New Roman" w:hAnsi="Times New Roman" w:cs="Times New Roman"/>
+          <w:color w:val="FF0000"/>
+        </w:rPr>
+        <w:t>63}</w:t>
+      </w:r>
+      <w:r>
+        <w:rPr>
+          <w:rStyle w:val="fontstyle01"/>
+          <w:rFonts w:ascii="Times New Roman" w:hAnsi="Times New Roman" w:cs="Times New Roman"/>
+          <w:color w:val="auto"/>
+        </w:rPr>
+        <w:t>.</w:t>
+      </w:r>
+    </w:p>
+    <w:p>
+      <w:pPr>
+        <w:spacing w:after="0" w:line="240" w:lineRule="auto"/>
+        <w:ind w:left="567" w:firstLine="567"/>
+        <w:jc w:val="both"/>
+        <w:rPr>
+          <w:rStyle w:val="fontstyle01"/>
+          <w:rFonts w:ascii="Times New Roman" w:hAnsi="Times New Roman" w:cs="Times New Roman"/>
+          <w:color w:val="auto"/>
+        </w:rPr>
+      </w:pPr>
+      <w:r>
+        <w:rPr>
+          <w:rStyle w:val="fontstyle01"/>
+          <w:rFonts w:ascii="Times New Roman" w:hAnsi="Times New Roman" w:cs="Times New Roman"/>
+          <w:color w:val="auto"/>
+        </w:rPr>
+        <w:t>+</w:t>
+      </w:r>
+      <w:r>
+        <w:rPr>
+          <w:rStyle w:val="fontstyle01"/>
+          <w:rFonts w:ascii="Times New Roman" w:hAnsi="Times New Roman" w:cs="Times New Roman"/>
+          <w:color w:val="auto"/>
+        </w:rPr>
+        <w:t xml:space="preserve"> </w:t>
+      </w:r>
+      <w:r>
+        <w:rPr>
+          <w:rFonts w:ascii="Times New Roman" w:hAnsi="Times New Roman" w:cs="Times New Roman"/>
+          <w:sz w:val="28"/>
+          <w:szCs w:val="28"/>
+        </w:rPr>
+        <w:t>Chi</w:t>
+      </w:r>
+      <w:r>
+        <w:rPr>
+          <w:rFonts w:ascii="Times New Roman" w:hAnsi="Times New Roman" w:cs="Times New Roman"/>
+          <w:sz w:val="28"/>
+          <w:szCs w:val="28"/>
+        </w:rPr>
+        <w:t xml:space="preserve"> </w:t>
+      </w:r>
+      <w:r>
+        <w:rPr>
+          <w:rFonts w:ascii="Times New Roman" w:hAnsi="Times New Roman" w:cs="Times New Roman"/>
+          <w:sz w:val="28"/>
+          <w:szCs w:val="28"/>
+        </w:rPr>
+        <w:t>chẩn đoán hình ảnh</w:t>
+      </w:r>
+      <w:r>
+        <w:rPr>
+          <w:rFonts w:ascii="Times New Roman" w:hAnsi="Times New Roman" w:cs="Times New Roman"/>
+          <w:sz w:val="28"/>
+          <w:szCs w:val="28"/>
+        </w:rPr>
+        <w:t xml:space="preserve">: </w:t>
+      </w:r>
+      <w:r>
+        <w:rPr>
+          <w:rFonts w:ascii="Times New Roman" w:hAnsi="Times New Roman" w:cs="Times New Roman"/>
+          <w:sz w:val="28"/>
+          <w:szCs w:val="28"/>
+        </w:rPr>
+        <w:t xml:space="preserve">Bình quân </w:t>
+      </w:r>
+      <w:r>
+        <w:rPr>
+          <w:rFonts w:ascii="Times New Roman" w:hAnsi="Times New Roman" w:cs="Times New Roman"/>
+          <w:color w:val="FF0000"/>
+          <w:sz w:val="28"/>
+          <w:szCs w:val="28"/>
+        </w:rPr>
+        <w:t>{</w:t>
+      </w:r>
+      <w:r>
+        <w:rPr>
+          <w:rFonts w:ascii="Times New Roman" w:hAnsi="Times New Roman" w:cs="Times New Roman"/>
+          <w:color w:val="FF0000"/>
+          <w:sz w:val="28"/>
+          <w:szCs w:val="28"/>
+        </w:rPr>
+        <w:t>t</w:t>
+      </w:r>
+      <w:r>
+        <w:rPr>
+          <w:rFonts w:ascii="Times New Roman" w:hAnsi="Times New Roman" w:cs="Times New Roman"/>
+          <w:color w:val="FF0000"/>
+          <w:sz w:val="28"/>
+          <w:szCs w:val="28"/>
+        </w:rPr>
+        <w:t xml:space="preserve">43} </w:t>
+      </w:r>
+      <w:r>
+        <w:rPr>
+          <w:rFonts w:ascii="Times New Roman" w:hAnsi="Times New Roman" w:cs="Times New Roman"/>
+          <w:sz w:val="28"/>
+          <w:szCs w:val="28"/>
+        </w:rPr>
+        <w:t xml:space="preserve">đồng/lượt KCB. So kỳ trước: </w:t>
+      </w:r>
+      <w:r>
+        <w:rPr>
+          <w:rStyle w:val="fontstyle01"/>
+          <w:rFonts w:ascii="Times New Roman" w:hAnsi="Times New Roman" w:cs="Times New Roman"/>
+          <w:color w:val="auto"/>
+        </w:rPr>
+        <w:t xml:space="preserve">số tương đối </w:t>
+      </w:r>
+      <w:r>
+        <w:rPr>
+          <w:rStyle w:val="fontstyle01"/>
+          <w:rFonts w:ascii="Times New Roman" w:hAnsi="Times New Roman" w:cs="Times New Roman"/>
+          <w:color w:val="FF0000"/>
+        </w:rPr>
+        <w:t>{</w:t>
+      </w:r>
+      <w:r>
+        <w:rPr>
+          <w:rStyle w:val="fontstyle01"/>
+          <w:rFonts w:ascii="Times New Roman" w:hAnsi="Times New Roman" w:cs="Times New Roman"/>
+          <w:color w:val="FF0000"/>
+        </w:rPr>
+        <w:t>t</w:t>
+      </w:r>
+      <w:r>
+        <w:rPr>
+          <w:rStyle w:val="fontstyle01"/>
+          <w:rFonts w:ascii="Times New Roman" w:hAnsi="Times New Roman" w:cs="Times New Roman"/>
+          <w:color w:val="FF0000"/>
+        </w:rPr>
+        <w:t>44}</w:t>
+      </w:r>
+      <w:r>
+        <w:rPr>
+          <w:rStyle w:val="fontstyle01"/>
+          <w:rFonts w:ascii="Times New Roman" w:hAnsi="Times New Roman" w:cs="Times New Roman"/>
+          <w:color w:val="auto"/>
+        </w:rPr>
+        <w:t>, s</w:t>
+      </w:r>
+      <w:r>
+        <w:rPr>
+          <w:rStyle w:val="fontstyle01"/>
+          <w:rFonts w:ascii="Times New Roman" w:hAnsi="Times New Roman" w:cs="Times New Roman"/>
+          <w:color w:val="auto"/>
+        </w:rPr>
+        <w:t>ố tuyệt đố</w:t>
+      </w:r>
+      <w:r>
+        <w:rPr>
+          <w:rStyle w:val="fontstyle01"/>
+          <w:rFonts w:ascii="Times New Roman" w:hAnsi="Times New Roman" w:cs="Times New Roman"/>
+          <w:color w:val="auto"/>
+        </w:rPr>
+        <w:t xml:space="preserve">i </w:t>
+      </w:r>
+      <w:r>
+        <w:rPr>
+          <w:rStyle w:val="fontstyle01"/>
+          <w:rFonts w:ascii="Times New Roman" w:hAnsi="Times New Roman" w:cs="Times New Roman"/>
+          <w:color w:val="FF0000"/>
+        </w:rPr>
+        <w:t>{</w:t>
+      </w:r>
+      <w:r>
+        <w:rPr>
+          <w:rStyle w:val="fontstyle01"/>
+          <w:rFonts w:ascii="Times New Roman" w:hAnsi="Times New Roman" w:cs="Times New Roman"/>
+          <w:color w:val="FF0000"/>
+        </w:rPr>
+        <w:t>t</w:t>
+      </w:r>
+      <w:r>
+        <w:rPr>
+          <w:rStyle w:val="fontstyle01"/>
+          <w:rFonts w:ascii="Times New Roman" w:hAnsi="Times New Roman" w:cs="Times New Roman"/>
+          <w:color w:val="FF0000"/>
+        </w:rPr>
+        <w:t>45}</w:t>
+      </w:r>
+      <w:r>
+        <w:rPr>
+          <w:rStyle w:val="fontstyle01"/>
+          <w:rFonts w:ascii="Times New Roman" w:hAnsi="Times New Roman" w:cs="Times New Roman"/>
+          <w:color w:val="auto"/>
+        </w:rPr>
+        <w:t>.</w:t>
+      </w:r>
+    </w:p>
+    <w:p>
+      <w:pPr>
+        <w:spacing w:after="0" w:line="240" w:lineRule="auto"/>
+        <w:ind w:left="567" w:firstLine="567"/>
+        <w:jc w:val="both"/>
+        <w:rPr>
+          <w:rStyle w:val="fontstyle01"/>
+          <w:rFonts w:ascii="Times New Roman" w:hAnsi="Times New Roman" w:cs="Times New Roman"/>
+          <w:i/>
+          <w:color w:val="FF0000"/>
+          <w:sz w:val="22"/>
+        </w:rPr>
+      </w:pPr>
+      <w:r>
+        <w:rPr>
+          <w:rStyle w:val="fontstyle01"/>
+          <w:rFonts w:ascii="Times New Roman" w:hAnsi="Times New Roman" w:cs="Times New Roman"/>
+          <w:color w:val="auto"/>
+        </w:rPr>
+        <w:t xml:space="preserve">+ </w:t>
+      </w:r>
+      <w:r>
+        <w:rPr>
+          <w:rStyle w:val="fontstyle01"/>
+          <w:rFonts w:ascii="Times New Roman" w:hAnsi="Times New Roman" w:cs="Times New Roman"/>
+          <w:color w:val="auto"/>
+        </w:rPr>
+        <w:t xml:space="preserve">Chỉ định CĐHA: </w:t>
+      </w:r>
+      <w:r>
+        <w:rPr>
+          <w:rStyle w:val="fontstyle01"/>
+          <w:rFonts w:ascii="Times New Roman" w:hAnsi="Times New Roman" w:cs="Times New Roman"/>
+          <w:color w:val="FF0000"/>
+        </w:rPr>
+        <w:t>{</w:t>
+      </w:r>
+      <w:r>
+        <w:rPr>
+          <w:rStyle w:val="fontstyle01"/>
+          <w:rFonts w:ascii="Times New Roman" w:hAnsi="Times New Roman" w:cs="Times New Roman"/>
+          <w:color w:val="FF0000"/>
+        </w:rPr>
+        <w:t>t</w:t>
+      </w:r>
+      <w:r>
+        <w:rPr>
+          <w:rStyle w:val="fontstyle01"/>
+          <w:rFonts w:ascii="Times New Roman" w:hAnsi="Times New Roman" w:cs="Times New Roman"/>
+          <w:color w:val="FF0000"/>
+        </w:rPr>
+        <w:t>64}</w:t>
+      </w:r>
+      <w:r>
+        <w:rPr>
+          <w:rStyle w:val="fontstyle01"/>
+          <w:rFonts w:ascii="Times New Roman" w:hAnsi="Times New Roman" w:cs="Times New Roman"/>
+          <w:color w:val="auto"/>
+        </w:rPr>
+        <w:t>/</w:t>
+      </w:r>
+      <w:r>
+        <w:rPr>
+          <w:rStyle w:val="fontstyle01"/>
+          <w:rFonts w:ascii="Times New Roman" w:hAnsi="Times New Roman" w:cs="Times New Roman"/>
+          <w:color w:val="auto"/>
+        </w:rPr>
+        <w:t xml:space="preserve">100 bệnh nhân. So kỳ trước: số tương đối </w:t>
+      </w:r>
+      <w:r>
+        <w:rPr>
+          <w:rStyle w:val="fontstyle01"/>
+          <w:rFonts w:ascii="Times New Roman" w:hAnsi="Times New Roman" w:cs="Times New Roman"/>
+          <w:color w:val="FF0000"/>
+        </w:rPr>
+        <w:t>{</w:t>
+      </w:r>
+      <w:r>
+        <w:rPr>
+          <w:rStyle w:val="fontstyle01"/>
+          <w:rFonts w:ascii="Times New Roman" w:hAnsi="Times New Roman" w:cs="Times New Roman"/>
+          <w:color w:val="FF0000"/>
+        </w:rPr>
+        <w:t>t</w:t>
+      </w:r>
+      <w:r>
+        <w:rPr>
+          <w:rStyle w:val="fontstyle01"/>
+          <w:rFonts w:ascii="Times New Roman" w:hAnsi="Times New Roman" w:cs="Times New Roman"/>
+          <w:color w:val="FF0000"/>
+        </w:rPr>
+        <w:t>65}</w:t>
+      </w:r>
+      <w:r>
+        <w:rPr>
+          <w:rStyle w:val="fontstyle01"/>
+          <w:rFonts w:ascii="Times New Roman" w:hAnsi="Times New Roman" w:cs="Times New Roman"/>
+          <w:color w:val="auto"/>
+        </w:rPr>
+        <w:t xml:space="preserve">, số tuyệt đối </w:t>
+      </w:r>
+      <w:r>
+        <w:rPr>
+          <w:rStyle w:val="fontstyle01"/>
+          <w:rFonts w:ascii="Times New Roman" w:hAnsi="Times New Roman" w:cs="Times New Roman"/>
+          <w:color w:val="FF0000"/>
+        </w:rPr>
+        <w:t>{</w:t>
+      </w:r>
+      <w:r>
+        <w:rPr>
+          <w:rStyle w:val="fontstyle01"/>
+          <w:rFonts w:ascii="Times New Roman" w:hAnsi="Times New Roman" w:cs="Times New Roman"/>
+          <w:color w:val="FF0000"/>
+        </w:rPr>
+        <w:t>t</w:t>
+      </w:r>
+      <w:r>
+        <w:rPr>
+          <w:rStyle w:val="fontstyle01"/>
+          <w:rFonts w:ascii="Times New Roman" w:hAnsi="Times New Roman" w:cs="Times New Roman"/>
+          <w:color w:val="FF0000"/>
+        </w:rPr>
+        <w:t>66}</w:t>
+      </w:r>
+      <w:r>
+        <w:rPr>
+          <w:rStyle w:val="fontstyle01"/>
+          <w:rFonts w:ascii="Times New Roman" w:hAnsi="Times New Roman" w:cs="Times New Roman"/>
+          <w:color w:val="auto"/>
+        </w:rPr>
+        <w:t>.</w:t>
+      </w:r>
+    </w:p>
+    <w:p>
+      <w:pPr>
+        <w:spacing w:after="0" w:line="240" w:lineRule="auto"/>
+        <w:ind w:left="567" w:firstLine="567"/>
+        <w:jc w:val="both"/>
+        <w:rPr>
+          <w:rStyle w:val="fontstyle01"/>
+          <w:rFonts w:ascii="Times New Roman" w:hAnsi="Times New Roman" w:cs="Times New Roman"/>
+          <w:i/>
+          <w:color w:val="FF0000"/>
+          <w:sz w:val="22"/>
+        </w:rPr>
+      </w:pPr>
+      <w:r>
+        <w:rPr>
+          <w:rStyle w:val="fontstyle01"/>
+          <w:rFonts w:ascii="Times New Roman" w:hAnsi="Times New Roman" w:cs="Times New Roman"/>
+          <w:color w:val="auto"/>
+        </w:rPr>
+        <w:t>+</w:t>
+      </w:r>
+      <w:r>
+        <w:rPr>
+          <w:rStyle w:val="fontstyle01"/>
+          <w:rFonts w:ascii="Times New Roman" w:hAnsi="Times New Roman" w:cs="Times New Roman"/>
+          <w:color w:val="auto"/>
+        </w:rPr>
+        <w:t xml:space="preserve"> </w:t>
+      </w:r>
+      <w:r>
+        <w:rPr>
+          <w:rStyle w:val="fontstyle01"/>
+          <w:rFonts w:ascii="Times New Roman" w:hAnsi="Times New Roman" w:cs="Times New Roman"/>
+          <w:color w:val="auto"/>
+        </w:rPr>
+        <w:t>Chi t</w:t>
+      </w:r>
+      <w:r>
+        <w:rPr>
+          <w:rStyle w:val="fontstyle01"/>
+          <w:rFonts w:ascii="Times New Roman" w:hAnsi="Times New Roman" w:cs="Times New Roman"/>
+          <w:color w:val="auto"/>
+        </w:rPr>
+        <w:t>huốc</w:t>
+      </w:r>
+      <w:r>
+        <w:rPr>
+          <w:rStyle w:val="fontstyle01"/>
+          <w:rFonts w:ascii="Times New Roman" w:hAnsi="Times New Roman" w:cs="Times New Roman"/>
+          <w:color w:val="auto"/>
+        </w:rPr>
+        <w:t xml:space="preserve">: </w:t>
+      </w:r>
+      <w:r>
+        <w:rPr>
+          <w:rFonts w:ascii="Times New Roman" w:hAnsi="Times New Roman" w:cs="Times New Roman"/>
+          <w:sz w:val="28"/>
+          <w:szCs w:val="28"/>
+        </w:rPr>
+        <w:t xml:space="preserve">Bình quân </w:t>
+      </w:r>
+      <w:r>
+        <w:rPr>
+          <w:rFonts w:ascii="Times New Roman" w:hAnsi="Times New Roman" w:cs="Times New Roman"/>
+          <w:color w:val="FF0000"/>
+          <w:sz w:val="28"/>
+          <w:szCs w:val="28"/>
+        </w:rPr>
+        <w:t>{</w:t>
+      </w:r>
+      <w:r>
+        <w:rPr>
+          <w:rFonts w:ascii="Times New Roman" w:hAnsi="Times New Roman" w:cs="Times New Roman"/>
+          <w:color w:val="FF0000"/>
+          <w:sz w:val="28"/>
+          <w:szCs w:val="28"/>
+        </w:rPr>
+        <w:t>t</w:t>
+      </w:r>
+      <w:r>
+        <w:rPr>
+          <w:rFonts w:ascii="Times New Roman" w:hAnsi="Times New Roman" w:cs="Times New Roman"/>
+          <w:color w:val="FF0000"/>
+          <w:sz w:val="28"/>
+          <w:szCs w:val="28"/>
+        </w:rPr>
+        <w:t>46}</w:t>
+      </w:r>
+      <w:r>
+        <w:rPr>
+          <w:rFonts w:ascii="Times New Roman" w:hAnsi="Times New Roman" w:cs="Times New Roman"/>
+          <w:color w:val="FF0000"/>
+          <w:sz w:val="28"/>
+          <w:szCs w:val="28"/>
+        </w:rPr>
+        <w:t xml:space="preserve"> </w:t>
+      </w:r>
+      <w:r>
+        <w:rPr>
+          <w:rFonts w:ascii="Times New Roman" w:hAnsi="Times New Roman" w:cs="Times New Roman"/>
+          <w:sz w:val="28"/>
+          <w:szCs w:val="28"/>
+        </w:rPr>
+        <w:t xml:space="preserve">đồng/lượt KCB. So kỳ trước: </w:t>
+      </w:r>
+      <w:r>
+        <w:rPr>
+          <w:rStyle w:val="fontstyle01"/>
+          <w:rFonts w:ascii="Times New Roman" w:hAnsi="Times New Roman" w:cs="Times New Roman"/>
+          <w:color w:val="auto"/>
+        </w:rPr>
+        <w:t xml:space="preserve">số tương đối </w:t>
+      </w:r>
+      <w:r>
+        <w:rPr>
+          <w:rStyle w:val="fontstyle01"/>
+          <w:rFonts w:ascii="Times New Roman" w:hAnsi="Times New Roman" w:cs="Times New Roman"/>
+          <w:color w:val="FF0000"/>
+        </w:rPr>
+        <w:t>{</w:t>
+      </w:r>
+      <w:r>
+        <w:rPr>
+          <w:rStyle w:val="fontstyle01"/>
+          <w:rFonts w:ascii="Times New Roman" w:hAnsi="Times New Roman" w:cs="Times New Roman"/>
+          <w:color w:val="FF0000"/>
+        </w:rPr>
+        <w:t>t</w:t>
+      </w:r>
+      <w:r>
+        <w:rPr>
+          <w:rStyle w:val="fontstyle01"/>
+          <w:rFonts w:ascii="Times New Roman" w:hAnsi="Times New Roman" w:cs="Times New Roman"/>
+          <w:color w:val="FF0000"/>
+        </w:rPr>
+        <w:t>47}</w:t>
+      </w:r>
+      <w:r>
+        <w:rPr>
+          <w:rStyle w:val="fontstyle01"/>
+          <w:rFonts w:ascii="Times New Roman" w:hAnsi="Times New Roman" w:cs="Times New Roman"/>
+          <w:color w:val="auto"/>
+        </w:rPr>
+        <w:t>, s</w:t>
+      </w:r>
+      <w:r>
+        <w:rPr>
+          <w:rStyle w:val="fontstyle01"/>
+          <w:rFonts w:ascii="Times New Roman" w:hAnsi="Times New Roman" w:cs="Times New Roman"/>
+          <w:color w:val="auto"/>
+        </w:rPr>
+        <w:t>ố tuyệt đố</w:t>
+      </w:r>
+      <w:r>
+        <w:rPr>
+          <w:rStyle w:val="fontstyle01"/>
+          <w:rFonts w:ascii="Times New Roman" w:hAnsi="Times New Roman" w:cs="Times New Roman"/>
+          <w:color w:val="auto"/>
+        </w:rPr>
+        <w:t xml:space="preserve">i </w:t>
+      </w:r>
+      <w:r>
+        <w:rPr>
+          <w:rStyle w:val="fontstyle01"/>
+          <w:rFonts w:ascii="Times New Roman" w:hAnsi="Times New Roman" w:cs="Times New Roman"/>
+          <w:color w:val="FF0000"/>
+        </w:rPr>
+        <w:t>{</w:t>
+      </w:r>
+      <w:r>
+        <w:rPr>
+          <w:rStyle w:val="fontstyle01"/>
+          <w:rFonts w:ascii="Times New Roman" w:hAnsi="Times New Roman" w:cs="Times New Roman"/>
+          <w:color w:val="FF0000"/>
+        </w:rPr>
+        <w:t>t</w:t>
+      </w:r>
+      <w:r>
+        <w:rPr>
+          <w:rStyle w:val="fontstyle01"/>
+          <w:rFonts w:ascii="Times New Roman" w:hAnsi="Times New Roman" w:cs="Times New Roman"/>
+          <w:color w:val="FF0000"/>
+        </w:rPr>
+        <w:t>48}</w:t>
+      </w:r>
+      <w:r>
+        <w:rPr>
+          <w:rStyle w:val="fontstyle01"/>
+          <w:rFonts w:ascii="Times New Roman" w:hAnsi="Times New Roman" w:cs="Times New Roman"/>
+          <w:color w:val="auto"/>
+        </w:rPr>
+        <w:t>.</w:t>
+      </w:r>
+    </w:p>
+    <w:p>
+      <w:pPr>
+        <w:spacing w:after="0" w:line="240" w:lineRule="auto"/>
+        <w:ind w:left="567" w:firstLine="567"/>
+        <w:jc w:val="both"/>
+        <w:rPr>
+          <w:rStyle w:val="fontstyle01"/>
+          <w:rFonts w:ascii="Times New Roman" w:hAnsi="Times New Roman" w:cs="Times New Roman"/>
+          <w:i/>
+          <w:color w:val="FF0000"/>
+          <w:sz w:val="22"/>
+        </w:rPr>
+      </w:pPr>
+      <w:r>
+        <w:rPr>
+          <w:rStyle w:val="fontstyle01"/>
+          <w:rFonts w:ascii="Times New Roman" w:hAnsi="Times New Roman" w:cs="Times New Roman"/>
+          <w:color w:val="auto"/>
+        </w:rPr>
+        <w:t>+</w:t>
+      </w:r>
+      <w:r>
+        <w:rPr>
+          <w:rStyle w:val="fontstyle01"/>
+          <w:rFonts w:ascii="Times New Roman" w:hAnsi="Times New Roman" w:cs="Times New Roman"/>
+          <w:color w:val="auto"/>
+        </w:rPr>
+        <w:t xml:space="preserve"> </w:t>
+      </w:r>
+      <w:r>
+        <w:rPr>
+          <w:rStyle w:val="fontstyle01"/>
+          <w:rFonts w:ascii="Times New Roman" w:hAnsi="Times New Roman" w:cs="Times New Roman"/>
+          <w:color w:val="auto"/>
+        </w:rPr>
+        <w:t>Chi phẫu thuật</w:t>
+      </w:r>
+      <w:r>
+        <w:rPr>
+          <w:rStyle w:val="fontstyle01"/>
+          <w:rFonts w:ascii="Times New Roman" w:hAnsi="Times New Roman" w:cs="Times New Roman"/>
+          <w:color w:val="auto"/>
+        </w:rPr>
+        <w:t xml:space="preserve">: </w:t>
+      </w:r>
+      <w:r>
+        <w:rPr>
+          <w:rFonts w:ascii="Times New Roman" w:hAnsi="Times New Roman" w:cs="Times New Roman"/>
+          <w:sz w:val="28"/>
+          <w:szCs w:val="28"/>
+        </w:rPr>
+        <w:t xml:space="preserve">Bình quân </w:t>
+      </w:r>
+      <w:r>
+        <w:rPr>
+          <w:rFonts w:ascii="Times New Roman" w:hAnsi="Times New Roman" w:cs="Times New Roman"/>
+          <w:color w:val="FF0000"/>
+          <w:sz w:val="28"/>
+          <w:szCs w:val="28"/>
+        </w:rPr>
+        <w:t>{</w:t>
+      </w:r>
+      <w:r>
+        <w:rPr>
+          <w:rFonts w:ascii="Times New Roman" w:hAnsi="Times New Roman" w:cs="Times New Roman"/>
+          <w:color w:val="FF0000"/>
+          <w:sz w:val="28"/>
+          <w:szCs w:val="28"/>
+        </w:rPr>
+        <w:t>t</w:t>
+      </w:r>
+      <w:r>
+        <w:rPr>
+          <w:rFonts w:ascii="Times New Roman" w:hAnsi="Times New Roman" w:cs="Times New Roman"/>
+          <w:color w:val="FF0000"/>
+          <w:sz w:val="28"/>
+          <w:szCs w:val="28"/>
+        </w:rPr>
+        <w:t>49}</w:t>
+      </w:r>
+      <w:r>
+        <w:rPr>
+          <w:rFonts w:ascii="Times New Roman" w:hAnsi="Times New Roman" w:cs="Times New Roman"/>
+          <w:color w:val="FF0000"/>
+          <w:sz w:val="28"/>
+          <w:szCs w:val="28"/>
+        </w:rPr>
+        <w:t xml:space="preserve"> </w:t>
+      </w:r>
+      <w:r>
+        <w:rPr>
+          <w:rFonts w:ascii="Times New Roman" w:hAnsi="Times New Roman" w:cs="Times New Roman"/>
+          <w:sz w:val="28"/>
+          <w:szCs w:val="28"/>
+        </w:rPr>
+        <w:t xml:space="preserve">đồng/lượt KCB. So kỳ trước: </w:t>
+      </w:r>
+      <w:r>
+        <w:rPr>
+          <w:rStyle w:val="fontstyle01"/>
+          <w:rFonts w:ascii="Times New Roman" w:hAnsi="Times New Roman" w:cs="Times New Roman"/>
+          <w:color w:val="auto"/>
+        </w:rPr>
+        <w:t xml:space="preserve">số tương đối </w:t>
+      </w:r>
+      <w:r>
+        <w:rPr>
+          <w:rStyle w:val="fontstyle01"/>
+          <w:rFonts w:ascii="Times New Roman" w:hAnsi="Times New Roman" w:cs="Times New Roman"/>
+          <w:color w:val="FF0000"/>
+        </w:rPr>
+        <w:t>{</w:t>
+      </w:r>
+      <w:r>
+        <w:rPr>
+          <w:rStyle w:val="fontstyle01"/>
+          <w:rFonts w:ascii="Times New Roman" w:hAnsi="Times New Roman" w:cs="Times New Roman"/>
+          <w:color w:val="FF0000"/>
+        </w:rPr>
+        <w:t>t</w:t>
+      </w:r>
+      <w:r>
+        <w:rPr>
+          <w:rStyle w:val="fontstyle01"/>
+          <w:rFonts w:ascii="Times New Roman" w:hAnsi="Times New Roman" w:cs="Times New Roman"/>
+          <w:color w:val="FF0000"/>
+        </w:rPr>
+        <w:t>50}</w:t>
+      </w:r>
+      <w:r>
+        <w:rPr>
+          <w:rStyle w:val="fontstyle01"/>
+          <w:rFonts w:ascii="Times New Roman" w:hAnsi="Times New Roman" w:cs="Times New Roman"/>
+          <w:color w:val="auto"/>
+        </w:rPr>
+        <w:t>, s</w:t>
+      </w:r>
+      <w:r>
+        <w:rPr>
+          <w:rStyle w:val="fontstyle01"/>
+          <w:rFonts w:ascii="Times New Roman" w:hAnsi="Times New Roman" w:cs="Times New Roman"/>
+          <w:color w:val="auto"/>
+        </w:rPr>
+        <w:t>ố tuyệt đố</w:t>
+      </w:r>
+      <w:r>
+        <w:rPr>
+          <w:rStyle w:val="fontstyle01"/>
+          <w:rFonts w:ascii="Times New Roman" w:hAnsi="Times New Roman" w:cs="Times New Roman"/>
+          <w:color w:val="auto"/>
+        </w:rPr>
+        <w:t xml:space="preserve">i </w:t>
+      </w:r>
+      <w:r>
+        <w:rPr>
+          <w:rStyle w:val="fontstyle01"/>
+          <w:rFonts w:ascii="Times New Roman" w:hAnsi="Times New Roman" w:cs="Times New Roman"/>
+          <w:color w:val="FF0000"/>
+        </w:rPr>
+        <w:t>{</w:t>
+      </w:r>
+      <w:r>
+        <w:rPr>
+          <w:rStyle w:val="fontstyle01"/>
+          <w:rFonts w:ascii="Times New Roman" w:hAnsi="Times New Roman" w:cs="Times New Roman"/>
+          <w:color w:val="FF0000"/>
+        </w:rPr>
+        <w:t>t</w:t>
+      </w:r>
+      <w:r>
+        <w:rPr>
+          <w:rStyle w:val="fontstyle01"/>
+          <w:rFonts w:ascii="Times New Roman" w:hAnsi="Times New Roman" w:cs="Times New Roman"/>
+          <w:color w:val="FF0000"/>
+        </w:rPr>
+        <w:t>51}</w:t>
+      </w:r>
+      <w:r>
+        <w:rPr>
+          <w:rStyle w:val="fontstyle01"/>
+          <w:rFonts w:ascii="Times New Roman" w:hAnsi="Times New Roman" w:cs="Times New Roman"/>
+          <w:color w:val="auto"/>
+        </w:rPr>
+        <w:t>.</w:t>
+      </w:r>
+      <w:r>
+        <w:rPr>
+          <w:rStyle w:val="fontstyle01"/>
+          <w:rFonts w:ascii="Times New Roman" w:hAnsi="Times New Roman" w:cs="Times New Roman"/>
+          <w:color w:val="auto"/>
+        </w:rPr>
+        <w:t xml:space="preserve"> </w:t>
+      </w:r>
+      <w:r>
+        <w:rPr>
+          <w:rStyle w:val="fontstyle01"/>
+          <w:rFonts w:ascii="Times New Roman" w:hAnsi="Times New Roman" w:cs="Times New Roman"/>
+          <w:color w:val="auto"/>
+        </w:rPr>
+        <w:t>Chi thủ thuật</w:t>
+      </w:r>
+      <w:r>
+        <w:rPr>
+          <w:rStyle w:val="fontstyle01"/>
+          <w:rFonts w:ascii="Times New Roman" w:hAnsi="Times New Roman" w:cs="Times New Roman"/>
+          <w:color w:val="auto"/>
+        </w:rPr>
+        <w:t xml:space="preserve">: </w:t>
+      </w:r>
+      <w:r>
+        <w:rPr>
+          <w:rFonts w:ascii="Times New Roman" w:hAnsi="Times New Roman" w:cs="Times New Roman"/>
+          <w:sz w:val="28"/>
+          <w:szCs w:val="28"/>
+        </w:rPr>
+        <w:t xml:space="preserve">Bình quân </w:t>
+      </w:r>
+      <w:r>
+        <w:rPr>
+          <w:rFonts w:ascii="Times New Roman" w:hAnsi="Times New Roman" w:cs="Times New Roman"/>
+          <w:color w:val="FF0000"/>
+          <w:sz w:val="28"/>
+          <w:szCs w:val="28"/>
+        </w:rPr>
+        <w:t>{</w:t>
+      </w:r>
+      <w:r>
+        <w:rPr>
+          <w:rFonts w:ascii="Times New Roman" w:hAnsi="Times New Roman" w:cs="Times New Roman"/>
+          <w:color w:val="FF0000"/>
+          <w:sz w:val="28"/>
+          <w:szCs w:val="28"/>
+        </w:rPr>
+        <w:t>t</w:t>
+      </w:r>
+      <w:r>
+        <w:rPr>
+          <w:rFonts w:ascii="Times New Roman" w:hAnsi="Times New Roman" w:cs="Times New Roman"/>
+          <w:color w:val="FF0000"/>
+          <w:sz w:val="28"/>
+          <w:szCs w:val="28"/>
+        </w:rPr>
+        <w:t>52}</w:t>
+      </w:r>
+      <w:r>
+        <w:rPr>
+          <w:rFonts w:ascii="Times New Roman" w:hAnsi="Times New Roman" w:cs="Times New Roman"/>
+          <w:color w:val="FF0000"/>
+          <w:sz w:val="28"/>
+          <w:szCs w:val="28"/>
+        </w:rPr>
+        <w:t xml:space="preserve"> </w:t>
+      </w:r>
+      <w:r>
+        <w:rPr>
+          <w:rFonts w:ascii="Times New Roman" w:hAnsi="Times New Roman" w:cs="Times New Roman"/>
+          <w:sz w:val="28"/>
+          <w:szCs w:val="28"/>
+        </w:rPr>
+        <w:t xml:space="preserve">đồng/lượt KCB. So kỳ trước: </w:t>
+      </w:r>
+      <w:r>
+        <w:rPr>
+          <w:rStyle w:val="fontstyle01"/>
+          <w:rFonts w:ascii="Times New Roman" w:hAnsi="Times New Roman" w:cs="Times New Roman"/>
+          <w:color w:val="auto"/>
+        </w:rPr>
+        <w:t xml:space="preserve">số tương đối </w:t>
+      </w:r>
+      <w:r>
+        <w:rPr>
+          <w:rStyle w:val="fontstyle01"/>
+          <w:rFonts w:ascii="Times New Roman" w:hAnsi="Times New Roman" w:cs="Times New Roman"/>
+          <w:color w:val="FF0000"/>
+        </w:rPr>
+        <w:t>{</w:t>
+      </w:r>
+      <w:r>
+        <w:rPr>
+          <w:rStyle w:val="fontstyle01"/>
+          <w:rFonts w:ascii="Times New Roman" w:hAnsi="Times New Roman" w:cs="Times New Roman"/>
+          <w:color w:val="FF0000"/>
+        </w:rPr>
+        <w:t>t</w:t>
+      </w:r>
+      <w:r>
+        <w:rPr>
+          <w:rStyle w:val="fontstyle01"/>
+          <w:rFonts w:ascii="Times New Roman" w:hAnsi="Times New Roman" w:cs="Times New Roman"/>
+          <w:color w:val="FF0000"/>
+        </w:rPr>
+        <w:t>53}</w:t>
+      </w:r>
+      <w:r>
+        <w:rPr>
+          <w:rStyle w:val="fontstyle01"/>
+          <w:rFonts w:ascii="Times New Roman" w:hAnsi="Times New Roman" w:cs="Times New Roman"/>
+          <w:color w:val="auto"/>
+        </w:rPr>
+        <w:t>, s</w:t>
+      </w:r>
+      <w:r>
+        <w:rPr>
+          <w:rStyle w:val="fontstyle01"/>
+          <w:rFonts w:ascii="Times New Roman" w:hAnsi="Times New Roman" w:cs="Times New Roman"/>
+          <w:color w:val="auto"/>
+        </w:rPr>
+        <w:t>ố tuyệt đố</w:t>
+      </w:r>
+      <w:r>
+        <w:rPr>
+          <w:rStyle w:val="fontstyle01"/>
+          <w:rFonts w:ascii="Times New Roman" w:hAnsi="Times New Roman" w:cs="Times New Roman"/>
+          <w:color w:val="auto"/>
+        </w:rPr>
+        <w:t xml:space="preserve">i </w:t>
+      </w:r>
+      <w:r>
+        <w:rPr>
+          <w:rStyle w:val="fontstyle01"/>
+          <w:rFonts w:ascii="Times New Roman" w:hAnsi="Times New Roman" w:cs="Times New Roman"/>
+          <w:color w:val="FF0000"/>
+        </w:rPr>
+        <w:t>{</w:t>
+      </w:r>
+      <w:r>
+        <w:rPr>
+          <w:rStyle w:val="fontstyle01"/>
+          <w:rFonts w:ascii="Times New Roman" w:hAnsi="Times New Roman" w:cs="Times New Roman"/>
+          <w:color w:val="FF0000"/>
+        </w:rPr>
+        <w:t>t</w:t>
+      </w:r>
+      <w:r>
+        <w:rPr>
+          <w:rStyle w:val="fontstyle01"/>
+          <w:rFonts w:ascii="Times New Roman" w:hAnsi="Times New Roman" w:cs="Times New Roman"/>
+          <w:color w:val="FF0000"/>
+        </w:rPr>
+        <w:t>54}</w:t>
+      </w:r>
+      <w:r>
+        <w:rPr>
+          <w:rStyle w:val="fontstyle01"/>
+          <w:rFonts w:ascii="Times New Roman" w:hAnsi="Times New Roman" w:cs="Times New Roman"/>
+          <w:color w:val="auto"/>
+        </w:rPr>
+        <w:t>.</w:t>
+      </w:r>
+    </w:p>
+    <w:p>
+      <w:pPr>
+        <w:spacing w:after="0" w:line="240" w:lineRule="auto"/>
+        <w:ind w:left="567" w:firstLine="567"/>
+        <w:jc w:val="both"/>
+        <w:rPr>
+          <w:rStyle w:val="fontstyle01"/>
+          <w:rFonts w:ascii="Times New Roman" w:hAnsi="Times New Roman" w:cs="Times New Roman"/>
+          <w:i/>
+          <w:color w:val="FF0000"/>
+          <w:sz w:val="22"/>
+        </w:rPr>
+      </w:pPr>
+      <w:r>
+        <w:rPr>
+          <w:rStyle w:val="fontstyle01"/>
+          <w:rFonts w:ascii="Times New Roman" w:hAnsi="Times New Roman" w:cs="Times New Roman"/>
+          <w:color w:val="auto"/>
+        </w:rPr>
+        <w:t>+</w:t>
+      </w:r>
+      <w:r>
+        <w:rPr>
+          <w:rStyle w:val="fontstyle01"/>
+          <w:rFonts w:ascii="Times New Roman" w:hAnsi="Times New Roman" w:cs="Times New Roman"/>
+          <w:color w:val="auto"/>
+        </w:rPr>
+        <w:t xml:space="preserve"> </w:t>
+      </w:r>
+      <w:r>
+        <w:rPr>
+          <w:rStyle w:val="fontstyle01"/>
+          <w:rFonts w:ascii="Times New Roman" w:hAnsi="Times New Roman" w:cs="Times New Roman"/>
+          <w:color w:val="auto"/>
+        </w:rPr>
+        <w:t>Chi vật tư y tế</w:t>
+      </w:r>
+      <w:r>
+        <w:rPr>
+          <w:rStyle w:val="fontstyle01"/>
+          <w:rFonts w:ascii="Times New Roman" w:hAnsi="Times New Roman" w:cs="Times New Roman"/>
+          <w:color w:val="auto"/>
+        </w:rPr>
+        <w:t>:</w:t>
+      </w:r>
+      <w:r>
+        <w:rPr>
+          <w:rStyle w:val="fontstyle01"/>
+          <w:rFonts w:ascii="Times New Roman" w:hAnsi="Times New Roman" w:cs="Times New Roman"/>
+          <w:color w:val="auto"/>
+        </w:rPr>
+        <w:t xml:space="preserve"> </w:t>
+      </w:r>
+      <w:r>
+        <w:rPr>
+          <w:rFonts w:ascii="Times New Roman" w:hAnsi="Times New Roman" w:cs="Times New Roman"/>
+          <w:sz w:val="28"/>
+          <w:szCs w:val="28"/>
+        </w:rPr>
+        <w:t xml:space="preserve">Bình quân </w:t>
+      </w:r>
+      <w:r>
+        <w:rPr>
+          <w:rFonts w:ascii="Times New Roman" w:hAnsi="Times New Roman" w:cs="Times New Roman"/>
+          <w:color w:val="FF0000"/>
+          <w:sz w:val="28"/>
+          <w:szCs w:val="28"/>
+        </w:rPr>
+        <w:t>{</w:t>
+      </w:r>
+      <w:r>
+        <w:rPr>
+          <w:rFonts w:ascii="Times New Roman" w:hAnsi="Times New Roman" w:cs="Times New Roman"/>
+          <w:color w:val="FF0000"/>
+          <w:sz w:val="28"/>
+          <w:szCs w:val="28"/>
+        </w:rPr>
+        <w:t>t</w:t>
+      </w:r>
+      <w:r>
+        <w:rPr>
+          <w:rFonts w:ascii="Times New Roman" w:hAnsi="Times New Roman" w:cs="Times New Roman"/>
+          <w:color w:val="FF0000"/>
+          <w:sz w:val="28"/>
+          <w:szCs w:val="28"/>
+        </w:rPr>
+        <w:t>55}</w:t>
+      </w:r>
+      <w:r>
+        <w:rPr>
+          <w:rFonts w:ascii="Times New Roman" w:hAnsi="Times New Roman" w:cs="Times New Roman"/>
+          <w:color w:val="FF0000"/>
+          <w:sz w:val="28"/>
+          <w:szCs w:val="28"/>
+        </w:rPr>
+        <w:t xml:space="preserve"> </w:t>
+      </w:r>
+      <w:r>
+        <w:rPr>
+          <w:rFonts w:ascii="Times New Roman" w:hAnsi="Times New Roman" w:cs="Times New Roman"/>
+          <w:sz w:val="28"/>
+          <w:szCs w:val="28"/>
+        </w:rPr>
+        <w:t xml:space="preserve">đồng/lượt KCB. So kỳ trước: </w:t>
+      </w:r>
+      <w:r>
+        <w:rPr>
+          <w:rStyle w:val="fontstyle01"/>
+          <w:rFonts w:ascii="Times New Roman" w:hAnsi="Times New Roman" w:cs="Times New Roman"/>
+          <w:color w:val="auto"/>
+        </w:rPr>
+        <w:t xml:space="preserve">số tương đối </w:t>
+      </w:r>
+      <w:r>
+        <w:rPr>
+          <w:rStyle w:val="fontstyle01"/>
+          <w:rFonts w:ascii="Times New Roman" w:hAnsi="Times New Roman" w:cs="Times New Roman"/>
+          <w:color w:val="FF0000"/>
+        </w:rPr>
+        <w:t>{</w:t>
+      </w:r>
+      <w:r>
+        <w:rPr>
+          <w:rStyle w:val="fontstyle01"/>
+          <w:rFonts w:ascii="Times New Roman" w:hAnsi="Times New Roman" w:cs="Times New Roman"/>
+          <w:color w:val="FF0000"/>
+        </w:rPr>
+        <w:t>t</w:t>
+      </w:r>
+      <w:r>
+        <w:rPr>
+          <w:rStyle w:val="fontstyle01"/>
+          <w:rFonts w:ascii="Times New Roman" w:hAnsi="Times New Roman" w:cs="Times New Roman"/>
+          <w:color w:val="FF0000"/>
+        </w:rPr>
+        <w:t>56}</w:t>
+      </w:r>
+      <w:r>
+        <w:rPr>
+          <w:rStyle w:val="fontstyle01"/>
+          <w:rFonts w:ascii="Times New Roman" w:hAnsi="Times New Roman" w:cs="Times New Roman"/>
+          <w:color w:val="auto"/>
+        </w:rPr>
+        <w:t>, s</w:t>
+      </w:r>
+      <w:r>
+        <w:rPr>
+          <w:rStyle w:val="fontstyle01"/>
+          <w:rFonts w:ascii="Times New Roman" w:hAnsi="Times New Roman" w:cs="Times New Roman"/>
+          <w:color w:val="auto"/>
+        </w:rPr>
+        <w:t>ố tuyệt đố</w:t>
+      </w:r>
+      <w:r>
+        <w:rPr>
+          <w:rStyle w:val="fontstyle01"/>
+          <w:rFonts w:ascii="Times New Roman" w:hAnsi="Times New Roman" w:cs="Times New Roman"/>
+          <w:color w:val="auto"/>
+        </w:rPr>
+        <w:t xml:space="preserve">i </w:t>
+      </w:r>
+      <w:r>
+        <w:rPr>
+          <w:rStyle w:val="fontstyle01"/>
+          <w:rFonts w:ascii="Times New Roman" w:hAnsi="Times New Roman" w:cs="Times New Roman"/>
+          <w:color w:val="FF0000"/>
+        </w:rPr>
+        <w:t>{</w:t>
+      </w:r>
+      <w:r>
+        <w:rPr>
+          <w:rStyle w:val="fontstyle01"/>
+          <w:rFonts w:ascii="Times New Roman" w:hAnsi="Times New Roman" w:cs="Times New Roman"/>
+          <w:color w:val="FF0000"/>
+        </w:rPr>
+        <w:t>t</w:t>
+      </w:r>
+      <w:r>
+        <w:rPr>
+          <w:rStyle w:val="fontstyle01"/>
+          <w:rFonts w:ascii="Times New Roman" w:hAnsi="Times New Roman" w:cs="Times New Roman"/>
+          <w:color w:val="FF0000"/>
+        </w:rPr>
+        <w:t>57}</w:t>
+      </w:r>
+      <w:r>
+        <w:rPr>
+          <w:rStyle w:val="fontstyle01"/>
+          <w:rFonts w:ascii="Times New Roman" w:hAnsi="Times New Roman" w:cs="Times New Roman"/>
+          <w:color w:val="auto"/>
+        </w:rPr>
+        <w:t>.</w:t>
+      </w:r>
+    </w:p>
+    <w:p>
+      <w:pPr>
+        <w:spacing w:after="0" w:line="240" w:lineRule="auto"/>
+        <w:ind w:left="567" w:firstLine="567"/>
+        <w:jc w:val="both"/>
+        <w:rPr>
+          <w:rStyle w:val="fontstyle01"/>
+          <w:rFonts w:ascii="Times New Roman" w:hAnsi="Times New Roman" w:cs="Times New Roman"/>
+          <w:color w:val="auto"/>
+        </w:rPr>
+      </w:pPr>
+      <w:r>
+        <w:rPr>
+          <w:rStyle w:val="fontstyle01"/>
+          <w:rFonts w:ascii="Times New Roman" w:hAnsi="Times New Roman" w:cs="Times New Roman"/>
+          <w:color w:val="auto"/>
+        </w:rPr>
+        <w:lastRenderedPageBreak/>
+        <w:t>+</w:t>
+      </w:r>
+      <w:r>
+        <w:rPr>
+          <w:rStyle w:val="fontstyle01"/>
+          <w:rFonts w:ascii="Times New Roman" w:hAnsi="Times New Roman" w:cs="Times New Roman"/>
+          <w:color w:val="auto"/>
+        </w:rPr>
+        <w:t xml:space="preserve"> </w:t>
+      </w:r>
+      <w:r>
+        <w:rPr>
+          <w:rStyle w:val="fontstyle01"/>
+          <w:rFonts w:ascii="Times New Roman" w:hAnsi="Times New Roman" w:cs="Times New Roman"/>
+          <w:color w:val="auto"/>
+        </w:rPr>
+        <w:t>Chi t</w:t>
+      </w:r>
+      <w:r>
+        <w:rPr>
+          <w:rStyle w:val="fontstyle01"/>
+          <w:rFonts w:ascii="Times New Roman" w:hAnsi="Times New Roman" w:cs="Times New Roman"/>
+          <w:color w:val="auto"/>
+        </w:rPr>
+        <w:t>iền giường</w:t>
+      </w:r>
+      <w:r>
+        <w:rPr>
+          <w:rStyle w:val="fontstyle01"/>
+          <w:rFonts w:ascii="Times New Roman" w:hAnsi="Times New Roman" w:cs="Times New Roman"/>
+          <w:color w:val="auto"/>
+        </w:rPr>
+        <w:t xml:space="preserve">: </w:t>
+      </w:r>
+      <w:r>
+        <w:rPr>
+          <w:rFonts w:ascii="Times New Roman" w:hAnsi="Times New Roman" w:cs="Times New Roman"/>
+          <w:sz w:val="28"/>
+          <w:szCs w:val="28"/>
+        </w:rPr>
+        <w:t xml:space="preserve">Bình quân </w:t>
+      </w:r>
+      <w:r>
+        <w:rPr>
+          <w:rFonts w:ascii="Times New Roman" w:hAnsi="Times New Roman" w:cs="Times New Roman"/>
+          <w:color w:val="FF0000"/>
+          <w:sz w:val="28"/>
+          <w:szCs w:val="28"/>
+        </w:rPr>
+        <w:t>{</w:t>
+      </w:r>
+      <w:r>
+        <w:rPr>
+          <w:rFonts w:ascii="Times New Roman" w:hAnsi="Times New Roman" w:cs="Times New Roman"/>
+          <w:color w:val="FF0000"/>
+          <w:sz w:val="28"/>
+          <w:szCs w:val="28"/>
+        </w:rPr>
+        <w:t>t</w:t>
+      </w:r>
+      <w:r>
+        <w:rPr>
+          <w:rFonts w:ascii="Times New Roman" w:hAnsi="Times New Roman" w:cs="Times New Roman"/>
+          <w:color w:val="FF0000"/>
+          <w:sz w:val="28"/>
+          <w:szCs w:val="28"/>
+        </w:rPr>
+        <w:t>58}</w:t>
+      </w:r>
+      <w:r>
+        <w:rPr>
+          <w:rFonts w:ascii="Times New Roman" w:hAnsi="Times New Roman" w:cs="Times New Roman"/>
+          <w:color w:val="FF0000"/>
+          <w:sz w:val="28"/>
+          <w:szCs w:val="28"/>
+        </w:rPr>
+        <w:t xml:space="preserve"> </w:t>
+      </w:r>
+      <w:r>
+        <w:rPr>
+          <w:rFonts w:ascii="Times New Roman" w:hAnsi="Times New Roman" w:cs="Times New Roman"/>
+          <w:sz w:val="28"/>
+          <w:szCs w:val="28"/>
+        </w:rPr>
+        <w:t xml:space="preserve">đồng/lượt KCB. So kỳ trước: </w:t>
+      </w:r>
+      <w:r>
+        <w:rPr>
+          <w:rStyle w:val="fontstyle01"/>
+          <w:rFonts w:ascii="Times New Roman" w:hAnsi="Times New Roman" w:cs="Times New Roman"/>
+          <w:color w:val="auto"/>
+        </w:rPr>
+        <w:t xml:space="preserve">số tương đối </w:t>
+      </w:r>
+      <w:r>
+        <w:rPr>
+          <w:rStyle w:val="fontstyle01"/>
+          <w:rFonts w:ascii="Times New Roman" w:hAnsi="Times New Roman" w:cs="Times New Roman"/>
+          <w:color w:val="FF0000"/>
+        </w:rPr>
+        <w:t>{</w:t>
+      </w:r>
+      <w:r>
+        <w:rPr>
+          <w:rStyle w:val="fontstyle01"/>
+          <w:rFonts w:ascii="Times New Roman" w:hAnsi="Times New Roman" w:cs="Times New Roman"/>
+          <w:color w:val="FF0000"/>
+        </w:rPr>
+        <w:t>t</w:t>
+      </w:r>
+      <w:r>
+        <w:rPr>
+          <w:rStyle w:val="fontstyle01"/>
+          <w:rFonts w:ascii="Times New Roman" w:hAnsi="Times New Roman" w:cs="Times New Roman"/>
+          <w:color w:val="FF0000"/>
+        </w:rPr>
+        <w:t>59}</w:t>
+      </w:r>
+      <w:r>
+        <w:rPr>
+          <w:rStyle w:val="fontstyle01"/>
+          <w:rFonts w:ascii="Times New Roman" w:hAnsi="Times New Roman" w:cs="Times New Roman"/>
+          <w:color w:val="auto"/>
+        </w:rPr>
+        <w:t>, s</w:t>
+      </w:r>
+      <w:r>
+        <w:rPr>
+          <w:rStyle w:val="fontstyle01"/>
+          <w:rFonts w:ascii="Times New Roman" w:hAnsi="Times New Roman" w:cs="Times New Roman"/>
+          <w:color w:val="auto"/>
+        </w:rPr>
+        <w:t>ố tuyệt đố</w:t>
+      </w:r>
+      <w:r>
+        <w:rPr>
+          <w:rStyle w:val="fontstyle01"/>
+          <w:rFonts w:ascii="Times New Roman" w:hAnsi="Times New Roman" w:cs="Times New Roman"/>
+          <w:color w:val="auto"/>
+        </w:rPr>
+        <w:t xml:space="preserve">i </w:t>
+      </w:r>
+      <w:r>
+        <w:rPr>
+          <w:rStyle w:val="fontstyle01"/>
+          <w:rFonts w:ascii="Times New Roman" w:hAnsi="Times New Roman" w:cs="Times New Roman"/>
+          <w:color w:val="FF0000"/>
+        </w:rPr>
+        <w:t>{</w:t>
+      </w:r>
+      <w:r>
+        <w:rPr>
+          <w:rStyle w:val="fontstyle01"/>
+          <w:rFonts w:ascii="Times New Roman" w:hAnsi="Times New Roman" w:cs="Times New Roman"/>
+          <w:color w:val="FF0000"/>
+        </w:rPr>
+        <w:t>t</w:t>
+      </w:r>
+      <w:r>
+        <w:rPr>
+          <w:rStyle w:val="fontstyle01"/>
+          <w:rFonts w:ascii="Times New Roman" w:hAnsi="Times New Roman" w:cs="Times New Roman"/>
+          <w:color w:val="FF0000"/>
+        </w:rPr>
+        <w:t>60}</w:t>
+      </w:r>
+      <w:r>
+        <w:rPr>
+          <w:rStyle w:val="fontstyle01"/>
+          <w:rFonts w:ascii="Times New Roman" w:hAnsi="Times New Roman" w:cs="Times New Roman"/>
+          <w:color w:val="auto"/>
+        </w:rPr>
+        <w:t>.</w:t>
       </w:r>
     </w:p>
     <w:p>

</xml_diff>

<commit_message>
bcThang => Thêm phục lục PL02C
</commit_message>
<xml_diff>
--- a/ToolBaoCao/App_Data/bcThang.docx
+++ b/ToolBaoCao/App_Data/bcThang.docx
@@ -1,6 +1,6 @@
 
 <file path=word/document.xml><?xml version="1.0" encoding="utf-8"?>
-<w:document xmlns:wpc="http://schemas.microsoft.com/office/word/2010/wordprocessingCanvas" xmlns:cx="http://schemas.microsoft.com/office/drawing/2014/chartex" xmlns:cx1="http://schemas.microsoft.com/office/drawing/2015/9/8/chartex" xmlns:cx2="http://schemas.microsoft.com/office/drawing/2015/10/21/chartex" xmlns:cx3="http://schemas.microsoft.com/office/drawing/2016/5/9/chartex" xmlns:cx4="http://schemas.microsoft.com/office/drawing/2016/5/10/chartex" xmlns:cx5="http://schemas.microsoft.com/office/drawing/2016/5/11/chartex" xmlns:cx6="http://schemas.microsoft.com/office/drawing/2016/5/12/chartex" xmlns:cx7="http://schemas.microsoft.com/office/drawing/2016/5/13/chartex" xmlns:cx8="http://schemas.microsoft.com/office/drawing/2016/5/14/chartex" xmlns:mc="http://schemas.openxmlformats.org/markup-compatibility/2006" xmlns:aink="http://schemas.microsoft.com/office/drawing/2016/ink" xmlns:am3d="http://schemas.microsoft.com/office/drawing/2017/model3d" xmlns:o="urn:schemas-microsoft-com:office:office" xmlns:r="http://schemas.openxmlformats.org/officeDocument/2006/relationships" xmlns:m="http://schemas.openxmlformats.org/officeDocument/2006/math" xmlns:v="urn:schemas-microsoft-com:vml" xmlns:wp14="http://schemas.microsoft.com/office/word/2010/wordprocessingDrawing" xmlns:wp="http://schemas.openxmlformats.org/drawingml/2006/wordprocessingDrawing" xmlns:w10="urn:schemas-microsoft-com:office:word" xmlns:w="http://schemas.openxmlformats.org/wordprocessingml/2006/main" xmlns:w14="http://schemas.microsoft.com/office/word/2010/wordml" xmlns:w15="http://schemas.microsoft.com/office/word/2012/wordml" xmlns:w16cex="http://schemas.microsoft.com/office/word/2018/wordml/cex" xmlns:w16cid="http://schemas.microsoft.com/office/word/2016/wordml/cid" xmlns:w16="http://schemas.microsoft.com/office/word/2018/wordml" xmlns:w16sdtdh="http://schemas.microsoft.com/office/word/2020/wordml/sdtdatahash" xmlns:w16se="http://schemas.microsoft.com/office/word/2015/wordml/symex" xmlns:wpg="http://schemas.microsoft.com/office/word/2010/wordprocessingGroup" xmlns:wpi="http://schemas.microsoft.com/office/word/2010/wordprocessingInk" xmlns:wne="http://schemas.microsoft.com/office/word/2006/wordml" xmlns:wps="http://schemas.microsoft.com/office/word/2010/wordprocessingShape" mc:Ignorable="w14 w15 w16se w16cid w16 w16cex w16sdtdh wp14">
+<w:document xmlns:wpc="http://schemas.microsoft.com/office/word/2010/wordprocessingCanvas" xmlns:cx="http://schemas.microsoft.com/office/drawing/2014/chartex" xmlns:cx1="http://schemas.microsoft.com/office/drawing/2015/9/8/chartex" xmlns:cx2="http://schemas.microsoft.com/office/drawing/2015/10/21/chartex" xmlns:cx3="http://schemas.microsoft.com/office/drawing/2016/5/9/chartex" xmlns:cx4="http://schemas.microsoft.com/office/drawing/2016/5/10/chartex" xmlns:cx5="http://schemas.microsoft.com/office/drawing/2016/5/11/chartex" xmlns:cx6="http://schemas.microsoft.com/office/drawing/2016/5/12/chartex" xmlns:cx7="http://schemas.microsoft.com/office/drawing/2016/5/13/chartex" xmlns:cx8="http://schemas.microsoft.com/office/drawing/2016/5/14/chartex" xmlns:mc="http://schemas.openxmlformats.org/markup-compatibility/2006" xmlns:aink="http://schemas.microsoft.com/office/drawing/2016/ink" xmlns:am3d="http://schemas.microsoft.com/office/drawing/2017/model3d" xmlns:o="urn:schemas-microsoft-com:office:office" xmlns:oel="http://schemas.microsoft.com/office/2019/extlst" xmlns:r="http://schemas.openxmlformats.org/officeDocument/2006/relationships" xmlns:m="http://schemas.openxmlformats.org/officeDocument/2006/math" xmlns:v="urn:schemas-microsoft-com:vml" xmlns:wp14="http://schemas.microsoft.com/office/word/2010/wordprocessingDrawing" xmlns:wp="http://schemas.openxmlformats.org/drawingml/2006/wordprocessingDrawing" xmlns:w10="urn:schemas-microsoft-com:office:word" xmlns:w="http://schemas.openxmlformats.org/wordprocessingml/2006/main" xmlns:w14="http://schemas.microsoft.com/office/word/2010/wordml" xmlns:w15="http://schemas.microsoft.com/office/word/2012/wordml" xmlns:w16cex="http://schemas.microsoft.com/office/word/2018/wordml/cex" xmlns:w16cid="http://schemas.microsoft.com/office/word/2016/wordml/cid" xmlns:w16="http://schemas.microsoft.com/office/word/2018/wordml" xmlns:w16du="http://schemas.microsoft.com/office/word/2023/wordml/word16du" xmlns:w16sdtdh="http://schemas.microsoft.com/office/word/2020/wordml/sdtdatahash" xmlns:w16se="http://schemas.microsoft.com/office/word/2015/wordml/symex" xmlns:wpg="http://schemas.microsoft.com/office/word/2010/wordprocessingGroup" xmlns:wpi="http://schemas.microsoft.com/office/word/2010/wordprocessingInk" xmlns:wne="http://schemas.microsoft.com/office/word/2006/wordml" xmlns:wps="http://schemas.microsoft.com/office/word/2010/wordprocessingShape" mc:Ignorable="w14 w15 w16se w16cid w16 w16cex w16sdtdh w16du wp14">
   <w:body>
     <w:p>
       <w:pPr>
@@ -5746,10 +5746,9 @@
         <w:ind w:left="567" w:firstLine="567"/>
         <w:jc w:val="both"/>
         <w:rPr>
-          <w:rStyle w:val="fontstyle01"/>
-          <w:rFonts w:ascii="Times New Roman" w:hAnsi="Times New Roman" w:cs="Times New Roman"/>
-          <w:color w:val="FF0000"/>
-          <w:sz w:val="22"/>
+          <w:rFonts w:ascii="Times New Roman" w:hAnsi="Times New Roman" w:cs="Times New Roman"/>
+          <w:sz w:val="28"/>
+          <w:szCs w:val="28"/>
         </w:rPr>
       </w:pPr>
       <w:r>
@@ -5766,382 +5765,127 @@
           <w:rFonts w:ascii="Times New Roman" w:hAnsi="Times New Roman" w:cs="Times New Roman"/>
           <w:color w:val="auto"/>
         </w:rPr>
-        <w:t xml:space="preserve"> Tỷ lệ điều trị nộ</w:t>
-      </w:r>
-      <w:r>
-        <w:rPr>
-          <w:rStyle w:val="fontstyle01"/>
-          <w:rFonts w:ascii="Times New Roman" w:hAnsi="Times New Roman" w:cs="Times New Roman"/>
-          <w:color w:val="auto"/>
-        </w:rPr>
-        <w:t xml:space="preserve">i trú: </w:t>
-      </w:r>
-      <w:r>
-        <w:rPr>
-          <w:rStyle w:val="fontstyle01"/>
-          <w:rFonts w:ascii="Times New Roman" w:hAnsi="Times New Roman" w:cs="Times New Roman"/>
-          <w:i/>
-          <w:color w:val="FF0000"/>
-        </w:rPr>
-        <w:t>{</w:t>
-      </w:r>
-      <w:r>
-        <w:rPr>
-          <w:rStyle w:val="fontstyle01"/>
-          <w:rFonts w:ascii="Times New Roman" w:hAnsi="Times New Roman" w:cs="Times New Roman"/>
-          <w:i/>
-          <w:color w:val="FF0000"/>
+        <w:t xml:space="preserve"> </w:t>
+      </w:r>
+      <w:r>
+        <w:rPr>
+          <w:rFonts w:ascii="Times New Roman" w:hAnsi="Times New Roman" w:cs="Times New Roman"/>
+          <w:sz w:val="28"/>
+          <w:szCs w:val="28"/>
+        </w:rPr>
+        <w:t>Tỷ lệ điều trị nội trú: {</w:t>
+      </w:r>
+      <w:r>
+        <w:rPr>
+          <w:rFonts w:ascii="Times New Roman" w:hAnsi="Times New Roman" w:cs="Times New Roman"/>
+          <w:sz w:val="28"/>
+          <w:szCs w:val="28"/>
         </w:rPr>
         <w:t>t</w:t>
       </w:r>
       <w:r>
         <w:rPr>
-          <w:rStyle w:val="fontstyle01"/>
-          <w:rFonts w:ascii="Times New Roman" w:hAnsi="Times New Roman" w:cs="Times New Roman"/>
-          <w:i/>
-          <w:color w:val="FF0000"/>
-        </w:rPr>
-        <w:t>5}</w:t>
-      </w:r>
-      <w:r>
-        <w:rPr>
-          <w:rStyle w:val="fontstyle01"/>
-          <w:rFonts w:ascii="Times New Roman" w:hAnsi="Times New Roman" w:cs="Times New Roman"/>
-          <w:color w:val="FF0000"/>
-        </w:rPr>
-        <w:t xml:space="preserve"> </w:t>
-      </w:r>
-      <w:r>
-        <w:rPr>
-          <w:rStyle w:val="fontstyle01"/>
-          <w:rFonts w:ascii="Times New Roman" w:hAnsi="Times New Roman" w:cs="Times New Roman"/>
-          <w:color w:val="auto"/>
-        </w:rPr>
-        <w:t>%</w:t>
-      </w:r>
-      <w:r>
-        <w:rPr>
-          <w:rStyle w:val="fontstyle01"/>
-          <w:rFonts w:ascii="Times New Roman" w:hAnsi="Times New Roman" w:cs="Times New Roman"/>
-          <w:color w:val="auto"/>
-        </w:rPr>
-        <w:t xml:space="preserve">, bình quân toàn quốc: </w:t>
-      </w:r>
-      <w:r>
-        <w:rPr>
-          <w:rStyle w:val="fontstyle01"/>
-          <w:rFonts w:ascii="Times New Roman" w:hAnsi="Times New Roman" w:cs="Times New Roman"/>
-          <w:i/>
-          <w:color w:val="FF0000"/>
-        </w:rPr>
-        <w:t>{</w:t>
-      </w:r>
-      <w:r>
-        <w:rPr>
-          <w:rStyle w:val="fontstyle01"/>
-          <w:rFonts w:ascii="Times New Roman" w:hAnsi="Times New Roman" w:cs="Times New Roman"/>
-          <w:i/>
-          <w:color w:val="FF0000"/>
+          <w:rFonts w:ascii="Times New Roman" w:hAnsi="Times New Roman" w:cs="Times New Roman"/>
+          <w:sz w:val="28"/>
+          <w:szCs w:val="28"/>
+        </w:rPr>
+        <w:t>5} %, bình quân toàn quốc: {</w:t>
+      </w:r>
+      <w:r>
+        <w:rPr>
+          <w:rFonts w:ascii="Times New Roman" w:hAnsi="Times New Roman" w:cs="Times New Roman"/>
+          <w:sz w:val="28"/>
+          <w:szCs w:val="28"/>
         </w:rPr>
         <w:t>t</w:t>
       </w:r>
       <w:r>
         <w:rPr>
-          <w:rStyle w:val="fontstyle01"/>
-          <w:rFonts w:ascii="Times New Roman" w:hAnsi="Times New Roman" w:cs="Times New Roman"/>
-          <w:i/>
-          <w:color w:val="FF0000"/>
-        </w:rPr>
-        <w:t>6}</w:t>
-      </w:r>
-      <w:r>
-        <w:rPr>
-          <w:rStyle w:val="fontstyle01"/>
-          <w:rFonts w:ascii="Times New Roman" w:hAnsi="Times New Roman" w:cs="Times New Roman"/>
-          <w:color w:val="FF0000"/>
-        </w:rPr>
-        <w:t xml:space="preserve"> </w:t>
-      </w:r>
-      <w:r>
-        <w:rPr>
-          <w:rStyle w:val="fontstyle01"/>
-          <w:rFonts w:ascii="Times New Roman" w:hAnsi="Times New Roman" w:cs="Times New Roman"/>
-          <w:color w:val="auto"/>
-        </w:rPr>
-        <w:t xml:space="preserve">% ( </w:t>
-      </w:r>
-      <w:r>
-        <w:rPr>
-          <w:rStyle w:val="fontstyle01"/>
-          <w:rFonts w:ascii="Times New Roman" w:hAnsi="Times New Roman" w:cs="Times New Roman"/>
-          <w:i/>
-          <w:color w:val="FF0000"/>
-        </w:rPr>
-        <w:t>{</w:t>
-      </w:r>
-      <w:r>
-        <w:rPr>
-          <w:rStyle w:val="fontstyle01"/>
-          <w:rFonts w:ascii="Times New Roman" w:hAnsi="Times New Roman" w:cs="Times New Roman"/>
-          <w:i/>
-          <w:color w:val="FF0000"/>
+          <w:rFonts w:ascii="Times New Roman" w:hAnsi="Times New Roman" w:cs="Times New Roman"/>
+          <w:sz w:val="28"/>
+          <w:szCs w:val="28"/>
+        </w:rPr>
+        <w:t>6} % ( {</w:t>
+      </w:r>
+      <w:r>
+        <w:rPr>
+          <w:rFonts w:ascii="Times New Roman" w:hAnsi="Times New Roman" w:cs="Times New Roman"/>
+          <w:sz w:val="28"/>
+          <w:szCs w:val="28"/>
         </w:rPr>
         <w:t>t</w:t>
       </w:r>
       <w:r>
         <w:rPr>
-          <w:rStyle w:val="fontstyle01"/>
-          <w:rFonts w:ascii="Times New Roman" w:hAnsi="Times New Roman" w:cs="Times New Roman"/>
-          <w:i/>
-          <w:color w:val="FF0000"/>
-        </w:rPr>
-        <w:t>7}</w:t>
-      </w:r>
-      <w:r>
-        <w:rPr>
-          <w:rStyle w:val="fontstyle01"/>
-          <w:rFonts w:ascii="Times New Roman" w:hAnsi="Times New Roman" w:cs="Times New Roman"/>
-          <w:color w:val="FF0000"/>
-        </w:rPr>
-        <w:t xml:space="preserve"> </w:t>
-      </w:r>
-      <w:r>
-        <w:rPr>
-          <w:rStyle w:val="fontstyle01"/>
-          <w:rFonts w:ascii="Times New Roman" w:hAnsi="Times New Roman" w:cs="Times New Roman"/>
-          <w:color w:val="auto"/>
-        </w:rPr>
-        <w:t>),</w:t>
-      </w:r>
-      <w:r>
-        <w:rPr>
-          <w:rStyle w:val="fontstyle01"/>
-          <w:rFonts w:ascii="Times New Roman" w:hAnsi="Times New Roman" w:cs="Times New Roman"/>
-          <w:color w:val="auto"/>
-        </w:rPr>
-        <w:t xml:space="preserve"> </w:t>
-      </w:r>
-      <w:r>
-        <w:rPr>
-          <w:rStyle w:val="fontstyle01"/>
-          <w:rFonts w:ascii="Times New Roman" w:hAnsi="Times New Roman" w:cs="Times New Roman"/>
-          <w:color w:val="auto"/>
-        </w:rPr>
-        <w:t>xếp</w:t>
-      </w:r>
-      <w:r>
-        <w:rPr>
-          <w:rStyle w:val="fontstyle01"/>
-          <w:rFonts w:ascii="Times New Roman" w:hAnsi="Times New Roman" w:cs="Times New Roman"/>
-          <w:color w:val="auto"/>
-        </w:rPr>
-        <w:t xml:space="preserve"> thứ </w:t>
-      </w:r>
-      <w:r>
-        <w:rPr>
-          <w:rStyle w:val="fontstyle01"/>
-          <w:rFonts w:ascii="Times New Roman" w:hAnsi="Times New Roman" w:cs="Times New Roman"/>
-          <w:i/>
-          <w:color w:val="FF0000"/>
-        </w:rPr>
-        <w:t>{</w:t>
-      </w:r>
-      <w:r>
-        <w:rPr>
-          <w:rStyle w:val="fontstyle01"/>
-          <w:rFonts w:ascii="Times New Roman" w:hAnsi="Times New Roman" w:cs="Times New Roman"/>
-          <w:i/>
-          <w:color w:val="FF0000"/>
+          <w:rFonts w:ascii="Times New Roman" w:hAnsi="Times New Roman" w:cs="Times New Roman"/>
+          <w:sz w:val="28"/>
+          <w:szCs w:val="28"/>
+        </w:rPr>
+        <w:t>7} ), xếp thứ {</w:t>
+      </w:r>
+      <w:r>
+        <w:rPr>
+          <w:rFonts w:ascii="Times New Roman" w:hAnsi="Times New Roman" w:cs="Times New Roman"/>
+          <w:sz w:val="28"/>
+          <w:szCs w:val="28"/>
         </w:rPr>
         <w:t>t</w:t>
       </w:r>
       <w:r>
         <w:rPr>
-          <w:rStyle w:val="fontstyle01"/>
-          <w:rFonts w:ascii="Times New Roman" w:hAnsi="Times New Roman" w:cs="Times New Roman"/>
-          <w:i/>
-          <w:color w:val="FF0000"/>
-        </w:rPr>
-        <w:t>8}</w:t>
-      </w:r>
-      <w:r>
-        <w:rPr>
-          <w:rStyle w:val="fontstyle01"/>
-          <w:rFonts w:ascii="Times New Roman" w:hAnsi="Times New Roman" w:cs="Times New Roman"/>
-          <w:color w:val="FF0000"/>
-        </w:rPr>
-        <w:t xml:space="preserve"> </w:t>
-      </w:r>
-      <w:r>
-        <w:rPr>
-          <w:rStyle w:val="fontstyle01"/>
-          <w:rFonts w:ascii="Times New Roman" w:hAnsi="Times New Roman" w:cs="Times New Roman"/>
-          <w:color w:val="auto"/>
-        </w:rPr>
-        <w:t>so với</w:t>
-      </w:r>
-      <w:r>
-        <w:rPr>
-          <w:rStyle w:val="fontstyle01"/>
-          <w:rFonts w:ascii="Times New Roman" w:hAnsi="Times New Roman" w:cs="Times New Roman"/>
-          <w:color w:val="auto"/>
-        </w:rPr>
-        <w:t xml:space="preserve"> các tỉnh. Bình quân vùng: </w:t>
-      </w:r>
-      <w:r>
-        <w:rPr>
-          <w:rStyle w:val="fontstyle01"/>
-          <w:rFonts w:ascii="Times New Roman" w:hAnsi="Times New Roman" w:cs="Times New Roman"/>
-          <w:i/>
-          <w:color w:val="FF0000"/>
-        </w:rPr>
-        <w:t>{</w:t>
-      </w:r>
-      <w:r>
-        <w:rPr>
-          <w:rStyle w:val="fontstyle01"/>
-          <w:rFonts w:ascii="Times New Roman" w:hAnsi="Times New Roman" w:cs="Times New Roman"/>
-          <w:i/>
-          <w:color w:val="FF0000"/>
+          <w:rFonts w:ascii="Times New Roman" w:hAnsi="Times New Roman" w:cs="Times New Roman"/>
+          <w:sz w:val="28"/>
+          <w:szCs w:val="28"/>
+        </w:rPr>
+        <w:t>8} so với các tỉnh. Bình quân vùng: {</w:t>
+      </w:r>
+      <w:r>
+        <w:rPr>
+          <w:rFonts w:ascii="Times New Roman" w:hAnsi="Times New Roman" w:cs="Times New Roman"/>
+          <w:sz w:val="28"/>
+          <w:szCs w:val="28"/>
         </w:rPr>
         <w:t>t</w:t>
       </w:r>
       <w:r>
         <w:rPr>
-          <w:rStyle w:val="fontstyle01"/>
-          <w:rFonts w:ascii="Times New Roman" w:hAnsi="Times New Roman" w:cs="Times New Roman"/>
-          <w:i/>
-          <w:color w:val="FF0000"/>
-        </w:rPr>
-        <w:t>9}</w:t>
-      </w:r>
-      <w:r>
-        <w:rPr>
-          <w:rStyle w:val="fontstyle01"/>
-          <w:rFonts w:ascii="Times New Roman" w:hAnsi="Times New Roman" w:cs="Times New Roman"/>
-          <w:color w:val="FF0000"/>
-        </w:rPr>
-        <w:t xml:space="preserve"> </w:t>
-      </w:r>
-      <w:r>
-        <w:rPr>
-          <w:rStyle w:val="fontstyle01"/>
-          <w:rFonts w:ascii="Times New Roman" w:hAnsi="Times New Roman" w:cs="Times New Roman"/>
-          <w:color w:val="auto"/>
-        </w:rPr>
-        <w:t xml:space="preserve">% ( </w:t>
-      </w:r>
-      <w:r>
-        <w:rPr>
-          <w:rStyle w:val="fontstyle01"/>
-          <w:rFonts w:ascii="Times New Roman" w:hAnsi="Times New Roman" w:cs="Times New Roman"/>
-          <w:i/>
-          <w:color w:val="FF0000"/>
-        </w:rPr>
-        <w:t>{</w:t>
-      </w:r>
-      <w:r>
-        <w:rPr>
-          <w:rStyle w:val="fontstyle01"/>
-          <w:rFonts w:ascii="Times New Roman" w:hAnsi="Times New Roman" w:cs="Times New Roman"/>
-          <w:i/>
-          <w:color w:val="FF0000"/>
+          <w:rFonts w:ascii="Times New Roman" w:hAnsi="Times New Roman" w:cs="Times New Roman"/>
+          <w:sz w:val="28"/>
+          <w:szCs w:val="28"/>
+        </w:rPr>
+        <w:t>9} % ( {</w:t>
+      </w:r>
+      <w:r>
+        <w:rPr>
+          <w:rFonts w:ascii="Times New Roman" w:hAnsi="Times New Roman" w:cs="Times New Roman"/>
+          <w:sz w:val="28"/>
+          <w:szCs w:val="28"/>
         </w:rPr>
         <w:t>t</w:t>
       </w:r>
       <w:r>
         <w:rPr>
-          <w:rStyle w:val="fontstyle01"/>
-          <w:rFonts w:ascii="Times New Roman" w:hAnsi="Times New Roman" w:cs="Times New Roman"/>
-          <w:i/>
-          <w:color w:val="FF0000"/>
-        </w:rPr>
-        <w:t>10}</w:t>
-      </w:r>
-      <w:r>
-        <w:rPr>
-          <w:rStyle w:val="fontstyle01"/>
-          <w:rFonts w:ascii="Times New Roman" w:hAnsi="Times New Roman" w:cs="Times New Roman"/>
-          <w:color w:val="FF0000"/>
-        </w:rPr>
-        <w:t xml:space="preserve"> </w:t>
-      </w:r>
-      <w:r>
-        <w:rPr>
-          <w:rStyle w:val="fontstyle01"/>
-          <w:rFonts w:ascii="Times New Roman" w:hAnsi="Times New Roman" w:cs="Times New Roman"/>
-          <w:color w:val="auto"/>
-        </w:rPr>
-        <w:t>),</w:t>
-      </w:r>
-      <w:r>
-        <w:rPr>
-          <w:rStyle w:val="fontstyle01"/>
-          <w:rFonts w:ascii="Times New Roman" w:hAnsi="Times New Roman" w:cs="Times New Roman"/>
-          <w:i/>
-          <w:color w:val="FF0000"/>
-        </w:rPr>
-        <w:t xml:space="preserve"> </w:t>
-      </w:r>
-      <w:r>
-        <w:rPr>
-          <w:rStyle w:val="fontstyle01"/>
-          <w:rFonts w:ascii="Times New Roman" w:hAnsi="Times New Roman" w:cs="Times New Roman"/>
-          <w:color w:val="auto"/>
-        </w:rPr>
-        <w:t>đứng thứ</w:t>
-      </w:r>
-      <w:r>
-        <w:rPr>
-          <w:rStyle w:val="fontstyle01"/>
-          <w:rFonts w:ascii="Times New Roman" w:hAnsi="Times New Roman" w:cs="Times New Roman"/>
-          <w:i/>
-          <w:color w:val="auto"/>
-        </w:rPr>
-        <w:t xml:space="preserve"> </w:t>
-      </w:r>
-      <w:r>
-        <w:rPr>
-          <w:rStyle w:val="fontstyle01"/>
-          <w:rFonts w:ascii="Times New Roman" w:hAnsi="Times New Roman" w:cs="Times New Roman"/>
-          <w:i/>
-          <w:color w:val="FF0000"/>
-        </w:rPr>
-        <w:t>{</w:t>
-      </w:r>
-      <w:r>
-        <w:rPr>
-          <w:rStyle w:val="fontstyle01"/>
-          <w:rFonts w:ascii="Times New Roman" w:hAnsi="Times New Roman" w:cs="Times New Roman"/>
-          <w:i/>
-          <w:color w:val="FF0000"/>
+          <w:rFonts w:ascii="Times New Roman" w:hAnsi="Times New Roman" w:cs="Times New Roman"/>
+          <w:sz w:val="28"/>
+          <w:szCs w:val="28"/>
+        </w:rPr>
+        <w:t>10} ), đứng thứ {</w:t>
+      </w:r>
+      <w:r>
+        <w:rPr>
+          <w:rFonts w:ascii="Times New Roman" w:hAnsi="Times New Roman" w:cs="Times New Roman"/>
+          <w:sz w:val="28"/>
+          <w:szCs w:val="28"/>
         </w:rPr>
         <w:t>t</w:t>
       </w:r>
       <w:r>
         <w:rPr>
-          <w:rStyle w:val="fontstyle01"/>
-          <w:rFonts w:ascii="Times New Roman" w:hAnsi="Times New Roman" w:cs="Times New Roman"/>
-          <w:i/>
-          <w:color w:val="FF0000"/>
-        </w:rPr>
-        <w:t xml:space="preserve">11} </w:t>
-      </w:r>
-      <w:r>
-        <w:rPr>
-          <w:rStyle w:val="fontstyle01"/>
-          <w:rFonts w:ascii="Times New Roman" w:hAnsi="Times New Roman" w:cs="Times New Roman"/>
-          <w:color w:val="auto"/>
-        </w:rPr>
-        <w:t>so với vùng</w:t>
-      </w:r>
-      <w:r>
-        <w:rPr>
-          <w:rStyle w:val="fontstyle01"/>
-          <w:rFonts w:ascii="Times New Roman" w:hAnsi="Times New Roman" w:cs="Times New Roman"/>
-          <w:color w:val="auto"/>
-        </w:rPr>
-        <w:t>.</w:t>
+          <w:rFonts w:ascii="Times New Roman" w:hAnsi="Times New Roman" w:cs="Times New Roman"/>
+          <w:sz w:val="28"/>
+          <w:szCs w:val="28"/>
+        </w:rPr>
+        <w:t>11} so với vùng.</w:t>
       </w:r>
     </w:p>
     <w:p>
@@ -6150,353 +5894,9 @@
         <w:ind w:left="567" w:firstLine="567"/>
         <w:jc w:val="both"/>
         <w:rPr>
-          <w:rStyle w:val="fontstyle01"/>
-          <w:rFonts w:ascii="Times New Roman" w:hAnsi="Times New Roman" w:cs="Times New Roman"/>
-          <w:color w:val="FF0000"/>
-          <w:sz w:val="22"/>
-        </w:rPr>
-      </w:pPr>
-      <w:r>
-        <w:rPr>
-          <w:rStyle w:val="fontstyle01"/>
-          <w:rFonts w:ascii="Times New Roman" w:hAnsi="Times New Roman" w:cs="Times New Roman"/>
-          <w:color w:val="auto"/>
-        </w:rPr>
-        <w:t>+</w:t>
-      </w:r>
-      <w:r>
-        <w:rPr>
-          <w:rStyle w:val="fontstyle01"/>
-          <w:rFonts w:ascii="Times New Roman" w:hAnsi="Times New Roman" w:cs="Times New Roman"/>
-          <w:color w:val="auto"/>
-        </w:rPr>
-        <w:t xml:space="preserve"> Ngày điều trị bình quân</w:t>
-      </w:r>
-      <w:r>
-        <w:rPr>
-          <w:rStyle w:val="fontstyle01"/>
-          <w:rFonts w:ascii="Times New Roman" w:hAnsi="Times New Roman" w:cs="Times New Roman"/>
-          <w:color w:val="auto"/>
-        </w:rPr>
-        <w:t xml:space="preserve">: </w:t>
-      </w:r>
-      <w:r>
-        <w:rPr>
-          <w:rStyle w:val="fontstyle01"/>
-          <w:rFonts w:ascii="Times New Roman" w:hAnsi="Times New Roman" w:cs="Times New Roman"/>
-          <w:i/>
-          <w:color w:val="FF0000"/>
-        </w:rPr>
-        <w:t>{</w:t>
-      </w:r>
-      <w:r>
-        <w:rPr>
-          <w:rStyle w:val="fontstyle01"/>
-          <w:rFonts w:ascii="Times New Roman" w:hAnsi="Times New Roman" w:cs="Times New Roman"/>
-          <w:i/>
-          <w:color w:val="FF0000"/>
-        </w:rPr>
-        <w:t>t</w:t>
-      </w:r>
-      <w:r>
-        <w:rPr>
-          <w:rStyle w:val="fontstyle01"/>
-          <w:rFonts w:ascii="Times New Roman" w:hAnsi="Times New Roman" w:cs="Times New Roman"/>
-          <w:i/>
-          <w:color w:val="FF0000"/>
-        </w:rPr>
-        <w:t>12}</w:t>
-      </w:r>
-      <w:r>
-        <w:rPr>
-          <w:rStyle w:val="fontstyle01"/>
-          <w:rFonts w:ascii="Times New Roman" w:hAnsi="Times New Roman" w:cs="Times New Roman"/>
-          <w:color w:val="FF0000"/>
-        </w:rPr>
-        <w:t xml:space="preserve"> </w:t>
-      </w:r>
-      <w:r>
-        <w:rPr>
-          <w:rStyle w:val="fontstyle01"/>
-          <w:rFonts w:ascii="Times New Roman" w:hAnsi="Times New Roman" w:cs="Times New Roman"/>
-          <w:color w:val="auto"/>
-        </w:rPr>
-        <w:t>ngày,</w:t>
-      </w:r>
-      <w:r>
-        <w:rPr>
-          <w:rStyle w:val="fontstyle01"/>
-          <w:rFonts w:ascii="Times New Roman" w:hAnsi="Times New Roman" w:cs="Times New Roman"/>
-          <w:color w:val="auto"/>
-        </w:rPr>
-        <w:t xml:space="preserve"> </w:t>
-      </w:r>
-      <w:r>
-        <w:rPr>
-          <w:rStyle w:val="fontstyle01"/>
-          <w:rFonts w:ascii="Times New Roman" w:hAnsi="Times New Roman" w:cs="Times New Roman"/>
-          <w:color w:val="auto"/>
-        </w:rPr>
-        <w:t xml:space="preserve">bình quân toàn quốc: </w:t>
-      </w:r>
-      <w:r>
-        <w:rPr>
-          <w:rStyle w:val="fontstyle01"/>
-          <w:rFonts w:ascii="Times New Roman" w:hAnsi="Times New Roman" w:cs="Times New Roman"/>
-          <w:color w:val="FF0000"/>
-        </w:rPr>
-        <w:t>{</w:t>
-      </w:r>
-      <w:r>
-        <w:rPr>
-          <w:rStyle w:val="fontstyle01"/>
-          <w:rFonts w:ascii="Times New Roman" w:hAnsi="Times New Roman" w:cs="Times New Roman"/>
-          <w:color w:val="FF0000"/>
-        </w:rPr>
-        <w:t>t</w:t>
-      </w:r>
-      <w:r>
-        <w:rPr>
-          <w:rStyle w:val="fontstyle01"/>
-          <w:rFonts w:ascii="Times New Roman" w:hAnsi="Times New Roman" w:cs="Times New Roman"/>
-          <w:color w:val="FF0000"/>
-        </w:rPr>
-        <w:t>13}</w:t>
-      </w:r>
-      <w:r>
-        <w:rPr>
-          <w:rStyle w:val="fontstyle01"/>
-          <w:rFonts w:ascii="Times New Roman" w:hAnsi="Times New Roman" w:cs="Times New Roman"/>
-          <w:color w:val="auto"/>
-        </w:rPr>
-        <w:t xml:space="preserve"> ngày ( </w:t>
-      </w:r>
-      <w:r>
-        <w:rPr>
-          <w:rStyle w:val="fontstyle01"/>
-          <w:rFonts w:ascii="Times New Roman" w:hAnsi="Times New Roman" w:cs="Times New Roman"/>
-          <w:color w:val="FF0000"/>
-        </w:rPr>
-        <w:t>{</w:t>
-      </w:r>
-      <w:r>
-        <w:rPr>
-          <w:rStyle w:val="fontstyle01"/>
-          <w:rFonts w:ascii="Times New Roman" w:hAnsi="Times New Roman" w:cs="Times New Roman"/>
-          <w:color w:val="FF0000"/>
-        </w:rPr>
-        <w:t>t</w:t>
-      </w:r>
-      <w:r>
-        <w:rPr>
-          <w:rStyle w:val="fontstyle01"/>
-          <w:rFonts w:ascii="Times New Roman" w:hAnsi="Times New Roman" w:cs="Times New Roman"/>
-          <w:color w:val="FF0000"/>
-        </w:rPr>
-        <w:t>14}</w:t>
-      </w:r>
-      <w:r>
-        <w:rPr>
-          <w:rStyle w:val="fontstyle01"/>
-          <w:rFonts w:ascii="Times New Roman" w:hAnsi="Times New Roman" w:cs="Times New Roman"/>
-          <w:color w:val="auto"/>
-        </w:rPr>
-        <w:t xml:space="preserve"> ), xếp</w:t>
-      </w:r>
-      <w:r>
-        <w:rPr>
-          <w:rStyle w:val="fontstyle01"/>
-          <w:rFonts w:ascii="Times New Roman" w:hAnsi="Times New Roman" w:cs="Times New Roman"/>
-          <w:color w:val="auto"/>
-        </w:rPr>
-        <w:t xml:space="preserve"> thứ</w:t>
-      </w:r>
-      <w:r>
-        <w:rPr>
-          <w:rStyle w:val="fontstyle01"/>
-          <w:rFonts w:ascii="Times New Roman" w:hAnsi="Times New Roman" w:cs="Times New Roman"/>
-          <w:color w:val="auto"/>
-        </w:rPr>
-        <w:t xml:space="preserve"> </w:t>
-      </w:r>
-      <w:r>
-        <w:rPr>
-          <w:rStyle w:val="fontstyle01"/>
-          <w:rFonts w:ascii="Times New Roman" w:hAnsi="Times New Roman" w:cs="Times New Roman"/>
-          <w:color w:val="FF0000"/>
-        </w:rPr>
-        <w:t>{</w:t>
-      </w:r>
-      <w:r>
-        <w:rPr>
-          <w:rStyle w:val="fontstyle01"/>
-          <w:rFonts w:ascii="Times New Roman" w:hAnsi="Times New Roman" w:cs="Times New Roman"/>
-          <w:color w:val="FF0000"/>
-        </w:rPr>
-        <w:t>t</w:t>
-      </w:r>
-      <w:r>
-        <w:rPr>
-          <w:rStyle w:val="fontstyle01"/>
-          <w:rFonts w:ascii="Times New Roman" w:hAnsi="Times New Roman" w:cs="Times New Roman"/>
-          <w:color w:val="FF0000"/>
-        </w:rPr>
-        <w:t xml:space="preserve">15} </w:t>
-      </w:r>
-      <w:r>
-        <w:rPr>
-          <w:rStyle w:val="fontstyle01"/>
-          <w:rFonts w:ascii="Times New Roman" w:hAnsi="Times New Roman" w:cs="Times New Roman"/>
-          <w:color w:val="auto"/>
-        </w:rPr>
-        <w:t>so với</w:t>
-      </w:r>
-      <w:r>
-        <w:rPr>
-          <w:rStyle w:val="fontstyle01"/>
-          <w:rFonts w:ascii="Times New Roman" w:hAnsi="Times New Roman" w:cs="Times New Roman"/>
-          <w:color w:val="auto"/>
-        </w:rPr>
-        <w:t xml:space="preserve"> các tỉnh. Bình quân vùng: </w:t>
-      </w:r>
-      <w:r>
-        <w:rPr>
-          <w:rStyle w:val="fontstyle01"/>
-          <w:rFonts w:ascii="Times New Roman" w:hAnsi="Times New Roman" w:cs="Times New Roman"/>
-          <w:color w:val="FF0000"/>
-        </w:rPr>
-        <w:t>{</w:t>
-      </w:r>
-      <w:r>
-        <w:rPr>
-          <w:rStyle w:val="fontstyle01"/>
-          <w:rFonts w:ascii="Times New Roman" w:hAnsi="Times New Roman" w:cs="Times New Roman"/>
-          <w:color w:val="FF0000"/>
-        </w:rPr>
-        <w:t>t</w:t>
-      </w:r>
-      <w:r>
-        <w:rPr>
-          <w:rStyle w:val="fontstyle01"/>
-          <w:rFonts w:ascii="Times New Roman" w:hAnsi="Times New Roman" w:cs="Times New Roman"/>
-          <w:color w:val="FF0000"/>
-        </w:rPr>
-        <w:t>16}</w:t>
-      </w:r>
-      <w:r>
-        <w:rPr>
-          <w:rStyle w:val="fontstyle01"/>
-          <w:rFonts w:ascii="Times New Roman" w:hAnsi="Times New Roman" w:cs="Times New Roman"/>
-          <w:color w:val="auto"/>
-        </w:rPr>
-        <w:t xml:space="preserve"> </w:t>
-      </w:r>
-      <w:r>
-        <w:rPr>
-          <w:rStyle w:val="fontstyle01"/>
-          <w:rFonts w:ascii="Times New Roman" w:hAnsi="Times New Roman" w:cs="Times New Roman"/>
-          <w:color w:val="auto"/>
-        </w:rPr>
-        <w:t>ngày</w:t>
-      </w:r>
-      <w:r>
-        <w:rPr>
-          <w:rStyle w:val="fontstyle01"/>
-          <w:rFonts w:ascii="Times New Roman" w:hAnsi="Times New Roman" w:cs="Times New Roman"/>
-          <w:color w:val="auto"/>
-        </w:rPr>
-        <w:t xml:space="preserve"> (</w:t>
-      </w:r>
-      <w:r>
-        <w:rPr>
-          <w:rStyle w:val="fontstyle01"/>
-          <w:rFonts w:ascii="Times New Roman" w:hAnsi="Times New Roman" w:cs="Times New Roman"/>
-          <w:color w:val="FF0000"/>
-        </w:rPr>
-        <w:t>{</w:t>
-      </w:r>
-      <w:r>
-        <w:rPr>
-          <w:rStyle w:val="fontstyle01"/>
-          <w:rFonts w:ascii="Times New Roman" w:hAnsi="Times New Roman" w:cs="Times New Roman"/>
-          <w:color w:val="FF0000"/>
-        </w:rPr>
-        <w:t>t</w:t>
-      </w:r>
-      <w:r>
-        <w:rPr>
-          <w:rStyle w:val="fontstyle01"/>
-          <w:rFonts w:ascii="Times New Roman" w:hAnsi="Times New Roman" w:cs="Times New Roman"/>
-          <w:color w:val="FF0000"/>
-        </w:rPr>
-        <w:t>17}</w:t>
-      </w:r>
-      <w:r>
-        <w:rPr>
-          <w:rStyle w:val="fontstyle01"/>
-          <w:rFonts w:ascii="Times New Roman" w:hAnsi="Times New Roman" w:cs="Times New Roman"/>
-          <w:color w:val="auto"/>
-        </w:rPr>
-        <w:t>)</w:t>
-      </w:r>
-      <w:r>
-        <w:rPr>
-          <w:rStyle w:val="fontstyle01"/>
-          <w:rFonts w:ascii="Times New Roman" w:hAnsi="Times New Roman" w:cs="Times New Roman"/>
-          <w:color w:val="auto"/>
-        </w:rPr>
-        <w:t>, đứng thứ</w:t>
-      </w:r>
-      <w:r>
-        <w:rPr>
-          <w:rStyle w:val="fontstyle01"/>
-          <w:rFonts w:ascii="Times New Roman" w:hAnsi="Times New Roman" w:cs="Times New Roman"/>
-          <w:color w:val="auto"/>
-        </w:rPr>
-        <w:t xml:space="preserve"> </w:t>
-      </w:r>
-      <w:r>
-        <w:rPr>
-          <w:rStyle w:val="fontstyle01"/>
-          <w:rFonts w:ascii="Times New Roman" w:hAnsi="Times New Roman" w:cs="Times New Roman"/>
-          <w:color w:val="FF0000"/>
-        </w:rPr>
-        <w:t>{</w:t>
-      </w:r>
-      <w:r>
-        <w:rPr>
-          <w:rStyle w:val="fontstyle01"/>
-          <w:rFonts w:ascii="Times New Roman" w:hAnsi="Times New Roman" w:cs="Times New Roman"/>
-          <w:color w:val="FF0000"/>
-        </w:rPr>
-        <w:t>t</w:t>
-      </w:r>
-      <w:r>
-        <w:rPr>
-          <w:rStyle w:val="fontstyle01"/>
-          <w:rFonts w:ascii="Times New Roman" w:hAnsi="Times New Roman" w:cs="Times New Roman"/>
-          <w:color w:val="FF0000"/>
-        </w:rPr>
-        <w:t xml:space="preserve">18} </w:t>
-      </w:r>
-      <w:r>
-        <w:rPr>
-          <w:rStyle w:val="fontstyle01"/>
-          <w:rFonts w:ascii="Times New Roman" w:hAnsi="Times New Roman" w:cs="Times New Roman"/>
-          <w:color w:val="auto"/>
-        </w:rPr>
-        <w:t>so với vùng.</w:t>
-      </w:r>
-    </w:p>
-    <w:p>
-      <w:pPr>
-        <w:spacing w:after="0" w:line="240" w:lineRule="auto"/>
-        <w:ind w:left="567" w:firstLine="567"/>
-        <w:jc w:val="both"/>
-        <w:rPr>
-          <w:rStyle w:val="fontstyle01"/>
-          <w:rFonts w:ascii="Times New Roman" w:hAnsi="Times New Roman" w:cs="Times New Roman"/>
-          <w:color w:val="FF0000"/>
+          <w:rFonts w:ascii="Times New Roman" w:hAnsi="Times New Roman" w:cs="Times New Roman"/>
+          <w:sz w:val="28"/>
+          <w:szCs w:val="28"/>
         </w:rPr>
       </w:pPr>
     </w:p>
@@ -6526,311 +5926,135 @@
           <w:rFonts w:ascii="Times New Roman" w:hAnsi="Times New Roman" w:cs="Times New Roman"/>
           <w:color w:val="auto"/>
         </w:rPr>
-        <w:t xml:space="preserve"> Chi bình quân chung: </w:t>
-      </w:r>
-      <w:r>
-        <w:rPr>
-          <w:rStyle w:val="fontstyle01"/>
-          <w:rFonts w:ascii="Times New Roman" w:hAnsi="Times New Roman" w:cs="Times New Roman"/>
-          <w:color w:val="FF0000"/>
-        </w:rPr>
-        <w:t>{</w:t>
-      </w:r>
-      <w:r>
-        <w:rPr>
-          <w:rStyle w:val="fontstyle01"/>
-          <w:rFonts w:ascii="Times New Roman" w:hAnsi="Times New Roman" w:cs="Times New Roman"/>
-          <w:color w:val="FF0000"/>
+        <w:t xml:space="preserve"> </w:t>
+      </w:r>
+      <w:r>
+        <w:rPr>
+          <w:rFonts w:ascii="Times New Roman" w:hAnsi="Times New Roman" w:cs="Times New Roman"/>
+          <w:sz w:val="28"/>
+          <w:szCs w:val="28"/>
+        </w:rPr>
+        <w:t>Ngày điều trị bình quân: {</w:t>
+      </w:r>
+      <w:r>
+        <w:rPr>
+          <w:rFonts w:ascii="Times New Roman" w:hAnsi="Times New Roman" w:cs="Times New Roman"/>
+          <w:sz w:val="28"/>
+          <w:szCs w:val="28"/>
         </w:rPr>
         <w:t>t</w:t>
       </w:r>
       <w:r>
         <w:rPr>
-          <w:rStyle w:val="fontstyle01"/>
-          <w:rFonts w:ascii="Times New Roman" w:hAnsi="Times New Roman" w:cs="Times New Roman"/>
-          <w:color w:val="FF0000"/>
-        </w:rPr>
-        <w:t xml:space="preserve">19} </w:t>
-      </w:r>
-      <w:r>
-        <w:rPr>
-          <w:rStyle w:val="fontstyle01"/>
-          <w:rFonts w:ascii="Times New Roman" w:hAnsi="Times New Roman" w:cs="Times New Roman"/>
-          <w:color w:val="auto"/>
-        </w:rPr>
-        <w:t xml:space="preserve">đồng, bình quân toàn quốc: </w:t>
-      </w:r>
-      <w:r>
-        <w:rPr>
-          <w:rStyle w:val="fontstyle01"/>
-          <w:rFonts w:ascii="Times New Roman" w:hAnsi="Times New Roman" w:cs="Times New Roman"/>
-          <w:color w:val="FF0000"/>
-        </w:rPr>
-        <w:t>{</w:t>
-      </w:r>
-      <w:r>
-        <w:rPr>
-          <w:rStyle w:val="fontstyle01"/>
-          <w:rFonts w:ascii="Times New Roman" w:hAnsi="Times New Roman" w:cs="Times New Roman"/>
-          <w:color w:val="FF0000"/>
+          <w:rFonts w:ascii="Times New Roman" w:hAnsi="Times New Roman" w:cs="Times New Roman"/>
+          <w:sz w:val="28"/>
+          <w:szCs w:val="28"/>
+        </w:rPr>
+        <w:t>12} ngày, bình quân toàn quốc: {</w:t>
+      </w:r>
+      <w:r>
+        <w:rPr>
+          <w:rFonts w:ascii="Times New Roman" w:hAnsi="Times New Roman" w:cs="Times New Roman"/>
+          <w:sz w:val="28"/>
+          <w:szCs w:val="28"/>
         </w:rPr>
         <w:t>t</w:t>
       </w:r>
       <w:r>
         <w:rPr>
-          <w:rStyle w:val="fontstyle01"/>
-          <w:rFonts w:ascii="Times New Roman" w:hAnsi="Times New Roman" w:cs="Times New Roman"/>
-          <w:color w:val="FF0000"/>
-        </w:rPr>
-        <w:t>20}</w:t>
-      </w:r>
-      <w:r>
-        <w:rPr>
-          <w:rStyle w:val="fontstyle01"/>
-          <w:rFonts w:ascii="Times New Roman" w:hAnsi="Times New Roman" w:cs="Times New Roman"/>
-          <w:color w:val="FF0000"/>
-        </w:rPr>
-        <w:t xml:space="preserve"> </w:t>
-      </w:r>
-      <w:r>
-        <w:rPr>
-          <w:rStyle w:val="fontstyle01"/>
-          <w:rFonts w:ascii="Times New Roman" w:hAnsi="Times New Roman" w:cs="Times New Roman"/>
-          <w:color w:val="auto"/>
-        </w:rPr>
-        <w:t>đồng (</w:t>
-      </w:r>
-      <w:r>
-        <w:rPr>
-          <w:rStyle w:val="fontstyle01"/>
-          <w:rFonts w:ascii="Times New Roman" w:hAnsi="Times New Roman" w:cs="Times New Roman"/>
-          <w:color w:val="FF0000"/>
-        </w:rPr>
-        <w:t>{</w:t>
-      </w:r>
-      <w:r>
-        <w:rPr>
-          <w:rStyle w:val="fontstyle01"/>
-          <w:rFonts w:ascii="Times New Roman" w:hAnsi="Times New Roman" w:cs="Times New Roman"/>
-          <w:color w:val="FF0000"/>
+          <w:rFonts w:ascii="Times New Roman" w:hAnsi="Times New Roman" w:cs="Times New Roman"/>
+          <w:sz w:val="28"/>
+          <w:szCs w:val="28"/>
+        </w:rPr>
+        <w:t>13} ngày ( {</w:t>
+      </w:r>
+      <w:r>
+        <w:rPr>
+          <w:rFonts w:ascii="Times New Roman" w:hAnsi="Times New Roman" w:cs="Times New Roman"/>
+          <w:sz w:val="28"/>
+          <w:szCs w:val="28"/>
         </w:rPr>
         <w:t>t</w:t>
       </w:r>
       <w:r>
         <w:rPr>
-          <w:rStyle w:val="fontstyle01"/>
-          <w:rFonts w:ascii="Times New Roman" w:hAnsi="Times New Roman" w:cs="Times New Roman"/>
-          <w:color w:val="FF0000"/>
-        </w:rPr>
-        <w:t>21}</w:t>
-      </w:r>
-      <w:r>
-        <w:rPr>
-          <w:rStyle w:val="fontstyle01"/>
-          <w:rFonts w:ascii="Times New Roman" w:hAnsi="Times New Roman" w:cs="Times New Roman"/>
-          <w:color w:val="auto"/>
-        </w:rPr>
-        <w:t>)</w:t>
-      </w:r>
-      <w:r>
-        <w:rPr>
-          <w:rStyle w:val="fontstyle01"/>
-          <w:rFonts w:ascii="Times New Roman" w:hAnsi="Times New Roman" w:cs="Times New Roman"/>
-          <w:color w:val="auto"/>
-        </w:rPr>
-        <w:t xml:space="preserve"> xếp thứ</w:t>
-      </w:r>
-      <w:r>
-        <w:rPr>
-          <w:rStyle w:val="fontstyle01"/>
-          <w:rFonts w:ascii="Times New Roman" w:hAnsi="Times New Roman" w:cs="Times New Roman"/>
-          <w:color w:val="FF0000"/>
-        </w:rPr>
-        <w:t xml:space="preserve"> {</w:t>
-      </w:r>
-      <w:r>
-        <w:rPr>
-          <w:rStyle w:val="fontstyle01"/>
-          <w:rFonts w:ascii="Times New Roman" w:hAnsi="Times New Roman" w:cs="Times New Roman"/>
-          <w:color w:val="FF0000"/>
+          <w:rFonts w:ascii="Times New Roman" w:hAnsi="Times New Roman" w:cs="Times New Roman"/>
+          <w:sz w:val="28"/>
+          <w:szCs w:val="28"/>
+        </w:rPr>
+        <w:t>14} ), xếp thứ {</w:t>
+      </w:r>
+      <w:r>
+        <w:rPr>
+          <w:rFonts w:ascii="Times New Roman" w:hAnsi="Times New Roman" w:cs="Times New Roman"/>
+          <w:sz w:val="28"/>
+          <w:szCs w:val="28"/>
         </w:rPr>
         <w:t>t</w:t>
       </w:r>
       <w:r>
         <w:rPr>
-          <w:rStyle w:val="fontstyle01"/>
-          <w:rFonts w:ascii="Times New Roman" w:hAnsi="Times New Roman" w:cs="Times New Roman"/>
-          <w:color w:val="FF0000"/>
-        </w:rPr>
-        <w:t>22}</w:t>
-      </w:r>
-      <w:r>
-        <w:rPr>
-          <w:rStyle w:val="fontstyle01"/>
-          <w:rFonts w:ascii="Times New Roman" w:hAnsi="Times New Roman" w:cs="Times New Roman"/>
-          <w:color w:val="auto"/>
-        </w:rPr>
-        <w:t xml:space="preserve"> </w:t>
-      </w:r>
-      <w:r>
-        <w:rPr>
-          <w:rStyle w:val="fontstyle01"/>
-          <w:rFonts w:ascii="Times New Roman" w:hAnsi="Times New Roman" w:cs="Times New Roman"/>
-          <w:color w:val="auto"/>
-        </w:rPr>
-        <w:t>so với</w:t>
-      </w:r>
-      <w:r>
-        <w:rPr>
-          <w:rStyle w:val="fontstyle01"/>
-          <w:rFonts w:ascii="Times New Roman" w:hAnsi="Times New Roman" w:cs="Times New Roman"/>
-          <w:color w:val="auto"/>
-        </w:rPr>
-        <w:t xml:space="preserve"> các tỉnh.</w:t>
-      </w:r>
-      <w:r>
-        <w:rPr>
-          <w:rStyle w:val="fontstyle01"/>
-          <w:rFonts w:ascii="Times New Roman" w:hAnsi="Times New Roman" w:cs="Times New Roman"/>
-          <w:color w:val="auto"/>
-        </w:rPr>
-        <w:t xml:space="preserve">  </w:t>
-      </w:r>
-      <w:r>
-        <w:rPr>
-          <w:rStyle w:val="fontstyle01"/>
-          <w:rFonts w:ascii="Times New Roman" w:hAnsi="Times New Roman" w:cs="Times New Roman"/>
-          <w:color w:val="auto"/>
-        </w:rPr>
-        <w:t xml:space="preserve">Bình quân vùng: </w:t>
-      </w:r>
-      <w:r>
-        <w:rPr>
-          <w:rStyle w:val="fontstyle01"/>
-          <w:rFonts w:ascii="Times New Roman" w:hAnsi="Times New Roman" w:cs="Times New Roman"/>
-          <w:color w:val="FF0000"/>
-        </w:rPr>
-        <w:t>{</w:t>
-      </w:r>
-      <w:r>
-        <w:rPr>
-          <w:rStyle w:val="fontstyle01"/>
-          <w:rFonts w:ascii="Times New Roman" w:hAnsi="Times New Roman" w:cs="Times New Roman"/>
-          <w:color w:val="FF0000"/>
+          <w:rFonts w:ascii="Times New Roman" w:hAnsi="Times New Roman" w:cs="Times New Roman"/>
+          <w:sz w:val="28"/>
+          <w:szCs w:val="28"/>
+        </w:rPr>
+        <w:t>15} so với các tỉnh. Bình quân vùng: {</w:t>
+      </w:r>
+      <w:r>
+        <w:rPr>
+          <w:rFonts w:ascii="Times New Roman" w:hAnsi="Times New Roman" w:cs="Times New Roman"/>
+          <w:sz w:val="28"/>
+          <w:szCs w:val="28"/>
         </w:rPr>
         <w:t>t</w:t>
       </w:r>
       <w:r>
         <w:rPr>
-          <w:rStyle w:val="fontstyle01"/>
-          <w:rFonts w:ascii="Times New Roman" w:hAnsi="Times New Roman" w:cs="Times New Roman"/>
-          <w:color w:val="FF0000"/>
-        </w:rPr>
-        <w:t>23}</w:t>
-      </w:r>
-      <w:r>
-        <w:rPr>
-          <w:rStyle w:val="fontstyle01"/>
-          <w:rFonts w:ascii="Times New Roman" w:hAnsi="Times New Roman" w:cs="Times New Roman"/>
-          <w:color w:val="auto"/>
-        </w:rPr>
-        <w:t xml:space="preserve"> </w:t>
-      </w:r>
-      <w:r>
-        <w:rPr>
-          <w:rStyle w:val="fontstyle01"/>
-          <w:rFonts w:ascii="Times New Roman" w:hAnsi="Times New Roman" w:cs="Times New Roman"/>
-          <w:color w:val="auto"/>
-        </w:rPr>
-        <w:t>đồng</w:t>
-      </w:r>
-      <w:r>
-        <w:rPr>
-          <w:rStyle w:val="fontstyle01"/>
-          <w:rFonts w:ascii="Times New Roman" w:hAnsi="Times New Roman" w:cs="Times New Roman"/>
-          <w:color w:val="auto"/>
-        </w:rPr>
-        <w:t xml:space="preserve"> (</w:t>
-      </w:r>
-      <w:r>
-        <w:rPr>
-          <w:rStyle w:val="fontstyle01"/>
-          <w:rFonts w:ascii="Times New Roman" w:hAnsi="Times New Roman" w:cs="Times New Roman"/>
-          <w:color w:val="FF0000"/>
-        </w:rPr>
-        <w:t>{</w:t>
-      </w:r>
-      <w:r>
-        <w:rPr>
-          <w:rStyle w:val="fontstyle01"/>
-          <w:rFonts w:ascii="Times New Roman" w:hAnsi="Times New Roman" w:cs="Times New Roman"/>
-          <w:color w:val="FF0000"/>
+          <w:rFonts w:ascii="Times New Roman" w:hAnsi="Times New Roman" w:cs="Times New Roman"/>
+          <w:sz w:val="28"/>
+          <w:szCs w:val="28"/>
+        </w:rPr>
+        <w:t>16} ngày ({</w:t>
+      </w:r>
+      <w:r>
+        <w:rPr>
+          <w:rFonts w:ascii="Times New Roman" w:hAnsi="Times New Roman" w:cs="Times New Roman"/>
+          <w:sz w:val="28"/>
+          <w:szCs w:val="28"/>
         </w:rPr>
         <w:t>t</w:t>
       </w:r>
       <w:r>
         <w:rPr>
-          <w:rStyle w:val="fontstyle01"/>
-          <w:rFonts w:ascii="Times New Roman" w:hAnsi="Times New Roman" w:cs="Times New Roman"/>
-          <w:color w:val="FF0000"/>
-        </w:rPr>
-        <w:t>24}</w:t>
-      </w:r>
-      <w:r>
-        <w:rPr>
-          <w:rStyle w:val="fontstyle01"/>
-          <w:rFonts w:ascii="Times New Roman" w:hAnsi="Times New Roman" w:cs="Times New Roman"/>
-          <w:color w:val="auto"/>
-        </w:rPr>
-        <w:t>)</w:t>
-      </w:r>
-      <w:r>
-        <w:rPr>
-          <w:rStyle w:val="fontstyle01"/>
-          <w:rFonts w:ascii="Times New Roman" w:hAnsi="Times New Roman" w:cs="Times New Roman"/>
-          <w:color w:val="auto"/>
-        </w:rPr>
-        <w:t>, đứng thứ</w:t>
-      </w:r>
-      <w:r>
-        <w:rPr>
-          <w:rStyle w:val="fontstyle01"/>
-          <w:rFonts w:ascii="Times New Roman" w:hAnsi="Times New Roman" w:cs="Times New Roman"/>
-          <w:color w:val="auto"/>
-        </w:rPr>
-        <w:t xml:space="preserve"> </w:t>
-      </w:r>
-      <w:r>
-        <w:rPr>
-          <w:rStyle w:val="fontstyle01"/>
-          <w:rFonts w:ascii="Times New Roman" w:hAnsi="Times New Roman" w:cs="Times New Roman"/>
-          <w:color w:val="auto"/>
-        </w:rPr>
-        <w:t>{</w:t>
-      </w:r>
-      <w:r>
-        <w:rPr>
-          <w:rStyle w:val="fontstyle01"/>
-          <w:rFonts w:ascii="Times New Roman" w:hAnsi="Times New Roman" w:cs="Times New Roman"/>
-          <w:color w:val="auto"/>
-        </w:rPr>
-        <w:t>x</w:t>
-      </w:r>
-      <w:r>
-        <w:rPr>
-          <w:rStyle w:val="fontstyle01"/>
-          <w:rFonts w:ascii="Times New Roman" w:hAnsi="Times New Roman" w:cs="Times New Roman"/>
-          <w:color w:val="auto"/>
-        </w:rPr>
-        <w:t xml:space="preserve">25} </w:t>
-      </w:r>
-      <w:r>
-        <w:rPr>
-          <w:rStyle w:val="fontstyle01"/>
-          <w:rFonts w:ascii="Times New Roman" w:hAnsi="Times New Roman" w:cs="Times New Roman"/>
-          <w:color w:val="auto"/>
-        </w:rPr>
-        <w:t>so với vùng.</w:t>
+          <w:rFonts w:ascii="Times New Roman" w:hAnsi="Times New Roman" w:cs="Times New Roman"/>
+          <w:sz w:val="28"/>
+          <w:szCs w:val="28"/>
+        </w:rPr>
+        <w:t>17}), đứng thứ {</w:t>
+      </w:r>
+      <w:r>
+        <w:rPr>
+          <w:rFonts w:ascii="Times New Roman" w:hAnsi="Times New Roman" w:cs="Times New Roman"/>
+          <w:sz w:val="28"/>
+          <w:szCs w:val="28"/>
+        </w:rPr>
+        <w:t>t</w:t>
+      </w:r>
+      <w:r>
+        <w:rPr>
+          <w:rFonts w:ascii="Times New Roman" w:hAnsi="Times New Roman" w:cs="Times New Roman"/>
+          <w:sz w:val="28"/>
+          <w:szCs w:val="28"/>
+        </w:rPr>
+        <w:t>18} so với vùng</w:t>
+      </w:r>
+      <w:r>
+        <w:rPr>
+          <w:rStyle w:val="fontstyle01"/>
+          <w:rFonts w:ascii="Times New Roman" w:hAnsi="Times New Roman" w:cs="Times New Roman"/>
+          <w:color w:val="auto"/>
+        </w:rPr>
+        <w:t>.</w:t>
       </w:r>
     </w:p>
     <w:p>
@@ -6863,7 +6087,6 @@
           <w:rFonts w:ascii="Times New Roman" w:hAnsi="Times New Roman" w:cs="Times New Roman"/>
           <w:color w:val="auto"/>
         </w:rPr>
-        <w:lastRenderedPageBreak/>
         <w:t>+</w:t>
       </w:r>
       <w:r>
@@ -6872,327 +6095,135 @@
           <w:rFonts w:ascii="Times New Roman" w:hAnsi="Times New Roman" w:cs="Times New Roman"/>
           <w:color w:val="auto"/>
         </w:rPr>
-        <w:t xml:space="preserve"> Chi bình quân ngoại trú: </w:t>
-      </w:r>
-      <w:r>
-        <w:rPr>
-          <w:rStyle w:val="fontstyle01"/>
-          <w:rFonts w:ascii="Times New Roman" w:hAnsi="Times New Roman" w:cs="Times New Roman"/>
-          <w:color w:val="FF0000"/>
-        </w:rPr>
-        <w:t>{</w:t>
-      </w:r>
-      <w:r>
-        <w:rPr>
-          <w:rStyle w:val="fontstyle01"/>
-          <w:rFonts w:ascii="Times New Roman" w:hAnsi="Times New Roman" w:cs="Times New Roman"/>
-          <w:color w:val="FF0000"/>
+        <w:t xml:space="preserve"> </w:t>
+      </w:r>
+      <w:r>
+        <w:rPr>
+          <w:rFonts w:ascii="Times New Roman" w:hAnsi="Times New Roman" w:cs="Times New Roman"/>
+          <w:sz w:val="28"/>
+          <w:szCs w:val="28"/>
+        </w:rPr>
+        <w:t>Chi bình quân chung: {</w:t>
+      </w:r>
+      <w:r>
+        <w:rPr>
+          <w:rFonts w:ascii="Times New Roman" w:hAnsi="Times New Roman" w:cs="Times New Roman"/>
+          <w:sz w:val="28"/>
+          <w:szCs w:val="28"/>
         </w:rPr>
         <w:t>t</w:t>
       </w:r>
       <w:r>
         <w:rPr>
-          <w:rStyle w:val="fontstyle01"/>
-          <w:rFonts w:ascii="Times New Roman" w:hAnsi="Times New Roman" w:cs="Times New Roman"/>
-          <w:color w:val="FF0000"/>
-        </w:rPr>
-        <w:t>26}</w:t>
-      </w:r>
-      <w:r>
-        <w:rPr>
-          <w:rStyle w:val="fontstyle01"/>
-          <w:rFonts w:ascii="Times New Roman" w:hAnsi="Times New Roman" w:cs="Times New Roman"/>
-          <w:color w:val="FF0000"/>
-        </w:rPr>
-        <w:t xml:space="preserve"> </w:t>
-      </w:r>
-      <w:r>
-        <w:rPr>
-          <w:rStyle w:val="fontstyle01"/>
-          <w:rFonts w:ascii="Times New Roman" w:hAnsi="Times New Roman" w:cs="Times New Roman"/>
-          <w:color w:val="auto"/>
-        </w:rPr>
-        <w:t xml:space="preserve">đồng, bình quân toàn quốc: </w:t>
-      </w:r>
-      <w:r>
-        <w:rPr>
-          <w:rStyle w:val="fontstyle01"/>
-          <w:rFonts w:ascii="Times New Roman" w:hAnsi="Times New Roman" w:cs="Times New Roman"/>
-          <w:color w:val="FF0000"/>
-        </w:rPr>
-        <w:t>{</w:t>
-      </w:r>
-      <w:r>
-        <w:rPr>
-          <w:rStyle w:val="fontstyle01"/>
-          <w:rFonts w:ascii="Times New Roman" w:hAnsi="Times New Roman" w:cs="Times New Roman"/>
-          <w:color w:val="FF0000"/>
+          <w:rFonts w:ascii="Times New Roman" w:hAnsi="Times New Roman" w:cs="Times New Roman"/>
+          <w:sz w:val="28"/>
+          <w:szCs w:val="28"/>
+        </w:rPr>
+        <w:t>19} đồng, bình quân toàn quốc: {</w:t>
+      </w:r>
+      <w:r>
+        <w:rPr>
+          <w:rFonts w:ascii="Times New Roman" w:hAnsi="Times New Roman" w:cs="Times New Roman"/>
+          <w:sz w:val="28"/>
+          <w:szCs w:val="28"/>
         </w:rPr>
         <w:t>t</w:t>
       </w:r>
       <w:r>
         <w:rPr>
-          <w:rStyle w:val="fontstyle01"/>
-          <w:rFonts w:ascii="Times New Roman" w:hAnsi="Times New Roman" w:cs="Times New Roman"/>
-          <w:color w:val="FF0000"/>
-        </w:rPr>
-        <w:t>27}</w:t>
-      </w:r>
-      <w:r>
-        <w:rPr>
-          <w:rStyle w:val="fontstyle01"/>
-          <w:rFonts w:ascii="Times New Roman" w:hAnsi="Times New Roman" w:cs="Times New Roman"/>
-          <w:color w:val="FF0000"/>
-        </w:rPr>
-        <w:t xml:space="preserve"> </w:t>
-      </w:r>
-      <w:r>
-        <w:rPr>
-          <w:rStyle w:val="fontstyle01"/>
-          <w:rFonts w:ascii="Times New Roman" w:hAnsi="Times New Roman" w:cs="Times New Roman"/>
-          <w:color w:val="auto"/>
-        </w:rPr>
-        <w:t>đồng (</w:t>
-      </w:r>
-      <w:r>
-        <w:rPr>
-          <w:rStyle w:val="fontstyle01"/>
-          <w:rFonts w:ascii="Times New Roman" w:hAnsi="Times New Roman" w:cs="Times New Roman"/>
-          <w:color w:val="FF0000"/>
-        </w:rPr>
-        <w:t>{</w:t>
-      </w:r>
-      <w:r>
-        <w:rPr>
-          <w:rStyle w:val="fontstyle01"/>
-          <w:rFonts w:ascii="Times New Roman" w:hAnsi="Times New Roman" w:cs="Times New Roman"/>
-          <w:color w:val="FF0000"/>
+          <w:rFonts w:ascii="Times New Roman" w:hAnsi="Times New Roman" w:cs="Times New Roman"/>
+          <w:sz w:val="28"/>
+          <w:szCs w:val="28"/>
+        </w:rPr>
+        <w:t>20} đồng ({</w:t>
+      </w:r>
+      <w:r>
+        <w:rPr>
+          <w:rFonts w:ascii="Times New Roman" w:hAnsi="Times New Roman" w:cs="Times New Roman"/>
+          <w:sz w:val="28"/>
+          <w:szCs w:val="28"/>
         </w:rPr>
         <w:t>t</w:t>
       </w:r>
       <w:r>
         <w:rPr>
-          <w:rStyle w:val="fontstyle01"/>
-          <w:rFonts w:ascii="Times New Roman" w:hAnsi="Times New Roman" w:cs="Times New Roman"/>
-          <w:color w:val="FF0000"/>
-        </w:rPr>
-        <w:t>28}</w:t>
-      </w:r>
-      <w:r>
-        <w:rPr>
-          <w:rStyle w:val="fontstyle01"/>
-          <w:rFonts w:ascii="Times New Roman" w:hAnsi="Times New Roman" w:cs="Times New Roman"/>
-          <w:color w:val="auto"/>
-        </w:rPr>
-        <w:t>)</w:t>
-      </w:r>
-      <w:r>
-        <w:rPr>
-          <w:rStyle w:val="fontstyle01"/>
-          <w:rFonts w:ascii="Times New Roman" w:hAnsi="Times New Roman" w:cs="Times New Roman"/>
-          <w:color w:val="auto"/>
-        </w:rPr>
-        <w:t xml:space="preserve"> xếp thứ</w:t>
-      </w:r>
-      <w:r>
-        <w:rPr>
-          <w:rStyle w:val="fontstyle01"/>
-          <w:rFonts w:ascii="Times New Roman" w:hAnsi="Times New Roman" w:cs="Times New Roman"/>
-          <w:color w:val="FF0000"/>
-        </w:rPr>
-        <w:t xml:space="preserve"> {</w:t>
-      </w:r>
-      <w:r>
-        <w:rPr>
-          <w:rStyle w:val="fontstyle01"/>
-          <w:rFonts w:ascii="Times New Roman" w:hAnsi="Times New Roman" w:cs="Times New Roman"/>
-          <w:color w:val="FF0000"/>
+          <w:rFonts w:ascii="Times New Roman" w:hAnsi="Times New Roman" w:cs="Times New Roman"/>
+          <w:sz w:val="28"/>
+          <w:szCs w:val="28"/>
+        </w:rPr>
+        <w:t>21}) xếp thứ {</w:t>
+      </w:r>
+      <w:r>
+        <w:rPr>
+          <w:rFonts w:ascii="Times New Roman" w:hAnsi="Times New Roman" w:cs="Times New Roman"/>
+          <w:sz w:val="28"/>
+          <w:szCs w:val="28"/>
         </w:rPr>
         <w:t>t</w:t>
       </w:r>
       <w:r>
         <w:rPr>
-          <w:rStyle w:val="fontstyle01"/>
-          <w:rFonts w:ascii="Times New Roman" w:hAnsi="Times New Roman" w:cs="Times New Roman"/>
-          <w:color w:val="FF0000"/>
-        </w:rPr>
-        <w:t>29}</w:t>
-      </w:r>
-      <w:r>
-        <w:rPr>
-          <w:rStyle w:val="fontstyle01"/>
-          <w:rFonts w:ascii="Times New Roman" w:hAnsi="Times New Roman" w:cs="Times New Roman"/>
-          <w:color w:val="auto"/>
-        </w:rPr>
-        <w:t xml:space="preserve"> </w:t>
-      </w:r>
-      <w:r>
-        <w:rPr>
-          <w:rStyle w:val="fontstyle01"/>
-          <w:rFonts w:ascii="Times New Roman" w:hAnsi="Times New Roman" w:cs="Times New Roman"/>
-          <w:color w:val="auto"/>
-        </w:rPr>
-        <w:t>so với</w:t>
-      </w:r>
-      <w:r>
-        <w:rPr>
-          <w:rStyle w:val="fontstyle01"/>
-          <w:rFonts w:ascii="Times New Roman" w:hAnsi="Times New Roman" w:cs="Times New Roman"/>
-          <w:color w:val="auto"/>
-        </w:rPr>
-        <w:t xml:space="preserve"> các tỉnh.</w:t>
-      </w:r>
-      <w:r>
-        <w:rPr>
-          <w:rStyle w:val="fontstyle01"/>
-          <w:rFonts w:ascii="Times New Roman" w:hAnsi="Times New Roman" w:cs="Times New Roman"/>
-          <w:color w:val="auto"/>
-        </w:rPr>
-        <w:t xml:space="preserve">  </w:t>
-      </w:r>
-      <w:r>
-        <w:rPr>
-          <w:rStyle w:val="fontstyle01"/>
-          <w:rFonts w:ascii="Times New Roman" w:hAnsi="Times New Roman" w:cs="Times New Roman"/>
-          <w:color w:val="auto"/>
-        </w:rPr>
-        <w:t xml:space="preserve">Bình quân vùng: </w:t>
-      </w:r>
-      <w:r>
-        <w:rPr>
-          <w:rStyle w:val="fontstyle01"/>
-          <w:rFonts w:ascii="Times New Roman" w:hAnsi="Times New Roman" w:cs="Times New Roman"/>
-          <w:color w:val="FF0000"/>
-        </w:rPr>
-        <w:t>{</w:t>
-      </w:r>
-      <w:r>
-        <w:rPr>
-          <w:rStyle w:val="fontstyle01"/>
-          <w:rFonts w:ascii="Times New Roman" w:hAnsi="Times New Roman" w:cs="Times New Roman"/>
-          <w:color w:val="FF0000"/>
+          <w:rFonts w:ascii="Times New Roman" w:hAnsi="Times New Roman" w:cs="Times New Roman"/>
+          <w:sz w:val="28"/>
+          <w:szCs w:val="28"/>
+        </w:rPr>
+        <w:t>22} so với các tỉnh.  Bình quân vùng: {</w:t>
+      </w:r>
+      <w:r>
+        <w:rPr>
+          <w:rFonts w:ascii="Times New Roman" w:hAnsi="Times New Roman" w:cs="Times New Roman"/>
+          <w:sz w:val="28"/>
+          <w:szCs w:val="28"/>
         </w:rPr>
         <w:t>t</w:t>
       </w:r>
       <w:r>
         <w:rPr>
-          <w:rStyle w:val="fontstyle01"/>
-          <w:rFonts w:ascii="Times New Roman" w:hAnsi="Times New Roman" w:cs="Times New Roman"/>
-          <w:color w:val="FF0000"/>
-        </w:rPr>
-        <w:t>30}</w:t>
-      </w:r>
-      <w:r>
-        <w:rPr>
-          <w:rStyle w:val="fontstyle01"/>
-          <w:rFonts w:ascii="Times New Roman" w:hAnsi="Times New Roman" w:cs="Times New Roman"/>
-          <w:color w:val="auto"/>
-        </w:rPr>
-        <w:t xml:space="preserve"> </w:t>
-      </w:r>
-      <w:r>
-        <w:rPr>
-          <w:rStyle w:val="fontstyle01"/>
-          <w:rFonts w:ascii="Times New Roman" w:hAnsi="Times New Roman" w:cs="Times New Roman"/>
-          <w:color w:val="auto"/>
-        </w:rPr>
-        <w:t>đồng</w:t>
-      </w:r>
-      <w:r>
-        <w:rPr>
-          <w:rStyle w:val="fontstyle01"/>
-          <w:rFonts w:ascii="Times New Roman" w:hAnsi="Times New Roman" w:cs="Times New Roman"/>
-          <w:color w:val="auto"/>
-        </w:rPr>
-        <w:t xml:space="preserve"> (</w:t>
-      </w:r>
-      <w:r>
-        <w:rPr>
-          <w:rStyle w:val="fontstyle01"/>
-          <w:rFonts w:ascii="Times New Roman" w:hAnsi="Times New Roman" w:cs="Times New Roman"/>
-          <w:color w:val="FF0000"/>
-        </w:rPr>
-        <w:t>{</w:t>
-      </w:r>
-      <w:r>
-        <w:rPr>
-          <w:rStyle w:val="fontstyle01"/>
-          <w:rFonts w:ascii="Times New Roman" w:hAnsi="Times New Roman" w:cs="Times New Roman"/>
-          <w:color w:val="FF0000"/>
+          <w:rFonts w:ascii="Times New Roman" w:hAnsi="Times New Roman" w:cs="Times New Roman"/>
+          <w:sz w:val="28"/>
+          <w:szCs w:val="28"/>
+        </w:rPr>
+        <w:t>23} đồng ({</w:t>
+      </w:r>
+      <w:r>
+        <w:rPr>
+          <w:rFonts w:ascii="Times New Roman" w:hAnsi="Times New Roman" w:cs="Times New Roman"/>
+          <w:sz w:val="28"/>
+          <w:szCs w:val="28"/>
         </w:rPr>
         <w:t>t</w:t>
       </w:r>
       <w:r>
         <w:rPr>
-          <w:rStyle w:val="fontstyle01"/>
-          <w:rFonts w:ascii="Times New Roman" w:hAnsi="Times New Roman" w:cs="Times New Roman"/>
-          <w:color w:val="FF0000"/>
-        </w:rPr>
-        <w:t>31}</w:t>
-      </w:r>
-      <w:r>
-        <w:rPr>
-          <w:rStyle w:val="fontstyle01"/>
-          <w:rFonts w:ascii="Times New Roman" w:hAnsi="Times New Roman" w:cs="Times New Roman"/>
-          <w:color w:val="auto"/>
-        </w:rPr>
-        <w:t>)</w:t>
-      </w:r>
-      <w:r>
-        <w:rPr>
-          <w:rStyle w:val="fontstyle01"/>
-          <w:rFonts w:ascii="Times New Roman" w:hAnsi="Times New Roman" w:cs="Times New Roman"/>
-          <w:color w:val="auto"/>
-        </w:rPr>
-        <w:t>, đứng thứ</w:t>
-      </w:r>
-      <w:r>
-        <w:rPr>
-          <w:rStyle w:val="fontstyle01"/>
-          <w:rFonts w:ascii="Times New Roman" w:hAnsi="Times New Roman" w:cs="Times New Roman"/>
-          <w:color w:val="auto"/>
-        </w:rPr>
-        <w:t xml:space="preserve"> </w:t>
-      </w:r>
-      <w:r>
-        <w:rPr>
-          <w:rStyle w:val="fontstyle01"/>
-          <w:rFonts w:ascii="Times New Roman" w:hAnsi="Times New Roman" w:cs="Times New Roman"/>
-          <w:color w:val="FF0000"/>
-        </w:rPr>
-        <w:t>{</w:t>
-      </w:r>
-      <w:r>
-        <w:rPr>
-          <w:rStyle w:val="fontstyle01"/>
-          <w:rFonts w:ascii="Times New Roman" w:hAnsi="Times New Roman" w:cs="Times New Roman"/>
-          <w:color w:val="FF0000"/>
+          <w:rFonts w:ascii="Times New Roman" w:hAnsi="Times New Roman" w:cs="Times New Roman"/>
+          <w:sz w:val="28"/>
+          <w:szCs w:val="28"/>
+        </w:rPr>
+        <w:t>24}), đứng thứ {</w:t>
+      </w:r>
+      <w:r>
+        <w:rPr>
+          <w:rFonts w:ascii="Times New Roman" w:hAnsi="Times New Roman" w:cs="Times New Roman"/>
+          <w:sz w:val="28"/>
+          <w:szCs w:val="28"/>
         </w:rPr>
         <w:t>t</w:t>
       </w:r>
       <w:r>
         <w:rPr>
-          <w:rStyle w:val="fontstyle01"/>
-          <w:rFonts w:ascii="Times New Roman" w:hAnsi="Times New Roman" w:cs="Times New Roman"/>
-          <w:color w:val="FF0000"/>
-        </w:rPr>
-        <w:t>32}</w:t>
-      </w:r>
-      <w:r>
-        <w:rPr>
-          <w:rStyle w:val="fontstyle01"/>
-          <w:rFonts w:ascii="Times New Roman" w:hAnsi="Times New Roman" w:cs="Times New Roman"/>
-          <w:color w:val="FF0000"/>
-        </w:rPr>
-        <w:t xml:space="preserve"> </w:t>
-      </w:r>
-      <w:r>
-        <w:rPr>
-          <w:rStyle w:val="fontstyle01"/>
-          <w:rFonts w:ascii="Times New Roman" w:hAnsi="Times New Roman" w:cs="Times New Roman"/>
-          <w:color w:val="auto"/>
-        </w:rPr>
-        <w:t>so với vùng.</w:t>
+          <w:rFonts w:ascii="Times New Roman" w:hAnsi="Times New Roman" w:cs="Times New Roman"/>
+          <w:sz w:val="28"/>
+          <w:szCs w:val="28"/>
+        </w:rPr>
+        <w:t>25} so với vùng</w:t>
+      </w:r>
+      <w:r>
+        <w:rPr>
+          <w:rStyle w:val="fontstyle01"/>
+          <w:rFonts w:ascii="Times New Roman" w:hAnsi="Times New Roman" w:cs="Times New Roman"/>
+          <w:color w:val="auto"/>
+        </w:rPr>
+        <w:t>.</w:t>
       </w:r>
     </w:p>
     <w:p>
@@ -7215,7 +6246,8 @@
         <w:rPr>
           <w:rStyle w:val="fontstyle01"/>
           <w:rFonts w:ascii="Times New Roman" w:hAnsi="Times New Roman" w:cs="Times New Roman"/>
-          <w:color w:val="auto"/>
+          <w:color w:val="FF0000"/>
+          <w:sz w:val="22"/>
         </w:rPr>
       </w:pPr>
       <w:r>
@@ -7224,6 +6256,7 @@
           <w:rFonts w:ascii="Times New Roman" w:hAnsi="Times New Roman" w:cs="Times New Roman"/>
           <w:color w:val="auto"/>
         </w:rPr>
+        <w:lastRenderedPageBreak/>
         <w:t>+</w:t>
       </w:r>
       <w:r>
@@ -7232,335 +6265,303 @@
           <w:rFonts w:ascii="Times New Roman" w:hAnsi="Times New Roman" w:cs="Times New Roman"/>
           <w:color w:val="auto"/>
         </w:rPr>
-        <w:t xml:space="preserve"> Chi bình quân nội trú:</w:t>
-      </w:r>
-      <w:r>
+        <w:t xml:space="preserve"> </w:t>
+      </w:r>
+      <w:r>
+        <w:rPr>
+          <w:rFonts w:ascii="Times New Roman" w:hAnsi="Times New Roman" w:cs="Times New Roman"/>
+          <w:sz w:val="28"/>
+          <w:szCs w:val="28"/>
+        </w:rPr>
+        <w:t xml:space="preserve">Chi bình quân ngoại trú: </w:t>
+      </w:r>
+      <w:r>
+        <w:rPr>
+          <w:rFonts w:ascii="Times New Roman" w:hAnsi="Times New Roman" w:cs="Times New Roman"/>
+          <w:sz w:val="28"/>
+          <w:szCs w:val="28"/>
+        </w:rPr>
+        <w:t>{t26}</w:t>
+      </w:r>
+      <w:r>
+        <w:rPr>
+          <w:rFonts w:ascii="Times New Roman" w:hAnsi="Times New Roman" w:cs="Times New Roman"/>
+          <w:sz w:val="28"/>
+          <w:szCs w:val="28"/>
+        </w:rPr>
+        <w:t xml:space="preserve"> đồng, bình quân toàn quốc: </w:t>
+      </w:r>
+      <w:r>
+        <w:rPr>
+          <w:rFonts w:ascii="Times New Roman" w:hAnsi="Times New Roman" w:cs="Times New Roman"/>
+          <w:sz w:val="28"/>
+          <w:szCs w:val="28"/>
+        </w:rPr>
+        <w:t>{t27}</w:t>
+      </w:r>
+      <w:r>
+        <w:rPr>
+          <w:rFonts w:ascii="Times New Roman" w:hAnsi="Times New Roman" w:cs="Times New Roman"/>
+          <w:sz w:val="28"/>
+          <w:szCs w:val="28"/>
+        </w:rPr>
+        <w:t xml:space="preserve"> đồng (</w:t>
+      </w:r>
+      <w:r>
+        <w:rPr>
+          <w:rFonts w:ascii="Times New Roman" w:hAnsi="Times New Roman" w:cs="Times New Roman"/>
+          <w:sz w:val="28"/>
+          <w:szCs w:val="28"/>
+        </w:rPr>
+        <w:t>{t28}</w:t>
+      </w:r>
+      <w:r>
+        <w:rPr>
+          <w:rFonts w:ascii="Times New Roman" w:hAnsi="Times New Roman" w:cs="Times New Roman"/>
+          <w:sz w:val="28"/>
+          <w:szCs w:val="28"/>
+        </w:rPr>
+        <w:t xml:space="preserve">) xếp thứ </w:t>
+      </w:r>
+      <w:r>
+        <w:rPr>
+          <w:rFonts w:ascii="Times New Roman" w:hAnsi="Times New Roman" w:cs="Times New Roman"/>
+          <w:sz w:val="28"/>
+          <w:szCs w:val="28"/>
+        </w:rPr>
+        <w:t>{t29}</w:t>
+      </w:r>
+      <w:r>
+        <w:rPr>
+          <w:rFonts w:ascii="Times New Roman" w:hAnsi="Times New Roman" w:cs="Times New Roman"/>
+          <w:sz w:val="28"/>
+          <w:szCs w:val="28"/>
+        </w:rPr>
+        <w:t xml:space="preserve"> so với các tỉnh.  Bình quân vùng: </w:t>
+      </w:r>
+      <w:r>
+        <w:rPr>
+          <w:rFonts w:ascii="Times New Roman" w:hAnsi="Times New Roman" w:cs="Times New Roman"/>
+          <w:sz w:val="28"/>
+          <w:szCs w:val="28"/>
+        </w:rPr>
+        <w:t xml:space="preserve">{t30} </w:t>
+      </w:r>
+      <w:r>
+        <w:rPr>
+          <w:rFonts w:ascii="Times New Roman" w:hAnsi="Times New Roman" w:cs="Times New Roman"/>
+          <w:sz w:val="28"/>
+          <w:szCs w:val="28"/>
+        </w:rPr>
+        <w:t>đồng (</w:t>
+      </w:r>
+      <w:r>
+        <w:rPr>
+          <w:rFonts w:ascii="Times New Roman" w:hAnsi="Times New Roman" w:cs="Times New Roman"/>
+          <w:sz w:val="28"/>
+          <w:szCs w:val="28"/>
+        </w:rPr>
+        <w:t>{t31}</w:t>
+      </w:r>
+      <w:r>
+        <w:rPr>
+          <w:rFonts w:ascii="Times New Roman" w:hAnsi="Times New Roman" w:cs="Times New Roman"/>
+          <w:sz w:val="28"/>
+          <w:szCs w:val="28"/>
+        </w:rPr>
+        <w:t>), đứng thứ {</w:t>
+      </w:r>
+      <w:r>
+        <w:rPr>
+          <w:rFonts w:ascii="Times New Roman" w:hAnsi="Times New Roman" w:cs="Times New Roman"/>
+          <w:sz w:val="28"/>
+          <w:szCs w:val="28"/>
+        </w:rPr>
+        <w:t>t</w:t>
+      </w:r>
+      <w:r>
+        <w:rPr>
+          <w:rFonts w:ascii="Times New Roman" w:hAnsi="Times New Roman" w:cs="Times New Roman"/>
+          <w:sz w:val="28"/>
+          <w:szCs w:val="28"/>
+        </w:rPr>
+        <w:t>32} so với vùng</w:t>
+      </w:r>
+      <w:r>
+        <w:rPr>
+          <w:rStyle w:val="fontstyle01"/>
+          <w:rFonts w:ascii="Times New Roman" w:hAnsi="Times New Roman" w:cs="Times New Roman"/>
+          <w:color w:val="auto"/>
+        </w:rPr>
+        <w:t>.</w:t>
+      </w:r>
+    </w:p>
+    <w:p>
+      <w:pPr>
+        <w:spacing w:after="0" w:line="240" w:lineRule="auto"/>
+        <w:ind w:left="567" w:firstLine="567"/>
+        <w:jc w:val="both"/>
         <w:rPr>
           <w:rStyle w:val="fontstyle01"/>
           <w:rFonts w:ascii="Times New Roman" w:hAnsi="Times New Roman" w:cs="Times New Roman"/>
           <w:color w:val="FF0000"/>
         </w:rPr>
+      </w:pPr>
+    </w:p>
+    <w:p>
+      <w:pPr>
+        <w:spacing w:after="0" w:line="240" w:lineRule="auto"/>
+        <w:ind w:left="567" w:firstLine="567"/>
+        <w:jc w:val="both"/>
+        <w:rPr>
+          <w:rStyle w:val="fontstyle01"/>
+          <w:rFonts w:ascii="Times New Roman" w:hAnsi="Times New Roman" w:cs="Times New Roman"/>
+          <w:color w:val="auto"/>
+        </w:rPr>
+      </w:pPr>
+      <w:r>
+        <w:rPr>
+          <w:rStyle w:val="fontstyle01"/>
+          <w:rFonts w:ascii="Times New Roman" w:hAnsi="Times New Roman" w:cs="Times New Roman"/>
+          <w:color w:val="auto"/>
+        </w:rPr>
+        <w:t>+</w:t>
+      </w:r>
+      <w:r>
+        <w:rPr>
+          <w:rStyle w:val="fontstyle01"/>
+          <w:rFonts w:ascii="Times New Roman" w:hAnsi="Times New Roman" w:cs="Times New Roman"/>
+          <w:color w:val="auto"/>
+        </w:rPr>
         <w:t xml:space="preserve"> </w:t>
       </w:r>
       <w:r>
         <w:rPr>
-          <w:rStyle w:val="fontstyle01"/>
-          <w:rFonts w:ascii="Times New Roman" w:hAnsi="Times New Roman" w:cs="Times New Roman"/>
-          <w:color w:val="FF0000"/>
-        </w:rPr>
-        <w:t>{</w:t>
-      </w:r>
-      <w:r>
-        <w:rPr>
-          <w:rStyle w:val="fontstyle01"/>
-          <w:rFonts w:ascii="Times New Roman" w:hAnsi="Times New Roman" w:cs="Times New Roman"/>
-          <w:color w:val="FF0000"/>
+          <w:rFonts w:ascii="Times New Roman" w:hAnsi="Times New Roman" w:cs="Times New Roman"/>
+          <w:sz w:val="28"/>
+          <w:szCs w:val="28"/>
+        </w:rPr>
+        <w:t>Chi bình quân nội trú: {</w:t>
+      </w:r>
+      <w:r>
+        <w:rPr>
+          <w:rFonts w:ascii="Times New Roman" w:hAnsi="Times New Roman" w:cs="Times New Roman"/>
+          <w:sz w:val="28"/>
+          <w:szCs w:val="28"/>
         </w:rPr>
         <w:t>t</w:t>
       </w:r>
       <w:r>
         <w:rPr>
-          <w:rStyle w:val="fontstyle01"/>
-          <w:rFonts w:ascii="Times New Roman" w:hAnsi="Times New Roman" w:cs="Times New Roman"/>
-          <w:color w:val="FF0000"/>
-        </w:rPr>
-        <w:t>33}</w:t>
-      </w:r>
-      <w:r>
-        <w:rPr>
-          <w:rStyle w:val="fontstyle01"/>
-          <w:rFonts w:ascii="Times New Roman" w:hAnsi="Times New Roman" w:cs="Times New Roman"/>
-          <w:color w:val="FF0000"/>
-        </w:rPr>
-        <w:t xml:space="preserve"> </w:t>
-      </w:r>
-      <w:r>
-        <w:rPr>
-          <w:rStyle w:val="fontstyle01"/>
-          <w:rFonts w:ascii="Times New Roman" w:hAnsi="Times New Roman" w:cs="Times New Roman"/>
-          <w:color w:val="auto"/>
-        </w:rPr>
-        <w:t xml:space="preserve">đồng, bình quân toàn quốc: </w:t>
-      </w:r>
-      <w:r>
-        <w:rPr>
-          <w:rStyle w:val="fontstyle01"/>
-          <w:rFonts w:ascii="Times New Roman" w:hAnsi="Times New Roman" w:cs="Times New Roman"/>
-          <w:color w:val="FF0000"/>
-        </w:rPr>
-        <w:t>{</w:t>
-      </w:r>
-      <w:r>
-        <w:rPr>
-          <w:rStyle w:val="fontstyle01"/>
-          <w:rFonts w:ascii="Times New Roman" w:hAnsi="Times New Roman" w:cs="Times New Roman"/>
-          <w:color w:val="FF0000"/>
+          <w:rFonts w:ascii="Times New Roman" w:hAnsi="Times New Roman" w:cs="Times New Roman"/>
+          <w:sz w:val="28"/>
+          <w:szCs w:val="28"/>
+        </w:rPr>
+        <w:t>33} đồng, bình quân toàn quốc: {</w:t>
+      </w:r>
+      <w:r>
+        <w:rPr>
+          <w:rFonts w:ascii="Times New Roman" w:hAnsi="Times New Roman" w:cs="Times New Roman"/>
+          <w:sz w:val="28"/>
+          <w:szCs w:val="28"/>
         </w:rPr>
         <w:t>t</w:t>
       </w:r>
       <w:r>
         <w:rPr>
-          <w:rStyle w:val="fontstyle01"/>
-          <w:rFonts w:ascii="Times New Roman" w:hAnsi="Times New Roman" w:cs="Times New Roman"/>
-          <w:color w:val="FF0000"/>
-        </w:rPr>
-        <w:t>34}</w:t>
-      </w:r>
-      <w:r>
-        <w:rPr>
-          <w:rStyle w:val="fontstyle01"/>
-          <w:rFonts w:ascii="Times New Roman" w:hAnsi="Times New Roman" w:cs="Times New Roman"/>
-          <w:color w:val="FF0000"/>
-        </w:rPr>
-        <w:t xml:space="preserve"> </w:t>
-      </w:r>
-      <w:r>
-        <w:rPr>
-          <w:rStyle w:val="fontstyle01"/>
-          <w:rFonts w:ascii="Times New Roman" w:hAnsi="Times New Roman" w:cs="Times New Roman"/>
-          <w:color w:val="auto"/>
-        </w:rPr>
-        <w:t>đồng (</w:t>
-      </w:r>
-      <w:r>
-        <w:rPr>
-          <w:rStyle w:val="fontstyle01"/>
-          <w:rFonts w:ascii="Times New Roman" w:hAnsi="Times New Roman" w:cs="Times New Roman"/>
-          <w:color w:val="FF0000"/>
-        </w:rPr>
-        <w:t>{</w:t>
-      </w:r>
-      <w:r>
-        <w:rPr>
-          <w:rStyle w:val="fontstyle01"/>
-          <w:rFonts w:ascii="Times New Roman" w:hAnsi="Times New Roman" w:cs="Times New Roman"/>
-          <w:color w:val="FF0000"/>
+          <w:rFonts w:ascii="Times New Roman" w:hAnsi="Times New Roman" w:cs="Times New Roman"/>
+          <w:sz w:val="28"/>
+          <w:szCs w:val="28"/>
+        </w:rPr>
+        <w:t>34} đồng ({</w:t>
+      </w:r>
+      <w:r>
+        <w:rPr>
+          <w:rFonts w:ascii="Times New Roman" w:hAnsi="Times New Roman" w:cs="Times New Roman"/>
+          <w:sz w:val="28"/>
+          <w:szCs w:val="28"/>
         </w:rPr>
         <w:t>t</w:t>
       </w:r>
       <w:r>
         <w:rPr>
-          <w:rStyle w:val="fontstyle01"/>
-          <w:rFonts w:ascii="Times New Roman" w:hAnsi="Times New Roman" w:cs="Times New Roman"/>
-          <w:color w:val="FF0000"/>
-        </w:rPr>
-        <w:t>35}</w:t>
-      </w:r>
-      <w:r>
-        <w:rPr>
-          <w:rStyle w:val="fontstyle01"/>
-          <w:rFonts w:ascii="Times New Roman" w:hAnsi="Times New Roman" w:cs="Times New Roman"/>
-          <w:color w:val="auto"/>
-        </w:rPr>
-        <w:t>)</w:t>
-      </w:r>
-      <w:r>
-        <w:rPr>
-          <w:rStyle w:val="fontstyle01"/>
-          <w:rFonts w:ascii="Times New Roman" w:hAnsi="Times New Roman" w:cs="Times New Roman"/>
-          <w:color w:val="auto"/>
-        </w:rPr>
-        <w:t xml:space="preserve"> xếp thứ</w:t>
-      </w:r>
-      <w:r>
-        <w:rPr>
-          <w:rStyle w:val="fontstyle01"/>
-          <w:rFonts w:ascii="Times New Roman" w:hAnsi="Times New Roman" w:cs="Times New Roman"/>
-          <w:color w:val="FF0000"/>
-        </w:rPr>
-        <w:t xml:space="preserve"> {</w:t>
-      </w:r>
-      <w:r>
-        <w:rPr>
-          <w:rStyle w:val="fontstyle01"/>
-          <w:rFonts w:ascii="Times New Roman" w:hAnsi="Times New Roman" w:cs="Times New Roman"/>
-          <w:color w:val="FF0000"/>
+          <w:rFonts w:ascii="Times New Roman" w:hAnsi="Times New Roman" w:cs="Times New Roman"/>
+          <w:sz w:val="28"/>
+          <w:szCs w:val="28"/>
+        </w:rPr>
+        <w:t>35}) xếp thứ {</w:t>
+      </w:r>
+      <w:r>
+        <w:rPr>
+          <w:rFonts w:ascii="Times New Roman" w:hAnsi="Times New Roman" w:cs="Times New Roman"/>
+          <w:sz w:val="28"/>
+          <w:szCs w:val="28"/>
         </w:rPr>
         <w:t>t</w:t>
       </w:r>
       <w:r>
         <w:rPr>
-          <w:rStyle w:val="fontstyle01"/>
-          <w:rFonts w:ascii="Times New Roman" w:hAnsi="Times New Roman" w:cs="Times New Roman"/>
-          <w:color w:val="FF0000"/>
-        </w:rPr>
-        <w:t>36}</w:t>
-      </w:r>
-      <w:r>
-        <w:rPr>
-          <w:rStyle w:val="fontstyle01"/>
-          <w:rFonts w:ascii="Times New Roman" w:hAnsi="Times New Roman" w:cs="Times New Roman"/>
-          <w:color w:val="auto"/>
-        </w:rPr>
-        <w:t xml:space="preserve"> </w:t>
-      </w:r>
-      <w:r>
-        <w:rPr>
-          <w:rStyle w:val="fontstyle01"/>
-          <w:rFonts w:ascii="Times New Roman" w:hAnsi="Times New Roman" w:cs="Times New Roman"/>
-          <w:color w:val="auto"/>
-        </w:rPr>
-        <w:t>so với</w:t>
-      </w:r>
-      <w:r>
-        <w:rPr>
-          <w:rStyle w:val="fontstyle01"/>
-          <w:rFonts w:ascii="Times New Roman" w:hAnsi="Times New Roman" w:cs="Times New Roman"/>
-          <w:color w:val="auto"/>
-        </w:rPr>
-        <w:t xml:space="preserve"> các tỉnh.</w:t>
-      </w:r>
-      <w:r>
-        <w:rPr>
-          <w:rStyle w:val="fontstyle01"/>
-          <w:rFonts w:ascii="Times New Roman" w:hAnsi="Times New Roman" w:cs="Times New Roman"/>
-          <w:color w:val="auto"/>
-        </w:rPr>
-        <w:t xml:space="preserve">  </w:t>
-      </w:r>
-      <w:r>
-        <w:rPr>
-          <w:rStyle w:val="fontstyle01"/>
-          <w:rFonts w:ascii="Times New Roman" w:hAnsi="Times New Roman" w:cs="Times New Roman"/>
-          <w:color w:val="auto"/>
-        </w:rPr>
-        <w:t xml:space="preserve">Bình quân vùng: </w:t>
-      </w:r>
-      <w:r>
-        <w:rPr>
-          <w:rStyle w:val="fontstyle01"/>
-          <w:rFonts w:ascii="Times New Roman" w:hAnsi="Times New Roman" w:cs="Times New Roman"/>
-          <w:color w:val="FF0000"/>
-        </w:rPr>
-        <w:t>{</w:t>
-      </w:r>
-      <w:r>
-        <w:rPr>
-          <w:rStyle w:val="fontstyle01"/>
-          <w:rFonts w:ascii="Times New Roman" w:hAnsi="Times New Roman" w:cs="Times New Roman"/>
-          <w:color w:val="FF0000"/>
+          <w:rFonts w:ascii="Times New Roman" w:hAnsi="Times New Roman" w:cs="Times New Roman"/>
+          <w:sz w:val="28"/>
+          <w:szCs w:val="28"/>
+        </w:rPr>
+        <w:t>36} so với các tỉnh.  Bình quân vùng: {</w:t>
+      </w:r>
+      <w:r>
+        <w:rPr>
+          <w:rFonts w:ascii="Times New Roman" w:hAnsi="Times New Roman" w:cs="Times New Roman"/>
+          <w:sz w:val="28"/>
+          <w:szCs w:val="28"/>
         </w:rPr>
         <w:t>t</w:t>
       </w:r>
       <w:r>
         <w:rPr>
-          <w:rStyle w:val="fontstyle01"/>
-          <w:rFonts w:ascii="Times New Roman" w:hAnsi="Times New Roman" w:cs="Times New Roman"/>
-          <w:color w:val="FF0000"/>
-        </w:rPr>
-        <w:t>37}</w:t>
-      </w:r>
-      <w:r>
-        <w:rPr>
-          <w:rStyle w:val="fontstyle01"/>
-          <w:rFonts w:ascii="Times New Roman" w:hAnsi="Times New Roman" w:cs="Times New Roman"/>
-          <w:color w:val="auto"/>
-        </w:rPr>
-        <w:t xml:space="preserve"> </w:t>
-      </w:r>
-      <w:r>
-        <w:rPr>
-          <w:rStyle w:val="fontstyle01"/>
-          <w:rFonts w:ascii="Times New Roman" w:hAnsi="Times New Roman" w:cs="Times New Roman"/>
-          <w:color w:val="auto"/>
-        </w:rPr>
-        <w:t>đồng</w:t>
-      </w:r>
-      <w:r>
-        <w:rPr>
-          <w:rStyle w:val="fontstyle01"/>
-          <w:rFonts w:ascii="Times New Roman" w:hAnsi="Times New Roman" w:cs="Times New Roman"/>
-          <w:color w:val="auto"/>
-        </w:rPr>
-        <w:t xml:space="preserve"> (</w:t>
-      </w:r>
-      <w:r>
-        <w:rPr>
-          <w:rStyle w:val="fontstyle01"/>
-          <w:rFonts w:ascii="Times New Roman" w:hAnsi="Times New Roman" w:cs="Times New Roman"/>
-          <w:color w:val="FF0000"/>
-        </w:rPr>
-        <w:t>{</w:t>
-      </w:r>
-      <w:r>
-        <w:rPr>
-          <w:rStyle w:val="fontstyle01"/>
-          <w:rFonts w:ascii="Times New Roman" w:hAnsi="Times New Roman" w:cs="Times New Roman"/>
-          <w:color w:val="FF0000"/>
+          <w:rFonts w:ascii="Times New Roman" w:hAnsi="Times New Roman" w:cs="Times New Roman"/>
+          <w:sz w:val="28"/>
+          <w:szCs w:val="28"/>
+        </w:rPr>
+        <w:t>37} đồng ({</w:t>
+      </w:r>
+      <w:r>
+        <w:rPr>
+          <w:rFonts w:ascii="Times New Roman" w:hAnsi="Times New Roman" w:cs="Times New Roman"/>
+          <w:sz w:val="28"/>
+          <w:szCs w:val="28"/>
         </w:rPr>
         <w:t>t</w:t>
       </w:r>
       <w:r>
         <w:rPr>
-          <w:rStyle w:val="fontstyle01"/>
-          <w:rFonts w:ascii="Times New Roman" w:hAnsi="Times New Roman" w:cs="Times New Roman"/>
-          <w:color w:val="FF0000"/>
-        </w:rPr>
-        <w:t>38}</w:t>
-      </w:r>
-      <w:r>
-        <w:rPr>
-          <w:rStyle w:val="fontstyle01"/>
-          <w:rFonts w:ascii="Times New Roman" w:hAnsi="Times New Roman" w:cs="Times New Roman"/>
-          <w:color w:val="auto"/>
-        </w:rPr>
-        <w:t>)</w:t>
-      </w:r>
-      <w:r>
-        <w:rPr>
-          <w:rStyle w:val="fontstyle01"/>
-          <w:rFonts w:ascii="Times New Roman" w:hAnsi="Times New Roman" w:cs="Times New Roman"/>
-          <w:color w:val="auto"/>
-        </w:rPr>
-        <w:t>, đứng thứ</w:t>
-      </w:r>
-      <w:r>
-        <w:rPr>
-          <w:rStyle w:val="fontstyle01"/>
-          <w:rFonts w:ascii="Times New Roman" w:hAnsi="Times New Roman" w:cs="Times New Roman"/>
-          <w:color w:val="auto"/>
-        </w:rPr>
-        <w:t xml:space="preserve"> </w:t>
-      </w:r>
-      <w:r>
-        <w:rPr>
-          <w:rStyle w:val="fontstyle01"/>
-          <w:rFonts w:ascii="Times New Roman" w:hAnsi="Times New Roman" w:cs="Times New Roman"/>
-          <w:color w:val="FF0000"/>
-        </w:rPr>
-        <w:t>{</w:t>
-      </w:r>
-      <w:r>
-        <w:rPr>
-          <w:rStyle w:val="fontstyle01"/>
-          <w:rFonts w:ascii="Times New Roman" w:hAnsi="Times New Roman" w:cs="Times New Roman"/>
-          <w:color w:val="FF0000"/>
+          <w:rFonts w:ascii="Times New Roman" w:hAnsi="Times New Roman" w:cs="Times New Roman"/>
+          <w:sz w:val="28"/>
+          <w:szCs w:val="28"/>
+        </w:rPr>
+        <w:t>38}), đứng thứ {</w:t>
+      </w:r>
+      <w:r>
+        <w:rPr>
+          <w:rFonts w:ascii="Times New Roman" w:hAnsi="Times New Roman" w:cs="Times New Roman"/>
+          <w:sz w:val="28"/>
+          <w:szCs w:val="28"/>
         </w:rPr>
         <w:t>t</w:t>
       </w:r>
       <w:r>
         <w:rPr>
-          <w:rStyle w:val="fontstyle01"/>
-          <w:rFonts w:ascii="Times New Roman" w:hAnsi="Times New Roman" w:cs="Times New Roman"/>
-          <w:color w:val="FF0000"/>
-        </w:rPr>
-        <w:t>39}</w:t>
-      </w:r>
-      <w:r>
-        <w:rPr>
-          <w:rStyle w:val="fontstyle01"/>
-          <w:rFonts w:ascii="Times New Roman" w:hAnsi="Times New Roman" w:cs="Times New Roman"/>
-          <w:color w:val="FF0000"/>
-        </w:rPr>
-        <w:t xml:space="preserve"> </w:t>
-      </w:r>
-      <w:r>
-        <w:rPr>
-          <w:rStyle w:val="fontstyle01"/>
-          <w:rFonts w:ascii="Times New Roman" w:hAnsi="Times New Roman" w:cs="Times New Roman"/>
-          <w:color w:val="auto"/>
-        </w:rPr>
-        <w:t>so với vùng.</w:t>
+          <w:rFonts w:ascii="Times New Roman" w:hAnsi="Times New Roman" w:cs="Times New Roman"/>
+          <w:sz w:val="28"/>
+          <w:szCs w:val="28"/>
+        </w:rPr>
+        <w:t>39} so với vùng</w:t>
+      </w:r>
+      <w:r>
+        <w:rPr>
+          <w:rStyle w:val="fontstyle01"/>
+          <w:rFonts w:ascii="Times New Roman" w:hAnsi="Times New Roman" w:cs="Times New Roman"/>
+          <w:color w:val="auto"/>
+        </w:rPr>
+        <w:t>.</w:t>
       </w:r>
     </w:p>
     <w:p>
@@ -9890,25 +8891,17 @@
       </w:r>
       <w:r>
         <w:rPr>
-          <w:rStyle w:val="fontstyle01"/>
-          <w:rFonts w:ascii="Times New Roman" w:hAnsi="Times New Roman" w:cs="Times New Roman"/>
-          <w:color w:val="auto"/>
-        </w:rPr>
-        <w:t>Chi t</w:t>
-      </w:r>
-      <w:r>
-        <w:rPr>
-          <w:rStyle w:val="fontstyle01"/>
-          <w:rFonts w:ascii="Times New Roman" w:hAnsi="Times New Roman" w:cs="Times New Roman"/>
-          <w:color w:val="auto"/>
-        </w:rPr>
-        <w:t>iền giường</w:t>
-      </w:r>
-      <w:r>
-        <w:rPr>
-          <w:rStyle w:val="fontstyle01"/>
-          <w:rFonts w:ascii="Times New Roman" w:hAnsi="Times New Roman" w:cs="Times New Roman"/>
-          <w:color w:val="auto"/>
+          <w:rFonts w:ascii="Times New Roman" w:hAnsi="Times New Roman" w:cs="Times New Roman"/>
+          <w:sz w:val="28"/>
+          <w:szCs w:val="28"/>
+        </w:rPr>
+        <w:t>Chi tiền giường</w:t>
+      </w:r>
+      <w:r>
+        <w:rPr>
+          <w:rFonts w:ascii="Times New Roman" w:hAnsi="Times New Roman" w:cs="Times New Roman"/>
+          <w:sz w:val="28"/>
+          <w:szCs w:val="28"/>
         </w:rPr>
         <w:t xml:space="preserve">: </w:t>
       </w:r>
@@ -9918,21 +8911,11 @@
           <w:sz w:val="28"/>
           <w:szCs w:val="28"/>
         </w:rPr>
-        <w:t xml:space="preserve">Bình quân </w:t>
-      </w:r>
-      <w:r>
-        <w:rPr>
-          <w:rFonts w:ascii="Times New Roman" w:hAnsi="Times New Roman" w:cs="Times New Roman"/>
-          <w:color w:val="FF0000"/>
-          <w:sz w:val="28"/>
-          <w:szCs w:val="28"/>
-        </w:rPr>
-        <w:t>{</w:t>
-      </w:r>
-      <w:r>
-        <w:rPr>
-          <w:rFonts w:ascii="Times New Roman" w:hAnsi="Times New Roman" w:cs="Times New Roman"/>
-          <w:color w:val="FF0000"/>
+        <w:t>Bình quân {</w:t>
+      </w:r>
+      <w:r>
+        <w:rPr>
+          <w:rFonts w:ascii="Times New Roman" w:hAnsi="Times New Roman" w:cs="Times New Roman"/>
           <w:sz w:val="28"/>
           <w:szCs w:val="28"/>
         </w:rPr>
@@ -9941,116 +8924,42 @@
       <w:r>
         <w:rPr>
           <w:rFonts w:ascii="Times New Roman" w:hAnsi="Times New Roman" w:cs="Times New Roman"/>
-          <w:color w:val="FF0000"/>
-          <w:sz w:val="28"/>
-          <w:szCs w:val="28"/>
-        </w:rPr>
-        <w:t>58}</w:t>
-      </w:r>
-      <w:r>
-        <w:rPr>
-          <w:rFonts w:ascii="Times New Roman" w:hAnsi="Times New Roman" w:cs="Times New Roman"/>
-          <w:color w:val="FF0000"/>
-          <w:sz w:val="28"/>
-          <w:szCs w:val="28"/>
-        </w:rPr>
-        <w:t xml:space="preserve"> </w:t>
-      </w:r>
-      <w:r>
-        <w:rPr>
-          <w:rFonts w:ascii="Times New Roman" w:hAnsi="Times New Roman" w:cs="Times New Roman"/>
-          <w:sz w:val="28"/>
-          <w:szCs w:val="28"/>
-        </w:rPr>
-        <w:t xml:space="preserve">đồng/lượt KCB. So kỳ trước: </w:t>
-      </w:r>
-      <w:r>
-        <w:rPr>
-          <w:rStyle w:val="fontstyle01"/>
-          <w:rFonts w:ascii="Times New Roman" w:hAnsi="Times New Roman" w:cs="Times New Roman"/>
-          <w:color w:val="auto"/>
-        </w:rPr>
-        <w:t xml:space="preserve">số tương đối </w:t>
-      </w:r>
-      <w:r>
-        <w:rPr>
-          <w:rStyle w:val="fontstyle01"/>
-          <w:rFonts w:ascii="Times New Roman" w:hAnsi="Times New Roman" w:cs="Times New Roman"/>
-          <w:color w:val="FF0000"/>
-        </w:rPr>
-        <w:t>{</w:t>
-      </w:r>
-      <w:r>
-        <w:rPr>
-          <w:rStyle w:val="fontstyle01"/>
-          <w:rFonts w:ascii="Times New Roman" w:hAnsi="Times New Roman" w:cs="Times New Roman"/>
-          <w:color w:val="FF0000"/>
+          <w:sz w:val="28"/>
+          <w:szCs w:val="28"/>
+        </w:rPr>
+        <w:t>58} đồng/lượt KCB. So kỳ trước: số tương đối {</w:t>
+      </w:r>
+      <w:r>
+        <w:rPr>
+          <w:rFonts w:ascii="Times New Roman" w:hAnsi="Times New Roman" w:cs="Times New Roman"/>
+          <w:sz w:val="28"/>
+          <w:szCs w:val="28"/>
         </w:rPr>
         <w:t>t</w:t>
       </w:r>
       <w:r>
         <w:rPr>
-          <w:rStyle w:val="fontstyle01"/>
-          <w:rFonts w:ascii="Times New Roman" w:hAnsi="Times New Roman" w:cs="Times New Roman"/>
-          <w:color w:val="FF0000"/>
-        </w:rPr>
-        <w:t>59}</w:t>
-      </w:r>
-      <w:r>
-        <w:rPr>
-          <w:rStyle w:val="fontstyle01"/>
-          <w:rFonts w:ascii="Times New Roman" w:hAnsi="Times New Roman" w:cs="Times New Roman"/>
-          <w:color w:val="auto"/>
-        </w:rPr>
-        <w:t>, s</w:t>
-      </w:r>
-      <w:r>
-        <w:rPr>
-          <w:rStyle w:val="fontstyle01"/>
-          <w:rFonts w:ascii="Times New Roman" w:hAnsi="Times New Roman" w:cs="Times New Roman"/>
-          <w:color w:val="auto"/>
-        </w:rPr>
-        <w:t>ố tuyệt đố</w:t>
-      </w:r>
-      <w:r>
-        <w:rPr>
-          <w:rStyle w:val="fontstyle01"/>
-          <w:rFonts w:ascii="Times New Roman" w:hAnsi="Times New Roman" w:cs="Times New Roman"/>
-          <w:color w:val="auto"/>
-        </w:rPr>
-        <w:t xml:space="preserve">i </w:t>
-      </w:r>
-      <w:r>
-        <w:rPr>
-          <w:rStyle w:val="fontstyle01"/>
-          <w:rFonts w:ascii="Times New Roman" w:hAnsi="Times New Roman" w:cs="Times New Roman"/>
-          <w:color w:val="FF0000"/>
-        </w:rPr>
-        <w:t>{</w:t>
-      </w:r>
-      <w:r>
-        <w:rPr>
-          <w:rStyle w:val="fontstyle01"/>
-          <w:rFonts w:ascii="Times New Roman" w:hAnsi="Times New Roman" w:cs="Times New Roman"/>
-          <w:color w:val="FF0000"/>
+          <w:rFonts w:ascii="Times New Roman" w:hAnsi="Times New Roman" w:cs="Times New Roman"/>
+          <w:sz w:val="28"/>
+          <w:szCs w:val="28"/>
+        </w:rPr>
+        <w:t>59}, số tuyệt đối {</w:t>
+      </w:r>
+      <w:r>
+        <w:rPr>
+          <w:rFonts w:ascii="Times New Roman" w:hAnsi="Times New Roman" w:cs="Times New Roman"/>
+          <w:sz w:val="28"/>
+          <w:szCs w:val="28"/>
         </w:rPr>
         <w:t>t</w:t>
       </w:r>
       <w:r>
         <w:rPr>
-          <w:rStyle w:val="fontstyle01"/>
-          <w:rFonts w:ascii="Times New Roman" w:hAnsi="Times New Roman" w:cs="Times New Roman"/>
-          <w:color w:val="FF0000"/>
-        </w:rPr>
-        <w:t>60}</w:t>
-      </w:r>
-      <w:r>
-        <w:rPr>
-          <w:rStyle w:val="fontstyle01"/>
-          <w:rFonts w:ascii="Times New Roman" w:hAnsi="Times New Roman" w:cs="Times New Roman"/>
-          <w:color w:val="auto"/>
-        </w:rPr>
-        <w:t>.</w:t>
+          <w:rFonts w:ascii="Times New Roman" w:hAnsi="Times New Roman" w:cs="Times New Roman"/>
+          <w:sz w:val="28"/>
+          <w:szCs w:val="28"/>
+        </w:rPr>
+        <w:t>60}.</w:t>
       </w:r>
     </w:p>
     <w:p>
@@ -11070,7 +9979,7 @@
 </file>
 
 <file path=word/endnotes.xml><?xml version="1.0" encoding="utf-8"?>
-<w:endnotes xmlns:wpc="http://schemas.microsoft.com/office/word/2010/wordprocessingCanvas" xmlns:cx="http://schemas.microsoft.com/office/drawing/2014/chartex" xmlns:cx1="http://schemas.microsoft.com/office/drawing/2015/9/8/chartex" xmlns:cx2="http://schemas.microsoft.com/office/drawing/2015/10/21/chartex" xmlns:cx3="http://schemas.microsoft.com/office/drawing/2016/5/9/chartex" xmlns:cx4="http://schemas.microsoft.com/office/drawing/2016/5/10/chartex" xmlns:cx5="http://schemas.microsoft.com/office/drawing/2016/5/11/chartex" xmlns:cx6="http://schemas.microsoft.com/office/drawing/2016/5/12/chartex" xmlns:cx7="http://schemas.microsoft.com/office/drawing/2016/5/13/chartex" xmlns:cx8="http://schemas.microsoft.com/office/drawing/2016/5/14/chartex" xmlns:mc="http://schemas.openxmlformats.org/markup-compatibility/2006" xmlns:aink="http://schemas.microsoft.com/office/drawing/2016/ink" xmlns:am3d="http://schemas.microsoft.com/office/drawing/2017/model3d" xmlns:o="urn:schemas-microsoft-com:office:office" xmlns:r="http://schemas.openxmlformats.org/officeDocument/2006/relationships" xmlns:m="http://schemas.openxmlformats.org/officeDocument/2006/math" xmlns:v="urn:schemas-microsoft-com:vml" xmlns:wp14="http://schemas.microsoft.com/office/word/2010/wordprocessingDrawing" xmlns:wp="http://schemas.openxmlformats.org/drawingml/2006/wordprocessingDrawing" xmlns:w10="urn:schemas-microsoft-com:office:word" xmlns:w="http://schemas.openxmlformats.org/wordprocessingml/2006/main" xmlns:w14="http://schemas.microsoft.com/office/word/2010/wordml" xmlns:w15="http://schemas.microsoft.com/office/word/2012/wordml" xmlns:w16cex="http://schemas.microsoft.com/office/word/2018/wordml/cex" xmlns:w16cid="http://schemas.microsoft.com/office/word/2016/wordml/cid" xmlns:w16="http://schemas.microsoft.com/office/word/2018/wordml" xmlns:w16sdtdh="http://schemas.microsoft.com/office/word/2020/wordml/sdtdatahash" xmlns:w16se="http://schemas.microsoft.com/office/word/2015/wordml/symex" xmlns:wpg="http://schemas.microsoft.com/office/word/2010/wordprocessingGroup" xmlns:wpi="http://schemas.microsoft.com/office/word/2010/wordprocessingInk" xmlns:wne="http://schemas.microsoft.com/office/word/2006/wordml" xmlns:wps="http://schemas.microsoft.com/office/word/2010/wordprocessingShape" mc:Ignorable="w14 w15 w16se w16cid w16 w16cex w16sdtdh wp14">
+<w:endnotes xmlns:wpc="http://schemas.microsoft.com/office/word/2010/wordprocessingCanvas" xmlns:cx="http://schemas.microsoft.com/office/drawing/2014/chartex" xmlns:cx1="http://schemas.microsoft.com/office/drawing/2015/9/8/chartex" xmlns:cx2="http://schemas.microsoft.com/office/drawing/2015/10/21/chartex" xmlns:cx3="http://schemas.microsoft.com/office/drawing/2016/5/9/chartex" xmlns:cx4="http://schemas.microsoft.com/office/drawing/2016/5/10/chartex" xmlns:cx5="http://schemas.microsoft.com/office/drawing/2016/5/11/chartex" xmlns:cx6="http://schemas.microsoft.com/office/drawing/2016/5/12/chartex" xmlns:cx7="http://schemas.microsoft.com/office/drawing/2016/5/13/chartex" xmlns:cx8="http://schemas.microsoft.com/office/drawing/2016/5/14/chartex" xmlns:mc="http://schemas.openxmlformats.org/markup-compatibility/2006" xmlns:aink="http://schemas.microsoft.com/office/drawing/2016/ink" xmlns:am3d="http://schemas.microsoft.com/office/drawing/2017/model3d" xmlns:o="urn:schemas-microsoft-com:office:office" xmlns:oel="http://schemas.microsoft.com/office/2019/extlst" xmlns:r="http://schemas.openxmlformats.org/officeDocument/2006/relationships" xmlns:m="http://schemas.openxmlformats.org/officeDocument/2006/math" xmlns:v="urn:schemas-microsoft-com:vml" xmlns:wp14="http://schemas.microsoft.com/office/word/2010/wordprocessingDrawing" xmlns:wp="http://schemas.openxmlformats.org/drawingml/2006/wordprocessingDrawing" xmlns:w10="urn:schemas-microsoft-com:office:word" xmlns:w="http://schemas.openxmlformats.org/wordprocessingml/2006/main" xmlns:w14="http://schemas.microsoft.com/office/word/2010/wordml" xmlns:w15="http://schemas.microsoft.com/office/word/2012/wordml" xmlns:w16cex="http://schemas.microsoft.com/office/word/2018/wordml/cex" xmlns:w16cid="http://schemas.microsoft.com/office/word/2016/wordml/cid" xmlns:w16="http://schemas.microsoft.com/office/word/2018/wordml" xmlns:w16du="http://schemas.microsoft.com/office/word/2023/wordml/word16du" xmlns:w16sdtdh="http://schemas.microsoft.com/office/word/2020/wordml/sdtdatahash" xmlns:w16se="http://schemas.microsoft.com/office/word/2015/wordml/symex" xmlns:wpg="http://schemas.microsoft.com/office/word/2010/wordprocessingGroup" xmlns:wpi="http://schemas.microsoft.com/office/word/2010/wordprocessingInk" xmlns:wne="http://schemas.microsoft.com/office/word/2006/wordml" xmlns:wps="http://schemas.microsoft.com/office/word/2010/wordprocessingShape" mc:Ignorable="w14 w15 w16se w16cid w16 w16cex w16sdtdh w16du wp14">
   <w:endnote w:type="separator" w:id="-1">
     <w:p>
       <w:pPr>
@@ -11095,7 +10004,7 @@
 </file>
 
 <file path=word/footer1.xml><?xml version="1.0" encoding="utf-8"?>
-<w:ftr xmlns:wpc="http://schemas.microsoft.com/office/word/2010/wordprocessingCanvas" xmlns:cx="http://schemas.microsoft.com/office/drawing/2014/chartex" xmlns:cx1="http://schemas.microsoft.com/office/drawing/2015/9/8/chartex" xmlns:cx2="http://schemas.microsoft.com/office/drawing/2015/10/21/chartex" xmlns:cx3="http://schemas.microsoft.com/office/drawing/2016/5/9/chartex" xmlns:cx4="http://schemas.microsoft.com/office/drawing/2016/5/10/chartex" xmlns:cx5="http://schemas.microsoft.com/office/drawing/2016/5/11/chartex" xmlns:cx6="http://schemas.microsoft.com/office/drawing/2016/5/12/chartex" xmlns:cx7="http://schemas.microsoft.com/office/drawing/2016/5/13/chartex" xmlns:cx8="http://schemas.microsoft.com/office/drawing/2016/5/14/chartex" xmlns:mc="http://schemas.openxmlformats.org/markup-compatibility/2006" xmlns:aink="http://schemas.microsoft.com/office/drawing/2016/ink" xmlns:am3d="http://schemas.microsoft.com/office/drawing/2017/model3d" xmlns:o="urn:schemas-microsoft-com:office:office" xmlns:r="http://schemas.openxmlformats.org/officeDocument/2006/relationships" xmlns:m="http://schemas.openxmlformats.org/officeDocument/2006/math" xmlns:v="urn:schemas-microsoft-com:vml" xmlns:wp14="http://schemas.microsoft.com/office/word/2010/wordprocessingDrawing" xmlns:wp="http://schemas.openxmlformats.org/drawingml/2006/wordprocessingDrawing" xmlns:w10="urn:schemas-microsoft-com:office:word" xmlns:w="http://schemas.openxmlformats.org/wordprocessingml/2006/main" xmlns:w14="http://schemas.microsoft.com/office/word/2010/wordml" xmlns:w15="http://schemas.microsoft.com/office/word/2012/wordml" xmlns:w16cex="http://schemas.microsoft.com/office/word/2018/wordml/cex" xmlns:w16cid="http://schemas.microsoft.com/office/word/2016/wordml/cid" xmlns:w16="http://schemas.microsoft.com/office/word/2018/wordml" xmlns:w16sdtdh="http://schemas.microsoft.com/office/word/2020/wordml/sdtdatahash" xmlns:w16se="http://schemas.microsoft.com/office/word/2015/wordml/symex" xmlns:wpg="http://schemas.microsoft.com/office/word/2010/wordprocessingGroup" xmlns:wpi="http://schemas.microsoft.com/office/word/2010/wordprocessingInk" xmlns:wne="http://schemas.microsoft.com/office/word/2006/wordml" xmlns:wps="http://schemas.microsoft.com/office/word/2010/wordprocessingShape" mc:Ignorable="w14 w15 w16se w16cid w16 w16cex w16sdtdh wp14">
+<w:ftr xmlns:wpc="http://schemas.microsoft.com/office/word/2010/wordprocessingCanvas" xmlns:cx="http://schemas.microsoft.com/office/drawing/2014/chartex" xmlns:cx1="http://schemas.microsoft.com/office/drawing/2015/9/8/chartex" xmlns:cx2="http://schemas.microsoft.com/office/drawing/2015/10/21/chartex" xmlns:cx3="http://schemas.microsoft.com/office/drawing/2016/5/9/chartex" xmlns:cx4="http://schemas.microsoft.com/office/drawing/2016/5/10/chartex" xmlns:cx5="http://schemas.microsoft.com/office/drawing/2016/5/11/chartex" xmlns:cx6="http://schemas.microsoft.com/office/drawing/2016/5/12/chartex" xmlns:cx7="http://schemas.microsoft.com/office/drawing/2016/5/13/chartex" xmlns:cx8="http://schemas.microsoft.com/office/drawing/2016/5/14/chartex" xmlns:mc="http://schemas.openxmlformats.org/markup-compatibility/2006" xmlns:aink="http://schemas.microsoft.com/office/drawing/2016/ink" xmlns:am3d="http://schemas.microsoft.com/office/drawing/2017/model3d" xmlns:o="urn:schemas-microsoft-com:office:office" xmlns:oel="http://schemas.microsoft.com/office/2019/extlst" xmlns:r="http://schemas.openxmlformats.org/officeDocument/2006/relationships" xmlns:m="http://schemas.openxmlformats.org/officeDocument/2006/math" xmlns:v="urn:schemas-microsoft-com:vml" xmlns:wp14="http://schemas.microsoft.com/office/word/2010/wordprocessingDrawing" xmlns:wp="http://schemas.openxmlformats.org/drawingml/2006/wordprocessingDrawing" xmlns:w10="urn:schemas-microsoft-com:office:word" xmlns:w="http://schemas.openxmlformats.org/wordprocessingml/2006/main" xmlns:w14="http://schemas.microsoft.com/office/word/2010/wordml" xmlns:w15="http://schemas.microsoft.com/office/word/2012/wordml" xmlns:w16cex="http://schemas.microsoft.com/office/word/2018/wordml/cex" xmlns:w16cid="http://schemas.microsoft.com/office/word/2016/wordml/cid" xmlns:w16="http://schemas.microsoft.com/office/word/2018/wordml" xmlns:w16du="http://schemas.microsoft.com/office/word/2023/wordml/word16du" xmlns:w16sdtdh="http://schemas.microsoft.com/office/word/2020/wordml/sdtdatahash" xmlns:w16se="http://schemas.microsoft.com/office/word/2015/wordml/symex" xmlns:wpg="http://schemas.microsoft.com/office/word/2010/wordprocessingGroup" xmlns:wpi="http://schemas.microsoft.com/office/word/2010/wordprocessingInk" xmlns:wne="http://schemas.microsoft.com/office/word/2006/wordml" xmlns:wps="http://schemas.microsoft.com/office/word/2010/wordprocessingShape" mc:Ignorable="w14 w15 w16se w16cid w16 w16cex w16sdtdh w16du wp14">
   <w:sdt>
     <w:sdtPr>
       <w:id w:val="588975893"/>
@@ -11176,7 +10085,7 @@
 </file>
 
 <file path=word/footnotes.xml><?xml version="1.0" encoding="utf-8"?>
-<w:footnotes xmlns:wpc="http://schemas.microsoft.com/office/word/2010/wordprocessingCanvas" xmlns:cx="http://schemas.microsoft.com/office/drawing/2014/chartex" xmlns:cx1="http://schemas.microsoft.com/office/drawing/2015/9/8/chartex" xmlns:cx2="http://schemas.microsoft.com/office/drawing/2015/10/21/chartex" xmlns:cx3="http://schemas.microsoft.com/office/drawing/2016/5/9/chartex" xmlns:cx4="http://schemas.microsoft.com/office/drawing/2016/5/10/chartex" xmlns:cx5="http://schemas.microsoft.com/office/drawing/2016/5/11/chartex" xmlns:cx6="http://schemas.microsoft.com/office/drawing/2016/5/12/chartex" xmlns:cx7="http://schemas.microsoft.com/office/drawing/2016/5/13/chartex" xmlns:cx8="http://schemas.microsoft.com/office/drawing/2016/5/14/chartex" xmlns:mc="http://schemas.openxmlformats.org/markup-compatibility/2006" xmlns:aink="http://schemas.microsoft.com/office/drawing/2016/ink" xmlns:am3d="http://schemas.microsoft.com/office/drawing/2017/model3d" xmlns:o="urn:schemas-microsoft-com:office:office" xmlns:r="http://schemas.openxmlformats.org/officeDocument/2006/relationships" xmlns:m="http://schemas.openxmlformats.org/officeDocument/2006/math" xmlns:v="urn:schemas-microsoft-com:vml" xmlns:wp14="http://schemas.microsoft.com/office/word/2010/wordprocessingDrawing" xmlns:wp="http://schemas.openxmlformats.org/drawingml/2006/wordprocessingDrawing" xmlns:w10="urn:schemas-microsoft-com:office:word" xmlns:w="http://schemas.openxmlformats.org/wordprocessingml/2006/main" xmlns:w14="http://schemas.microsoft.com/office/word/2010/wordml" xmlns:w15="http://schemas.microsoft.com/office/word/2012/wordml" xmlns:w16cex="http://schemas.microsoft.com/office/word/2018/wordml/cex" xmlns:w16cid="http://schemas.microsoft.com/office/word/2016/wordml/cid" xmlns:w16="http://schemas.microsoft.com/office/word/2018/wordml" xmlns:w16sdtdh="http://schemas.microsoft.com/office/word/2020/wordml/sdtdatahash" xmlns:w16se="http://schemas.microsoft.com/office/word/2015/wordml/symex" xmlns:wpg="http://schemas.microsoft.com/office/word/2010/wordprocessingGroup" xmlns:wpi="http://schemas.microsoft.com/office/word/2010/wordprocessingInk" xmlns:wne="http://schemas.microsoft.com/office/word/2006/wordml" xmlns:wps="http://schemas.microsoft.com/office/word/2010/wordprocessingShape" mc:Ignorable="w14 w15 w16se w16cid w16 w16cex w16sdtdh wp14">
+<w:footnotes xmlns:wpc="http://schemas.microsoft.com/office/word/2010/wordprocessingCanvas" xmlns:cx="http://schemas.microsoft.com/office/drawing/2014/chartex" xmlns:cx1="http://schemas.microsoft.com/office/drawing/2015/9/8/chartex" xmlns:cx2="http://schemas.microsoft.com/office/drawing/2015/10/21/chartex" xmlns:cx3="http://schemas.microsoft.com/office/drawing/2016/5/9/chartex" xmlns:cx4="http://schemas.microsoft.com/office/drawing/2016/5/10/chartex" xmlns:cx5="http://schemas.microsoft.com/office/drawing/2016/5/11/chartex" xmlns:cx6="http://schemas.microsoft.com/office/drawing/2016/5/12/chartex" xmlns:cx7="http://schemas.microsoft.com/office/drawing/2016/5/13/chartex" xmlns:cx8="http://schemas.microsoft.com/office/drawing/2016/5/14/chartex" xmlns:mc="http://schemas.openxmlformats.org/markup-compatibility/2006" xmlns:aink="http://schemas.microsoft.com/office/drawing/2016/ink" xmlns:am3d="http://schemas.microsoft.com/office/drawing/2017/model3d" xmlns:o="urn:schemas-microsoft-com:office:office" xmlns:oel="http://schemas.microsoft.com/office/2019/extlst" xmlns:r="http://schemas.openxmlformats.org/officeDocument/2006/relationships" xmlns:m="http://schemas.openxmlformats.org/officeDocument/2006/math" xmlns:v="urn:schemas-microsoft-com:vml" xmlns:wp14="http://schemas.microsoft.com/office/word/2010/wordprocessingDrawing" xmlns:wp="http://schemas.openxmlformats.org/drawingml/2006/wordprocessingDrawing" xmlns:w10="urn:schemas-microsoft-com:office:word" xmlns:w="http://schemas.openxmlformats.org/wordprocessingml/2006/main" xmlns:w14="http://schemas.microsoft.com/office/word/2010/wordml" xmlns:w15="http://schemas.microsoft.com/office/word/2012/wordml" xmlns:w16cex="http://schemas.microsoft.com/office/word/2018/wordml/cex" xmlns:w16cid="http://schemas.microsoft.com/office/word/2016/wordml/cid" xmlns:w16="http://schemas.microsoft.com/office/word/2018/wordml" xmlns:w16du="http://schemas.microsoft.com/office/word/2023/wordml/word16du" xmlns:w16sdtdh="http://schemas.microsoft.com/office/word/2020/wordml/sdtdatahash" xmlns:w16se="http://schemas.microsoft.com/office/word/2015/wordml/symex" xmlns:wpg="http://schemas.microsoft.com/office/word/2010/wordprocessingGroup" xmlns:wpi="http://schemas.microsoft.com/office/word/2010/wordprocessingInk" xmlns:wne="http://schemas.microsoft.com/office/word/2006/wordml" xmlns:wps="http://schemas.microsoft.com/office/word/2010/wordprocessingShape" mc:Ignorable="w14 w15 w16se w16cid w16 w16cex w16sdtdh w16du wp14">
   <w:footnote w:type="separator" w:id="-1">
     <w:p>
       <w:pPr>
@@ -11201,7 +10110,7 @@
 </file>
 
 <file path=word/numbering.xml><?xml version="1.0" encoding="utf-8"?>
-<w:numbering xmlns:wpc="http://schemas.microsoft.com/office/word/2010/wordprocessingCanvas" xmlns:cx="http://schemas.microsoft.com/office/drawing/2014/chartex" xmlns:cx1="http://schemas.microsoft.com/office/drawing/2015/9/8/chartex" xmlns:cx2="http://schemas.microsoft.com/office/drawing/2015/10/21/chartex" xmlns:cx3="http://schemas.microsoft.com/office/drawing/2016/5/9/chartex" xmlns:cx4="http://schemas.microsoft.com/office/drawing/2016/5/10/chartex" xmlns:cx5="http://schemas.microsoft.com/office/drawing/2016/5/11/chartex" xmlns:cx6="http://schemas.microsoft.com/office/drawing/2016/5/12/chartex" xmlns:cx7="http://schemas.microsoft.com/office/drawing/2016/5/13/chartex" xmlns:cx8="http://schemas.microsoft.com/office/drawing/2016/5/14/chartex" xmlns:mc="http://schemas.openxmlformats.org/markup-compatibility/2006" xmlns:aink="http://schemas.microsoft.com/office/drawing/2016/ink" xmlns:am3d="http://schemas.microsoft.com/office/drawing/2017/model3d" xmlns:o="urn:schemas-microsoft-com:office:office" xmlns:r="http://schemas.openxmlformats.org/officeDocument/2006/relationships" xmlns:m="http://schemas.openxmlformats.org/officeDocument/2006/math" xmlns:v="urn:schemas-microsoft-com:vml" xmlns:wp14="http://schemas.microsoft.com/office/word/2010/wordprocessingDrawing" xmlns:wp="http://schemas.openxmlformats.org/drawingml/2006/wordprocessingDrawing" xmlns:w10="urn:schemas-microsoft-com:office:word" xmlns:w="http://schemas.openxmlformats.org/wordprocessingml/2006/main" xmlns:w14="http://schemas.microsoft.com/office/word/2010/wordml" xmlns:w15="http://schemas.microsoft.com/office/word/2012/wordml" xmlns:w16cex="http://schemas.microsoft.com/office/word/2018/wordml/cex" xmlns:w16cid="http://schemas.microsoft.com/office/word/2016/wordml/cid" xmlns:w16="http://schemas.microsoft.com/office/word/2018/wordml" xmlns:w16sdtdh="http://schemas.microsoft.com/office/word/2020/wordml/sdtdatahash" xmlns:w16se="http://schemas.microsoft.com/office/word/2015/wordml/symex" xmlns:wpg="http://schemas.microsoft.com/office/word/2010/wordprocessingGroup" xmlns:wpi="http://schemas.microsoft.com/office/word/2010/wordprocessingInk" xmlns:wne="http://schemas.microsoft.com/office/word/2006/wordml" xmlns:wps="http://schemas.microsoft.com/office/word/2010/wordprocessingShape" mc:Ignorable="w14 w15 w16se w16cid w16 w16cex w16sdtdh wp14">
+<w:numbering xmlns:wpc="http://schemas.microsoft.com/office/word/2010/wordprocessingCanvas" xmlns:cx="http://schemas.microsoft.com/office/drawing/2014/chartex" xmlns:cx1="http://schemas.microsoft.com/office/drawing/2015/9/8/chartex" xmlns:cx2="http://schemas.microsoft.com/office/drawing/2015/10/21/chartex" xmlns:cx3="http://schemas.microsoft.com/office/drawing/2016/5/9/chartex" xmlns:cx4="http://schemas.microsoft.com/office/drawing/2016/5/10/chartex" xmlns:cx5="http://schemas.microsoft.com/office/drawing/2016/5/11/chartex" xmlns:cx6="http://schemas.microsoft.com/office/drawing/2016/5/12/chartex" xmlns:cx7="http://schemas.microsoft.com/office/drawing/2016/5/13/chartex" xmlns:cx8="http://schemas.microsoft.com/office/drawing/2016/5/14/chartex" xmlns:mc="http://schemas.openxmlformats.org/markup-compatibility/2006" xmlns:aink="http://schemas.microsoft.com/office/drawing/2016/ink" xmlns:am3d="http://schemas.microsoft.com/office/drawing/2017/model3d" xmlns:o="urn:schemas-microsoft-com:office:office" xmlns:oel="http://schemas.microsoft.com/office/2019/extlst" xmlns:r="http://schemas.openxmlformats.org/officeDocument/2006/relationships" xmlns:m="http://schemas.openxmlformats.org/officeDocument/2006/math" xmlns:v="urn:schemas-microsoft-com:vml" xmlns:wp14="http://schemas.microsoft.com/office/word/2010/wordprocessingDrawing" xmlns:wp="http://schemas.openxmlformats.org/drawingml/2006/wordprocessingDrawing" xmlns:w10="urn:schemas-microsoft-com:office:word" xmlns:w="http://schemas.openxmlformats.org/wordprocessingml/2006/main" xmlns:w14="http://schemas.microsoft.com/office/word/2010/wordml" xmlns:w15="http://schemas.microsoft.com/office/word/2012/wordml" xmlns:w16cex="http://schemas.microsoft.com/office/word/2018/wordml/cex" xmlns:w16cid="http://schemas.microsoft.com/office/word/2016/wordml/cid" xmlns:w16="http://schemas.microsoft.com/office/word/2018/wordml" xmlns:w16du="http://schemas.microsoft.com/office/word/2023/wordml/word16du" xmlns:w16sdtdh="http://schemas.microsoft.com/office/word/2020/wordml/sdtdatahash" xmlns:w16se="http://schemas.microsoft.com/office/word/2015/wordml/symex" xmlns:wpg="http://schemas.microsoft.com/office/word/2010/wordprocessingGroup" xmlns:wpi="http://schemas.microsoft.com/office/word/2010/wordprocessingInk" xmlns:wne="http://schemas.microsoft.com/office/word/2006/wordml" xmlns:wps="http://schemas.microsoft.com/office/word/2010/wordprocessingShape" mc:Ignorable="w14 w15 w16se w16cid w16 w16cex w16sdtdh w16du wp14">
   <w:abstractNum w:abstractNumId="0" w15:restartNumberingAfterBreak="0">
     <w:nsid w:val="2C8A571C"/>
     <w:multiLevelType w:val="hybridMultilevel"/>
@@ -11541,20 +10450,20 @@
       </w:rPr>
     </w:lvl>
   </w:abstractNum>
-  <w:num w:numId="1">
+  <w:num w:numId="1" w16cid:durableId="1368525507">
     <w:abstractNumId w:val="0"/>
   </w:num>
-  <w:num w:numId="2">
+  <w:num w:numId="2" w16cid:durableId="1709602673">
     <w:abstractNumId w:val="1"/>
   </w:num>
-  <w:num w:numId="3">
+  <w:num w:numId="3" w16cid:durableId="1614559148">
     <w:abstractNumId w:val="2"/>
   </w:num>
 </w:numbering>
 </file>
 
 <file path=word/styles.xml><?xml version="1.0" encoding="utf-8"?>
-<w:styles xmlns:mc="http://schemas.openxmlformats.org/markup-compatibility/2006" xmlns:r="http://schemas.openxmlformats.org/officeDocument/2006/relationships" xmlns:w="http://schemas.openxmlformats.org/wordprocessingml/2006/main" xmlns:w14="http://schemas.microsoft.com/office/word/2010/wordml" xmlns:w15="http://schemas.microsoft.com/office/word/2012/wordml" xmlns:w16cex="http://schemas.microsoft.com/office/word/2018/wordml/cex" xmlns:w16cid="http://schemas.microsoft.com/office/word/2016/wordml/cid" xmlns:w16="http://schemas.microsoft.com/office/word/2018/wordml" xmlns:w16sdtdh="http://schemas.microsoft.com/office/word/2020/wordml/sdtdatahash" xmlns:w16se="http://schemas.microsoft.com/office/word/2015/wordml/symex" mc:Ignorable="w14 w15 w16se w16cid w16 w16cex w16sdtdh">
+<w:styles xmlns:mc="http://schemas.openxmlformats.org/markup-compatibility/2006" xmlns:r="http://schemas.openxmlformats.org/officeDocument/2006/relationships" xmlns:w="http://schemas.openxmlformats.org/wordprocessingml/2006/main" xmlns:w14="http://schemas.microsoft.com/office/word/2010/wordml" xmlns:w15="http://schemas.microsoft.com/office/word/2012/wordml" xmlns:w16cex="http://schemas.microsoft.com/office/word/2018/wordml/cex" xmlns:w16cid="http://schemas.microsoft.com/office/word/2016/wordml/cid" xmlns:w16="http://schemas.microsoft.com/office/word/2018/wordml" xmlns:w16du="http://schemas.microsoft.com/office/word/2023/wordml/word16du" xmlns:w16sdtdh="http://schemas.microsoft.com/office/word/2020/wordml/sdtdatahash" xmlns:w16se="http://schemas.microsoft.com/office/word/2015/wordml/symex" mc:Ignorable="w14 w15 w16se w16cid w16 w16cex w16sdtdh w16du">
   <w:docDefaults>
     <w:rPrDefault>
       <w:rPr>

</xml_diff>

<commit_message>
bcthang => Chuẩn hoá dữ liệu ở bcthang.docx hiển thị cho đúng
</commit_message>
<xml_diff>
--- a/ToolBaoCao/App_Data/bcThang.docx
+++ b/ToolBaoCao/App_Data/bcThang.docx
@@ -92,7 +92,7 @@
           <w:sz w:val="28"/>
           <w:szCs w:val="28"/>
         </w:rPr>
-        <w:t>{ngay}</w:t>
+        <w:t>{ngay1}</w:t>
       </w:r>
     </w:p>
     <w:p>
@@ -1657,8 +1657,8 @@
         <w:gridCol w:w="1388"/>
         <w:gridCol w:w="1275"/>
         <w:gridCol w:w="1418"/>
-        <w:gridCol w:w="1417"/>
-        <w:gridCol w:w="1240"/>
+        <w:gridCol w:w="1276"/>
+        <w:gridCol w:w="1381"/>
       </w:tblGrid>
       <w:tr>
         <w:trPr>
@@ -1951,7 +1951,7 @@
         </w:tc>
         <w:tc>
           <w:tcPr>
-            <w:tcW w:w="1417" w:type="dxa"/>
+            <w:tcW w:w="1276" w:type="dxa"/>
             <w:tcBorders>
               <w:top w:val="nil"/>
               <w:left w:val="nil"/>
@@ -1987,7 +1987,7 @@
         </w:tc>
         <w:tc>
           <w:tcPr>
-            <w:tcW w:w="1240" w:type="dxa"/>
+            <w:tcW w:w="1381" w:type="dxa"/>
             <w:tcBorders>
               <w:top w:val="nil"/>
               <w:left w:val="nil"/>
@@ -2208,7 +2208,7 @@
         </w:tc>
         <w:tc>
           <w:tcPr>
-            <w:tcW w:w="1417" w:type="dxa"/>
+            <w:tcW w:w="1276" w:type="dxa"/>
             <w:tcBorders>
               <w:top w:val="nil"/>
               <w:left w:val="nil"/>
@@ -2244,7 +2244,7 @@
         </w:tc>
         <w:tc>
           <w:tcPr>
-            <w:tcW w:w="1240" w:type="dxa"/>
+            <w:tcW w:w="1381" w:type="dxa"/>
             <w:tcBorders>
               <w:top w:val="nil"/>
               <w:left w:val="nil"/>
@@ -2464,7 +2464,7 @@
         </w:tc>
         <w:tc>
           <w:tcPr>
-            <w:tcW w:w="1417" w:type="dxa"/>
+            <w:tcW w:w="1276" w:type="dxa"/>
             <w:tcBorders>
               <w:top w:val="nil"/>
               <w:left w:val="nil"/>
@@ -2497,7 +2497,7 @@
         </w:tc>
         <w:tc>
           <w:tcPr>
-            <w:tcW w:w="1240" w:type="dxa"/>
+            <w:tcW w:w="1381" w:type="dxa"/>
             <w:tcBorders>
               <w:top w:val="nil"/>
               <w:left w:val="nil"/>
@@ -2714,7 +2714,7 @@
         </w:tc>
         <w:tc>
           <w:tcPr>
-            <w:tcW w:w="1417" w:type="dxa"/>
+            <w:tcW w:w="1276" w:type="dxa"/>
             <w:tcBorders>
               <w:top w:val="nil"/>
               <w:left w:val="nil"/>
@@ -2747,7 +2747,7 @@
         </w:tc>
         <w:tc>
           <w:tcPr>
-            <w:tcW w:w="1240" w:type="dxa"/>
+            <w:tcW w:w="1381" w:type="dxa"/>
             <w:tcBorders>
               <w:top w:val="nil"/>
               <w:left w:val="nil"/>
@@ -2958,7 +2958,7 @@
         </w:tc>
         <w:tc>
           <w:tcPr>
-            <w:tcW w:w="1417" w:type="dxa"/>
+            <w:tcW w:w="1276" w:type="dxa"/>
             <w:tcBorders>
               <w:top w:val="nil"/>
               <w:left w:val="nil"/>
@@ -2991,7 +2991,7 @@
         </w:tc>
         <w:tc>
           <w:tcPr>
-            <w:tcW w:w="1240" w:type="dxa"/>
+            <w:tcW w:w="1381" w:type="dxa"/>
             <w:tcBorders>
               <w:top w:val="nil"/>
               <w:left w:val="nil"/>
@@ -3112,6 +3112,14 @@
               </w:rPr>
               <w:t>{m13lc14}</w:t>
             </w:r>
+            <w:r>
+              <w:rPr>
+                <w:rFonts w:ascii="Times New Roman" w:eastAsia="Times New Roman" w:hAnsi="Times New Roman" w:cs="Times New Roman"/>
+                <w:sz w:val="20"/>
+                <w:szCs w:val="20"/>
+              </w:rPr>
+              <w:t>%</w:t>
+            </w:r>
           </w:p>
         </w:tc>
         <w:tc>
@@ -3145,6 +3153,14 @@
               </w:rPr>
               <w:t>{m13lc24}</w:t>
             </w:r>
+            <w:r>
+              <w:rPr>
+                <w:rFonts w:ascii="Times New Roman" w:eastAsia="Times New Roman" w:hAnsi="Times New Roman" w:cs="Times New Roman"/>
+                <w:sz w:val="20"/>
+                <w:szCs w:val="20"/>
+              </w:rPr>
+              <w:t>%</w:t>
+            </w:r>
           </w:p>
         </w:tc>
         <w:tc>
@@ -3178,6 +3194,14 @@
               </w:rPr>
               <w:t>{m13lc34}</w:t>
             </w:r>
+            <w:r>
+              <w:rPr>
+                <w:rFonts w:ascii="Times New Roman" w:eastAsia="Times New Roman" w:hAnsi="Times New Roman" w:cs="Times New Roman"/>
+                <w:sz w:val="20"/>
+                <w:szCs w:val="20"/>
+              </w:rPr>
+              <w:t>%</w:t>
+            </w:r>
           </w:p>
         </w:tc>
         <w:tc>
@@ -3211,11 +3235,19 @@
               </w:rPr>
               <w:t>{m13lc44}</w:t>
             </w:r>
-          </w:p>
-        </w:tc>
-        <w:tc>
-          <w:tcPr>
-            <w:tcW w:w="1417" w:type="dxa"/>
+            <w:r>
+              <w:rPr>
+                <w:rFonts w:ascii="Times New Roman" w:eastAsia="Times New Roman" w:hAnsi="Times New Roman" w:cs="Times New Roman"/>
+                <w:sz w:val="20"/>
+                <w:szCs w:val="20"/>
+              </w:rPr>
+              <w:t>%</w:t>
+            </w:r>
+          </w:p>
+        </w:tc>
+        <w:tc>
+          <w:tcPr>
+            <w:tcW w:w="1276" w:type="dxa"/>
             <w:tcBorders>
               <w:top w:val="nil"/>
               <w:left w:val="nil"/>
@@ -3244,11 +3276,19 @@
               </w:rPr>
               <w:t>{m13lc54}</w:t>
             </w:r>
-          </w:p>
-        </w:tc>
-        <w:tc>
-          <w:tcPr>
-            <w:tcW w:w="1240" w:type="dxa"/>
+            <w:r>
+              <w:rPr>
+                <w:rFonts w:ascii="Times New Roman" w:eastAsia="Times New Roman" w:hAnsi="Times New Roman" w:cs="Times New Roman"/>
+                <w:sz w:val="20"/>
+                <w:szCs w:val="20"/>
+              </w:rPr>
+              <w:t>%</w:t>
+            </w:r>
+          </w:p>
+        </w:tc>
+        <w:tc>
+          <w:tcPr>
+            <w:tcW w:w="1381" w:type="dxa"/>
             <w:tcBorders>
               <w:top w:val="nil"/>
               <w:left w:val="nil"/>
@@ -3276,6 +3316,14 @@
                 <w:szCs w:val="20"/>
               </w:rPr>
               <w:t>{m13lc64}</w:t>
+            </w:r>
+            <w:r>
+              <w:rPr>
+                <w:rFonts w:ascii="Times New Roman" w:eastAsia="Times New Roman" w:hAnsi="Times New Roman" w:cs="Times New Roman"/>
+                <w:sz w:val="20"/>
+                <w:szCs w:val="20"/>
+              </w:rPr>
+              <w:t>%</w:t>
             </w:r>
           </w:p>
         </w:tc>
@@ -3362,13 +3410,13 @@
         <w:tblLook w:val="04A0" w:firstRow="1" w:lastRow="0" w:firstColumn="1" w:lastColumn="0" w:noHBand="0" w:noVBand="1"/>
       </w:tblPr>
       <w:tblGrid>
-        <w:gridCol w:w="1552"/>
-        <w:gridCol w:w="1375"/>
-        <w:gridCol w:w="1461"/>
-        <w:gridCol w:w="1277"/>
-        <w:gridCol w:w="1452"/>
-        <w:gridCol w:w="1382"/>
-        <w:gridCol w:w="1241"/>
+        <w:gridCol w:w="1546"/>
+        <w:gridCol w:w="1371"/>
+        <w:gridCol w:w="1330"/>
+        <w:gridCol w:w="1430"/>
+        <w:gridCol w:w="1447"/>
+        <w:gridCol w:w="1308"/>
+        <w:gridCol w:w="1308"/>
       </w:tblGrid>
       <w:tr>
         <w:trPr>
@@ -3376,7 +3424,7 @@
         </w:trPr>
         <w:tc>
           <w:tcPr>
-            <w:tcW w:w="1552" w:type="dxa"/>
+            <w:tcW w:w="1547" w:type="dxa"/>
             <w:vMerge w:val="restart"/>
             <w:tcBorders>
               <w:top w:val="single" w:sz="4" w:space="0" w:color="auto"/>
@@ -3413,7 +3461,7 @@
         </w:tc>
         <w:tc>
           <w:tcPr>
-            <w:tcW w:w="4113" w:type="dxa"/>
+            <w:tcW w:w="4131" w:type="dxa"/>
             <w:gridSpan w:val="3"/>
             <w:tcBorders>
               <w:top w:val="single" w:sz="4" w:space="0" w:color="auto"/>
@@ -3450,7 +3498,7 @@
         </w:tc>
         <w:tc>
           <w:tcPr>
-            <w:tcW w:w="4075" w:type="dxa"/>
+            <w:tcW w:w="4062" w:type="dxa"/>
             <w:gridSpan w:val="3"/>
             <w:tcBorders>
               <w:top w:val="single" w:sz="4" w:space="0" w:color="auto"/>
@@ -3492,7 +3540,7 @@
         </w:trPr>
         <w:tc>
           <w:tcPr>
-            <w:tcW w:w="1552" w:type="dxa"/>
+            <w:tcW w:w="1547" w:type="dxa"/>
             <w:vMerge/>
             <w:tcBorders>
               <w:top w:val="single" w:sz="4" w:space="0" w:color="auto"/>
@@ -3517,7 +3565,7 @@
         </w:tc>
         <w:tc>
           <w:tcPr>
-            <w:tcW w:w="1375" w:type="dxa"/>
+            <w:tcW w:w="1371" w:type="dxa"/>
             <w:tcBorders>
               <w:top w:val="nil"/>
               <w:left w:val="nil"/>
@@ -3552,7 +3600,7 @@
         </w:tc>
         <w:tc>
           <w:tcPr>
-            <w:tcW w:w="1461" w:type="dxa"/>
+            <w:tcW w:w="1330" w:type="dxa"/>
             <w:tcBorders>
               <w:top w:val="nil"/>
               <w:left w:val="nil"/>
@@ -3587,7 +3635,7 @@
         </w:tc>
         <w:tc>
           <w:tcPr>
-            <w:tcW w:w="1277" w:type="dxa"/>
+            <w:tcW w:w="1430" w:type="dxa"/>
             <w:tcBorders>
               <w:top w:val="nil"/>
               <w:left w:val="nil"/>
@@ -3622,7 +3670,7 @@
         </w:tc>
         <w:tc>
           <w:tcPr>
-            <w:tcW w:w="1337" w:type="dxa"/>
+            <w:tcW w:w="1447" w:type="dxa"/>
             <w:tcBorders>
               <w:top w:val="nil"/>
               <w:left w:val="nil"/>
@@ -3732,7 +3780,7 @@
         </w:trPr>
         <w:tc>
           <w:tcPr>
-            <w:tcW w:w="1552" w:type="dxa"/>
+            <w:tcW w:w="1547" w:type="dxa"/>
             <w:tcBorders>
               <w:top w:val="nil"/>
               <w:left w:val="single" w:sz="4" w:space="0" w:color="auto"/>
@@ -3768,7 +3816,7 @@
         </w:tc>
         <w:tc>
           <w:tcPr>
-            <w:tcW w:w="1375" w:type="dxa"/>
+            <w:tcW w:w="1371" w:type="dxa"/>
             <w:tcBorders>
               <w:top w:val="nil"/>
               <w:left w:val="nil"/>
@@ -3804,7 +3852,7 @@
         </w:tc>
         <w:tc>
           <w:tcPr>
-            <w:tcW w:w="1461" w:type="dxa"/>
+            <w:tcW w:w="1330" w:type="dxa"/>
             <w:tcBorders>
               <w:top w:val="nil"/>
               <w:left w:val="nil"/>
@@ -3840,7 +3888,7 @@
         </w:tc>
         <w:tc>
           <w:tcPr>
-            <w:tcW w:w="1277" w:type="dxa"/>
+            <w:tcW w:w="1430" w:type="dxa"/>
             <w:tcBorders>
               <w:top w:val="nil"/>
               <w:left w:val="nil"/>
@@ -3876,7 +3924,7 @@
         </w:tc>
         <w:tc>
           <w:tcPr>
-            <w:tcW w:w="1337" w:type="dxa"/>
+            <w:tcW w:w="1447" w:type="dxa"/>
             <w:tcBorders>
               <w:top w:val="nil"/>
               <w:left w:val="nil"/>
@@ -3989,7 +4037,7 @@
         </w:trPr>
         <w:tc>
           <w:tcPr>
-            <w:tcW w:w="1552" w:type="dxa"/>
+            <w:tcW w:w="1547" w:type="dxa"/>
             <w:tcBorders>
               <w:top w:val="nil"/>
               <w:left w:val="single" w:sz="4" w:space="0" w:color="auto"/>
@@ -4034,7 +4082,7 @@
         </w:tc>
         <w:tc>
           <w:tcPr>
-            <w:tcW w:w="1375" w:type="dxa"/>
+            <w:tcW w:w="1371" w:type="dxa"/>
             <w:tcBorders>
               <w:top w:val="nil"/>
               <w:left w:val="nil"/>
@@ -4068,7 +4116,7 @@
         </w:tc>
         <w:tc>
           <w:tcPr>
-            <w:tcW w:w="1461" w:type="dxa"/>
+            <w:tcW w:w="1330" w:type="dxa"/>
             <w:tcBorders>
               <w:top w:val="nil"/>
               <w:left w:val="nil"/>
@@ -4101,7 +4149,7 @@
         </w:tc>
         <w:tc>
           <w:tcPr>
-            <w:tcW w:w="1277" w:type="dxa"/>
+            <w:tcW w:w="1430" w:type="dxa"/>
             <w:tcBorders>
               <w:top w:val="nil"/>
               <w:left w:val="nil"/>
@@ -4133,7 +4181,7 @@
         </w:tc>
         <w:tc>
           <w:tcPr>
-            <w:tcW w:w="1337" w:type="dxa"/>
+            <w:tcW w:w="1447" w:type="dxa"/>
             <w:tcBorders>
               <w:top w:val="nil"/>
               <w:left w:val="nil"/>
@@ -4238,7 +4286,7 @@
         </w:trPr>
         <w:tc>
           <w:tcPr>
-            <w:tcW w:w="1552" w:type="dxa"/>
+            <w:tcW w:w="1547" w:type="dxa"/>
             <w:tcBorders>
               <w:top w:val="nil"/>
               <w:left w:val="single" w:sz="4" w:space="0" w:color="auto"/>
@@ -4283,7 +4331,7 @@
         </w:tc>
         <w:tc>
           <w:tcPr>
-            <w:tcW w:w="1375" w:type="dxa"/>
+            <w:tcW w:w="1371" w:type="dxa"/>
             <w:tcBorders>
               <w:top w:val="nil"/>
               <w:left w:val="nil"/>
@@ -4317,7 +4365,7 @@
         </w:tc>
         <w:tc>
           <w:tcPr>
-            <w:tcW w:w="1461" w:type="dxa"/>
+            <w:tcW w:w="1330" w:type="dxa"/>
             <w:tcBorders>
               <w:top w:val="nil"/>
               <w:left w:val="nil"/>
@@ -4350,7 +4398,7 @@
         </w:tc>
         <w:tc>
           <w:tcPr>
-            <w:tcW w:w="1277" w:type="dxa"/>
+            <w:tcW w:w="1430" w:type="dxa"/>
             <w:tcBorders>
               <w:top w:val="nil"/>
               <w:left w:val="nil"/>
@@ -4383,7 +4431,7 @@
         </w:tc>
         <w:tc>
           <w:tcPr>
-            <w:tcW w:w="1337" w:type="dxa"/>
+            <w:tcW w:w="1447" w:type="dxa"/>
             <w:tcBorders>
               <w:top w:val="nil"/>
               <w:left w:val="nil"/>
@@ -4488,7 +4536,7 @@
         </w:trPr>
         <w:tc>
           <w:tcPr>
-            <w:tcW w:w="1552" w:type="dxa"/>
+            <w:tcW w:w="1547" w:type="dxa"/>
             <w:tcBorders>
               <w:top w:val="nil"/>
               <w:left w:val="single" w:sz="4" w:space="0" w:color="auto"/>
@@ -4529,7 +4577,7 @@
         </w:tc>
         <w:tc>
           <w:tcPr>
-            <w:tcW w:w="1375" w:type="dxa"/>
+            <w:tcW w:w="1371" w:type="dxa"/>
             <w:tcBorders>
               <w:top w:val="nil"/>
               <w:left w:val="nil"/>
@@ -4562,7 +4610,7 @@
         </w:tc>
         <w:tc>
           <w:tcPr>
-            <w:tcW w:w="1461" w:type="dxa"/>
+            <w:tcW w:w="1330" w:type="dxa"/>
             <w:tcBorders>
               <w:top w:val="nil"/>
               <w:left w:val="nil"/>
@@ -4595,7 +4643,7 @@
         </w:tc>
         <w:tc>
           <w:tcPr>
-            <w:tcW w:w="1277" w:type="dxa"/>
+            <w:tcW w:w="1430" w:type="dxa"/>
             <w:tcBorders>
               <w:top w:val="nil"/>
               <w:left w:val="nil"/>
@@ -4628,7 +4676,7 @@
         </w:tc>
         <w:tc>
           <w:tcPr>
-            <w:tcW w:w="1337" w:type="dxa"/>
+            <w:tcW w:w="1447" w:type="dxa"/>
             <w:tcBorders>
               <w:top w:val="nil"/>
               <w:left w:val="nil"/>
@@ -4732,7 +4780,7 @@
         </w:trPr>
         <w:tc>
           <w:tcPr>
-            <w:tcW w:w="1552" w:type="dxa"/>
+            <w:tcW w:w="1547" w:type="dxa"/>
             <w:tcBorders>
               <w:top w:val="nil"/>
               <w:left w:val="single" w:sz="4" w:space="0" w:color="auto"/>
@@ -4768,7 +4816,7 @@
         </w:tc>
         <w:tc>
           <w:tcPr>
-            <w:tcW w:w="1375" w:type="dxa"/>
+            <w:tcW w:w="1371" w:type="dxa"/>
             <w:tcBorders>
               <w:top w:val="nil"/>
               <w:left w:val="nil"/>
@@ -4797,11 +4845,19 @@
               </w:rPr>
               <w:t>{m13cc14}</w:t>
             </w:r>
-          </w:p>
-        </w:tc>
-        <w:tc>
-          <w:tcPr>
-            <w:tcW w:w="1461" w:type="dxa"/>
+            <w:r>
+              <w:rPr>
+                <w:rFonts w:ascii="Times New Roman" w:eastAsia="Times New Roman" w:hAnsi="Times New Roman" w:cs="Times New Roman"/>
+                <w:sz w:val="20"/>
+                <w:szCs w:val="20"/>
+              </w:rPr>
+              <w:t>%</w:t>
+            </w:r>
+          </w:p>
+        </w:tc>
+        <w:tc>
+          <w:tcPr>
+            <w:tcW w:w="1330" w:type="dxa"/>
             <w:tcBorders>
               <w:top w:val="nil"/>
               <w:left w:val="nil"/>
@@ -4830,11 +4886,19 @@
               </w:rPr>
               <w:t>{m13cc24}</w:t>
             </w:r>
-          </w:p>
-        </w:tc>
-        <w:tc>
-          <w:tcPr>
-            <w:tcW w:w="1277" w:type="dxa"/>
+            <w:r>
+              <w:rPr>
+                <w:rFonts w:ascii="Times New Roman" w:eastAsia="Times New Roman" w:hAnsi="Times New Roman" w:cs="Times New Roman"/>
+                <w:sz w:val="20"/>
+                <w:szCs w:val="20"/>
+              </w:rPr>
+              <w:t>%</w:t>
+            </w:r>
+          </w:p>
+        </w:tc>
+        <w:tc>
+          <w:tcPr>
+            <w:tcW w:w="1430" w:type="dxa"/>
             <w:tcBorders>
               <w:top w:val="nil"/>
               <w:left w:val="nil"/>
@@ -4863,11 +4927,19 @@
               </w:rPr>
               <w:t>{m13cc34}</w:t>
             </w:r>
-          </w:p>
-        </w:tc>
-        <w:tc>
-          <w:tcPr>
-            <w:tcW w:w="1337" w:type="dxa"/>
+            <w:r>
+              <w:rPr>
+                <w:rFonts w:ascii="Times New Roman" w:eastAsia="Times New Roman" w:hAnsi="Times New Roman" w:cs="Times New Roman"/>
+                <w:sz w:val="20"/>
+                <w:szCs w:val="20"/>
+              </w:rPr>
+              <w:t>%</w:t>
+            </w:r>
+          </w:p>
+        </w:tc>
+        <w:tc>
+          <w:tcPr>
+            <w:tcW w:w="1447" w:type="dxa"/>
             <w:tcBorders>
               <w:top w:val="nil"/>
               <w:left w:val="nil"/>
@@ -4896,6 +4968,14 @@
               </w:rPr>
               <w:t>{m13cc44}</w:t>
             </w:r>
+            <w:r>
+              <w:rPr>
+                <w:rFonts w:ascii="Times New Roman" w:eastAsia="Times New Roman" w:hAnsi="Times New Roman" w:cs="Times New Roman"/>
+                <w:sz w:val="20"/>
+                <w:szCs w:val="20"/>
+              </w:rPr>
+              <w:t>%</w:t>
+            </w:r>
           </w:p>
         </w:tc>
         <w:tc>
@@ -4929,6 +5009,14 @@
               </w:rPr>
               <w:t>{m13cc54}</w:t>
             </w:r>
+            <w:r>
+              <w:rPr>
+                <w:rFonts w:ascii="Times New Roman" w:eastAsia="Times New Roman" w:hAnsi="Times New Roman" w:cs="Times New Roman"/>
+                <w:sz w:val="20"/>
+                <w:szCs w:val="20"/>
+              </w:rPr>
+              <w:t>%</w:t>
+            </w:r>
           </w:p>
         </w:tc>
         <w:tc>
@@ -4961,6 +5049,14 @@
                 <w:szCs w:val="20"/>
               </w:rPr>
               <w:t>{m13cc64}</w:t>
+            </w:r>
+            <w:r>
+              <w:rPr>
+                <w:rFonts w:ascii="Times New Roman" w:eastAsia="Times New Roman" w:hAnsi="Times New Roman" w:cs="Times New Roman"/>
+                <w:sz w:val="20"/>
+                <w:szCs w:val="20"/>
+              </w:rPr>
+              <w:t>%</w:t>
             </w:r>
           </w:p>
         </w:tc>

</xml_diff>

<commit_message>
bcThang => Đã đổ được dữ liệu phục lục từ biểu 02
</commit_message>
<xml_diff>
--- a/ToolBaoCao/App_Data/bcThang.docx
+++ b/ToolBaoCao/App_Data/bcThang.docx
@@ -262,7 +262,7 @@
     </w:p>
     <w:p>
       <w:pPr>
-        <w:spacing w:after="0" w:line="340" w:lineRule="exact"/>
+        <w:spacing w:before="120" w:after="0" w:line="340" w:lineRule="exact"/>
         <w:ind w:firstLine="567"/>
         <w:jc w:val="both"/>
         <w:rPr>
@@ -312,7 +312,7 @@
     </w:p>
     <w:p>
       <w:pPr>
-        <w:spacing w:before="240" w:after="0" w:line="340" w:lineRule="exact"/>
+        <w:spacing w:before="120" w:after="0" w:line="340" w:lineRule="exact"/>
         <w:ind w:firstLine="567"/>
         <w:jc w:val="both"/>
         <w:rPr>
@@ -361,7 +361,7 @@
     </w:p>
     <w:p>
       <w:pPr>
-        <w:spacing w:before="240" w:after="0" w:line="340" w:lineRule="exact"/>
+        <w:spacing w:before="120" w:after="0" w:line="340" w:lineRule="exact"/>
         <w:ind w:firstLine="567"/>
         <w:jc w:val="both"/>
         <w:rPr>
@@ -407,7 +407,7 @@
     </w:p>
     <w:p>
       <w:pPr>
-        <w:spacing w:before="240" w:after="0" w:line="340" w:lineRule="exact"/>
+        <w:spacing w:before="120" w:after="0" w:line="340" w:lineRule="exact"/>
         <w:ind w:firstLine="567"/>
         <w:jc w:val="both"/>
         <w:rPr>
@@ -474,47 +474,7 @@
     </w:p>
     <w:p>
       <w:pPr>
-        <w:spacing w:before="240" w:after="0" w:line="340" w:lineRule="exact"/>
-        <w:ind w:firstLine="567"/>
-        <w:jc w:val="both"/>
-        <w:rPr>
-          <w:rStyle w:val="fontstyle01"/>
-          <w:rFonts w:ascii="Times New Roman" w:hAnsi="Times New Roman" w:cs="Times New Roman"/>
-          <w:b/>
-          <w:color w:val="auto"/>
-        </w:rPr>
-      </w:pPr>
-      <w:r>
-        <w:rPr>
-          <w:rStyle w:val="fontstyle01"/>
-          <w:rFonts w:ascii="Times New Roman" w:hAnsi="Times New Roman" w:cs="Times New Roman"/>
-          <w:b/>
-          <w:color w:val="auto"/>
-        </w:rPr>
-        <w:t>a) Thực hiện dự toán</w:t>
-      </w:r>
-      <w:r>
-        <w:rPr>
-          <w:rStyle w:val="fontstyle01"/>
-          <w:rFonts w:ascii="Times New Roman" w:hAnsi="Times New Roman" w:cs="Times New Roman"/>
-          <w:b/>
-          <w:color w:val="auto"/>
-        </w:rPr>
-        <w:t xml:space="preserve"> chi KCB</w:t>
-      </w:r>
-      <w:r>
-        <w:rPr>
-          <w:rStyle w:val="fontstyle01"/>
-          <w:rFonts w:ascii="Times New Roman" w:hAnsi="Times New Roman" w:cs="Times New Roman"/>
-          <w:b/>
-          <w:color w:val="auto"/>
-        </w:rPr>
-        <w:t xml:space="preserve"> toàn tỉnh</w:t>
-      </w:r>
-    </w:p>
-    <w:p>
-      <w:pPr>
-        <w:spacing w:after="0" w:line="340" w:lineRule="exact"/>
+        <w:spacing w:before="120" w:after="0" w:line="340" w:lineRule="exact"/>
         <w:ind w:firstLine="567"/>
         <w:jc w:val="both"/>
         <w:rPr>
@@ -525,6 +485,33 @@
           <w:highlight w:val="yellow"/>
         </w:rPr>
       </w:pPr>
+      <w:r>
+        <w:rPr>
+          <w:rStyle w:val="fontstyle01"/>
+          <w:rFonts w:ascii="Times New Roman" w:hAnsi="Times New Roman" w:cs="Times New Roman"/>
+          <w:b/>
+          <w:color w:val="auto"/>
+        </w:rPr>
+        <w:t>a) Thực hiện dự toán</w:t>
+      </w:r>
+      <w:r>
+        <w:rPr>
+          <w:rStyle w:val="fontstyle01"/>
+          <w:rFonts w:ascii="Times New Roman" w:hAnsi="Times New Roman" w:cs="Times New Roman"/>
+          <w:b/>
+          <w:color w:val="auto"/>
+        </w:rPr>
+        <w:t xml:space="preserve"> chi KCB</w:t>
+      </w:r>
+      <w:r>
+        <w:rPr>
+          <w:rStyle w:val="fontstyle01"/>
+          <w:rFonts w:ascii="Times New Roman" w:hAnsi="Times New Roman" w:cs="Times New Roman"/>
+          <w:b/>
+          <w:color w:val="auto"/>
+        </w:rPr>
+        <w:t xml:space="preserve"> toàn tỉnh</w:t>
+      </w:r>
     </w:p>
     <w:tbl>
       <w:tblPr>
@@ -1329,7 +1316,7 @@
     </w:tbl>
     <w:p>
       <w:pPr>
-        <w:spacing w:before="240" w:after="0" w:line="340" w:lineRule="exact"/>
+        <w:spacing w:before="120" w:after="0" w:line="340" w:lineRule="exact"/>
         <w:ind w:firstLine="567"/>
         <w:jc w:val="both"/>
         <w:rPr>
@@ -1466,7 +1453,7 @@
     </w:p>
     <w:p>
       <w:pPr>
-        <w:spacing w:before="240" w:after="0" w:line="340" w:lineRule="exact"/>
+        <w:spacing w:before="120" w:after="0" w:line="340" w:lineRule="exact"/>
         <w:ind w:firstLine="567"/>
         <w:jc w:val="both"/>
         <w:rPr>
@@ -1524,7 +1511,7 @@
     </w:p>
     <w:p>
       <w:pPr>
-        <w:spacing w:before="240" w:after="0" w:line="340" w:lineRule="exact"/>
+        <w:spacing w:before="120" w:after="0" w:line="340" w:lineRule="exact"/>
         <w:ind w:firstLine="567"/>
         <w:jc w:val="both"/>
         <w:rPr>
@@ -6185,7 +6172,7 @@
     </w:p>
     <w:p>
       <w:pPr>
-        <w:spacing w:before="240" w:after="0" w:line="340" w:lineRule="exact"/>
+        <w:spacing w:before="120" w:after="0" w:line="340" w:lineRule="exact"/>
         <w:ind w:firstLine="567"/>
         <w:jc w:val="both"/>
         <w:rPr>
@@ -7602,7 +7589,7 @@
     </w:p>
     <w:p>
       <w:pPr>
-        <w:spacing w:before="240" w:after="0" w:line="340" w:lineRule="exact"/>
+        <w:spacing w:before="120" w:after="0" w:line="340" w:lineRule="exact"/>
         <w:ind w:firstLine="567"/>
         <w:jc w:val="both"/>
         <w:rPr>
@@ -8181,24 +8168,12 @@
                 <w:sz w:val="24"/>
                 <w:szCs w:val="24"/>
               </w:rPr>
-              <w:lastRenderedPageBreak/>
               <w:t>TRƯỞNG PHÒNG</w:t>
             </w:r>
           </w:p>
         </w:tc>
       </w:tr>
     </w:tbl>
-    <w:p>
-      <w:pPr>
-        <w:spacing w:after="0" w:line="240" w:lineRule="auto"/>
-        <w:jc w:val="both"/>
-        <w:rPr>
-          <w:rFonts w:ascii="Times New Roman" w:hAnsi="Times New Roman" w:cs="Times New Roman"/>
-          <w:sz w:val="24"/>
-          <w:szCs w:val="24"/>
-        </w:rPr>
-      </w:pPr>
-    </w:p>
     <w:p>
       <w:pPr>
         <w:spacing w:after="0" w:line="240" w:lineRule="auto"/>

</xml_diff>

<commit_message>
FbcThang => Fix lỗi bathangdocx không lấy được dữ liệu biểu 26
</commit_message>
<xml_diff>
--- a/ToolBaoCao/App_Data/bcThang.docx
+++ b/ToolBaoCao/App_Data/bcThang.docx
@@ -511,6 +511,35 @@
           <w:color w:val="auto"/>
         </w:rPr>
         <w:t xml:space="preserve"> toàn tỉnh</w:t>
+      </w:r>
+      <w:r>
+        <w:rPr>
+          <w:rStyle w:val="fontstyle01"/>
+          <w:rFonts w:ascii="Times New Roman" w:hAnsi="Times New Roman" w:cs="Times New Roman"/>
+          <w:b/>
+          <w:color w:val="auto"/>
+        </w:rPr>
+        <w:t xml:space="preserve"> (</w:t>
+      </w:r>
+      <w:r>
+        <w:rPr>
+          <w:rStyle w:val="fontstyle01"/>
+          <w:rFonts w:ascii="Times New Roman" w:hAnsi="Times New Roman" w:cs="Times New Roman"/>
+          <w:b/>
+          <w:i/>
+          <w:iCs/>
+          <w:color w:val="auto"/>
+        </w:rPr>
+        <w:t>ĐVT: Triệu đồng</w:t>
+      </w:r>
+      <w:r>
+        <w:rPr>
+          <w:rStyle w:val="fontstyle01"/>
+          <w:rFonts w:ascii="Times New Roman" w:hAnsi="Times New Roman" w:cs="Times New Roman"/>
+          <w:b/>
+          <w:color w:val="auto"/>
+        </w:rPr>
+        <w:t>)</w:t>
       </w:r>
     </w:p>
     <w:tbl>

</xml_diff>

<commit_message>
bcThang => Laays duwx lieu bieeu PL 01
</commit_message>
<xml_diff>
--- a/ToolBaoCao/App_Data/bcThang.docx
+++ b/ToolBaoCao/App_Data/bcThang.docx
@@ -3596,6 +3596,7 @@
           <w:p>
             <w:pPr>
               <w:spacing w:after="0" w:line="240" w:lineRule="auto"/>
+              <w:jc w:val="center"/>
               <w:rPr>
                 <w:rFonts w:ascii="Times New Roman" w:eastAsia="Times New Roman" w:hAnsi="Times New Roman" w:cs="Times New Roman"/>
                 <w:color w:val="000000"/>
@@ -3610,7 +3611,16 @@
                 <w:sz w:val="20"/>
                 <w:szCs w:val="20"/>
               </w:rPr>
-              <w:t>Tổng chi</w:t>
+              <w:t>T</w:t>
+            </w:r>
+            <w:r>
+              <w:rPr>
+                <w:rFonts w:ascii="Times New Roman" w:eastAsia="Times New Roman" w:hAnsi="Times New Roman" w:cs="Times New Roman"/>
+                <w:color w:val="000000"/>
+                <w:sz w:val="20"/>
+                <w:szCs w:val="20"/>
+              </w:rPr>
+              <w:t>-BHTT</w:t>
             </w:r>
           </w:p>
         </w:tc>
@@ -3631,6 +3641,7 @@
           <w:p>
             <w:pPr>
               <w:spacing w:after="0" w:line="240" w:lineRule="auto"/>
+              <w:jc w:val="center"/>
               <w:rPr>
                 <w:rFonts w:ascii="Times New Roman" w:eastAsia="Times New Roman" w:hAnsi="Times New Roman" w:cs="Times New Roman"/>
                 <w:color w:val="000000"/>
@@ -3666,6 +3677,7 @@
           <w:p>
             <w:pPr>
               <w:spacing w:after="0" w:line="240" w:lineRule="auto"/>
+              <w:jc w:val="center"/>
               <w:rPr>
                 <w:rFonts w:ascii="Times New Roman" w:eastAsia="Times New Roman" w:hAnsi="Times New Roman" w:cs="Times New Roman"/>
                 <w:color w:val="000000"/>
@@ -3701,6 +3713,7 @@
           <w:p>
             <w:pPr>
               <w:spacing w:after="0" w:line="240" w:lineRule="auto"/>
+              <w:jc w:val="center"/>
               <w:rPr>
                 <w:rFonts w:ascii="Times New Roman" w:eastAsia="Times New Roman" w:hAnsi="Times New Roman" w:cs="Times New Roman"/>
                 <w:color w:val="000000"/>
@@ -3715,7 +3728,7 @@
                 <w:sz w:val="20"/>
                 <w:szCs w:val="20"/>
               </w:rPr>
-              <w:t>Tổng chi</w:t>
+              <w:t>T-BHTT</w:t>
             </w:r>
           </w:p>
         </w:tc>
@@ -3736,6 +3749,7 @@
           <w:p>
             <w:pPr>
               <w:spacing w:after="0" w:line="240" w:lineRule="auto"/>
+              <w:jc w:val="center"/>
               <w:rPr>
                 <w:rFonts w:ascii="Times New Roman" w:eastAsia="Times New Roman" w:hAnsi="Times New Roman" w:cs="Times New Roman"/>
                 <w:color w:val="000000"/>
@@ -3771,6 +3785,7 @@
           <w:p>
             <w:pPr>
               <w:spacing w:after="0" w:line="240" w:lineRule="auto"/>
+              <w:jc w:val="center"/>
               <w:rPr>
                 <w:rFonts w:ascii="Times New Roman" w:eastAsia="Times New Roman" w:hAnsi="Times New Roman" w:cs="Times New Roman"/>
                 <w:color w:val="000000"/>

</xml_diff>

<commit_message>
bcThang => Chỉnh bcthangdocx, PL02c,Pl03c sắp xếp theo mã cha
</commit_message>
<xml_diff>
--- a/ToolBaoCao/App_Data/bcThang.docx
+++ b/ToolBaoCao/App_Data/bcThang.docx
@@ -3508,6 +3508,15 @@
                 <w:sz w:val="20"/>
                 <w:szCs w:val="20"/>
               </w:rPr>
+              <w:t xml:space="preserve">BHTT </w:t>
+            </w:r>
+            <w:r>
+              <w:rPr>
+                <w:rFonts w:ascii="Times New Roman" w:eastAsia="Times New Roman" w:hAnsi="Times New Roman" w:cs="Times New Roman"/>
+                <w:color w:val="000000"/>
+                <w:sz w:val="20"/>
+                <w:szCs w:val="20"/>
+              </w:rPr>
               <w:t>Trong kỳ</w:t>
             </w:r>
           </w:p>
@@ -3538,6 +3547,15 @@
                 <w:szCs w:val="20"/>
               </w:rPr>
             </w:pPr>
+            <w:r>
+              <w:rPr>
+                <w:rFonts w:ascii="Times New Roman" w:eastAsia="Times New Roman" w:hAnsi="Times New Roman" w:cs="Times New Roman"/>
+                <w:color w:val="000000"/>
+                <w:sz w:val="20"/>
+                <w:szCs w:val="20"/>
+              </w:rPr>
+              <w:t xml:space="preserve">BHTT </w:t>
+            </w:r>
             <w:r>
               <w:rPr>
                 <w:rFonts w:ascii="Times New Roman" w:eastAsia="Times New Roman" w:hAnsi="Times New Roman" w:cs="Times New Roman"/>
@@ -3611,16 +3629,7 @@
                 <w:sz w:val="20"/>
                 <w:szCs w:val="20"/>
               </w:rPr>
-              <w:t>T</w:t>
-            </w:r>
-            <w:r>
-              <w:rPr>
-                <w:rFonts w:ascii="Times New Roman" w:eastAsia="Times New Roman" w:hAnsi="Times New Roman" w:cs="Times New Roman"/>
-                <w:color w:val="000000"/>
-                <w:sz w:val="20"/>
-                <w:szCs w:val="20"/>
-              </w:rPr>
-              <w:t>-BHTT</w:t>
+              <w:t>Tổng chi</w:t>
             </w:r>
           </w:p>
         </w:tc>
@@ -3728,7 +3737,7 @@
                 <w:sz w:val="20"/>
                 <w:szCs w:val="20"/>
               </w:rPr>
-              <w:t>T-BHTT</w:t>
+              <w:t>Tổng chi</w:t>
             </w:r>
           </w:p>
         </w:tc>

</xml_diff>

<commit_message>
bcthang => thêm {x39} điền 5 bệnh viện cóc tỷ lệ sử udngj cao nhất dự toán giao
</commit_message>
<xml_diff>
--- a/ToolBaoCao/App_Data/bcThang.docx
+++ b/ToolBaoCao/App_Data/bcThang.docx
@@ -1408,6 +1408,26 @@
           <w:color w:val="auto"/>
         </w:rPr>
         <w:t xml:space="preserve"> BHYT</w:t>
+      </w:r>
+    </w:p>
+    <w:p>
+      <w:pPr>
+        <w:spacing w:after="0" w:line="340" w:lineRule="exact"/>
+        <w:ind w:firstLine="567"/>
+        <w:jc w:val="both"/>
+        <w:rPr>
+          <w:rStyle w:val="fontstyle01"/>
+          <w:rFonts w:ascii="Times New Roman" w:hAnsi="Times New Roman" w:cs="Times New Roman"/>
+          <w:color w:val="auto"/>
+        </w:rPr>
+      </w:pPr>
+      <w:r>
+        <w:rPr>
+          <w:rStyle w:val="fontstyle01"/>
+          <w:rFonts w:ascii="Times New Roman" w:hAnsi="Times New Roman" w:cs="Times New Roman"/>
+          <w:color w:val="auto"/>
+        </w:rPr>
+        <w:t>{x39}</w:t>
       </w:r>
     </w:p>
     <w:p>

</xml_diff>